<commit_message>
Capture current state for safekeeping.
</commit_message>
<xml_diff>
--- a/docs/CGA_XML_Description.docx
+++ b/docs/CGA_XML_Description.docx
@@ -1151,74 +1151,313 @@
       <w:proofErr w:type="gramEnd"/>
     </w:p>
     <w:p>
-      <w:pPr>
-        <w:rPr>
-          <w:i/>
-        </w:rPr>
-      </w:pPr>
+      <w:r>
+        <w:t xml:space="preserve">A </w:t>
+      </w:r>
+      <w:r>
+        <w:t>step</w:t>
+      </w:r>
+      <w:r>
+        <w:t xml:space="preserve"> is a logical phase of the pipeline.  A </w:t>
+      </w:r>
+      <w:r>
+        <w:rPr>
+          <w:rFonts w:ascii="Courier New" w:hAnsi="Courier New" w:cs="Courier New"/>
+        </w:rPr>
+        <w:t>&lt;</w:t>
+      </w:r>
+      <w:r>
+        <w:rPr>
+          <w:rFonts w:ascii="Courier New" w:hAnsi="Courier New" w:cs="Courier New"/>
+        </w:rPr>
+        <w:t>step</w:t>
+      </w:r>
+      <w:r>
+        <w:rPr>
+          <w:rFonts w:ascii="Courier New" w:hAnsi="Courier New" w:cs="Courier New"/>
+        </w:rPr>
+        <w:t>&gt;</w:t>
+      </w:r>
+      <w:r>
+        <w:t xml:space="preserve"> tag</w:t>
+      </w:r>
+      <w:r>
+        <w:t xml:space="preserve"> </w:t>
+      </w:r>
+      <w:r>
+        <w:t>contain</w:t>
+      </w:r>
+      <w:r>
+        <w:t xml:space="preserve">s one or </w:t>
+      </w:r>
+      <w:proofErr w:type="gramStart"/>
+      <w:r>
+        <w:t>more</w:t>
+      </w:r>
+      <w:r>
+        <w:t xml:space="preserve"> </w:t>
+      </w:r>
+      <w:r>
+        <w:t xml:space="preserve"> tool</w:t>
+      </w:r>
+      <w:proofErr w:type="gramEnd"/>
+      <w:r>
+        <w:t xml:space="preserve"> tag</w:t>
+      </w:r>
+      <w:r>
+        <w:t>s.</w:t>
+      </w:r>
+    </w:p>
+    <w:p>
+      <w:pPr>
+        <w:rPr>
+          <w:rFonts w:ascii="Courier New" w:hAnsi="Courier New" w:cs="Courier New"/>
+        </w:rPr>
+      </w:pPr>
+      <w:r>
+        <w:rPr>
+          <w:rFonts w:ascii="Courier New" w:hAnsi="Courier New" w:cs="Courier New"/>
+        </w:rPr>
+        <w:lastRenderedPageBreak/>
+        <w:t>&lt;</w:t>
+      </w:r>
+      <w:r>
+        <w:rPr>
+          <w:rFonts w:ascii="Courier New" w:hAnsi="Courier New" w:cs="Courier New"/>
+        </w:rPr>
+        <w:t>step</w:t>
+      </w:r>
+      <w:r>
+        <w:rPr>
+          <w:rFonts w:ascii="Courier New" w:hAnsi="Courier New" w:cs="Courier New"/>
+        </w:rPr>
+        <w:t xml:space="preserve"> name="..."&gt;</w:t>
+      </w:r>
+      <w:r>
+        <w:rPr>
+          <w:rFonts w:ascii="Courier New" w:hAnsi="Courier New" w:cs="Courier New"/>
+        </w:rPr>
+        <w:br/>
+      </w:r>
+      <w:r>
+        <w:rPr>
+          <w:rFonts w:ascii="Courier New" w:hAnsi="Courier New" w:cs="Courier New"/>
+        </w:rPr>
+        <w:tab/>
+        <w:t>&lt;tool /&gt;</w:t>
+      </w:r>
+      <w:r>
+        <w:rPr>
+          <w:rFonts w:ascii="Courier New" w:hAnsi="Courier New" w:cs="Courier New"/>
+        </w:rPr>
+        <w:br/>
+        <w:t>&lt;/</w:t>
+      </w:r>
+      <w:r>
+        <w:rPr>
+          <w:rFonts w:ascii="Courier New" w:hAnsi="Courier New" w:cs="Courier New"/>
+        </w:rPr>
+        <w:t>step</w:t>
+      </w:r>
+      <w:r>
+        <w:rPr>
+          <w:rFonts w:ascii="Courier New" w:hAnsi="Courier New" w:cs="Courier New"/>
+        </w:rPr>
+        <w:t>&gt;</w:t>
+      </w:r>
+    </w:p>
+    <w:p>
+      <w:pPr>
+        <w:pStyle w:val="Heading2"/>
+      </w:pPr>
+      <w:proofErr w:type="spellStart"/>
+      <w:proofErr w:type="gramStart"/>
+      <w:r>
+        <w:t>foreach</w:t>
+      </w:r>
+      <w:proofErr w:type="spellEnd"/>
+      <w:proofErr w:type="gramEnd"/>
+    </w:p>
+    <w:p>
+      <w:r>
+        <w:t xml:space="preserve">The </w:t>
+      </w:r>
+      <w:r>
+        <w:rPr>
+          <w:rFonts w:ascii="Courier New" w:hAnsi="Courier New" w:cs="Courier New"/>
+        </w:rPr>
+        <w:t>&lt;</w:t>
+      </w:r>
+      <w:proofErr w:type="spellStart"/>
+      <w:r>
+        <w:rPr>
+          <w:rFonts w:ascii="Courier New" w:hAnsi="Courier New" w:cs="Courier New"/>
+        </w:rPr>
+        <w:t>foreach</w:t>
+      </w:r>
+      <w:proofErr w:type="spellEnd"/>
+      <w:r>
+        <w:rPr>
+          <w:rFonts w:ascii="Courier New" w:hAnsi="Courier New" w:cs="Courier New"/>
+        </w:rPr>
+        <w:t>&gt;</w:t>
+      </w:r>
+      <w:r>
+        <w:t xml:space="preserve"> tag allows a step to be run on several files</w:t>
+      </w:r>
+      <w:r>
+        <w:t xml:space="preserve"> in a directory identified by the</w:t>
+      </w:r>
+      <w:r>
+        <w:t xml:space="preserve"> </w:t>
+      </w:r>
+      <w:r>
+        <w:rPr>
+          <w:rFonts w:ascii="Courier New" w:hAnsi="Courier New" w:cs="Courier New"/>
+        </w:rPr>
+        <w:t>dir</w:t>
+      </w:r>
+      <w:r>
+        <w:t xml:space="preserve"> </w:t>
+      </w:r>
+      <w:r>
+        <w:t>a</w:t>
+      </w:r>
+      <w:r>
+        <w:t>ttribute</w:t>
+      </w:r>
+      <w:r>
+        <w:t xml:space="preserve">. </w:t>
+      </w:r>
+    </w:p>
+    <w:p>
       <w:r>
         <w:rPr>
           <w:b/>
           <w:i/>
         </w:rPr>
-        <w:t>COMMENTS REQUESTED</w:t>
-      </w:r>
-      <w:r>
-        <w:rPr>
-          <w:b/>
-          <w:i/>
-        </w:rPr>
-        <w:t>:</w:t>
-      </w:r>
-      <w:r>
-        <w:rPr>
-          <w:i/>
-        </w:rPr>
-        <w:t xml:space="preserve"> I am probably going to remove the input and output file tags from the step </w:t>
-      </w:r>
-      <w:r>
-        <w:rPr>
-          <w:i/>
-        </w:rPr>
-        <w:t xml:space="preserve">(formerly “process”) </w:t>
-      </w:r>
-      <w:r>
-        <w:rPr>
-          <w:i/>
-        </w:rPr>
-        <w:t xml:space="preserve">tag.  They don’t seem to add any capability and just clutter the XML file.  </w:t>
+        <w:t>IMPORTANT NOTE:</w:t>
+      </w:r>
+      <w:r>
+        <w:t xml:space="preserve"> The “iterations” of the </w:t>
+      </w:r>
+      <w:r>
+        <w:rPr>
+          <w:rFonts w:ascii="Courier New" w:hAnsi="Courier New" w:cs="Courier New"/>
+        </w:rPr>
+        <w:t>&lt;</w:t>
+      </w:r>
+      <w:proofErr w:type="spellStart"/>
+      <w:r>
+        <w:rPr>
+          <w:rFonts w:ascii="Courier New" w:hAnsi="Courier New" w:cs="Courier New"/>
+        </w:rPr>
+        <w:t>foreach</w:t>
+      </w:r>
+      <w:proofErr w:type="spellEnd"/>
+      <w:r>
+        <w:rPr>
+          <w:rFonts w:ascii="Courier New" w:hAnsi="Courier New" w:cs="Courier New"/>
+        </w:rPr>
+        <w:t>&gt;</w:t>
+      </w:r>
+      <w:r>
+        <w:t xml:space="preserve"> processing may happen in parallel.  All processing of one set of files must be completely independent of the processing of another set of files.</w:t>
+      </w:r>
+    </w:p>
+    <w:p>
+      <w:r>
+        <w:t xml:space="preserve">The files to be used within this directory are identified by </w:t>
+      </w:r>
+      <w:r>
+        <w:t xml:space="preserve">pattern matching the file names, so it is useful primarily when the files are systematically named, for instance, the output directory of an Illumina sequencing run.  When there </w:t>
       </w:r>
       <w:proofErr w:type="gramStart"/>
       <w:r>
-        <w:rPr>
-          <w:i/>
-        </w:rPr>
-        <w:t>Comments???</w:t>
+        <w:t xml:space="preserve">are </w:t>
+      </w:r>
+      <w:r>
+        <w:t>group</w:t>
+      </w:r>
+      <w:r>
+        <w:t>s of files that need</w:t>
       </w:r>
       <w:proofErr w:type="gramEnd"/>
-    </w:p>
-    <w:p>
-      <w:r>
-        <w:lastRenderedPageBreak/>
-        <w:t xml:space="preserve">A </w:t>
-      </w:r>
-      <w:r>
-        <w:t>step</w:t>
-      </w:r>
-      <w:r>
-        <w:t xml:space="preserve"> is a logical phase of the pipeline.  A </w:t>
-      </w:r>
+      <w:r>
+        <w:t xml:space="preserve"> to be processed together, </w:t>
+      </w:r>
+      <w:r>
+        <w:t xml:space="preserve">for instance, paired </w:t>
+      </w:r>
+      <w:proofErr w:type="spellStart"/>
+      <w:r>
+        <w:t>fastq</w:t>
+      </w:r>
+      <w:proofErr w:type="spellEnd"/>
+      <w:r>
+        <w:t xml:space="preserve"> files, </w:t>
+      </w:r>
+      <w:r>
+        <w:t xml:space="preserve">the tag allows constructing the name of the </w:t>
+      </w:r>
+      <w:r>
+        <w:t>other</w:t>
+      </w:r>
+      <w:r>
+        <w:t xml:space="preserve"> </w:t>
+      </w:r>
+      <w:r>
+        <w:t xml:space="preserve">input or output </w:t>
+      </w:r>
+      <w:r>
+        <w:t>file</w:t>
+      </w:r>
+      <w:r>
+        <w:t>s</w:t>
+      </w:r>
+      <w:r>
+        <w:t xml:space="preserve"> based on the </w:t>
+      </w:r>
+      <w:r>
+        <w:t xml:space="preserve">name of </w:t>
+      </w:r>
+      <w:r>
+        <w:t xml:space="preserve">first one, again via </w:t>
+      </w:r>
+      <w:proofErr w:type="spellStart"/>
+      <w:r>
+        <w:t>regexp</w:t>
+      </w:r>
+      <w:proofErr w:type="spellEnd"/>
+      <w:r>
+        <w:t xml:space="preserve"> pattern matching / pattern replacement.  This could be used, for instance, in performing paired end alignment. </w:t>
+      </w:r>
+    </w:p>
+    <w:p>
+      <w:pPr>
+        <w:rPr>
+          <w:rFonts w:ascii="Courier New" w:hAnsi="Courier New" w:cs="Courier New"/>
+        </w:rPr>
+      </w:pPr>
       <w:r>
         <w:rPr>
           <w:rFonts w:ascii="Courier New" w:hAnsi="Courier New" w:cs="Courier New"/>
         </w:rPr>
         <w:t>&lt;</w:t>
       </w:r>
-      <w:r>
-        <w:rPr>
-          <w:rFonts w:ascii="Courier New" w:hAnsi="Courier New" w:cs="Courier New"/>
-        </w:rPr>
-        <w:t>step</w:t>
+      <w:proofErr w:type="spellStart"/>
+      <w:r>
+        <w:rPr>
+          <w:rFonts w:ascii="Courier New" w:hAnsi="Courier New" w:cs="Courier New"/>
+        </w:rPr>
+        <w:t>foreach</w:t>
+      </w:r>
+      <w:proofErr w:type="spellEnd"/>
+      <w:r>
+        <w:rPr>
+          <w:rFonts w:ascii="Courier New" w:hAnsi="Courier New" w:cs="Courier New"/>
+        </w:rPr>
+        <w:t xml:space="preserve"> dir=”...”</w:t>
       </w:r>
       <w:r>
         <w:rPr>
@@ -1227,66 +1466,6 @@
         <w:t>&gt;</w:t>
       </w:r>
       <w:r>
-        <w:t xml:space="preserve"> tag</w:t>
-      </w:r>
-      <w:r>
-        <w:t xml:space="preserve"> </w:t>
-      </w:r>
-      <w:r>
-        <w:t>contain</w:t>
-      </w:r>
-      <w:r>
-        <w:t xml:space="preserve">s one or more </w:t>
-      </w:r>
-      <w:r>
-        <w:t xml:space="preserve">each of inputs </w:t>
-      </w:r>
-      <w:proofErr w:type="gramStart"/>
-      <w:r>
-        <w:t xml:space="preserve">and </w:t>
-      </w:r>
-      <w:r>
-        <w:t xml:space="preserve"> tools</w:t>
-      </w:r>
-      <w:proofErr w:type="gramEnd"/>
-      <w:r>
-        <w:t xml:space="preserve">, and zero or more outputs (a </w:t>
-      </w:r>
-      <w:r>
-        <w:t>step</w:t>
-      </w:r>
-      <w:r>
-        <w:t xml:space="preserve"> might be run that only has side-effects, with no output files generated)</w:t>
-      </w:r>
-      <w:r>
-        <w:t>.</w:t>
-      </w:r>
-    </w:p>
-    <w:p>
-      <w:pPr>
-        <w:rPr>
-          <w:rFonts w:ascii="Courier New" w:hAnsi="Courier New" w:cs="Courier New"/>
-        </w:rPr>
-      </w:pPr>
-      <w:r>
-        <w:rPr>
-          <w:rFonts w:ascii="Courier New" w:hAnsi="Courier New" w:cs="Courier New"/>
-        </w:rPr>
-        <w:t>&lt;</w:t>
-      </w:r>
-      <w:r>
-        <w:rPr>
-          <w:rFonts w:ascii="Courier New" w:hAnsi="Courier New" w:cs="Courier New"/>
-        </w:rPr>
-        <w:t>step</w:t>
-      </w:r>
-      <w:r>
-        <w:rPr>
-          <w:rFonts w:ascii="Courier New" w:hAnsi="Courier New" w:cs="Courier New"/>
-        </w:rPr>
-        <w:t xml:space="preserve"> name="..."&gt;</w:t>
-      </w:r>
-      <w:r>
         <w:rPr>
           <w:rFonts w:ascii="Courier New" w:hAnsi="Courier New" w:cs="Courier New"/>
         </w:rPr>
@@ -1297,27 +1476,19 @@
           <w:rFonts w:ascii="Courier New" w:hAnsi="Courier New" w:cs="Courier New"/>
         </w:rPr>
         <w:tab/>
-        <w:t>&lt;</w:t>
-      </w:r>
-      <w:proofErr w:type="gramStart"/>
-      <w:r>
-        <w:rPr>
-          <w:rFonts w:ascii="Courier New" w:hAnsi="Courier New" w:cs="Courier New"/>
-        </w:rPr>
-        <w:t>input  type</w:t>
-      </w:r>
-      <w:proofErr w:type="gramEnd"/>
-      <w:r>
-        <w:rPr>
-          <w:rFonts w:ascii="Courier New" w:hAnsi="Courier New" w:cs="Courier New"/>
-        </w:rPr>
-        <w:t xml:space="preserve">="..." </w:t>
-      </w:r>
-      <w:r>
-        <w:rPr>
-          <w:rFonts w:ascii="Courier New" w:hAnsi="Courier New" w:cs="Courier New"/>
-        </w:rPr>
-        <w:t>id="..." /&gt;</w:t>
+        <w:t>&lt;file id=”...” pattern=”...”</w:t>
+      </w:r>
+      <w:r>
+        <w:rPr>
+          <w:rFonts w:ascii="Courier New" w:hAnsi="Courier New" w:cs="Courier New"/>
+        </w:rPr>
+        <w:t xml:space="preserve"> /</w:t>
+      </w:r>
+      <w:r>
+        <w:rPr>
+          <w:rFonts w:ascii="Courier New" w:hAnsi="Courier New" w:cs="Courier New"/>
+        </w:rPr>
+        <w:t>&gt;</w:t>
       </w:r>
       <w:r>
         <w:rPr>
@@ -1330,30 +1501,33 @@
           <w:rFonts w:ascii="Courier New" w:hAnsi="Courier New" w:cs="Courier New"/>
         </w:rPr>
         <w:tab/>
-      </w:r>
-      <w:r>
-        <w:rPr>
-          <w:rFonts w:ascii="Courier New" w:hAnsi="Courier New" w:cs="Courier New"/>
-        </w:rPr>
-        <w:t>&lt;out</w:t>
-      </w:r>
-      <w:r>
-        <w:rPr>
-          <w:rFonts w:ascii="Courier New" w:hAnsi="Courier New" w:cs="Courier New"/>
-        </w:rPr>
-        <w:t xml:space="preserve">put </w:t>
-      </w:r>
-      <w:r>
-        <w:rPr>
-          <w:rFonts w:ascii="Courier New" w:hAnsi="Courier New" w:cs="Courier New"/>
-        </w:rPr>
-        <w:t xml:space="preserve">type="..." </w:t>
-      </w:r>
-      <w:r>
-        <w:rPr>
-          <w:rFonts w:ascii="Courier New" w:hAnsi="Courier New" w:cs="Courier New"/>
-        </w:rPr>
-        <w:t>id="..." /&gt;</w:t>
+        <w:t xml:space="preserve">&lt;related </w:t>
+      </w:r>
+      <w:r>
+        <w:rPr>
+          <w:rFonts w:ascii="Courier New" w:hAnsi="Courier New" w:cs="Courier New"/>
+        </w:rPr>
+        <w:t xml:space="preserve">id=”...” </w:t>
+      </w:r>
+      <w:proofErr w:type="spellStart"/>
+      <w:r>
+        <w:rPr>
+          <w:rFonts w:ascii="Courier New" w:hAnsi="Courier New" w:cs="Courier New"/>
+        </w:rPr>
+        <w:t>inout</w:t>
+      </w:r>
+      <w:proofErr w:type="spellEnd"/>
+      <w:r>
+        <w:rPr>
+          <w:rFonts w:ascii="Courier New" w:hAnsi="Courier New" w:cs="Courier New"/>
+        </w:rPr>
+        <w:t>=”...”</w:t>
+      </w:r>
+      <w:r>
+        <w:rPr>
+          <w:rFonts w:ascii="Courier New" w:hAnsi="Courier New" w:cs="Courier New"/>
+        </w:rPr>
+        <w:t xml:space="preserve"> pattern=”...” replace=”...” /&gt;</w:t>
       </w:r>
       <w:r>
         <w:rPr>
@@ -1366,7 +1540,7 @@
           <w:rFonts w:ascii="Courier New" w:hAnsi="Courier New" w:cs="Courier New"/>
         </w:rPr>
         <w:tab/>
-        <w:t>&lt;tool /&gt;</w:t>
+        <w:t>&lt;step /&gt;</w:t>
       </w:r>
       <w:r>
         <w:rPr>
@@ -1375,12 +1549,14 @@
         <w:br/>
         <w:t>&lt;/</w:t>
       </w:r>
-      <w:r>
-        <w:rPr>
-          <w:rFonts w:ascii="Courier New" w:hAnsi="Courier New" w:cs="Courier New"/>
-        </w:rPr>
-        <w:t>step</w:t>
-      </w:r>
+      <w:proofErr w:type="spellStart"/>
+      <w:r>
+        <w:rPr>
+          <w:rFonts w:ascii="Courier New" w:hAnsi="Courier New" w:cs="Courier New"/>
+        </w:rPr>
+        <w:t>foreach</w:t>
+      </w:r>
+      <w:proofErr w:type="spellEnd"/>
       <w:r>
         <w:rPr>
           <w:rFonts w:ascii="Courier New" w:hAnsi="Courier New" w:cs="Courier New"/>
@@ -1389,205 +1565,597 @@
       </w:r>
     </w:p>
     <w:p>
-      <w:r>
-        <w:rPr>
-          <w:b/>
-          <w:i/>
-        </w:rPr>
-        <w:t>Note:</w:t>
-      </w:r>
-      <w:r>
-        <w:rPr>
-          <w:i/>
-        </w:rPr>
-        <w:t xml:space="preserve"> Input and output tags here have different attributes</w:t>
-      </w:r>
-      <w:r>
-        <w:rPr>
-          <w:i/>
-        </w:rPr>
-        <w:t xml:space="preserve"> than in the </w:t>
-      </w:r>
-      <w:r>
-        <w:rPr>
-          <w:rFonts w:ascii="Courier New" w:hAnsi="Courier New" w:cs="Courier New"/>
-        </w:rPr>
-        <w:t>&lt;pipeline&gt;</w:t>
-      </w:r>
+      <w:pPr>
+        <w:rPr>
+          <w:rFonts w:cstheme="minorHAnsi"/>
+        </w:rPr>
+      </w:pPr>
+      <w:r>
+        <w:rPr>
+          <w:rFonts w:cstheme="minorHAnsi"/>
+        </w:rPr>
+        <w:t xml:space="preserve">The </w:t>
+      </w:r>
+      <w:r>
+        <w:rPr>
+          <w:rFonts w:ascii="Courier New" w:hAnsi="Courier New" w:cs="Courier New"/>
+        </w:rPr>
+        <w:t>&lt;</w:t>
+      </w:r>
+      <w:proofErr w:type="spellStart"/>
+      <w:r>
+        <w:rPr>
+          <w:rFonts w:ascii="Courier New" w:hAnsi="Courier New" w:cs="Courier New"/>
+        </w:rPr>
+        <w:t>foreach</w:t>
+      </w:r>
+      <w:proofErr w:type="spellEnd"/>
+      <w:r>
+        <w:rPr>
+          <w:rFonts w:ascii="Courier New" w:hAnsi="Courier New" w:cs="Courier New"/>
+        </w:rPr>
+        <w:t>&gt;</w:t>
+      </w:r>
+      <w:r>
+        <w:rPr>
+          <w:rFonts w:cstheme="minorHAnsi"/>
+        </w:rPr>
+        <w:t xml:space="preserve"> tag processes a set of files in the directory whose id is specified in the </w:t>
+      </w:r>
+      <w:r>
+        <w:rPr>
+          <w:rFonts w:ascii="Courier New" w:hAnsi="Courier New" w:cs="Courier New"/>
+        </w:rPr>
+        <w:t>dir</w:t>
+      </w:r>
+      <w:r>
+        <w:rPr>
+          <w:rFonts w:cstheme="minorHAnsi"/>
+        </w:rPr>
+        <w:t xml:space="preserve"> attribute.  The order in which the files are processed is unspecified; in a cluster environment, they may be processed in parallel. </w:t>
+      </w:r>
+    </w:p>
+    <w:p>
+      <w:pPr>
+        <w:rPr>
+          <w:rFonts w:cstheme="minorHAnsi"/>
+        </w:rPr>
+      </w:pPr>
+      <w:r>
+        <w:rPr>
+          <w:rFonts w:cstheme="minorHAnsi"/>
+        </w:rPr>
+        <w:t xml:space="preserve">The </w:t>
+      </w:r>
+      <w:r>
+        <w:rPr>
+          <w:rFonts w:ascii="Courier New" w:hAnsi="Courier New" w:cs="Courier New"/>
+        </w:rPr>
+        <w:t>&lt;file&gt;</w:t>
+      </w:r>
+      <w:r>
+        <w:rPr>
+          <w:rFonts w:cstheme="minorHAnsi"/>
+        </w:rPr>
+        <w:t xml:space="preserve"> tag</w:t>
+      </w:r>
+      <w:r>
+        <w:rPr>
+          <w:rFonts w:cstheme="minorHAnsi"/>
+        </w:rPr>
+        <w:t xml:space="preserve">’s </w:t>
+      </w:r>
+      <w:r>
+        <w:rPr>
+          <w:rFonts w:ascii="Courier New" w:hAnsi="Courier New" w:cs="Courier New"/>
+        </w:rPr>
+        <w:t>pattern</w:t>
+      </w:r>
+      <w:r>
+        <w:rPr>
+          <w:rFonts w:cstheme="minorHAnsi"/>
+        </w:rPr>
+        <w:t xml:space="preserve"> attribute</w:t>
+      </w:r>
+      <w:r>
+        <w:rPr>
+          <w:rFonts w:cstheme="minorHAnsi"/>
+        </w:rPr>
+        <w:t xml:space="preserve"> specifies </w:t>
+      </w:r>
+      <w:r>
+        <w:rPr>
+          <w:rFonts w:cstheme="minorHAnsi"/>
+        </w:rPr>
+        <w:t xml:space="preserve">the python </w:t>
+      </w:r>
+      <w:proofErr w:type="spellStart"/>
+      <w:r>
+        <w:rPr>
+          <w:rFonts w:cstheme="minorHAnsi"/>
+        </w:rPr>
+        <w:t>regex</w:t>
+      </w:r>
+      <w:proofErr w:type="spellEnd"/>
       <w:r>
         <w:rPr>
           <w:rFonts w:cstheme="minorHAnsi"/>
         </w:rPr>
         <w:t xml:space="preserve"> </w:t>
       </w:r>
+      <w:r>
+        <w:rPr>
+          <w:rFonts w:cstheme="minorHAnsi"/>
+        </w:rPr>
+        <w:t>pattern</w:t>
+      </w:r>
+      <w:r>
+        <w:rPr>
+          <w:rFonts w:cstheme="minorHAnsi"/>
+        </w:rPr>
+        <w:t xml:space="preserve"> that will be used to select files for processing</w:t>
+      </w:r>
+      <w:r>
+        <w:rPr>
+          <w:rFonts w:cstheme="minorHAnsi"/>
+        </w:rPr>
+        <w:t xml:space="preserve">; it will be applied to each filename in the directory as if by using python’s </w:t>
+      </w:r>
+      <w:proofErr w:type="spellStart"/>
       <w:proofErr w:type="gramStart"/>
       <w:r>
         <w:rPr>
           <w:rFonts w:cstheme="minorHAnsi"/>
-          <w:i/>
-        </w:rPr>
-        <w:t>(they don’t specify the filename nor parameter)</w:t>
+        </w:rPr>
+        <w:t>re.match</w:t>
+      </w:r>
+      <w:proofErr w:type="spellEnd"/>
+      <w:r>
+        <w:rPr>
+          <w:rFonts w:cstheme="minorHAnsi"/>
+        </w:rPr>
+        <w:t>(</w:t>
       </w:r>
       <w:proofErr w:type="gramEnd"/>
       <w:r>
         <w:rPr>
-          <w:i/>
-        </w:rPr>
-        <w:t>.  Should they be different tags, or is it OK to be context sensitive?</w:t>
-      </w:r>
-    </w:p>
-    <w:p>
-      <w:r>
-        <w:t xml:space="preserve">A </w:t>
-      </w:r>
-      <w:r>
-        <w:t>step</w:t>
-      </w:r>
-      <w:r>
-        <w:t xml:space="preserve"> has fixed input and output file types. This allows a pipeline to chain </w:t>
-      </w:r>
-      <w:r>
-        <w:t>step</w:t>
-      </w:r>
-      <w:r>
-        <w:t xml:space="preserve">s together.  Tools may have differing input and output file types.  If a replacement </w:t>
-      </w:r>
-      <w:r>
-        <w:t>step</w:t>
-      </w:r>
-      <w:r>
-        <w:t xml:space="preserve"> is designed using different tools, the new </w:t>
-      </w:r>
-      <w:r>
-        <w:t>step</w:t>
-      </w:r>
-      <w:r>
-        <w:t xml:space="preserve"> must maintain the “contract” by converting the files as necessary.  The input and output types must be the same across all instances of a particular </w:t>
-      </w:r>
-      <w:r>
-        <w:t>step</w:t>
-      </w:r>
-      <w:r>
-        <w:t xml:space="preserve">.  This means that the attribute could be removed, and simply specified in an architecture document, but it is retained for self-documentation purposes.  A pipeline implementation may check that the output file type of one </w:t>
-      </w:r>
-      <w:r>
-        <w:t>step</w:t>
-      </w:r>
-      <w:r>
-        <w:t xml:space="preserve"> matches the input file type of the following </w:t>
-      </w:r>
-      <w:r>
-        <w:t>step</w:t>
-      </w:r>
-      <w:r>
-        <w:t>.</w:t>
-      </w:r>
-    </w:p>
-    <w:p>
-      <w:pPr>
-        <w:pStyle w:val="Heading2"/>
-      </w:pPr>
-      <w:proofErr w:type="spellStart"/>
+          <w:rFonts w:cstheme="minorHAnsi"/>
+        </w:rPr>
+        <w:t xml:space="preserve">) function.  </w:t>
+      </w:r>
+      <w:r>
+        <w:rPr>
+          <w:rFonts w:cstheme="minorHAnsi"/>
+        </w:rPr>
+        <w:t xml:space="preserve">There must be exactly one </w:t>
+      </w:r>
+      <w:r>
+        <w:rPr>
+          <w:rFonts w:ascii="Courier New" w:hAnsi="Courier New" w:cs="Courier New"/>
+        </w:rPr>
+        <w:t>&lt;file&gt;</w:t>
+      </w:r>
+      <w:r>
+        <w:rPr>
+          <w:rFonts w:cstheme="minorHAnsi"/>
+        </w:rPr>
+        <w:t xml:space="preserve"> tag in a </w:t>
+      </w:r>
+      <w:r>
+        <w:rPr>
+          <w:rFonts w:ascii="Courier New" w:hAnsi="Courier New" w:cs="Courier New"/>
+        </w:rPr>
+        <w:t>&lt;</w:t>
+      </w:r>
+      <w:proofErr w:type="spellStart"/>
+      <w:r>
+        <w:rPr>
+          <w:rFonts w:ascii="Courier New" w:hAnsi="Courier New" w:cs="Courier New"/>
+        </w:rPr>
+        <w:t>foreach</w:t>
+      </w:r>
+      <w:proofErr w:type="spellEnd"/>
+      <w:r>
+        <w:rPr>
+          <w:rFonts w:ascii="Courier New" w:hAnsi="Courier New" w:cs="Courier New"/>
+        </w:rPr>
+        <w:t>&gt;</w:t>
+      </w:r>
+      <w:r>
+        <w:rPr>
+          <w:rFonts w:cstheme="minorHAnsi"/>
+        </w:rPr>
+        <w:t xml:space="preserve">. </w:t>
+      </w:r>
+      <w:r>
+        <w:rPr>
+          <w:rFonts w:cstheme="minorHAnsi"/>
+        </w:rPr>
+        <w:t>Any filenames that match will be processed. T</w:t>
+      </w:r>
+      <w:r>
+        <w:rPr>
+          <w:rFonts w:cstheme="minorHAnsi"/>
+        </w:rPr>
+        <w:t xml:space="preserve">he </w:t>
+      </w:r>
+      <w:r>
+        <w:rPr>
+          <w:rFonts w:cstheme="minorHAnsi"/>
+        </w:rPr>
+        <w:t xml:space="preserve">tag’s </w:t>
+      </w:r>
+      <w:r>
+        <w:rPr>
+          <w:rFonts w:ascii="Courier New" w:hAnsi="Courier New" w:cs="Courier New"/>
+        </w:rPr>
+        <w:t>id</w:t>
+      </w:r>
+      <w:r>
+        <w:rPr>
+          <w:rFonts w:cstheme="minorHAnsi"/>
+        </w:rPr>
+        <w:t xml:space="preserve"> </w:t>
+      </w:r>
+      <w:r>
+        <w:rPr>
+          <w:rFonts w:cstheme="minorHAnsi"/>
+        </w:rPr>
+        <w:t>attribute specifies the id</w:t>
+      </w:r>
+      <w:r>
+        <w:rPr>
+          <w:rFonts w:cstheme="minorHAnsi"/>
+        </w:rPr>
+        <w:t xml:space="preserve"> this file will be referenced by in the step’s tools.</w:t>
+      </w:r>
+    </w:p>
+    <w:p>
+      <w:pPr>
+        <w:rPr>
+          <w:rFonts w:cstheme="minorHAnsi"/>
+        </w:rPr>
+      </w:pPr>
+      <w:r>
+        <w:rPr>
+          <w:rFonts w:cstheme="minorHAnsi"/>
+        </w:rPr>
+        <w:t xml:space="preserve">The </w:t>
+      </w:r>
+      <w:r>
+        <w:rPr>
+          <w:rFonts w:ascii="Courier New" w:hAnsi="Courier New" w:cs="Courier New"/>
+        </w:rPr>
+        <w:t>&lt;related&gt;</w:t>
+      </w:r>
+      <w:r>
+        <w:rPr>
+          <w:rFonts w:cstheme="minorHAnsi"/>
+        </w:rPr>
+        <w:t xml:space="preserve"> tag specifies another file in the same directory, or to be created. The</w:t>
+      </w:r>
+      <w:r>
+        <w:rPr>
+          <w:rFonts w:ascii="Courier New" w:hAnsi="Courier New" w:cs="Courier New"/>
+        </w:rPr>
+        <w:t xml:space="preserve"> id</w:t>
+      </w:r>
+      <w:r>
+        <w:rPr>
+          <w:rFonts w:cstheme="minorHAnsi"/>
+        </w:rPr>
+        <w:t xml:space="preserve"> attribute specifies the id by which this file will be referenced.  The </w:t>
+      </w:r>
+      <w:proofErr w:type="spellStart"/>
+      <w:r>
+        <w:rPr>
+          <w:rFonts w:ascii="Courier New" w:hAnsi="Courier New" w:cs="Courier New"/>
+        </w:rPr>
+        <w:t>inout</w:t>
+      </w:r>
+      <w:proofErr w:type="spellEnd"/>
+      <w:r>
+        <w:rPr>
+          <w:rFonts w:cstheme="minorHAnsi"/>
+        </w:rPr>
+        <w:t xml:space="preserve"> attribute’s value shall be either </w:t>
+      </w:r>
+      <w:r>
+        <w:rPr>
+          <w:rFonts w:ascii="Courier New" w:hAnsi="Courier New" w:cs="Courier New"/>
+        </w:rPr>
+        <w:t>in</w:t>
+      </w:r>
+      <w:r>
+        <w:rPr>
+          <w:rFonts w:cstheme="minorHAnsi"/>
+        </w:rPr>
+        <w:t xml:space="preserve"> or </w:t>
+      </w:r>
+      <w:r>
+        <w:rPr>
+          <w:rFonts w:ascii="Courier New" w:hAnsi="Courier New" w:cs="Courier New"/>
+        </w:rPr>
+        <w:t>out</w:t>
+      </w:r>
+      <w:r>
+        <w:rPr>
+          <w:rFonts w:cstheme="minorHAnsi"/>
+        </w:rPr>
+        <w:t xml:space="preserve">.  The </w:t>
+      </w:r>
+      <w:r>
+        <w:rPr>
+          <w:rFonts w:ascii="Courier New" w:hAnsi="Courier New" w:cs="Courier New"/>
+        </w:rPr>
+        <w:t>pattern</w:t>
+      </w:r>
+      <w:r>
+        <w:rPr>
+          <w:rFonts w:cstheme="minorHAnsi"/>
+        </w:rPr>
+        <w:t xml:space="preserve"> and</w:t>
+      </w:r>
+      <w:r>
+        <w:rPr>
+          <w:rFonts w:ascii="Courier New" w:hAnsi="Courier New" w:cs="Courier New"/>
+        </w:rPr>
+        <w:t xml:space="preserve"> replace</w:t>
+      </w:r>
+      <w:r>
+        <w:rPr>
+          <w:rFonts w:cstheme="minorHAnsi"/>
+        </w:rPr>
+        <w:t xml:space="preserve"> attributes </w:t>
+      </w:r>
+      <w:r>
+        <w:rPr>
+          <w:rFonts w:cstheme="minorHAnsi"/>
+        </w:rPr>
+        <w:t xml:space="preserve">specify python </w:t>
+      </w:r>
+      <w:proofErr w:type="spellStart"/>
+      <w:r>
+        <w:rPr>
+          <w:rFonts w:cstheme="minorHAnsi"/>
+        </w:rPr>
+        <w:t>regex</w:t>
+      </w:r>
+      <w:proofErr w:type="spellEnd"/>
+      <w:r>
+        <w:rPr>
+          <w:rFonts w:cstheme="minorHAnsi"/>
+        </w:rPr>
+        <w:t xml:space="preserve"> patterns which </w:t>
+      </w:r>
+      <w:r>
+        <w:rPr>
+          <w:rFonts w:cstheme="minorHAnsi"/>
+        </w:rPr>
+        <w:t xml:space="preserve">are used to </w:t>
+      </w:r>
+      <w:r>
+        <w:rPr>
+          <w:rFonts w:cstheme="minorHAnsi"/>
+        </w:rPr>
+        <w:t>modify the controlling filename into the desired filename as if by python’</w:t>
+      </w:r>
+      <w:r>
+        <w:rPr>
+          <w:rFonts w:cstheme="minorHAnsi"/>
+        </w:rPr>
+        <w:t xml:space="preserve">s </w:t>
+      </w:r>
       <w:proofErr w:type="gramStart"/>
       <w:r>
+        <w:rPr>
+          <w:rFonts w:cstheme="minorHAnsi"/>
+        </w:rPr>
+        <w:t>re.sub</w:t>
+      </w:r>
+      <w:r>
+        <w:rPr>
+          <w:rFonts w:cstheme="minorHAnsi"/>
+        </w:rPr>
+        <w:t>(</w:t>
+      </w:r>
+      <w:proofErr w:type="gramEnd"/>
+      <w:r>
+        <w:rPr>
+          <w:rFonts w:cstheme="minorHAnsi"/>
+        </w:rPr>
+        <w:t>) function.</w:t>
+      </w:r>
+      <w:r>
+        <w:rPr>
+          <w:rFonts w:cstheme="minorHAnsi"/>
+        </w:rPr>
+        <w:t xml:space="preserve"> </w:t>
+      </w:r>
+    </w:p>
+    <w:p>
+      <w:pPr>
+        <w:rPr>
+          <w:rFonts w:cstheme="minorHAnsi"/>
+        </w:rPr>
+      </w:pPr>
+      <w:r>
+        <w:rPr>
+          <w:rFonts w:cstheme="minorHAnsi"/>
+        </w:rPr>
+        <w:t>For each set of files identified by the above tags, execute the operations specified by the &lt;step&gt; tag(s).</w:t>
+      </w:r>
+    </w:p>
+    <w:p>
+      <w:pPr>
+        <w:pStyle w:val="Heading3"/>
+      </w:pPr>
+      <w:r>
+        <w:t>Example</w:t>
+      </w:r>
+    </w:p>
+    <w:p>
+      <w:r>
+        <w:t>A</w:t>
+      </w:r>
+      <w:r>
+        <w:t>ssume that the directory /home/example contains the following files</w:t>
+      </w:r>
+      <w:r>
+        <w:t>, output f</w:t>
+      </w:r>
+      <w:r>
+        <w:t xml:space="preserve">rom an Illumina sequencing </w:t>
+      </w:r>
+      <w:proofErr w:type="gramStart"/>
+      <w:r>
+        <w:t xml:space="preserve">run, </w:t>
+      </w:r>
+      <w:r>
+        <w:t>that</w:t>
+      </w:r>
+      <w:proofErr w:type="gramEnd"/>
+      <w:r>
+        <w:t xml:space="preserve"> we now need to align with our pipeline</w:t>
+      </w:r>
+      <w:r>
+        <w:t>:</w:t>
+      </w:r>
+    </w:p>
+    <w:p>
+      <w:pPr>
+        <w:rPr>
+          <w:rFonts w:ascii="Courier New" w:hAnsi="Courier New" w:cs="Courier New"/>
+        </w:rPr>
+      </w:pPr>
+      <w:r>
+        <w:rPr>
+          <w:rFonts w:ascii="Courier New" w:hAnsi="Courier New" w:cs="Courier New"/>
+        </w:rPr>
+        <w:t xml:space="preserve"> </w:t>
+      </w:r>
+      <w:r>
+        <w:rPr>
+          <w:rFonts w:ascii="Courier New" w:hAnsi="Courier New" w:cs="Courier New"/>
+        </w:rPr>
+        <w:t>A2_S1_L001_R1_001.fastq</w:t>
+      </w:r>
+      <w:r>
+        <w:rPr>
+          <w:rFonts w:ascii="Courier New" w:hAnsi="Courier New" w:cs="Courier New"/>
+        </w:rPr>
+        <w:br/>
+        <w:t xml:space="preserve"> A2_S1_L001_R1_002.fastq</w:t>
+      </w:r>
+      <w:r>
+        <w:rPr>
+          <w:rFonts w:ascii="Courier New" w:hAnsi="Courier New" w:cs="Courier New"/>
+        </w:rPr>
+        <w:br/>
+      </w:r>
+      <w:r>
+        <w:rPr>
+          <w:rFonts w:ascii="Courier New" w:hAnsi="Courier New" w:cs="Courier New"/>
+        </w:rPr>
+        <w:lastRenderedPageBreak/>
+        <w:t xml:space="preserve"> A2_S1_L001_R2_001.fastq</w:t>
+      </w:r>
+      <w:r>
+        <w:rPr>
+          <w:rFonts w:ascii="Courier New" w:hAnsi="Courier New" w:cs="Courier New"/>
+        </w:rPr>
+        <w:br/>
+        <w:t xml:space="preserve"> A2_S1_L001_R2_002.fastq</w:t>
+      </w:r>
+    </w:p>
+    <w:p>
+      <w:pPr>
+        <w:rPr>
+          <w:rFonts w:ascii="Courier New" w:hAnsi="Courier New" w:cs="Courier New"/>
+        </w:rPr>
+      </w:pPr>
+      <w:r>
+        <w:rPr>
+          <w:rFonts w:ascii="Courier New" w:hAnsi="Courier New" w:cs="Courier New"/>
+        </w:rPr>
+        <w:t>&lt;</w:t>
+      </w:r>
+      <w:proofErr w:type="spellStart"/>
+      <w:r>
+        <w:rPr>
+          <w:rFonts w:ascii="Courier New" w:hAnsi="Courier New" w:cs="Courier New"/>
+        </w:rPr>
+        <w:t>inputdir</w:t>
+      </w:r>
+      <w:proofErr w:type="spellEnd"/>
+      <w:r>
+        <w:rPr>
+          <w:rFonts w:ascii="Courier New" w:hAnsi="Courier New" w:cs="Courier New"/>
+        </w:rPr>
+        <w:t xml:space="preserve"> id=”</w:t>
+      </w:r>
+      <w:proofErr w:type="spellStart"/>
+      <w:r>
+        <w:rPr>
+          <w:rFonts w:ascii="Courier New" w:hAnsi="Courier New" w:cs="Courier New"/>
+        </w:rPr>
+        <w:t>indir</w:t>
+      </w:r>
+      <w:proofErr w:type="spellEnd"/>
+      <w:r>
+        <w:rPr>
+          <w:rFonts w:ascii="Courier New" w:hAnsi="Courier New" w:cs="Courier New"/>
+        </w:rPr>
+        <w:t xml:space="preserve">” </w:t>
+      </w:r>
+      <w:proofErr w:type="spellStart"/>
+      <w:r>
+        <w:rPr>
+          <w:rFonts w:ascii="Courier New" w:hAnsi="Courier New" w:cs="Courier New"/>
+        </w:rPr>
+        <w:t>filespec</w:t>
+      </w:r>
+      <w:proofErr w:type="spellEnd"/>
+      <w:r>
+        <w:rPr>
+          <w:rFonts w:ascii="Courier New" w:hAnsi="Courier New" w:cs="Courier New"/>
+        </w:rPr>
+        <w:t>=”/home/example” /&gt;</w:t>
+      </w:r>
+      <w:r>
+        <w:rPr>
+          <w:rFonts w:ascii="Courier New" w:hAnsi="Courier New" w:cs="Courier New"/>
+        </w:rPr>
+        <w:br/>
+        <w:t>&lt;</w:t>
+      </w:r>
+      <w:proofErr w:type="spellStart"/>
+      <w:r>
+        <w:rPr>
+          <w:rFonts w:ascii="Courier New" w:hAnsi="Courier New" w:cs="Courier New"/>
+        </w:rPr>
         <w:t>foreach</w:t>
       </w:r>
       <w:proofErr w:type="spellEnd"/>
-      <w:proofErr w:type="gramEnd"/>
-    </w:p>
-    <w:p>
-      <w:r>
-        <w:t xml:space="preserve">The </w:t>
-      </w:r>
-      <w:r>
-        <w:rPr>
-          <w:rFonts w:ascii="Courier New" w:hAnsi="Courier New" w:cs="Courier New"/>
-        </w:rPr>
-        <w:t>&lt;</w:t>
-      </w:r>
-      <w:proofErr w:type="spellStart"/>
-      <w:r>
-        <w:rPr>
-          <w:rFonts w:ascii="Courier New" w:hAnsi="Courier New" w:cs="Courier New"/>
-        </w:rPr>
-        <w:t>foreach</w:t>
-      </w:r>
-      <w:proofErr w:type="spellEnd"/>
-      <w:r>
-        <w:rPr>
-          <w:rFonts w:ascii="Courier New" w:hAnsi="Courier New" w:cs="Courier New"/>
-        </w:rPr>
-        <w:t>&gt;</w:t>
-      </w:r>
-      <w:r>
-        <w:t xml:space="preserve"> tag allows a step to be run on several files in a directory identified by an </w:t>
-      </w:r>
-      <w:r>
-        <w:rPr>
-          <w:rFonts w:ascii="Courier New" w:hAnsi="Courier New" w:cs="Courier New"/>
-        </w:rPr>
-        <w:t>&lt;</w:t>
-      </w:r>
-      <w:proofErr w:type="spellStart"/>
-      <w:r>
-        <w:rPr>
-          <w:rFonts w:ascii="Courier New" w:hAnsi="Courier New" w:cs="Courier New"/>
-        </w:rPr>
-        <w:t>inputdir</w:t>
-      </w:r>
-      <w:proofErr w:type="spellEnd"/>
-      <w:r>
-        <w:rPr>
-          <w:rFonts w:ascii="Courier New" w:hAnsi="Courier New" w:cs="Courier New"/>
-        </w:rPr>
-        <w:t>&gt;</w:t>
-      </w:r>
-      <w:r>
-        <w:t xml:space="preserve"> tag. The files to be used within this directory are identified by </w:t>
-      </w:r>
-      <w:r>
-        <w:t xml:space="preserve">pattern matching the file names, so it is useful primarily when the files are systematically named, for instance, the output directory of an Illumina sequencing run.  When there are pairs of files that need to be processed together, the tag allows constructing the name of the second file based on the first one, again via </w:t>
-      </w:r>
-      <w:proofErr w:type="spellStart"/>
-      <w:r>
-        <w:t>regexp</w:t>
-      </w:r>
-      <w:proofErr w:type="spellEnd"/>
-      <w:r>
-        <w:t xml:space="preserve"> pattern matching / pattern replacement.  This could be used, for instance, in performing paired end alignment.  While it is unlikely that there need to be more than two such paired files, the mechanism is not limited to two. Similarly, there is a mechanism to create one or more output file names based off of the initial input file’s name. </w:t>
-      </w:r>
-    </w:p>
-    <w:p>
-      <w:pPr>
-        <w:rPr>
-          <w:rFonts w:ascii="Courier New" w:hAnsi="Courier New" w:cs="Courier New"/>
-        </w:rPr>
-      </w:pPr>
-      <w:r>
-        <w:rPr>
-          <w:rFonts w:ascii="Courier New" w:hAnsi="Courier New" w:cs="Courier New"/>
-        </w:rPr>
-        <w:t>&lt;</w:t>
-      </w:r>
-      <w:proofErr w:type="spellStart"/>
-      <w:r>
-        <w:rPr>
-          <w:rFonts w:ascii="Courier New" w:hAnsi="Courier New" w:cs="Courier New"/>
-        </w:rPr>
-        <w:t>foreach</w:t>
-      </w:r>
-      <w:proofErr w:type="spellEnd"/>
-      <w:r>
-        <w:rPr>
-          <w:rFonts w:ascii="Courier New" w:hAnsi="Courier New" w:cs="Courier New"/>
-        </w:rPr>
-        <w:t xml:space="preserve"> dir=”...”</w:t>
-      </w:r>
-      <w:r>
-        <w:rPr>
-          <w:rFonts w:ascii="Courier New" w:hAnsi="Courier New" w:cs="Courier New"/>
-        </w:rPr>
-        <w:t>&gt;</w:t>
+      <w:r>
+        <w:rPr>
+          <w:rFonts w:ascii="Courier New" w:hAnsi="Courier New" w:cs="Courier New"/>
+        </w:rPr>
+        <w:t xml:space="preserve"> dir=”</w:t>
+      </w:r>
+      <w:proofErr w:type="spellStart"/>
+      <w:r>
+        <w:rPr>
+          <w:rFonts w:ascii="Courier New" w:hAnsi="Courier New" w:cs="Courier New"/>
+        </w:rPr>
+        <w:t>indir</w:t>
+      </w:r>
+      <w:proofErr w:type="spellEnd"/>
+      <w:r>
+        <w:rPr>
+          <w:rFonts w:ascii="Courier New" w:hAnsi="Courier New" w:cs="Courier New"/>
+        </w:rPr>
+        <w:t>”&gt;</w:t>
       </w:r>
       <w:r>
         <w:rPr>
@@ -1600,19 +2168,39 @@
           <w:rFonts w:ascii="Courier New" w:hAnsi="Courier New" w:cs="Courier New"/>
         </w:rPr>
         <w:tab/>
-        <w:t>&lt;file id=”...” pattern=”...”</w:t>
-      </w:r>
-      <w:r>
-        <w:rPr>
-          <w:rFonts w:ascii="Courier New" w:hAnsi="Courier New" w:cs="Courier New"/>
-        </w:rPr>
-        <w:t xml:space="preserve"> /</w:t>
-      </w:r>
-      <w:r>
-        <w:rPr>
-          <w:rFonts w:ascii="Courier New" w:hAnsi="Courier New" w:cs="Courier New"/>
-        </w:rPr>
-        <w:t>&gt;</w:t>
+        <w:t>&lt;file id=”</w:t>
+      </w:r>
+      <w:r>
+        <w:rPr>
+          <w:rFonts w:ascii="Courier New" w:hAnsi="Courier New" w:cs="Courier New"/>
+        </w:rPr>
+        <w:t>end1</w:t>
+      </w:r>
+      <w:r>
+        <w:rPr>
+          <w:rFonts w:ascii="Courier New" w:hAnsi="Courier New" w:cs="Courier New"/>
+        </w:rPr>
+        <w:t>” pattern=”.*_R1_</w:t>
+      </w:r>
+      <w:r>
+        <w:rPr>
+          <w:rFonts w:ascii="Courier New" w:hAnsi="Courier New" w:cs="Courier New"/>
+        </w:rPr>
+        <w:t>.*</w:t>
+      </w:r>
+      <w:proofErr w:type="spellStart"/>
+      <w:r>
+        <w:rPr>
+          <w:rFonts w:ascii="Courier New" w:hAnsi="Courier New" w:cs="Courier New"/>
+        </w:rPr>
+        <w:t>fastq</w:t>
+      </w:r>
+      <w:proofErr w:type="spellEnd"/>
+      <w:r>
+        <w:rPr>
+          <w:rFonts w:ascii="Courier New" w:hAnsi="Courier New" w:cs="Courier New"/>
+        </w:rPr>
+        <w:t>” /&gt;</w:t>
       </w:r>
       <w:r>
         <w:rPr>
@@ -1625,25 +2213,21 @@
           <w:rFonts w:ascii="Courier New" w:hAnsi="Courier New" w:cs="Courier New"/>
         </w:rPr>
         <w:tab/>
-        <w:t xml:space="preserve">&lt;related </w:t>
-      </w:r>
-      <w:r>
-        <w:rPr>
-          <w:rFonts w:ascii="Courier New" w:hAnsi="Courier New" w:cs="Courier New"/>
-        </w:rPr>
-        <w:t xml:space="preserve">id=”...” </w:t>
-      </w:r>
-      <w:r>
-        <w:rPr>
-          <w:rFonts w:ascii="Courier New" w:hAnsi="Courier New" w:cs="Courier New"/>
-        </w:rPr>
-        <w:t>type=”...”</w:t>
-      </w:r>
-      <w:r>
-        <w:rPr>
-          <w:rFonts w:ascii="Courier New" w:hAnsi="Courier New" w:cs="Courier New"/>
-        </w:rPr>
-        <w:t xml:space="preserve"> pattern=”...” replace=”...” /&gt;</w:t>
+        <w:t xml:space="preserve">&lt;related id=”end2” </w:t>
+      </w:r>
+      <w:proofErr w:type="spellStart"/>
+      <w:r>
+        <w:rPr>
+          <w:rFonts w:ascii="Courier New" w:hAnsi="Courier New" w:cs="Courier New"/>
+        </w:rPr>
+        <w:t>inout</w:t>
+      </w:r>
+      <w:proofErr w:type="spellEnd"/>
+      <w:r>
+        <w:rPr>
+          <w:rFonts w:ascii="Courier New" w:hAnsi="Courier New" w:cs="Courier New"/>
+        </w:rPr>
+        <w:t>=”in”</w:t>
       </w:r>
       <w:r>
         <w:rPr>
@@ -1656,7 +2240,351 @@
           <w:rFonts w:ascii="Courier New" w:hAnsi="Courier New" w:cs="Courier New"/>
         </w:rPr>
         <w:tab/>
-        <w:t>&lt;step /&gt;</w:t>
+      </w:r>
+      <w:r>
+        <w:rPr>
+          <w:rFonts w:ascii="Courier New" w:hAnsi="Courier New" w:cs="Courier New"/>
+        </w:rPr>
+        <w:tab/>
+        <w:t>pattern=”</w:t>
+      </w:r>
+      <w:r>
+        <w:rPr>
+          <w:rFonts w:ascii="Courier New" w:hAnsi="Courier New" w:cs="Courier New"/>
+        </w:rPr>
+        <w:t>(.*</w:t>
+      </w:r>
+      <w:r>
+        <w:rPr>
+          <w:rFonts w:ascii="Courier New" w:hAnsi="Courier New" w:cs="Courier New"/>
+        </w:rPr>
+        <w:t>)</w:t>
+      </w:r>
+      <w:r>
+        <w:rPr>
+          <w:rFonts w:ascii="Courier New" w:hAnsi="Courier New" w:cs="Courier New"/>
+        </w:rPr>
+        <w:t>_</w:t>
+      </w:r>
+      <w:r>
+        <w:rPr>
+          <w:rFonts w:ascii="Courier New" w:hAnsi="Courier New" w:cs="Courier New"/>
+        </w:rPr>
+        <w:t>R</w:t>
+      </w:r>
+      <w:r>
+        <w:rPr>
+          <w:rFonts w:ascii="Courier New" w:hAnsi="Courier New" w:cs="Courier New"/>
+        </w:rPr>
+        <w:t>1</w:t>
+      </w:r>
+      <w:r>
+        <w:rPr>
+          <w:rFonts w:ascii="Courier New" w:hAnsi="Courier New" w:cs="Courier New"/>
+        </w:rPr>
+        <w:t>_(</w:t>
+      </w:r>
+      <w:r>
+        <w:rPr>
+          <w:rFonts w:ascii="Courier New" w:hAnsi="Courier New" w:cs="Courier New"/>
+        </w:rPr>
+        <w:t>.*</w:t>
+      </w:r>
+      <w:proofErr w:type="spellStart"/>
+      <w:r>
+        <w:rPr>
+          <w:rFonts w:ascii="Courier New" w:hAnsi="Courier New" w:cs="Courier New"/>
+        </w:rPr>
+        <w:t>fastq</w:t>
+      </w:r>
+      <w:proofErr w:type="spellEnd"/>
+      <w:r>
+        <w:rPr>
+          <w:rFonts w:ascii="Courier New" w:hAnsi="Courier New" w:cs="Courier New"/>
+        </w:rPr>
+        <w:t>)</w:t>
+      </w:r>
+      <w:r>
+        <w:rPr>
+          <w:rFonts w:ascii="Courier New" w:hAnsi="Courier New" w:cs="Courier New"/>
+        </w:rPr>
+        <w:t>”</w:t>
+      </w:r>
+      <w:r>
+        <w:rPr>
+          <w:rFonts w:ascii="Courier New" w:hAnsi="Courier New" w:cs="Courier New"/>
+        </w:rPr>
+        <w:br/>
+      </w:r>
+      <w:r>
+        <w:rPr>
+          <w:rFonts w:ascii="Courier New" w:hAnsi="Courier New" w:cs="Courier New"/>
+        </w:rPr>
+        <w:tab/>
+      </w:r>
+      <w:r>
+        <w:rPr>
+          <w:rFonts w:ascii="Courier New" w:hAnsi="Courier New" w:cs="Courier New"/>
+        </w:rPr>
+        <w:tab/>
+        <w:t>replace=”</w:t>
+      </w:r>
+      <w:r>
+        <w:rPr>
+          <w:rFonts w:ascii="Courier New" w:hAnsi="Courier New" w:cs="Courier New"/>
+        </w:rPr>
+        <w:t>\1</w:t>
+      </w:r>
+      <w:r>
+        <w:rPr>
+          <w:rFonts w:ascii="Courier New" w:hAnsi="Courier New" w:cs="Courier New"/>
+        </w:rPr>
+        <w:t>_</w:t>
+      </w:r>
+      <w:r>
+        <w:rPr>
+          <w:rFonts w:ascii="Courier New" w:hAnsi="Courier New" w:cs="Courier New"/>
+        </w:rPr>
+        <w:t>R2</w:t>
+      </w:r>
+      <w:r>
+        <w:rPr>
+          <w:rFonts w:ascii="Courier New" w:hAnsi="Courier New" w:cs="Courier New"/>
+        </w:rPr>
+        <w:t>_</w:t>
+      </w:r>
+      <w:r>
+        <w:rPr>
+          <w:rFonts w:ascii="Courier New" w:hAnsi="Courier New" w:cs="Courier New"/>
+        </w:rPr>
+        <w:t>\2” /&gt;</w:t>
+      </w:r>
+      <w:r>
+        <w:rPr>
+          <w:rFonts w:ascii="Courier New" w:hAnsi="Courier New" w:cs="Courier New"/>
+        </w:rPr>
+        <w:br/>
+      </w:r>
+      <w:r>
+        <w:rPr>
+          <w:rFonts w:ascii="Courier New" w:hAnsi="Courier New" w:cs="Courier New"/>
+        </w:rPr>
+        <w:tab/>
+        <w:t>&lt;related id=”</w:t>
+      </w:r>
+      <w:proofErr w:type="spellStart"/>
+      <w:r>
+        <w:rPr>
+          <w:rFonts w:ascii="Courier New" w:hAnsi="Courier New" w:cs="Courier New"/>
+        </w:rPr>
+        <w:t>sam</w:t>
+      </w:r>
+      <w:proofErr w:type="spellEnd"/>
+      <w:r>
+        <w:rPr>
+          <w:rFonts w:ascii="Courier New" w:hAnsi="Courier New" w:cs="Courier New"/>
+        </w:rPr>
+        <w:t xml:space="preserve">” </w:t>
+      </w:r>
+      <w:proofErr w:type="spellStart"/>
+      <w:r>
+        <w:rPr>
+          <w:rFonts w:ascii="Courier New" w:hAnsi="Courier New" w:cs="Courier New"/>
+        </w:rPr>
+        <w:t>inout</w:t>
+      </w:r>
+      <w:proofErr w:type="spellEnd"/>
+      <w:r>
+        <w:rPr>
+          <w:rFonts w:ascii="Courier New" w:hAnsi="Courier New" w:cs="Courier New"/>
+        </w:rPr>
+        <w:t>=”out”</w:t>
+      </w:r>
+      <w:r>
+        <w:rPr>
+          <w:rFonts w:ascii="Courier New" w:hAnsi="Courier New" w:cs="Courier New"/>
+        </w:rPr>
+        <w:br/>
+      </w:r>
+      <w:r>
+        <w:rPr>
+          <w:rFonts w:ascii="Courier New" w:hAnsi="Courier New" w:cs="Courier New"/>
+        </w:rPr>
+        <w:tab/>
+      </w:r>
+      <w:r>
+        <w:rPr>
+          <w:rFonts w:ascii="Courier New" w:hAnsi="Courier New" w:cs="Courier New"/>
+        </w:rPr>
+        <w:tab/>
+        <w:t>pattern=”(.*)</w:t>
+      </w:r>
+      <w:r>
+        <w:rPr>
+          <w:rFonts w:ascii="Courier New" w:hAnsi="Courier New" w:cs="Courier New"/>
+        </w:rPr>
+        <w:t>_</w:t>
+      </w:r>
+      <w:r>
+        <w:rPr>
+          <w:rFonts w:ascii="Courier New" w:hAnsi="Courier New" w:cs="Courier New"/>
+        </w:rPr>
+        <w:t>R1_(.*)</w:t>
+      </w:r>
+      <w:proofErr w:type="spellStart"/>
+      <w:r>
+        <w:rPr>
+          <w:rFonts w:ascii="Courier New" w:hAnsi="Courier New" w:cs="Courier New"/>
+        </w:rPr>
+        <w:t>fastq</w:t>
+      </w:r>
+      <w:proofErr w:type="spellEnd"/>
+      <w:r>
+        <w:rPr>
+          <w:rFonts w:ascii="Courier New" w:hAnsi="Courier New" w:cs="Courier New"/>
+        </w:rPr>
+        <w:t>”</w:t>
+      </w:r>
+      <w:r>
+        <w:rPr>
+          <w:rFonts w:ascii="Courier New" w:hAnsi="Courier New" w:cs="Courier New"/>
+        </w:rPr>
+        <w:br/>
+      </w:r>
+      <w:r>
+        <w:rPr>
+          <w:rFonts w:ascii="Courier New" w:hAnsi="Courier New" w:cs="Courier New"/>
+        </w:rPr>
+        <w:tab/>
+      </w:r>
+      <w:r>
+        <w:rPr>
+          <w:rFonts w:ascii="Courier New" w:hAnsi="Courier New" w:cs="Courier New"/>
+        </w:rPr>
+        <w:tab/>
+        <w:t>replace=”</w:t>
+      </w:r>
+      <w:r>
+        <w:rPr>
+          <w:rFonts w:ascii="Courier New" w:hAnsi="Courier New" w:cs="Courier New"/>
+        </w:rPr>
+        <w:t>\1</w:t>
+      </w:r>
+      <w:r>
+        <w:rPr>
+          <w:rFonts w:ascii="Courier New" w:hAnsi="Courier New" w:cs="Courier New"/>
+        </w:rPr>
+        <w:t>_</w:t>
+      </w:r>
+      <w:r>
+        <w:rPr>
+          <w:rFonts w:ascii="Courier New" w:hAnsi="Courier New" w:cs="Courier New"/>
+        </w:rPr>
+        <w:t>\2sam</w:t>
+      </w:r>
+      <w:r>
+        <w:rPr>
+          <w:rFonts w:ascii="Courier New" w:hAnsi="Courier New" w:cs="Courier New"/>
+        </w:rPr>
+        <w:t>” /&gt;</w:t>
+      </w:r>
+      <w:r>
+        <w:rPr>
+          <w:rFonts w:ascii="Courier New" w:hAnsi="Courier New" w:cs="Courier New"/>
+        </w:rPr>
+        <w:br/>
+      </w:r>
+      <w:r>
+        <w:rPr>
+          <w:rFonts w:ascii="Courier New" w:hAnsi="Courier New" w:cs="Courier New"/>
+        </w:rPr>
+        <w:tab/>
+        <w:t>&lt;step name=”Alignment”&gt;</w:t>
+      </w:r>
+      <w:r>
+        <w:rPr>
+          <w:rFonts w:ascii="Courier New" w:hAnsi="Courier New" w:cs="Courier New"/>
+        </w:rPr>
+        <w:br/>
+      </w:r>
+      <w:r>
+        <w:rPr>
+          <w:rFonts w:ascii="Courier New" w:hAnsi="Courier New" w:cs="Courier New"/>
+        </w:rPr>
+        <w:tab/>
+      </w:r>
+      <w:r>
+        <w:rPr>
+          <w:rFonts w:ascii="Courier New" w:hAnsi="Courier New" w:cs="Courier New"/>
+        </w:rPr>
+        <w:tab/>
+        <w:t>&lt;tool name=”</w:t>
+      </w:r>
+      <w:proofErr w:type="spellStart"/>
+      <w:r>
+        <w:rPr>
+          <w:rFonts w:ascii="Courier New" w:hAnsi="Courier New" w:cs="Courier New"/>
+        </w:rPr>
+        <w:t>bwa</w:t>
+      </w:r>
+      <w:proofErr w:type="spellEnd"/>
+      <w:r>
+        <w:rPr>
+          <w:rFonts w:ascii="Courier New" w:hAnsi="Courier New" w:cs="Courier New"/>
+        </w:rPr>
+        <w:t>” description=”run_bwa.xml”</w:t>
+      </w:r>
+      <w:r>
+        <w:rPr>
+          <w:rFonts w:ascii="Courier New" w:hAnsi="Courier New" w:cs="Courier New"/>
+        </w:rPr>
+        <w:br/>
+      </w:r>
+      <w:r>
+        <w:rPr>
+          <w:rFonts w:ascii="Courier New" w:hAnsi="Courier New" w:cs="Courier New"/>
+        </w:rPr>
+        <w:tab/>
+      </w:r>
+      <w:r>
+        <w:rPr>
+          <w:rFonts w:ascii="Courier New" w:hAnsi="Courier New" w:cs="Courier New"/>
+        </w:rPr>
+        <w:tab/>
+      </w:r>
+      <w:r>
+        <w:rPr>
+          <w:rFonts w:ascii="Courier New" w:hAnsi="Courier New" w:cs="Courier New"/>
+        </w:rPr>
+        <w:tab/>
+        <w:t>input=”end1,end2” output=”</w:t>
+      </w:r>
+      <w:proofErr w:type="spellStart"/>
+      <w:r>
+        <w:rPr>
+          <w:rFonts w:ascii="Courier New" w:hAnsi="Courier New" w:cs="Courier New"/>
+        </w:rPr>
+        <w:t>sam</w:t>
+      </w:r>
+      <w:proofErr w:type="spellEnd"/>
+      <w:r>
+        <w:rPr>
+          <w:rFonts w:ascii="Courier New" w:hAnsi="Courier New" w:cs="Courier New"/>
+        </w:rPr>
+        <w:t>” /&gt;</w:t>
+      </w:r>
+      <w:r>
+        <w:rPr>
+          <w:rFonts w:ascii="Courier New" w:hAnsi="Courier New" w:cs="Courier New"/>
+        </w:rPr>
+        <w:br/>
+      </w:r>
+      <w:r>
+        <w:rPr>
+          <w:rFonts w:ascii="Courier New" w:hAnsi="Courier New" w:cs="Courier New"/>
+        </w:rPr>
+        <w:tab/>
+        <w:t>&lt;/step&gt;</w:t>
       </w:r>
       <w:r>
         <w:rPr>
@@ -1683,7 +2611,7 @@
     <w:p>
       <w:pPr>
         <w:rPr>
-          <w:rFonts w:cstheme="minorHAnsi"/>
+          <w:rFonts w:ascii="Courier New" w:hAnsi="Courier New" w:cs="Courier New"/>
         </w:rPr>
       </w:pPr>
       <w:r>
@@ -1716,86 +2644,30 @@
         <w:rPr>
           <w:rFonts w:cstheme="minorHAnsi"/>
         </w:rPr>
-        <w:t xml:space="preserve"> tag processes a set of files in the directory whose id is specified in the </w:t>
-      </w:r>
-      <w:r>
-        <w:rPr>
-          <w:rFonts w:ascii="Courier New" w:hAnsi="Courier New" w:cs="Courier New"/>
-        </w:rPr>
-        <w:t>dir</w:t>
-      </w:r>
-      <w:r>
-        <w:rPr>
-          <w:rFonts w:cstheme="minorHAnsi"/>
-        </w:rPr>
-        <w:t xml:space="preserve"> attribute.  The order in which the files are processed is unspecified; in a cluster environment, they may be processed in parallel. </w:t>
-      </w:r>
-    </w:p>
-    <w:p>
-      <w:pPr>
-        <w:rPr>
-          <w:rFonts w:cstheme="minorHAnsi"/>
-        </w:rPr>
-      </w:pPr>
-      <w:r>
-        <w:rPr>
-          <w:rFonts w:cstheme="minorHAnsi"/>
-        </w:rPr>
-        <w:t xml:space="preserve">The </w:t>
-      </w:r>
-      <w:r>
-        <w:rPr>
-          <w:rFonts w:ascii="Courier New" w:hAnsi="Courier New" w:cs="Courier New"/>
-        </w:rPr>
-        <w:t>&lt;file&gt;</w:t>
-      </w:r>
-      <w:r>
-        <w:rPr>
-          <w:rFonts w:cstheme="minorHAnsi"/>
-        </w:rPr>
-        <w:t xml:space="preserve"> tag</w:t>
-      </w:r>
-      <w:r>
-        <w:rPr>
-          <w:rFonts w:cstheme="minorHAnsi"/>
-        </w:rPr>
-        <w:t xml:space="preserve">’s </w:t>
-      </w:r>
-      <w:r>
-        <w:rPr>
-          <w:rFonts w:ascii="Courier New" w:hAnsi="Courier New" w:cs="Courier New"/>
-        </w:rPr>
-        <w:t>pattern</w:t>
-      </w:r>
-      <w:r>
-        <w:rPr>
-          <w:rFonts w:cstheme="minorHAnsi"/>
-        </w:rPr>
-        <w:t xml:space="preserve"> attribute</w:t>
-      </w:r>
-      <w:r>
-        <w:rPr>
-          <w:rFonts w:cstheme="minorHAnsi"/>
-        </w:rPr>
-        <w:t xml:space="preserve"> specifies </w:t>
-      </w:r>
-      <w:r>
-        <w:rPr>
-          <w:rFonts w:cstheme="minorHAnsi"/>
-        </w:rPr>
-        <w:t xml:space="preserve">the python </w:t>
-      </w:r>
-      <w:proofErr w:type="spellStart"/>
-      <w:r>
-        <w:rPr>
-          <w:rFonts w:cstheme="minorHAnsi"/>
-        </w:rPr>
-        <w:t>regex</w:t>
-      </w:r>
-      <w:proofErr w:type="spellEnd"/>
-      <w:r>
-        <w:rPr>
-          <w:rFonts w:cstheme="minorHAnsi"/>
+        <w:t xml:space="preserve"> tag would result </w:t>
+      </w:r>
+      <w:r>
+        <w:rPr>
+          <w:rFonts w:cstheme="minorHAnsi"/>
+        </w:rPr>
+        <w:t xml:space="preserve">in two invocations of the Alignment step, the first processing </w:t>
+      </w:r>
+      <w:r>
+        <w:rPr>
+          <w:rFonts w:ascii="Courier New" w:hAnsi="Courier New" w:cs="Courier New"/>
+        </w:rPr>
+        <w:t>A2_S1_L001_R1_</w:t>
+      </w:r>
+      <w:proofErr w:type="gramStart"/>
+      <w:r>
+        <w:rPr>
+          <w:rFonts w:ascii="Courier New" w:hAnsi="Courier New" w:cs="Courier New"/>
+        </w:rPr>
+        <w:t>001.fastq</w:t>
+      </w:r>
+      <w:r>
+        <w:rPr>
+          <w:rFonts w:ascii="Courier New" w:hAnsi="Courier New" w:cs="Courier New"/>
         </w:rPr>
         <w:t xml:space="preserve"> </w:t>
       </w:r>
@@ -1803,993 +2675,117 @@
         <w:rPr>
           <w:rFonts w:cstheme="minorHAnsi"/>
         </w:rPr>
-        <w:t>pattern</w:t>
-      </w:r>
-      <w:r>
-        <w:rPr>
-          <w:rFonts w:cstheme="minorHAnsi"/>
-        </w:rPr>
-        <w:t xml:space="preserve"> that will be used to select files for processing</w:t>
-      </w:r>
-      <w:r>
-        <w:rPr>
-          <w:rFonts w:cstheme="minorHAnsi"/>
-        </w:rPr>
-        <w:t xml:space="preserve">; it will be applied to each filename in the directory as if by using python’s </w:t>
-      </w:r>
-      <w:proofErr w:type="spellStart"/>
+        <w:t xml:space="preserve"> and</w:t>
+      </w:r>
+      <w:proofErr w:type="gramEnd"/>
+      <w:r>
+        <w:rPr>
+          <w:rFonts w:cstheme="minorHAnsi"/>
+        </w:rPr>
+        <w:t xml:space="preserve"> </w:t>
+      </w:r>
+      <w:r>
+        <w:rPr>
+          <w:rFonts w:cstheme="minorHAnsi"/>
+        </w:rPr>
+        <w:t xml:space="preserve"> </w:t>
+      </w:r>
+      <w:r>
+        <w:rPr>
+          <w:rFonts w:ascii="Courier New" w:hAnsi="Courier New" w:cs="Courier New"/>
+        </w:rPr>
+        <w:t>A2_S1_L001_R2_001.fastq</w:t>
+      </w:r>
+      <w:r>
+        <w:rPr>
+          <w:rFonts w:cstheme="minorHAnsi"/>
+        </w:rPr>
+        <w:t xml:space="preserve"> </w:t>
+      </w:r>
+      <w:r>
+        <w:rPr>
+          <w:rFonts w:cstheme="minorHAnsi"/>
+        </w:rPr>
+        <w:t xml:space="preserve"> </w:t>
+      </w:r>
+      <w:r>
+        <w:rPr>
+          <w:rFonts w:cstheme="minorHAnsi"/>
+        </w:rPr>
+        <w:t xml:space="preserve">and producing output file </w:t>
+      </w:r>
+      <w:r>
+        <w:rPr>
+          <w:rFonts w:ascii="Courier New" w:hAnsi="Courier New" w:cs="Courier New"/>
+        </w:rPr>
+        <w:t>A2_S1_L001_001.sam</w:t>
+      </w:r>
+      <w:r>
+        <w:rPr>
+          <w:rFonts w:cstheme="minorHAnsi"/>
+        </w:rPr>
+        <w:t xml:space="preserve">.  The second invocation would process </w:t>
+      </w:r>
+      <w:r>
+        <w:rPr>
+          <w:rFonts w:ascii="Courier New" w:hAnsi="Courier New" w:cs="Courier New"/>
+        </w:rPr>
+        <w:t>A2_S1_L001_R1_002.fastq</w:t>
+      </w:r>
+      <w:r>
+        <w:rPr>
+          <w:rFonts w:cstheme="minorHAnsi"/>
+        </w:rPr>
+        <w:t xml:space="preserve"> and </w:t>
+      </w:r>
+      <w:r>
+        <w:rPr>
+          <w:rFonts w:ascii="Courier New" w:hAnsi="Courier New" w:cs="Courier New"/>
+        </w:rPr>
+        <w:t>A2_S1_L001_R2</w:t>
+      </w:r>
+      <w:r>
+        <w:rPr>
+          <w:rFonts w:ascii="Courier New" w:hAnsi="Courier New" w:cs="Courier New"/>
+        </w:rPr>
+        <w:t>_002.fastq</w:t>
+      </w:r>
+      <w:r>
+        <w:rPr>
+          <w:rFonts w:cstheme="minorHAnsi"/>
+        </w:rPr>
+        <w:t xml:space="preserve">, producing </w:t>
+      </w:r>
+      <w:r>
+        <w:rPr>
+          <w:rFonts w:ascii="Courier New" w:hAnsi="Courier New" w:cs="Courier New"/>
+        </w:rPr>
+        <w:t>A2_S1_L001_002.sam.</w:t>
+      </w:r>
+    </w:p>
+    <w:p>
+      <w:pPr>
+        <w:pStyle w:val="Heading2"/>
+      </w:pPr>
       <w:proofErr w:type="gramStart"/>
       <w:r>
-        <w:rPr>
-          <w:rFonts w:cstheme="minorHAnsi"/>
-        </w:rPr>
-        <w:t>re.match</w:t>
-      </w:r>
-      <w:proofErr w:type="spellEnd"/>
-      <w:r>
-        <w:rPr>
-          <w:rFonts w:cstheme="minorHAnsi"/>
-        </w:rPr>
-        <w:t>(</w:t>
+        <w:t>tool</w:t>
       </w:r>
       <w:proofErr w:type="gramEnd"/>
-      <w:r>
-        <w:rPr>
-          <w:rFonts w:cstheme="minorHAnsi"/>
-        </w:rPr>
-        <w:t xml:space="preserve">) </w:t>
-      </w:r>
-      <w:r>
-        <w:rPr>
-          <w:rFonts w:cstheme="minorHAnsi"/>
-        </w:rPr>
-        <w:lastRenderedPageBreak/>
-        <w:t>function.  Any filenames that match will be processed. T</w:t>
-      </w:r>
-      <w:r>
-        <w:rPr>
-          <w:rFonts w:cstheme="minorHAnsi"/>
-        </w:rPr>
-        <w:t xml:space="preserve">he </w:t>
-      </w:r>
-      <w:r>
-        <w:rPr>
-          <w:rFonts w:cstheme="minorHAnsi"/>
-        </w:rPr>
-        <w:t xml:space="preserve">tag’s </w:t>
-      </w:r>
-      <w:r>
-        <w:rPr>
-          <w:rFonts w:ascii="Courier New" w:hAnsi="Courier New" w:cs="Courier New"/>
-        </w:rPr>
-        <w:t>id</w:t>
-      </w:r>
-      <w:r>
-        <w:rPr>
-          <w:rFonts w:cstheme="minorHAnsi"/>
-        </w:rPr>
-        <w:t xml:space="preserve"> </w:t>
-      </w:r>
-      <w:r>
-        <w:rPr>
-          <w:rFonts w:cstheme="minorHAnsi"/>
-        </w:rPr>
-        <w:t>attribute specifies the id</w:t>
-      </w:r>
-      <w:r>
-        <w:rPr>
-          <w:rFonts w:cstheme="minorHAnsi"/>
-        </w:rPr>
-        <w:t xml:space="preserve"> this file will be referenced by in the step’s tools.</w:t>
-      </w:r>
-    </w:p>
-    <w:p>
-      <w:pPr>
-        <w:rPr>
-          <w:rFonts w:cstheme="minorHAnsi"/>
-        </w:rPr>
-      </w:pPr>
-      <w:r>
-        <w:rPr>
-          <w:rFonts w:cstheme="minorHAnsi"/>
-        </w:rPr>
-        <w:t xml:space="preserve">The </w:t>
-      </w:r>
-      <w:r>
-        <w:rPr>
-          <w:rFonts w:ascii="Courier New" w:hAnsi="Courier New" w:cs="Courier New"/>
-        </w:rPr>
-        <w:t>&lt;related&gt;</w:t>
-      </w:r>
-      <w:r>
-        <w:rPr>
-          <w:rFonts w:cstheme="minorHAnsi"/>
-        </w:rPr>
-        <w:t xml:space="preserve"> tag specifies another file in the same directory, or to be created. The</w:t>
-      </w:r>
-      <w:r>
-        <w:rPr>
-          <w:rFonts w:ascii="Courier New" w:hAnsi="Courier New" w:cs="Courier New"/>
-        </w:rPr>
-        <w:t xml:space="preserve"> id</w:t>
-      </w:r>
-      <w:r>
-        <w:rPr>
-          <w:rFonts w:cstheme="minorHAnsi"/>
-        </w:rPr>
-        <w:t xml:space="preserve"> attribute specifies the id by which this file will be referenced.  The </w:t>
-      </w:r>
-      <w:r>
-        <w:rPr>
-          <w:rFonts w:ascii="Courier New" w:hAnsi="Courier New" w:cs="Courier New"/>
-        </w:rPr>
-        <w:t>type</w:t>
-      </w:r>
-      <w:r>
-        <w:rPr>
-          <w:rFonts w:cstheme="minorHAnsi"/>
-        </w:rPr>
-        <w:t xml:space="preserve"> attribute’s value shall be either </w:t>
-      </w:r>
-      <w:r>
-        <w:rPr>
-          <w:rFonts w:ascii="Courier New" w:hAnsi="Courier New" w:cs="Courier New"/>
-        </w:rPr>
-        <w:t>in</w:t>
-      </w:r>
-      <w:r>
-        <w:rPr>
-          <w:rFonts w:cstheme="minorHAnsi"/>
-        </w:rPr>
-        <w:t xml:space="preserve"> or </w:t>
-      </w:r>
-      <w:r>
-        <w:rPr>
-          <w:rFonts w:ascii="Courier New" w:hAnsi="Courier New" w:cs="Courier New"/>
-        </w:rPr>
-        <w:t>out</w:t>
-      </w:r>
-      <w:r>
-        <w:rPr>
-          <w:rFonts w:cstheme="minorHAnsi"/>
-        </w:rPr>
-        <w:t xml:space="preserve">.  The </w:t>
-      </w:r>
-      <w:r>
-        <w:rPr>
-          <w:rFonts w:ascii="Courier New" w:hAnsi="Courier New" w:cs="Courier New"/>
-        </w:rPr>
-        <w:t>pattern</w:t>
-      </w:r>
-      <w:r>
-        <w:rPr>
-          <w:rFonts w:cstheme="minorHAnsi"/>
-        </w:rPr>
-        <w:t xml:space="preserve"> and</w:t>
-      </w:r>
-      <w:r>
-        <w:rPr>
-          <w:rFonts w:ascii="Courier New" w:hAnsi="Courier New" w:cs="Courier New"/>
-        </w:rPr>
-        <w:t xml:space="preserve"> replace</w:t>
-      </w:r>
-      <w:r>
-        <w:rPr>
-          <w:rFonts w:cstheme="minorHAnsi"/>
-        </w:rPr>
-        <w:t xml:space="preserve"> attributes </w:t>
-      </w:r>
-      <w:r>
-        <w:rPr>
-          <w:rFonts w:cstheme="minorHAnsi"/>
-        </w:rPr>
-        <w:t xml:space="preserve">specify python </w:t>
-      </w:r>
-      <w:proofErr w:type="spellStart"/>
-      <w:r>
-        <w:rPr>
-          <w:rFonts w:cstheme="minorHAnsi"/>
-        </w:rPr>
-        <w:t>regex</w:t>
-      </w:r>
-      <w:proofErr w:type="spellEnd"/>
-      <w:r>
-        <w:rPr>
-          <w:rFonts w:cstheme="minorHAnsi"/>
-        </w:rPr>
-        <w:t xml:space="preserve"> patterns which </w:t>
-      </w:r>
-      <w:r>
-        <w:rPr>
-          <w:rFonts w:cstheme="minorHAnsi"/>
-        </w:rPr>
-        <w:t xml:space="preserve">are used to </w:t>
-      </w:r>
-      <w:r>
-        <w:rPr>
-          <w:rFonts w:cstheme="minorHAnsi"/>
-        </w:rPr>
-        <w:t>modify the controlling filename into the desired filename as if by python’</w:t>
-      </w:r>
-      <w:r>
-        <w:rPr>
-          <w:rFonts w:cstheme="minorHAnsi"/>
-        </w:rPr>
-        <w:t xml:space="preserve">s </w:t>
-      </w:r>
-      <w:proofErr w:type="gramStart"/>
-      <w:r>
-        <w:rPr>
-          <w:rFonts w:cstheme="minorHAnsi"/>
-        </w:rPr>
-        <w:t>re.sub</w:t>
-      </w:r>
-      <w:r>
-        <w:rPr>
-          <w:rFonts w:cstheme="minorHAnsi"/>
-        </w:rPr>
-        <w:t>(</w:t>
-      </w:r>
-      <w:proofErr w:type="gramEnd"/>
-      <w:r>
-        <w:rPr>
-          <w:rFonts w:cstheme="minorHAnsi"/>
-        </w:rPr>
-        <w:t>) function.</w:t>
-      </w:r>
-      <w:r>
-        <w:rPr>
-          <w:rFonts w:cstheme="minorHAnsi"/>
-        </w:rPr>
-        <w:t xml:space="preserve">  The pattern and replace values may use python “raw string” notation.</w:t>
-      </w:r>
-    </w:p>
-    <w:p>
-      <w:pPr>
-        <w:rPr>
-          <w:rFonts w:cstheme="minorHAnsi"/>
-          <w:i/>
-        </w:rPr>
-      </w:pPr>
-      <w:r>
-        <w:rPr>
-          <w:rFonts w:cstheme="minorHAnsi"/>
-          <w:b/>
-          <w:i/>
-        </w:rPr>
-        <w:t>Note:</w:t>
-      </w:r>
-      <w:r>
-        <w:rPr>
-          <w:rFonts w:cstheme="minorHAnsi"/>
-          <w:i/>
-        </w:rPr>
-        <w:t xml:space="preserve"> Have to figure out backslash counting... The replace strings will be using them.</w:t>
-      </w:r>
-    </w:p>
-    <w:p>
-      <w:pPr>
-        <w:rPr>
-          <w:rFonts w:cstheme="minorHAnsi"/>
-        </w:rPr>
-      </w:pPr>
-      <w:r>
-        <w:rPr>
-          <w:rFonts w:cstheme="minorHAnsi"/>
-        </w:rPr>
-        <w:t>For each set of files identified by the above tags, execute the operations specified by the &lt;step&gt; tag(s).</w:t>
-      </w:r>
-    </w:p>
-    <w:p>
-      <w:pPr>
-        <w:pStyle w:val="Heading3"/>
-      </w:pPr>
-      <w:r>
-        <w:t>Example</w:t>
-      </w:r>
-    </w:p>
-    <w:p>
-      <w:r>
-        <w:t>A</w:t>
-      </w:r>
-      <w:r>
-        <w:t>ssume that the directory /home/example contains the following files</w:t>
-      </w:r>
-      <w:r>
-        <w:t xml:space="preserve">, output from an Illumina sequencing </w:t>
-      </w:r>
-      <w:proofErr w:type="gramStart"/>
-      <w:r>
-        <w:t>run, that</w:t>
-      </w:r>
-      <w:proofErr w:type="gramEnd"/>
-      <w:r>
-        <w:t xml:space="preserve"> we now need to align with our pipeline</w:t>
-      </w:r>
-      <w:r>
-        <w:t>:</w:t>
-      </w:r>
-    </w:p>
-    <w:p>
-      <w:pPr>
-        <w:rPr>
-          <w:rFonts w:ascii="Courier New" w:hAnsi="Courier New" w:cs="Courier New"/>
-        </w:rPr>
-      </w:pPr>
-      <w:r>
-        <w:rPr>
-          <w:rFonts w:ascii="Courier New" w:hAnsi="Courier New" w:cs="Courier New"/>
-        </w:rPr>
-        <w:t xml:space="preserve"> </w:t>
-      </w:r>
-      <w:r>
-        <w:rPr>
-          <w:rFonts w:ascii="Courier New" w:hAnsi="Courier New" w:cs="Courier New"/>
-        </w:rPr>
-        <w:t>A2_S1_L001_R1_001.fastq</w:t>
-      </w:r>
-      <w:r>
-        <w:rPr>
-          <w:rFonts w:ascii="Courier New" w:hAnsi="Courier New" w:cs="Courier New"/>
-        </w:rPr>
-        <w:br/>
-        <w:t xml:space="preserve"> A2_S1_L001_R1_002.fastq</w:t>
-      </w:r>
-      <w:r>
-        <w:rPr>
-          <w:rFonts w:ascii="Courier New" w:hAnsi="Courier New" w:cs="Courier New"/>
-        </w:rPr>
-        <w:br/>
-        <w:t xml:space="preserve"> A2_S1_L001_R2_001.fastq</w:t>
-      </w:r>
-      <w:r>
-        <w:rPr>
-          <w:rFonts w:ascii="Courier New" w:hAnsi="Courier New" w:cs="Courier New"/>
-        </w:rPr>
-        <w:br/>
-        <w:t xml:space="preserve"> A2_S1_L001_R2_002.fastq</w:t>
-      </w:r>
-    </w:p>
-    <w:p>
-      <w:pPr>
-        <w:rPr>
-          <w:rFonts w:ascii="Courier New" w:hAnsi="Courier New" w:cs="Courier New"/>
-        </w:rPr>
-      </w:pPr>
-      <w:r>
-        <w:rPr>
-          <w:rFonts w:ascii="Courier New" w:hAnsi="Courier New" w:cs="Courier New"/>
-        </w:rPr>
-        <w:t>&lt;</w:t>
-      </w:r>
-      <w:proofErr w:type="spellStart"/>
-      <w:r>
-        <w:rPr>
-          <w:rFonts w:ascii="Courier New" w:hAnsi="Courier New" w:cs="Courier New"/>
-        </w:rPr>
-        <w:t>inputdir</w:t>
-      </w:r>
-      <w:proofErr w:type="spellEnd"/>
-      <w:r>
-        <w:rPr>
-          <w:rFonts w:ascii="Courier New" w:hAnsi="Courier New" w:cs="Courier New"/>
-        </w:rPr>
-        <w:t xml:space="preserve"> id=”</w:t>
-      </w:r>
-      <w:proofErr w:type="spellStart"/>
-      <w:r>
-        <w:rPr>
-          <w:rFonts w:ascii="Courier New" w:hAnsi="Courier New" w:cs="Courier New"/>
-        </w:rPr>
-        <w:t>indir</w:t>
-      </w:r>
-      <w:proofErr w:type="spellEnd"/>
-      <w:r>
-        <w:rPr>
-          <w:rFonts w:ascii="Courier New" w:hAnsi="Courier New" w:cs="Courier New"/>
-        </w:rPr>
-        <w:t xml:space="preserve">” </w:t>
-      </w:r>
-      <w:proofErr w:type="spellStart"/>
-      <w:r>
-        <w:rPr>
-          <w:rFonts w:ascii="Courier New" w:hAnsi="Courier New" w:cs="Courier New"/>
-        </w:rPr>
-        <w:t>filespec</w:t>
-      </w:r>
-      <w:proofErr w:type="spellEnd"/>
-      <w:r>
-        <w:rPr>
-          <w:rFonts w:ascii="Courier New" w:hAnsi="Courier New" w:cs="Courier New"/>
-        </w:rPr>
-        <w:t>=”/home/example” /&gt;</w:t>
-      </w:r>
-      <w:r>
-        <w:rPr>
-          <w:rFonts w:ascii="Courier New" w:hAnsi="Courier New" w:cs="Courier New"/>
-        </w:rPr>
-        <w:br/>
-        <w:t>&lt;</w:t>
-      </w:r>
-      <w:proofErr w:type="spellStart"/>
-      <w:r>
-        <w:rPr>
-          <w:rFonts w:ascii="Courier New" w:hAnsi="Courier New" w:cs="Courier New"/>
-        </w:rPr>
-        <w:t>foreach</w:t>
-      </w:r>
-      <w:proofErr w:type="spellEnd"/>
-      <w:r>
-        <w:rPr>
-          <w:rFonts w:ascii="Courier New" w:hAnsi="Courier New" w:cs="Courier New"/>
-        </w:rPr>
-        <w:t xml:space="preserve"> dir=”</w:t>
-      </w:r>
-      <w:proofErr w:type="spellStart"/>
-      <w:r>
-        <w:rPr>
-          <w:rFonts w:ascii="Courier New" w:hAnsi="Courier New" w:cs="Courier New"/>
-        </w:rPr>
-        <w:t>indir</w:t>
-      </w:r>
-      <w:proofErr w:type="spellEnd"/>
-      <w:r>
-        <w:rPr>
-          <w:rFonts w:ascii="Courier New" w:hAnsi="Courier New" w:cs="Courier New"/>
-        </w:rPr>
-        <w:t>”&gt;</w:t>
-      </w:r>
-      <w:r>
-        <w:rPr>
-          <w:rFonts w:ascii="Courier New" w:hAnsi="Courier New" w:cs="Courier New"/>
-        </w:rPr>
-        <w:br/>
-      </w:r>
-      <w:r>
-        <w:rPr>
-          <w:rFonts w:ascii="Courier New" w:hAnsi="Courier New" w:cs="Courier New"/>
-        </w:rPr>
-        <w:tab/>
-        <w:t>&lt;file id=”</w:t>
-      </w:r>
-      <w:r>
-        <w:rPr>
-          <w:rFonts w:ascii="Courier New" w:hAnsi="Courier New" w:cs="Courier New"/>
-        </w:rPr>
-        <w:t>end1</w:t>
-      </w:r>
-      <w:r>
-        <w:rPr>
-          <w:rFonts w:ascii="Courier New" w:hAnsi="Courier New" w:cs="Courier New"/>
-        </w:rPr>
-        <w:t>” pattern=”.*_R1_</w:t>
-      </w:r>
-      <w:r>
-        <w:rPr>
-          <w:rFonts w:ascii="Courier New" w:hAnsi="Courier New" w:cs="Courier New"/>
-        </w:rPr>
-        <w:t>.*</w:t>
-      </w:r>
-      <w:proofErr w:type="spellStart"/>
-      <w:r>
-        <w:rPr>
-          <w:rFonts w:ascii="Courier New" w:hAnsi="Courier New" w:cs="Courier New"/>
-        </w:rPr>
-        <w:t>fastq</w:t>
-      </w:r>
-      <w:proofErr w:type="spellEnd"/>
-      <w:r>
-        <w:rPr>
-          <w:rFonts w:ascii="Courier New" w:hAnsi="Courier New" w:cs="Courier New"/>
-        </w:rPr>
-        <w:t>” /&gt;</w:t>
-      </w:r>
-      <w:r>
-        <w:rPr>
-          <w:rFonts w:ascii="Courier New" w:hAnsi="Courier New" w:cs="Courier New"/>
-        </w:rPr>
-        <w:br/>
-      </w:r>
-      <w:r>
-        <w:rPr>
-          <w:rFonts w:ascii="Courier New" w:hAnsi="Courier New" w:cs="Courier New"/>
-        </w:rPr>
-        <w:tab/>
-        <w:t>&lt;related id=”end2” type=”in”</w:t>
-      </w:r>
-      <w:r>
-        <w:rPr>
-          <w:rFonts w:ascii="Courier New" w:hAnsi="Courier New" w:cs="Courier New"/>
-        </w:rPr>
-        <w:br/>
-      </w:r>
-      <w:r>
-        <w:rPr>
-          <w:rFonts w:ascii="Courier New" w:hAnsi="Courier New" w:cs="Courier New"/>
-        </w:rPr>
-        <w:tab/>
-      </w:r>
-      <w:r>
-        <w:rPr>
-          <w:rFonts w:ascii="Courier New" w:hAnsi="Courier New" w:cs="Courier New"/>
-        </w:rPr>
-        <w:tab/>
-        <w:t>pattern=”</w:t>
-      </w:r>
-      <w:r>
-        <w:rPr>
-          <w:rFonts w:ascii="Courier New" w:hAnsi="Courier New" w:cs="Courier New"/>
-        </w:rPr>
-        <w:t>(.*</w:t>
-      </w:r>
-      <w:r>
-        <w:rPr>
-          <w:rFonts w:ascii="Courier New" w:hAnsi="Courier New" w:cs="Courier New"/>
-        </w:rPr>
-        <w:t>)</w:t>
-      </w:r>
-      <w:r>
-        <w:rPr>
-          <w:rFonts w:ascii="Courier New" w:hAnsi="Courier New" w:cs="Courier New"/>
-        </w:rPr>
-        <w:t>_</w:t>
-      </w:r>
-      <w:r>
-        <w:rPr>
-          <w:rFonts w:ascii="Courier New" w:hAnsi="Courier New" w:cs="Courier New"/>
-        </w:rPr>
-        <w:t>R</w:t>
-      </w:r>
-      <w:r>
-        <w:rPr>
-          <w:rFonts w:ascii="Courier New" w:hAnsi="Courier New" w:cs="Courier New"/>
-        </w:rPr>
-        <w:t>1</w:t>
-      </w:r>
-      <w:r>
-        <w:rPr>
-          <w:rFonts w:ascii="Courier New" w:hAnsi="Courier New" w:cs="Courier New"/>
-        </w:rPr>
-        <w:t>_(</w:t>
-      </w:r>
-      <w:r>
-        <w:rPr>
-          <w:rFonts w:ascii="Courier New" w:hAnsi="Courier New" w:cs="Courier New"/>
-        </w:rPr>
-        <w:t>.*</w:t>
-      </w:r>
-      <w:proofErr w:type="spellStart"/>
-      <w:r>
-        <w:rPr>
-          <w:rFonts w:ascii="Courier New" w:hAnsi="Courier New" w:cs="Courier New"/>
-        </w:rPr>
-        <w:t>fastq</w:t>
-      </w:r>
-      <w:proofErr w:type="spellEnd"/>
-      <w:r>
-        <w:rPr>
-          <w:rFonts w:ascii="Courier New" w:hAnsi="Courier New" w:cs="Courier New"/>
-        </w:rPr>
-        <w:t>)</w:t>
-      </w:r>
-      <w:r>
-        <w:rPr>
-          <w:rFonts w:ascii="Courier New" w:hAnsi="Courier New" w:cs="Courier New"/>
-        </w:rPr>
-        <w:t>”</w:t>
-      </w:r>
-      <w:r>
-        <w:rPr>
-          <w:rFonts w:ascii="Courier New" w:hAnsi="Courier New" w:cs="Courier New"/>
-        </w:rPr>
-        <w:br/>
-      </w:r>
-      <w:r>
-        <w:rPr>
-          <w:rFonts w:ascii="Courier New" w:hAnsi="Courier New" w:cs="Courier New"/>
-        </w:rPr>
-        <w:tab/>
-      </w:r>
-      <w:r>
-        <w:rPr>
-          <w:rFonts w:ascii="Courier New" w:hAnsi="Courier New" w:cs="Courier New"/>
-        </w:rPr>
-        <w:tab/>
-        <w:t>replace=”</w:t>
-      </w:r>
-      <w:r>
-        <w:rPr>
-          <w:rFonts w:ascii="Courier New" w:hAnsi="Courier New" w:cs="Courier New"/>
-        </w:rPr>
-        <w:t>r’\1</w:t>
-      </w:r>
-      <w:r>
-        <w:rPr>
-          <w:rFonts w:ascii="Courier New" w:hAnsi="Courier New" w:cs="Courier New"/>
-        </w:rPr>
-        <w:t>_</w:t>
-      </w:r>
-      <w:r>
-        <w:rPr>
-          <w:rFonts w:ascii="Courier New" w:hAnsi="Courier New" w:cs="Courier New"/>
-        </w:rPr>
-        <w:t>R2</w:t>
-      </w:r>
-      <w:r>
-        <w:rPr>
-          <w:rFonts w:ascii="Courier New" w:hAnsi="Courier New" w:cs="Courier New"/>
-        </w:rPr>
-        <w:t>_</w:t>
-      </w:r>
-      <w:r>
-        <w:rPr>
-          <w:rFonts w:ascii="Courier New" w:hAnsi="Courier New" w:cs="Courier New"/>
-        </w:rPr>
-        <w:t>\2’” /&gt;</w:t>
-      </w:r>
-      <w:r>
-        <w:rPr>
-          <w:rFonts w:ascii="Courier New" w:hAnsi="Courier New" w:cs="Courier New"/>
-        </w:rPr>
-        <w:br/>
-      </w:r>
-      <w:r>
-        <w:rPr>
-          <w:rFonts w:ascii="Courier New" w:hAnsi="Courier New" w:cs="Courier New"/>
-        </w:rPr>
-        <w:tab/>
-        <w:t>&lt;related id=”</w:t>
-      </w:r>
-      <w:proofErr w:type="spellStart"/>
-      <w:r>
-        <w:rPr>
-          <w:rFonts w:ascii="Courier New" w:hAnsi="Courier New" w:cs="Courier New"/>
-        </w:rPr>
+    </w:p>
+    <w:p>
+      <w:r>
+        <w:t>A tool takes one or more inputs, and creates one or more outputs</w:t>
+      </w:r>
+      <w:r>
+        <w:t xml:space="preserve">. For instance, it could be an aligner, or a simple </w:t>
+      </w:r>
+      <w:proofErr w:type="spellStart"/>
+      <w:r>
         <w:t>sam</w:t>
       </w:r>
       <w:proofErr w:type="spellEnd"/>
       <w:r>
-        <w:rPr>
-          <w:rFonts w:ascii="Courier New" w:hAnsi="Courier New" w:cs="Courier New"/>
-        </w:rPr>
-        <w:t>” type=”out”</w:t>
-      </w:r>
-      <w:r>
-        <w:rPr>
-          <w:rFonts w:ascii="Courier New" w:hAnsi="Courier New" w:cs="Courier New"/>
-        </w:rPr>
-        <w:br/>
-      </w:r>
-      <w:r>
-        <w:rPr>
-          <w:rFonts w:ascii="Courier New" w:hAnsi="Courier New" w:cs="Courier New"/>
-        </w:rPr>
-        <w:tab/>
-      </w:r>
-      <w:r>
-        <w:rPr>
-          <w:rFonts w:ascii="Courier New" w:hAnsi="Courier New" w:cs="Courier New"/>
-        </w:rPr>
-        <w:tab/>
-        <w:t>pattern=”(.*)</w:t>
-      </w:r>
-      <w:r>
-        <w:rPr>
-          <w:rFonts w:ascii="Courier New" w:hAnsi="Courier New" w:cs="Courier New"/>
-        </w:rPr>
-        <w:t>_</w:t>
-      </w:r>
-      <w:r>
-        <w:rPr>
-          <w:rFonts w:ascii="Courier New" w:hAnsi="Courier New" w:cs="Courier New"/>
-        </w:rPr>
-        <w:t>R1_(.*)</w:t>
-      </w:r>
-      <w:proofErr w:type="spellStart"/>
-      <w:r>
-        <w:rPr>
-          <w:rFonts w:ascii="Courier New" w:hAnsi="Courier New" w:cs="Courier New"/>
-        </w:rPr>
-        <w:t>fastq</w:t>
-      </w:r>
-      <w:proofErr w:type="spellEnd"/>
-      <w:r>
-        <w:rPr>
-          <w:rFonts w:ascii="Courier New" w:hAnsi="Courier New" w:cs="Courier New"/>
-        </w:rPr>
-        <w:t>”</w:t>
-      </w:r>
-      <w:r>
-        <w:rPr>
-          <w:rFonts w:ascii="Courier New" w:hAnsi="Courier New" w:cs="Courier New"/>
-        </w:rPr>
-        <w:br/>
-      </w:r>
-      <w:r>
-        <w:rPr>
-          <w:rFonts w:ascii="Courier New" w:hAnsi="Courier New" w:cs="Courier New"/>
-        </w:rPr>
-        <w:tab/>
-      </w:r>
-      <w:r>
-        <w:rPr>
-          <w:rFonts w:ascii="Courier New" w:hAnsi="Courier New" w:cs="Courier New"/>
-        </w:rPr>
-        <w:tab/>
-        <w:t>replace=”r’\1</w:t>
-      </w:r>
-      <w:r>
-        <w:rPr>
-          <w:rFonts w:ascii="Courier New" w:hAnsi="Courier New" w:cs="Courier New"/>
-        </w:rPr>
-        <w:t>_</w:t>
-      </w:r>
-      <w:r>
-        <w:rPr>
-          <w:rFonts w:ascii="Courier New" w:hAnsi="Courier New" w:cs="Courier New"/>
-        </w:rPr>
-        <w:t>\2sam’” /&gt;</w:t>
-      </w:r>
-      <w:r>
-        <w:rPr>
-          <w:rFonts w:ascii="Courier New" w:hAnsi="Courier New" w:cs="Courier New"/>
-        </w:rPr>
-        <w:br/>
-      </w:r>
-      <w:r>
-        <w:rPr>
-          <w:rFonts w:ascii="Courier New" w:hAnsi="Courier New" w:cs="Courier New"/>
-        </w:rPr>
-        <w:tab/>
-        <w:t>&lt;step name=”Alignment”&gt;</w:t>
-      </w:r>
-      <w:r>
-        <w:rPr>
-          <w:rFonts w:ascii="Courier New" w:hAnsi="Courier New" w:cs="Courier New"/>
-        </w:rPr>
-        <w:br/>
-      </w:r>
-      <w:r>
-        <w:rPr>
-          <w:rFonts w:ascii="Courier New" w:hAnsi="Courier New" w:cs="Courier New"/>
-        </w:rPr>
-        <w:tab/>
-      </w:r>
-      <w:r>
-        <w:rPr>
-          <w:rFonts w:ascii="Courier New" w:hAnsi="Courier New" w:cs="Courier New"/>
-        </w:rPr>
-        <w:tab/>
-        <w:t>&lt;tool name=”</w:t>
-      </w:r>
-      <w:proofErr w:type="spellStart"/>
-      <w:r>
-        <w:rPr>
-          <w:rFonts w:ascii="Courier New" w:hAnsi="Courier New" w:cs="Courier New"/>
-        </w:rPr>
-        <w:t>bwa</w:t>
-      </w:r>
-      <w:proofErr w:type="spellEnd"/>
-      <w:r>
-        <w:rPr>
-          <w:rFonts w:ascii="Courier New" w:hAnsi="Courier New" w:cs="Courier New"/>
-        </w:rPr>
-        <w:t>” description=”run_bwa.xml”</w:t>
-      </w:r>
-      <w:r>
-        <w:rPr>
-          <w:rFonts w:ascii="Courier New" w:hAnsi="Courier New" w:cs="Courier New"/>
-        </w:rPr>
-        <w:br/>
-      </w:r>
-      <w:r>
-        <w:rPr>
-          <w:rFonts w:ascii="Courier New" w:hAnsi="Courier New" w:cs="Courier New"/>
-        </w:rPr>
-        <w:tab/>
-      </w:r>
-      <w:r>
-        <w:rPr>
-          <w:rFonts w:ascii="Courier New" w:hAnsi="Courier New" w:cs="Courier New"/>
-        </w:rPr>
-        <w:tab/>
-      </w:r>
-      <w:r>
-        <w:rPr>
-          <w:rFonts w:ascii="Courier New" w:hAnsi="Courier New" w:cs="Courier New"/>
-        </w:rPr>
-        <w:tab/>
-        <w:t>input=”end1,end2” output=”</w:t>
-      </w:r>
-      <w:proofErr w:type="spellStart"/>
-      <w:r>
-        <w:rPr>
-          <w:rFonts w:ascii="Courier New" w:hAnsi="Courier New" w:cs="Courier New"/>
-        </w:rPr>
-        <w:t>sam</w:t>
-      </w:r>
-      <w:proofErr w:type="spellEnd"/>
-      <w:r>
-        <w:rPr>
-          <w:rFonts w:ascii="Courier New" w:hAnsi="Courier New" w:cs="Courier New"/>
-        </w:rPr>
-        <w:t>” /&gt;</w:t>
-      </w:r>
-      <w:r>
-        <w:rPr>
-          <w:rFonts w:ascii="Courier New" w:hAnsi="Courier New" w:cs="Courier New"/>
-        </w:rPr>
-        <w:br/>
-      </w:r>
-      <w:r>
-        <w:rPr>
-          <w:rFonts w:ascii="Courier New" w:hAnsi="Courier New" w:cs="Courier New"/>
-        </w:rPr>
-        <w:tab/>
-        <w:t>&lt;/step&gt;</w:t>
-      </w:r>
-      <w:r>
-        <w:rPr>
-          <w:rFonts w:ascii="Courier New" w:hAnsi="Courier New" w:cs="Courier New"/>
-        </w:rPr>
-        <w:br/>
-        <w:t>&lt;/</w:t>
-      </w:r>
-      <w:proofErr w:type="spellStart"/>
-      <w:r>
-        <w:rPr>
-          <w:rFonts w:ascii="Courier New" w:hAnsi="Courier New" w:cs="Courier New"/>
-        </w:rPr>
-        <w:t>foreach</w:t>
-      </w:r>
-      <w:proofErr w:type="spellEnd"/>
-      <w:r>
-        <w:rPr>
-          <w:rFonts w:ascii="Courier New" w:hAnsi="Courier New" w:cs="Courier New"/>
-        </w:rPr>
-        <w:t>&gt;</w:t>
-      </w:r>
-    </w:p>
-    <w:p>
-      <w:pPr>
-        <w:rPr>
-          <w:rFonts w:ascii="Courier New" w:hAnsi="Courier New" w:cs="Courier New"/>
-        </w:rPr>
-      </w:pPr>
-      <w:r>
-        <w:rPr>
-          <w:rFonts w:cstheme="minorHAnsi"/>
-        </w:rPr>
-        <w:t xml:space="preserve">The </w:t>
-      </w:r>
-      <w:r>
-        <w:rPr>
-          <w:rFonts w:ascii="Courier New" w:hAnsi="Courier New" w:cs="Courier New"/>
-        </w:rPr>
-        <w:t>&lt;</w:t>
-      </w:r>
-      <w:proofErr w:type="spellStart"/>
-      <w:r>
-        <w:rPr>
-          <w:rFonts w:ascii="Courier New" w:hAnsi="Courier New" w:cs="Courier New"/>
-        </w:rPr>
-        <w:t>foreach</w:t>
-      </w:r>
-      <w:proofErr w:type="spellEnd"/>
-      <w:r>
-        <w:rPr>
-          <w:rFonts w:ascii="Courier New" w:hAnsi="Courier New" w:cs="Courier New"/>
-        </w:rPr>
-        <w:t>&gt;</w:t>
-      </w:r>
-      <w:r>
-        <w:rPr>
-          <w:rFonts w:cstheme="minorHAnsi"/>
-        </w:rPr>
-        <w:t xml:space="preserve"> tag would result </w:t>
-      </w:r>
-      <w:r>
-        <w:rPr>
-          <w:rFonts w:cstheme="minorHAnsi"/>
-        </w:rPr>
-        <w:t xml:space="preserve">in two invocations of the Alignment step, the first processing </w:t>
-      </w:r>
-      <w:r>
-        <w:rPr>
-          <w:rFonts w:ascii="Courier New" w:hAnsi="Courier New" w:cs="Courier New"/>
-        </w:rPr>
-        <w:t>A2_S1_L001_R1_001.fastq</w:t>
-      </w:r>
-      <w:r>
-        <w:rPr>
-          <w:rFonts w:cstheme="minorHAnsi"/>
-        </w:rPr>
-        <w:t xml:space="preserve"> and </w:t>
-      </w:r>
-      <w:r>
-        <w:rPr>
-          <w:rFonts w:ascii="Courier New" w:hAnsi="Courier New" w:cs="Courier New"/>
-        </w:rPr>
-        <w:t>A2_S1_L001_R2_001.fastq</w:t>
-      </w:r>
-      <w:r>
-        <w:rPr>
-          <w:rFonts w:cstheme="minorHAnsi"/>
-        </w:rPr>
-        <w:t xml:space="preserve"> and producing output file </w:t>
-      </w:r>
-      <w:r>
-        <w:rPr>
-          <w:rFonts w:ascii="Courier New" w:hAnsi="Courier New" w:cs="Courier New"/>
-        </w:rPr>
-        <w:t>A2_S1_L001_001.sam</w:t>
-      </w:r>
-      <w:r>
-        <w:rPr>
-          <w:rFonts w:cstheme="minorHAnsi"/>
-        </w:rPr>
-        <w:t xml:space="preserve">.  The second invocation would process </w:t>
-      </w:r>
-      <w:r>
-        <w:rPr>
-          <w:rFonts w:ascii="Courier New" w:hAnsi="Courier New" w:cs="Courier New"/>
-        </w:rPr>
-        <w:t>A2_S1_L001_R1_002.fastq</w:t>
-      </w:r>
-      <w:r>
-        <w:rPr>
-          <w:rFonts w:cstheme="minorHAnsi"/>
-        </w:rPr>
-        <w:t xml:space="preserve"> and </w:t>
-      </w:r>
-      <w:r>
-        <w:rPr>
-          <w:rFonts w:ascii="Courier New" w:hAnsi="Courier New" w:cs="Courier New"/>
-        </w:rPr>
-        <w:t>A2_S1_L001_R2</w:t>
-      </w:r>
-      <w:r>
-        <w:rPr>
-          <w:rFonts w:ascii="Courier New" w:hAnsi="Courier New" w:cs="Courier New"/>
-        </w:rPr>
-        <w:t>_002.fastq</w:t>
-      </w:r>
-      <w:r>
-        <w:rPr>
-          <w:rFonts w:cstheme="minorHAnsi"/>
-        </w:rPr>
-        <w:t xml:space="preserve">, producing </w:t>
-      </w:r>
-      <w:r>
-        <w:rPr>
-          <w:rFonts w:ascii="Courier New" w:hAnsi="Courier New" w:cs="Courier New"/>
-        </w:rPr>
-        <w:t>A2_S1_L001_002.sam.</w:t>
-      </w:r>
-    </w:p>
-    <w:p>
-      <w:pPr>
-        <w:pStyle w:val="Heading2"/>
-      </w:pPr>
-      <w:proofErr w:type="gramStart"/>
-      <w:r>
-        <w:t>tool</w:t>
-      </w:r>
-      <w:proofErr w:type="gramEnd"/>
-    </w:p>
-    <w:p>
-      <w:r>
-        <w:t>A tool takes one or more inputs, and creates one or more outputs</w:t>
-      </w:r>
-      <w:r>
-        <w:t xml:space="preserve">. For instance, it could be an aligner, or a simple </w:t>
-      </w:r>
-      <w:proofErr w:type="spellStart"/>
-      <w:r>
-        <w:t>sam</w:t>
-      </w:r>
-      <w:proofErr w:type="spellEnd"/>
-      <w:r>
         <w:t xml:space="preserve"> to bam converter.</w:t>
       </w:r>
     </w:p>
@@ -2801,7 +2797,6 @@
         </w:rPr>
       </w:pPr>
       <w:r>
-        <w:lastRenderedPageBreak/>
         <w:tab/>
       </w:r>
       <w:r>
@@ -2994,6 +2989,7 @@
         </w:rPr>
       </w:pPr>
       <w:r>
+        <w:lastRenderedPageBreak/>
         <w:br w:type="page"/>
       </w:r>
     </w:p>
@@ -5828,7 +5824,7 @@
 </file>
 
 <file path=customXml/itemProps1.xml><?xml version="1.0" encoding="utf-8"?>
-<ds:datastoreItem xmlns:ds="http://schemas.openxmlformats.org/officeDocument/2006/customXml" ds:itemID="{3C593F8C-FA9B-4235-8F96-208301A89156}">
+<ds:datastoreItem xmlns:ds="http://schemas.openxmlformats.org/officeDocument/2006/customXml" ds:itemID="{D7BCCC9A-C22C-405A-9797-988F668D4B45}">
   <ds:schemaRefs>
     <ds:schemaRef ds:uri="http://schemas.openxmlformats.org/officeDocument/2006/bibliography"/>
   </ds:schemaRefs>
@@ -5836,7 +5832,7 @@
 </file>
 
 <file path=customXml/itemProps2.xml><?xml version="1.0" encoding="utf-8"?>
-<ds:datastoreItem xmlns:ds="http://schemas.openxmlformats.org/officeDocument/2006/customXml" ds:itemID="{D0B66A54-79E6-4A63-8498-C25981F66499}">
+<ds:datastoreItem xmlns:ds="http://schemas.openxmlformats.org/officeDocument/2006/customXml" ds:itemID="{11C5DA57-50AA-49C6-A62B-566E161B964E}">
   <ds:schemaRefs>
     <ds:schemaRef ds:uri="http://schemas.openxmlformats.org/officeDocument/2006/bibliography"/>
   </ds:schemaRefs>

</xml_diff>

<commit_message>
As of end of encoding whole exome single sample.
This marks the first pass through the first pipeline.  In the course
of this, I made several changes in the design of the pipeline
infrastructure; those edits have yet to be made.
</commit_message>
<xml_diff>
--- a/docs/CGA_XML_Description.docx
+++ b/docs/CGA_XML_Description.docx
@@ -32,9 +32,11 @@
       <w:pPr>
         <w:pStyle w:val="Heading2"/>
       </w:pPr>
+      <w:proofErr w:type="gramStart"/>
       <w:r>
         <w:t>pipeline</w:t>
       </w:r>
+      <w:proofErr w:type="gramEnd"/>
     </w:p>
     <w:p>
       <w:pPr>
@@ -59,7 +61,13 @@
           <w:rFonts w:ascii="Courier New" w:hAnsi="Courier New" w:cs="Courier New"/>
         </w:rPr>
         <w:tab/>
-        <w:t>&lt;input /&gt;</w:t>
+        <w:t>&lt;file</w:t>
+      </w:r>
+      <w:r>
+        <w:rPr>
+          <w:rFonts w:ascii="Courier New" w:hAnsi="Courier New" w:cs="Courier New"/>
+        </w:rPr>
+        <w:t xml:space="preserve"> /&gt;</w:t>
       </w:r>
       <w:r>
         <w:rPr>
@@ -72,7 +80,13 @@
           <w:rFonts w:ascii="Courier New" w:hAnsi="Courier New" w:cs="Courier New"/>
         </w:rPr>
         <w:tab/>
-        <w:t>&lt;output /&gt;</w:t>
+        <w:t>&lt;</w:t>
+      </w:r>
+      <w:r>
+        <w:rPr>
+          <w:rFonts w:ascii="Courier New" w:hAnsi="Courier New" w:cs="Courier New"/>
+        </w:rPr>
+        <w:t>dir /&gt;</w:t>
       </w:r>
       <w:r>
         <w:rPr>
@@ -85,7 +99,21 @@
           <w:rFonts w:ascii="Courier New" w:hAnsi="Courier New" w:cs="Courier New"/>
         </w:rPr>
         <w:tab/>
-        <w:t>&lt;inputdir /&gt;</w:t>
+        <w:t>&lt;</w:t>
+      </w:r>
+      <w:proofErr w:type="spellStart"/>
+      <w:r>
+        <w:rPr>
+          <w:rFonts w:ascii="Courier New" w:hAnsi="Courier New" w:cs="Courier New"/>
+        </w:rPr>
+        <w:t>foreach</w:t>
+      </w:r>
+      <w:proofErr w:type="spellEnd"/>
+      <w:r>
+        <w:rPr>
+          <w:rFonts w:ascii="Courier New" w:hAnsi="Courier New" w:cs="Courier New"/>
+        </w:rPr>
+        <w:t xml:space="preserve"> /&gt;</w:t>
       </w:r>
       <w:r>
         <w:rPr>
@@ -98,7 +126,24 @@
           <w:rFonts w:ascii="Courier New" w:hAnsi="Courier New" w:cs="Courier New"/>
         </w:rPr>
         <w:tab/>
-        <w:t>&lt;outputdir /&gt;</w:t>
+      </w:r>
+      <w:r>
+        <w:rPr>
+          <w:rFonts w:ascii="Courier New" w:hAnsi="Courier New" w:cs="Courier New"/>
+        </w:rPr>
+        <w:t>&lt;</w:t>
+      </w:r>
+      <w:r>
+        <w:rPr>
+          <w:rFonts w:ascii="Courier New" w:hAnsi="Courier New" w:cs="Courier New"/>
+        </w:rPr>
+        <w:t>step</w:t>
+      </w:r>
+      <w:r>
+        <w:rPr>
+          <w:rFonts w:ascii="Courier New" w:hAnsi="Courier New" w:cs="Courier New"/>
+        </w:rPr>
+        <w:t xml:space="preserve"> /&gt;</w:t>
       </w:r>
       <w:r>
         <w:rPr>
@@ -110,8 +155,227 @@
         <w:rPr>
           <w:rFonts w:ascii="Courier New" w:hAnsi="Courier New" w:cs="Courier New"/>
         </w:rPr>
-        <w:tab/>
-        <w:t>&lt;tempfile /&gt;</w:t>
+        <w:t>&lt;/pipeline&gt;</w:t>
+      </w:r>
+    </w:p>
+    <w:p>
+      <w:r>
+        <w:t xml:space="preserve">A </w:t>
+      </w:r>
+      <w:r>
+        <w:rPr>
+          <w:rFonts w:ascii="Courier New" w:hAnsi="Courier New" w:cs="Courier New"/>
+        </w:rPr>
+        <w:t>&lt;pipeline&gt;</w:t>
+      </w:r>
+      <w:r>
+        <w:t xml:space="preserve"> tag contains one or more </w:t>
+      </w:r>
+      <w:r>
+        <w:rPr>
+          <w:rFonts w:ascii="Courier New" w:hAnsi="Courier New" w:cs="Courier New"/>
+        </w:rPr>
+        <w:t>&lt;input&gt;</w:t>
+      </w:r>
+      <w:r>
+        <w:t xml:space="preserve"> tags and one or more </w:t>
+      </w:r>
+      <w:r>
+        <w:rPr>
+          <w:rFonts w:ascii="Courier New" w:hAnsi="Courier New" w:cs="Courier New"/>
+        </w:rPr>
+        <w:t>&lt;</w:t>
+      </w:r>
+      <w:r>
+        <w:rPr>
+          <w:rFonts w:ascii="Courier New" w:hAnsi="Courier New" w:cs="Courier New"/>
+        </w:rPr>
+        <w:t>step</w:t>
+      </w:r>
+      <w:r>
+        <w:rPr>
+          <w:rFonts w:ascii="Courier New" w:hAnsi="Courier New" w:cs="Courier New"/>
+        </w:rPr>
+        <w:t>&gt;</w:t>
+      </w:r>
+      <w:r>
+        <w:t xml:space="preserve"> tags.</w:t>
+      </w:r>
+      <w:r>
+        <w:t xml:space="preserve"> It contains exactly one </w:t>
+      </w:r>
+      <w:r>
+        <w:rPr>
+          <w:rFonts w:ascii="Courier New" w:hAnsi="Courier New" w:cs="Courier New"/>
+        </w:rPr>
+        <w:t>&lt;</w:t>
+      </w:r>
+      <w:proofErr w:type="spellStart"/>
+      <w:r>
+        <w:rPr>
+          <w:rFonts w:ascii="Courier New" w:hAnsi="Courier New" w:cs="Courier New"/>
+        </w:rPr>
+        <w:t>outputdir</w:t>
+      </w:r>
+      <w:proofErr w:type="spellEnd"/>
+      <w:r>
+        <w:rPr>
+          <w:rFonts w:ascii="Courier New" w:hAnsi="Courier New" w:cs="Courier New"/>
+        </w:rPr>
+        <w:t>&gt;</w:t>
+      </w:r>
+      <w:r>
+        <w:t xml:space="preserve"> tag. </w:t>
+      </w:r>
+      <w:r>
+        <w:t xml:space="preserve"> While it is unusual for a pipeline not to </w:t>
+      </w:r>
+      <w:r>
+        <w:t>specify</w:t>
+      </w:r>
+      <w:r>
+        <w:t xml:space="preserve"> any output file, this spec does not require an </w:t>
+      </w:r>
+      <w:r>
+        <w:rPr>
+          <w:rFonts w:ascii="Courier New" w:hAnsi="Courier New" w:cs="Courier New"/>
+        </w:rPr>
+        <w:t>&lt;output&gt;</w:t>
+      </w:r>
+      <w:r>
+        <w:t xml:space="preserve"> tag.  For instance, a pipeline could specify a set of steps that populate a database instead of creating files. The</w:t>
+      </w:r>
+      <w:r>
+        <w:rPr>
+          <w:rFonts w:ascii="Courier New" w:hAnsi="Courier New" w:cs="Courier New"/>
+        </w:rPr>
+        <w:t xml:space="preserve"> &lt;</w:t>
+      </w:r>
+      <w:proofErr w:type="spellStart"/>
+      <w:r>
+        <w:rPr>
+          <w:rFonts w:ascii="Courier New" w:hAnsi="Courier New" w:cs="Courier New"/>
+        </w:rPr>
+        <w:t>tempfile</w:t>
+      </w:r>
+      <w:proofErr w:type="spellEnd"/>
+      <w:r>
+        <w:rPr>
+          <w:rFonts w:ascii="Courier New" w:hAnsi="Courier New" w:cs="Courier New"/>
+        </w:rPr>
+        <w:t>&gt;</w:t>
+      </w:r>
+      <w:r>
+        <w:t xml:space="preserve"> tag is also optional.</w:t>
+      </w:r>
+    </w:p>
+    <w:p>
+      <w:pPr>
+        <w:pStyle w:val="Heading2"/>
+      </w:pPr>
+      <w:proofErr w:type="gramStart"/>
+      <w:r>
+        <w:t>file</w:t>
+      </w:r>
+      <w:proofErr w:type="gramEnd"/>
+    </w:p>
+    <w:p>
+      <w:r>
+        <w:t xml:space="preserve">The </w:t>
+      </w:r>
+      <w:r>
+        <w:rPr>
+          <w:rFonts w:ascii="Courier New" w:hAnsi="Courier New" w:cs="Courier New"/>
+        </w:rPr>
+        <w:t>&lt;file</w:t>
+      </w:r>
+      <w:r>
+        <w:rPr>
+          <w:rFonts w:ascii="Courier New" w:hAnsi="Courier New" w:cs="Courier New"/>
+        </w:rPr>
+        <w:t xml:space="preserve">&gt; </w:t>
+      </w:r>
+      <w:r>
+        <w:t xml:space="preserve">tag specifies a file that is to be used in the pipeline.  The </w:t>
+      </w:r>
+      <w:proofErr w:type="spellStart"/>
+      <w:r>
+        <w:t>filespec</w:t>
+      </w:r>
+      <w:proofErr w:type="spellEnd"/>
+      <w:r>
+        <w:t xml:space="preserve"> (complete file path) may be hardcoded in the tag, or refer to a positional command line parameter.</w:t>
+      </w:r>
+    </w:p>
+    <w:p>
+      <w:pPr>
+        <w:rPr>
+          <w:rFonts w:ascii="Courier New" w:hAnsi="Courier New" w:cs="Courier New"/>
+        </w:rPr>
+      </w:pPr>
+      <w:r>
+        <w:rPr>
+          <w:rFonts w:ascii="Courier New" w:hAnsi="Courier New" w:cs="Courier New"/>
+        </w:rPr>
+        <w:t>&lt;file</w:t>
+      </w:r>
+      <w:r>
+        <w:rPr>
+          <w:rFonts w:ascii="Courier New" w:hAnsi="Courier New" w:cs="Courier New"/>
+        </w:rPr>
+        <w:t xml:space="preserve"> id="..."</w:t>
+      </w:r>
+      <w:r>
+        <w:rPr>
+          <w:rFonts w:ascii="Courier New" w:hAnsi="Courier New" w:cs="Courier New"/>
+        </w:rPr>
+        <w:t xml:space="preserve"> input=”...” </w:t>
+      </w:r>
+      <w:r>
+        <w:rPr>
+          <w:rFonts w:ascii="Courier New" w:hAnsi="Courier New" w:cs="Courier New"/>
+        </w:rPr>
+        <w:t xml:space="preserve">temp=”...” </w:t>
+      </w:r>
+      <w:proofErr w:type="spellStart"/>
+      <w:r>
+        <w:rPr>
+          <w:rFonts w:ascii="Courier New" w:hAnsi="Courier New" w:cs="Courier New"/>
+        </w:rPr>
+        <w:t>in_dir</w:t>
+      </w:r>
+      <w:proofErr w:type="spellEnd"/>
+      <w:r>
+        <w:rPr>
+          <w:rFonts w:ascii="Courier New" w:hAnsi="Courier New" w:cs="Courier New"/>
+        </w:rPr>
+        <w:t>=”...”</w:t>
+      </w:r>
+      <w:r>
+        <w:rPr>
+          <w:rFonts w:ascii="Courier New" w:hAnsi="Courier New" w:cs="Courier New"/>
+        </w:rPr>
+        <w:t xml:space="preserve"> </w:t>
+      </w:r>
+      <w:proofErr w:type="spellStart"/>
+      <w:r>
+        <w:rPr>
+          <w:rFonts w:ascii="Courier New" w:hAnsi="Courier New" w:cs="Courier New"/>
+        </w:rPr>
+        <w:t>filespec</w:t>
+      </w:r>
+      <w:proofErr w:type="spellEnd"/>
+      <w:r>
+        <w:rPr>
+          <w:rFonts w:ascii="Courier New" w:hAnsi="Courier New" w:cs="Courier New"/>
+        </w:rPr>
+        <w:t>="..."</w:t>
+      </w:r>
+      <w:r>
+        <w:rPr>
+          <w:rFonts w:ascii="Courier New" w:hAnsi="Courier New" w:cs="Courier New"/>
+        </w:rPr>
+        <w:t xml:space="preserve"> /&gt;</w:t>
       </w:r>
       <w:r>
         <w:rPr>
@@ -123,221 +387,18 @@
         <w:rPr>
           <w:rFonts w:ascii="Courier New" w:hAnsi="Courier New" w:cs="Courier New"/>
         </w:rPr>
-        <w:tab/>
-        <w:t>&lt;foreach /&gt;</w:t>
-      </w:r>
-      <w:r>
-        <w:rPr>
-          <w:rFonts w:ascii="Courier New" w:hAnsi="Courier New" w:cs="Courier New"/>
-        </w:rPr>
-        <w:br/>
-      </w:r>
-      <w:r>
-        <w:rPr>
-          <w:rFonts w:ascii="Courier New" w:hAnsi="Courier New" w:cs="Courier New"/>
-        </w:rPr>
-        <w:tab/>
-      </w:r>
-      <w:r>
-        <w:rPr>
-          <w:rFonts w:ascii="Courier New" w:hAnsi="Courier New" w:cs="Courier New"/>
-        </w:rPr>
-        <w:t>&lt;</w:t>
-      </w:r>
-      <w:r>
-        <w:rPr>
-          <w:rFonts w:ascii="Courier New" w:hAnsi="Courier New" w:cs="Courier New"/>
-        </w:rPr>
-        <w:t>step</w:t>
-      </w:r>
-      <w:r>
-        <w:rPr>
-          <w:rFonts w:ascii="Courier New" w:hAnsi="Courier New" w:cs="Courier New"/>
-        </w:rPr>
-        <w:t xml:space="preserve"> /&gt;</w:t>
-      </w:r>
-      <w:r>
-        <w:rPr>
-          <w:rFonts w:ascii="Courier New" w:hAnsi="Courier New" w:cs="Courier New"/>
-        </w:rPr>
-        <w:br/>
-      </w:r>
-      <w:r>
-        <w:rPr>
-          <w:rFonts w:ascii="Courier New" w:hAnsi="Courier New" w:cs="Courier New"/>
-        </w:rPr>
-        <w:t>&lt;/pipeline&gt;</w:t>
-      </w:r>
-    </w:p>
-    <w:p>
-      <w:r>
-        <w:t xml:space="preserve">A </w:t>
-      </w:r>
-      <w:r>
-        <w:rPr>
-          <w:rFonts w:ascii="Courier New" w:hAnsi="Courier New" w:cs="Courier New"/>
-        </w:rPr>
-        <w:t>&lt;pipeline&gt;</w:t>
-      </w:r>
-      <w:r>
-        <w:t xml:space="preserve"> tag contains one or more </w:t>
-      </w:r>
-      <w:r>
-        <w:rPr>
-          <w:rFonts w:ascii="Courier New" w:hAnsi="Courier New" w:cs="Courier New"/>
-        </w:rPr>
-        <w:t>&lt;input&gt;</w:t>
-      </w:r>
-      <w:r>
-        <w:t xml:space="preserve"> tags and one or more </w:t>
-      </w:r>
-      <w:r>
-        <w:rPr>
-          <w:rFonts w:ascii="Courier New" w:hAnsi="Courier New" w:cs="Courier New"/>
-        </w:rPr>
-        <w:t>&lt;</w:t>
-      </w:r>
-      <w:r>
-        <w:rPr>
-          <w:rFonts w:ascii="Courier New" w:hAnsi="Courier New" w:cs="Courier New"/>
-        </w:rPr>
-        <w:t>step</w:t>
-      </w:r>
-      <w:r>
-        <w:rPr>
-          <w:rFonts w:ascii="Courier New" w:hAnsi="Courier New" w:cs="Courier New"/>
-        </w:rPr>
-        <w:t>&gt;</w:t>
-      </w:r>
-      <w:r>
-        <w:t xml:space="preserve"> tags.</w:t>
-      </w:r>
-      <w:r>
-        <w:t xml:space="preserve"> It contains exactly one </w:t>
-      </w:r>
-      <w:r>
-        <w:rPr>
-          <w:rFonts w:ascii="Courier New" w:hAnsi="Courier New" w:cs="Courier New"/>
-        </w:rPr>
-        <w:t>&lt;outputdir&gt;</w:t>
-      </w:r>
-      <w:r>
-        <w:t xml:space="preserve"> tag. </w:t>
-      </w:r>
-      <w:r>
-        <w:t xml:space="preserve"> While it is unusual for a pipeline not to </w:t>
-      </w:r>
-      <w:r>
-        <w:t>specify</w:t>
-      </w:r>
-      <w:r>
-        <w:t xml:space="preserve"> any output file, this spec does not require an </w:t>
-      </w:r>
-      <w:r>
-        <w:rPr>
-          <w:rFonts w:ascii="Courier New" w:hAnsi="Courier New" w:cs="Courier New"/>
-        </w:rPr>
-        <w:t>&lt;output&gt;</w:t>
-      </w:r>
-      <w:r>
-        <w:t xml:space="preserve"> tag.  For instance, a pipeline could specify a set of steps that populate a database instead of creating files. The</w:t>
-      </w:r>
-      <w:r>
-        <w:rPr>
-          <w:rFonts w:ascii="Courier New" w:hAnsi="Courier New" w:cs="Courier New"/>
-        </w:rPr>
-        <w:t xml:space="preserve"> &lt;tempfile&gt;</w:t>
-      </w:r>
-      <w:r>
-        <w:t xml:space="preserve"> tag is also optional.</w:t>
-      </w:r>
-    </w:p>
-    <w:p>
-      <w:pPr>
-        <w:pStyle w:val="Heading2"/>
-      </w:pPr>
-      <w:r>
-        <w:t>file</w:t>
-      </w:r>
-    </w:p>
-    <w:p>
-      <w:r>
-        <w:t xml:space="preserve">The </w:t>
-      </w:r>
-      <w:r>
-        <w:rPr>
-          <w:rFonts w:ascii="Courier New" w:hAnsi="Courier New" w:cs="Courier New"/>
-        </w:rPr>
         <w:t>&lt;file</w:t>
       </w:r>
       <w:r>
         <w:rPr>
           <w:rFonts w:ascii="Courier New" w:hAnsi="Courier New" w:cs="Courier New"/>
         </w:rPr>
-        <w:t xml:space="preserve">&gt; </w:t>
-      </w:r>
-      <w:r>
-        <w:t>tag specifies a file that is to be used in the pipeline.  The filespec (complete file path) may be hardcoded in the tag, or refer to a positional command line parameter.</w:t>
-      </w:r>
-    </w:p>
-    <w:p>
-      <w:pPr>
-        <w:rPr>
-          <w:rFonts w:ascii="Courier New" w:hAnsi="Courier New" w:cs="Courier New"/>
-        </w:rPr>
-      </w:pPr>
-      <w:r>
-        <w:rPr>
-          <w:rFonts w:ascii="Courier New" w:hAnsi="Courier New" w:cs="Courier New"/>
-        </w:rPr>
-        <w:t>&lt;file</w:t>
-      </w:r>
-      <w:r>
-        <w:rPr>
-          <w:rFonts w:ascii="Courier New" w:hAnsi="Courier New" w:cs="Courier New"/>
-        </w:rPr>
         <w:t xml:space="preserve"> id="..."</w:t>
       </w:r>
       <w:r>
         <w:rPr>
           <w:rFonts w:ascii="Courier New" w:hAnsi="Courier New" w:cs="Courier New"/>
         </w:rPr>
-        <w:t xml:space="preserve"> input=”...” type=”...” </w:t>
-      </w:r>
-      <w:r>
-        <w:rPr>
-          <w:rFonts w:ascii="Courier New" w:hAnsi="Courier New" w:cs="Courier New"/>
-        </w:rPr>
-        <w:t>filespec="..."</w:t>
-      </w:r>
-      <w:r>
-        <w:rPr>
-          <w:rFonts w:ascii="Courier New" w:hAnsi="Courier New" w:cs="Courier New"/>
-        </w:rPr>
-        <w:t xml:space="preserve"> /&gt;</w:t>
-      </w:r>
-      <w:r>
-        <w:rPr>
-          <w:rFonts w:ascii="Courier New" w:hAnsi="Courier New" w:cs="Courier New"/>
-        </w:rPr>
-        <w:br/>
-      </w:r>
-      <w:r>
-        <w:rPr>
-          <w:rFonts w:ascii="Courier New" w:hAnsi="Courier New" w:cs="Courier New"/>
-        </w:rPr>
-        <w:t>&lt;file</w:t>
-      </w:r>
-      <w:r>
-        <w:rPr>
-          <w:rFonts w:ascii="Courier New" w:hAnsi="Courier New" w:cs="Courier New"/>
-        </w:rPr>
-        <w:t xml:space="preserve"> id="..."</w:t>
-      </w:r>
-      <w:r>
-        <w:rPr>
-          <w:rFonts w:ascii="Courier New" w:hAnsi="Courier New" w:cs="Courier New"/>
-        </w:rPr>
         <w:t xml:space="preserve"> </w:t>
       </w:r>
       <w:r>
@@ -350,7 +411,27 @@
         <w:rPr>
           <w:rFonts w:ascii="Courier New" w:hAnsi="Courier New" w:cs="Courier New"/>
         </w:rPr>
-        <w:t xml:space="preserve">type=”...” </w:t>
+        <w:t xml:space="preserve">temp=”...” </w:t>
+      </w:r>
+      <w:proofErr w:type="spellStart"/>
+      <w:r>
+        <w:rPr>
+          <w:rFonts w:ascii="Courier New" w:hAnsi="Courier New" w:cs="Courier New"/>
+        </w:rPr>
+        <w:t>in_dir</w:t>
+      </w:r>
+      <w:proofErr w:type="spellEnd"/>
+      <w:r>
+        <w:rPr>
+          <w:rFonts w:ascii="Courier New" w:hAnsi="Courier New" w:cs="Courier New"/>
+        </w:rPr>
+        <w:t>=”...”</w:t>
+      </w:r>
+      <w:r>
+        <w:rPr>
+          <w:rFonts w:ascii="Courier New" w:hAnsi="Courier New" w:cs="Courier New"/>
+        </w:rPr>
+        <w:t xml:space="preserve"> </w:t>
       </w:r>
       <w:r>
         <w:rPr>
@@ -375,14 +456,72 @@
         <w:rPr>
           <w:rFonts w:ascii="Courier New" w:hAnsi="Courier New" w:cs="Courier New"/>
         </w:rPr>
-        <w:t xml:space="preserve"> input=”...” type=”...” based_on=”...” pattern=”...”</w:t>
+        <w:t xml:space="preserve"> input=”...” </w:t>
+      </w:r>
+      <w:r>
+        <w:rPr>
+          <w:rFonts w:ascii="Courier New" w:hAnsi="Courier New" w:cs="Courier New"/>
+        </w:rPr>
+        <w:t xml:space="preserve">temp=”...” </w:t>
+      </w:r>
+      <w:proofErr w:type="spellStart"/>
+      <w:r>
+        <w:rPr>
+          <w:rFonts w:ascii="Courier New" w:hAnsi="Courier New" w:cs="Courier New"/>
+        </w:rPr>
+        <w:t>in_dir</w:t>
+      </w:r>
+      <w:proofErr w:type="spellEnd"/>
+      <w:r>
+        <w:rPr>
+          <w:rFonts w:ascii="Courier New" w:hAnsi="Courier New" w:cs="Courier New"/>
+        </w:rPr>
+        <w:t>=”...”</w:t>
+      </w:r>
+      <w:r>
+        <w:rPr>
+          <w:rFonts w:ascii="Courier New" w:hAnsi="Courier New" w:cs="Courier New"/>
+        </w:rPr>
+        <w:t xml:space="preserve"> </w:t>
+      </w:r>
+      <w:proofErr w:type="spellStart"/>
+      <w:r>
+        <w:rPr>
+          <w:rFonts w:ascii="Courier New" w:hAnsi="Courier New" w:cs="Courier New"/>
+        </w:rPr>
+        <w:t>based_on</w:t>
+      </w:r>
+      <w:proofErr w:type="spellEnd"/>
+      <w:r>
+        <w:rPr>
+          <w:rFonts w:ascii="Courier New" w:hAnsi="Courier New" w:cs="Courier New"/>
+        </w:rPr>
+        <w:t>=”...”</w:t>
       </w:r>
       <w:r>
         <w:rPr>
           <w:rFonts w:ascii="Courier New" w:hAnsi="Courier New" w:cs="Courier New"/>
         </w:rPr>
         <w:br/>
-        <w:t xml:space="preserve">      replace=”...” /&gt;</w:t>
+        <w:t xml:space="preserve">     </w:t>
+      </w:r>
+      <w:r>
+        <w:rPr>
+          <w:rFonts w:ascii="Courier New" w:hAnsi="Courier New" w:cs="Courier New"/>
+        </w:rPr>
+        <w:t xml:space="preserve"> pattern=”...”</w:t>
+      </w:r>
+      <w:r>
+        <w:rPr>
+          <w:rFonts w:ascii="Courier New" w:hAnsi="Courier New" w:cs="Courier New"/>
+        </w:rPr>
+        <w:t xml:space="preserve"> </w:t>
+      </w:r>
+      <w:r>
+        <w:rPr>
+          <w:rFonts w:ascii="Courier New" w:hAnsi="Courier New" w:cs="Courier New"/>
+        </w:rPr>
+        <w:t>replace=”...” /&gt;</w:t>
       </w:r>
     </w:p>
     <w:p>
@@ -396,7 +535,13 @@
         <w:t>input</w:t>
       </w:r>
       <w:r>
-        <w:t xml:space="preserve"> attribute can have the values </w:t>
+        <w:t xml:space="preserve"> attribute </w:t>
+      </w:r>
+      <w:r>
+        <w:t xml:space="preserve">is optional, and </w:t>
+      </w:r>
+      <w:r>
+        <w:t xml:space="preserve">can have the values </w:t>
       </w:r>
       <w:r>
         <w:rPr>
@@ -414,6 +559,12 @@
         <w:t xml:space="preserve"> False</w:t>
       </w:r>
       <w:r>
+        <w:rPr>
+          <w:rFonts w:cstheme="minorHAnsi"/>
+        </w:rPr>
+        <w:t xml:space="preserve"> (case-blind)</w:t>
+      </w:r>
+      <w:r>
         <w:t>.  If omitted, the attribute defaults to</w:t>
       </w:r>
       <w:r>
@@ -425,6 +576,113 @@
       <w:r>
         <w:t>.  Input files must exist at the start of the pipeline.  A pipeline is free (even encouraged) to check that all input files exist at the start of the pipeline, to fail early.</w:t>
       </w:r>
+      <w:r>
+        <w:t xml:space="preserve">  </w:t>
+      </w:r>
+    </w:p>
+    <w:p>
+      <w:r>
+        <w:t xml:space="preserve">The </w:t>
+      </w:r>
+      <w:r>
+        <w:rPr>
+          <w:rFonts w:ascii="Courier New" w:hAnsi="Courier New" w:cs="Courier New"/>
+        </w:rPr>
+        <w:t>temp</w:t>
+      </w:r>
+      <w:r>
+        <w:t xml:space="preserve"> attribute is optional, and can have the values </w:t>
+      </w:r>
+      <w:r>
+        <w:rPr>
+          <w:rFonts w:ascii="Courier New" w:hAnsi="Courier New" w:cs="Courier New"/>
+        </w:rPr>
+        <w:t>True</w:t>
+      </w:r>
+      <w:r>
+        <w:t xml:space="preserve"> or </w:t>
+      </w:r>
+      <w:r>
+        <w:rPr>
+          <w:rFonts w:ascii="Courier New" w:hAnsi="Courier New" w:cs="Courier New"/>
+        </w:rPr>
+        <w:t>False</w:t>
+      </w:r>
+      <w:r>
+        <w:rPr>
+          <w:rFonts w:cstheme="minorHAnsi"/>
+        </w:rPr>
+        <w:t xml:space="preserve"> (case-blind)</w:t>
+      </w:r>
+      <w:r>
+        <w:t xml:space="preserve">.  If omitted, it defaults to </w:t>
+      </w:r>
+      <w:r>
+        <w:rPr>
+          <w:rFonts w:ascii="Courier New" w:hAnsi="Courier New" w:cs="Courier New"/>
+        </w:rPr>
+        <w:t>False</w:t>
+      </w:r>
+      <w:r>
+        <w:t xml:space="preserve">.  </w:t>
+      </w:r>
+      <w:r>
+        <w:t xml:space="preserve">Temp files will be deleted at the end of the pipeline’s execution.  </w:t>
+      </w:r>
+      <w:r>
+        <w:t xml:space="preserve">A </w:t>
+      </w:r>
+      <w:proofErr w:type="spellStart"/>
+      <w:r>
+        <w:t>filespec</w:t>
+      </w:r>
+      <w:proofErr w:type="spellEnd"/>
+      <w:r>
+        <w:t xml:space="preserve"> attribute may be specified on a temp file.  If so, the file will h</w:t>
+      </w:r>
+      <w:r>
+        <w:t xml:space="preserve">ave the name provided, otherwise, it will have an arbitrary name generated, as if by Python’s </w:t>
+      </w:r>
+      <w:proofErr w:type="spellStart"/>
+      <w:proofErr w:type="gramStart"/>
+      <w:r>
+        <w:t>tempfile.NamedTemporaryFile</w:t>
+      </w:r>
+      <w:proofErr w:type="spellEnd"/>
+      <w:r>
+        <w:t>(</w:t>
+      </w:r>
+      <w:proofErr w:type="gramEnd"/>
+      <w:r>
+        <w:t>).</w:t>
+      </w:r>
+    </w:p>
+    <w:p>
+      <w:pPr>
+        <w:rPr>
+          <w:rFonts w:cstheme="minorHAnsi"/>
+        </w:rPr>
+      </w:pPr>
+      <w:r>
+        <w:rPr>
+          <w:rFonts w:cstheme="minorHAnsi"/>
+        </w:rPr>
+        <w:t xml:space="preserve">The </w:t>
+      </w:r>
+      <w:proofErr w:type="spellStart"/>
+      <w:r>
+        <w:rPr>
+          <w:rFonts w:ascii="Courier New" w:hAnsi="Courier New" w:cs="Courier New"/>
+        </w:rPr>
+        <w:t>in_dir</w:t>
+      </w:r>
+      <w:proofErr w:type="spellEnd"/>
+      <w:r>
+        <w:rPr>
+          <w:rFonts w:cstheme="minorHAnsi"/>
+        </w:rPr>
+        <w:t xml:space="preserve"> attribute is optional.  If present, it specifies the directory id of the directory in which the file or directory is located or to be created.</w:t>
+      </w:r>
     </w:p>
     <w:p>
       <w:r>
@@ -439,12 +697,14 @@
         </w:rPr>
         <w:t xml:space="preserve"> </w:t>
       </w:r>
+      <w:proofErr w:type="spellStart"/>
       <w:r>
         <w:rPr>
           <w:rFonts w:ascii="Courier New" w:hAnsi="Courier New" w:cs="Courier New"/>
         </w:rPr>
         <w:t>filespec</w:t>
       </w:r>
+      <w:proofErr w:type="spellEnd"/>
       <w:r>
         <w:t xml:space="preserve"> form is used</w:t>
       </w:r>
@@ -484,6 +744,7 @@
     </w:p>
     <w:p>
       <w:r>
+        <w:lastRenderedPageBreak/>
         <w:t xml:space="preserve">If </w:t>
       </w:r>
       <w:r>
@@ -505,13 +766,21 @@
         <w:t xml:space="preserve">the </w:t>
       </w:r>
       <w:r>
-        <w:t>value of the attribute is the positional argument's</w:t>
+        <w:t xml:space="preserve">value of the attribute is the positional </w:t>
+      </w:r>
+      <w:proofErr w:type="gramStart"/>
+      <w:r>
+        <w:t>argument's</w:t>
       </w:r>
       <w:r>
         <w:t xml:space="preserve"> </w:t>
       </w:r>
       <w:r>
-        <w:t xml:space="preserve"> number (1-based) from the command line invoking the pipeline.</w:t>
+        <w:t xml:space="preserve"> number</w:t>
+      </w:r>
+      <w:proofErr w:type="gramEnd"/>
+      <w:r>
+        <w:t xml:space="preserve"> (1-based) from the command line invoking the pipeline.</w:t>
       </w:r>
     </w:p>
     <w:p>
@@ -525,7 +794,6 @@
           <w:b/>
           <w:i/>
         </w:rPr>
-        <w:lastRenderedPageBreak/>
         <w:t>Note:</w:t>
       </w:r>
       <w:r>
@@ -554,23 +822,40 @@
       <w:r>
         <w:t xml:space="preserve">f the </w:t>
       </w:r>
+      <w:proofErr w:type="spellStart"/>
       <w:r>
         <w:rPr>
           <w:rFonts w:ascii="Courier New" w:hAnsi="Courier New" w:cs="Courier New"/>
         </w:rPr>
         <w:t>based_on</w:t>
       </w:r>
+      <w:proofErr w:type="spellEnd"/>
       <w:r>
         <w:t xml:space="preserve"> form is used, the </w:t>
       </w:r>
+      <w:proofErr w:type="spellStart"/>
       <w:r>
         <w:rPr>
           <w:rFonts w:ascii="Courier New" w:hAnsi="Courier New" w:cs="Courier New"/>
         </w:rPr>
         <w:t>based_on</w:t>
       </w:r>
-      <w:r>
-        <w:t xml:space="preserve"> value specifies a previously-declared file id. The file spec for this file will be generated as if by using the Python re.subs() operation using the values of </w:t>
+      <w:proofErr w:type="spellEnd"/>
+      <w:r>
+        <w:t xml:space="preserve"> value specifies a previously-declared file id. The file spec for this file will be generated as if by using the Python </w:t>
+      </w:r>
+      <w:proofErr w:type="spellStart"/>
+      <w:proofErr w:type="gramStart"/>
+      <w:r>
+        <w:t>re.subs</w:t>
+      </w:r>
+      <w:proofErr w:type="spellEnd"/>
+      <w:r>
+        <w:t>(</w:t>
+      </w:r>
+      <w:proofErr w:type="gramEnd"/>
+      <w:r>
+        <w:t xml:space="preserve">) operation using the values of </w:t>
       </w:r>
       <w:r>
         <w:rPr>
@@ -592,24 +877,16 @@
       </w:r>
     </w:p>
     <w:p>
-      <w:r>
-        <w:t>The type attribute specifies the type of data that is required, e.g. fastq, sam, bam, vcf, gtf, fa, etc.</w:t>
-      </w:r>
-    </w:p>
-    <w:p>
       <w:pPr>
         <w:pStyle w:val="Heading2"/>
       </w:pPr>
-      <w:r>
-        <w:t>tempfile</w:t>
-      </w:r>
-    </w:p>
-    <w:p>
-      <w:pPr>
-        <w:rPr>
-          <w:rFonts w:ascii="Courier New" w:hAnsi="Courier New" w:cs="Courier New"/>
-        </w:rPr>
-      </w:pPr>
+      <w:proofErr w:type="gramStart"/>
+      <w:r>
+        <w:t>dir</w:t>
+      </w:r>
+      <w:proofErr w:type="gramEnd"/>
+    </w:p>
+    <w:p>
       <w:r>
         <w:t xml:space="preserve">The </w:t>
       </w:r>
@@ -617,89 +894,27 @@
         <w:rPr>
           <w:rFonts w:ascii="Courier New" w:hAnsi="Courier New" w:cs="Courier New"/>
         </w:rPr>
-        <w:t>&lt;tempfile&gt;</w:t>
-      </w:r>
-      <w:r>
-        <w:t xml:space="preserve"> tag specifies an id for a f</w:t>
-      </w:r>
-      <w:r>
-        <w:t>ile of indeterminate name which</w:t>
-      </w:r>
-      <w:r>
-        <w:t xml:space="preserve"> </w:t>
-      </w:r>
-      <w:r>
-        <w:t>is to be discarded at the end of the run.</w:t>
-      </w:r>
-      <w:r>
-        <w:t xml:space="preserve">  If specified in the lexical scope of a </w:t>
-      </w:r>
-      <w:r>
-        <w:rPr>
-          <w:rFonts w:ascii="Courier New" w:hAnsi="Courier New" w:cs="Courier New"/>
-        </w:rPr>
         <w:t>&lt;</w:t>
       </w:r>
       <w:r>
         <w:rPr>
           <w:rFonts w:ascii="Courier New" w:hAnsi="Courier New" w:cs="Courier New"/>
         </w:rPr>
-        <w:t>step</w:t>
-      </w:r>
-      <w:r>
-        <w:rPr>
-          <w:rFonts w:ascii="Courier New" w:hAnsi="Courier New" w:cs="Courier New"/>
-        </w:rPr>
-        <w:t>&gt;</w:t>
-      </w:r>
-      <w:r>
-        <w:t xml:space="preserve"> tag, the file may be deleted at the end of the </w:t>
-      </w:r>
-      <w:r>
-        <w:t>step</w:t>
-      </w:r>
-      <w:r>
-        <w:t>, before the overall pipeline has completed.</w:t>
-      </w:r>
-      <w:r>
-        <w:t xml:space="preserve"> The user of the pipeline may not rely on where a tempfile is stored.  For example, it may be stored in the directory specified in the</w:t>
-      </w:r>
-      <w:r>
-        <w:t xml:space="preserve"> first</w:t>
-      </w:r>
-      <w:r>
-        <w:t xml:space="preserve"> </w:t>
-      </w:r>
-      <w:r>
-        <w:rPr>
-          <w:rFonts w:ascii="Courier New" w:hAnsi="Courier New" w:cs="Courier New"/>
-        </w:rPr>
-        <w:t>&lt;dir</w:t>
-      </w:r>
-      <w:r>
-        <w:rPr>
-          <w:rFonts w:ascii="Courier New" w:hAnsi="Courier New" w:cs="Courier New"/>
-        </w:rPr>
-        <w:t>&gt;</w:t>
-      </w:r>
-      <w:r>
-        <w:t xml:space="preserve"> </w:t>
-      </w:r>
-      <w:r>
-        <w:t xml:space="preserve"> </w:t>
-      </w:r>
-      <w:r>
-        <w:t>tag, or it may be in a secured directory under /tmp or elsewhere.  The location may change from release to release of the pipeline software.</w:t>
-      </w:r>
-      <w:r>
-        <w:br/>
-      </w:r>
-      <w:r>
-        <w:rPr>
-          <w:rFonts w:ascii="Courier New" w:hAnsi="Courier New" w:cs="Courier New"/>
-        </w:rPr>
-        <w:br/>
-      </w:r>
+        <w:t>dir&gt;</w:t>
+      </w:r>
+      <w:r>
+        <w:t xml:space="preserve"> tag specifies a directory</w:t>
+      </w:r>
+      <w:r>
+        <w:t xml:space="preserve">.  As with files, a dir can specify an input or output directory.  The difference is that an output directory need not exist on startup. </w:t>
+      </w:r>
+    </w:p>
+    <w:p>
+      <w:pPr>
+        <w:rPr>
+          <w:rFonts w:ascii="Courier New" w:hAnsi="Courier New" w:cs="Courier New"/>
+        </w:rPr>
+      </w:pPr>
       <w:r>
         <w:rPr>
           <w:rFonts w:ascii="Courier New" w:hAnsi="Courier New" w:cs="Courier New"/>
@@ -710,87 +925,6 @@
         <w:rPr>
           <w:rFonts w:ascii="Courier New" w:hAnsi="Courier New" w:cs="Courier New"/>
         </w:rPr>
-        <w:t>tempfile</w:t>
-      </w:r>
-      <w:r>
-        <w:rPr>
-          <w:rFonts w:ascii="Courier New" w:hAnsi="Courier New" w:cs="Courier New"/>
-        </w:rPr>
-        <w:t xml:space="preserve"> id=</w:t>
-      </w:r>
-      <w:r>
-        <w:rPr>
-          <w:rFonts w:ascii="Courier New" w:hAnsi="Courier New" w:cs="Courier New"/>
-        </w:rPr>
-        <w:t>”...”</w:t>
-      </w:r>
-      <w:r>
-        <w:rPr>
-          <w:rFonts w:ascii="Courier New" w:hAnsi="Courier New" w:cs="Courier New"/>
-        </w:rPr>
-        <w:t xml:space="preserve"> /&gt;</w:t>
-      </w:r>
-    </w:p>
-    <w:p>
-      <w:pPr>
-        <w:rPr>
-          <w:rFonts w:cstheme="minorHAnsi"/>
-        </w:rPr>
-      </w:pPr>
-      <w:r>
-        <w:rPr>
-          <w:rFonts w:cstheme="minorHAnsi"/>
-        </w:rPr>
-        <w:t>Files specified with this tag are inherently not input files, and will not be checked for existence on pipeline startup.</w:t>
-      </w:r>
-    </w:p>
-    <w:p>
-      <w:pPr>
-        <w:pStyle w:val="Heading2"/>
-      </w:pPr>
-      <w:r>
-        <w:t>dir</w:t>
-      </w:r>
-    </w:p>
-    <w:p>
-      <w:r>
-        <w:t xml:space="preserve">The </w:t>
-      </w:r>
-      <w:r>
-        <w:rPr>
-          <w:rFonts w:ascii="Courier New" w:hAnsi="Courier New" w:cs="Courier New"/>
-        </w:rPr>
-        <w:t>&lt;</w:t>
-      </w:r>
-      <w:r>
-        <w:rPr>
-          <w:rFonts w:ascii="Courier New" w:hAnsi="Courier New" w:cs="Courier New"/>
-        </w:rPr>
-        <w:t>dir&gt;</w:t>
-      </w:r>
-      <w:r>
-        <w:t xml:space="preserve"> tag specifies a directory</w:t>
-      </w:r>
-      <w:r>
-        <w:t xml:space="preserve">.  As with files, a dir can specify an input or output directory.  The difference is that an output directory need not exist on startup. </w:t>
-      </w:r>
-    </w:p>
-    <w:p>
-      <w:pPr>
-        <w:rPr>
-          <w:rFonts w:ascii="Courier New" w:hAnsi="Courier New" w:cs="Courier New"/>
-        </w:rPr>
-      </w:pPr>
-      <w:r>
-        <w:rPr>
-          <w:rFonts w:ascii="Courier New" w:hAnsi="Courier New" w:cs="Courier New"/>
-        </w:rPr>
-        <w:t>&lt;</w:t>
-      </w:r>
-      <w:r>
-        <w:rPr>
-          <w:rFonts w:ascii="Courier New" w:hAnsi="Courier New" w:cs="Courier New"/>
-        </w:rPr>
         <w:t xml:space="preserve">dir id="..." </w:t>
       </w:r>
       <w:r>
@@ -799,11 +933,39 @@
         </w:rPr>
         <w:t xml:space="preserve">input=”...” </w:t>
       </w:r>
-      <w:r>
-        <w:rPr>
-          <w:rFonts w:ascii="Courier New" w:hAnsi="Courier New" w:cs="Courier New"/>
-        </w:rPr>
-        <w:t>filespec="..." /&gt;</w:t>
+      <w:proofErr w:type="spellStart"/>
+      <w:r>
+        <w:rPr>
+          <w:rFonts w:ascii="Courier New" w:hAnsi="Courier New" w:cs="Courier New"/>
+        </w:rPr>
+        <w:t>filespec</w:t>
+      </w:r>
+      <w:proofErr w:type="spellEnd"/>
+      <w:r>
+        <w:rPr>
+          <w:rFonts w:ascii="Courier New" w:hAnsi="Courier New" w:cs="Courier New"/>
+        </w:rPr>
+        <w:t xml:space="preserve">="..." </w:t>
+      </w:r>
+      <w:proofErr w:type="spellStart"/>
+      <w:r>
+        <w:rPr>
+          <w:rFonts w:ascii="Courier New" w:hAnsi="Courier New" w:cs="Courier New"/>
+        </w:rPr>
+        <w:t>in_dir</w:t>
+      </w:r>
+      <w:proofErr w:type="spellEnd"/>
+      <w:r>
+        <w:rPr>
+          <w:rFonts w:ascii="Courier New" w:hAnsi="Courier New" w:cs="Courier New"/>
+        </w:rPr>
+        <w:t xml:space="preserve">=”...” </w:t>
+      </w:r>
+      <w:r>
+        <w:rPr>
+          <w:rFonts w:ascii="Courier New" w:hAnsi="Courier New" w:cs="Courier New"/>
+        </w:rPr>
+        <w:t>/&gt;</w:t>
       </w:r>
       <w:r>
         <w:rPr>
@@ -828,7 +990,33 @@
         <w:rPr>
           <w:rFonts w:ascii="Courier New" w:hAnsi="Courier New" w:cs="Courier New"/>
         </w:rPr>
-        <w:t>parameter="..." /&gt;</w:t>
+        <w:t>parameter="..."</w:t>
+      </w:r>
+      <w:r>
+        <w:rPr>
+          <w:rFonts w:ascii="Courier New" w:hAnsi="Courier New" w:cs="Courier New"/>
+        </w:rPr>
+        <w:t xml:space="preserve"> </w:t>
+      </w:r>
+      <w:proofErr w:type="spellStart"/>
+      <w:r>
+        <w:rPr>
+          <w:rFonts w:ascii="Courier New" w:hAnsi="Courier New" w:cs="Courier New"/>
+        </w:rPr>
+        <w:t>in_dir</w:t>
+      </w:r>
+      <w:proofErr w:type="spellEnd"/>
+      <w:r>
+        <w:rPr>
+          <w:rFonts w:ascii="Courier New" w:hAnsi="Courier New" w:cs="Courier New"/>
+        </w:rPr>
+        <w:t>=”...”</w:t>
+      </w:r>
+      <w:r>
+        <w:rPr>
+          <w:rFonts w:ascii="Courier New" w:hAnsi="Courier New" w:cs="Courier New"/>
+        </w:rPr>
+        <w:t xml:space="preserve"> /&gt;</w:t>
       </w:r>
     </w:p>
     <w:p>
@@ -973,11 +1161,40 @@
     </w:p>
     <w:p>
       <w:pPr>
+        <w:rPr>
+          <w:rFonts w:cstheme="minorHAnsi"/>
+        </w:rPr>
+      </w:pPr>
+      <w:r>
+        <w:rPr>
+          <w:rFonts w:cstheme="minorHAnsi"/>
+        </w:rPr>
+        <w:t xml:space="preserve">The </w:t>
+      </w:r>
+      <w:proofErr w:type="spellStart"/>
+      <w:r>
+        <w:rPr>
+          <w:rFonts w:ascii="Courier New" w:hAnsi="Courier New" w:cs="Courier New"/>
+        </w:rPr>
+        <w:t>in_dir</w:t>
+      </w:r>
+      <w:proofErr w:type="spellEnd"/>
+      <w:r>
+        <w:rPr>
+          <w:rFonts w:cstheme="minorHAnsi"/>
+        </w:rPr>
+        <w:t xml:space="preserve"> attribute is optional and used only on output files or directories.  If present, it specifies the directory id of the directory in which the new file or directory is to be created.</w:t>
+      </w:r>
+    </w:p>
+    <w:p>
+      <w:pPr>
         <w:pStyle w:val="Heading2"/>
       </w:pPr>
+      <w:proofErr w:type="gramStart"/>
       <w:r>
         <w:t>step</w:t>
       </w:r>
+      <w:proofErr w:type="gramEnd"/>
     </w:p>
     <w:p>
       <w:r>
@@ -1017,7 +1234,11 @@
         <w:t>contain</w:t>
       </w:r>
       <w:r>
-        <w:t>s one or more</w:t>
+        <w:t xml:space="preserve">s one or </w:t>
+      </w:r>
+      <w:proofErr w:type="gramStart"/>
+      <w:r>
+        <w:t>more</w:t>
       </w:r>
       <w:r>
         <w:t xml:space="preserve"> </w:t>
@@ -1025,6 +1246,7 @@
       <w:r>
         <w:t xml:space="preserve"> tool</w:t>
       </w:r>
+      <w:proofErr w:type="gramEnd"/>
       <w:r>
         <w:t xml:space="preserve"> tag</w:t>
       </w:r>
@@ -1093,10 +1315,13 @@
       <w:pPr>
         <w:pStyle w:val="Heading2"/>
       </w:pPr>
-      <w:r>
-        <w:lastRenderedPageBreak/>
+      <w:proofErr w:type="spellStart"/>
+      <w:proofErr w:type="gramStart"/>
+      <w:r>
         <w:t>foreach</w:t>
       </w:r>
+      <w:proofErr w:type="spellEnd"/>
+      <w:proofErr w:type="gramEnd"/>
     </w:p>
     <w:p>
       <w:r>
@@ -1106,7 +1331,21 @@
         <w:rPr>
           <w:rFonts w:ascii="Courier New" w:hAnsi="Courier New" w:cs="Courier New"/>
         </w:rPr>
-        <w:t>&lt;foreach&gt;</w:t>
+        <w:t>&lt;</w:t>
+      </w:r>
+      <w:proofErr w:type="spellStart"/>
+      <w:r>
+        <w:rPr>
+          <w:rFonts w:ascii="Courier New" w:hAnsi="Courier New" w:cs="Courier New"/>
+        </w:rPr>
+        <w:t>foreach</w:t>
+      </w:r>
+      <w:proofErr w:type="spellEnd"/>
+      <w:r>
+        <w:rPr>
+          <w:rFonts w:ascii="Courier New" w:hAnsi="Courier New" w:cs="Courier New"/>
+        </w:rPr>
+        <w:t>&gt;</w:t>
       </w:r>
       <w:r>
         <w:t xml:space="preserve"> tag allows a step to be run on several files</w:t>
@@ -1151,8 +1390,16 @@
         <w:rPr>
           <w:rFonts w:ascii="Courier New" w:hAnsi="Courier New" w:cs="Courier New"/>
         </w:rPr>
-        <w:t>&lt;foreach</w:t>
-      </w:r>
+        <w:t>&lt;</w:t>
+      </w:r>
+      <w:proofErr w:type="spellStart"/>
+      <w:r>
+        <w:rPr>
+          <w:rFonts w:ascii="Courier New" w:hAnsi="Courier New" w:cs="Courier New"/>
+        </w:rPr>
+        <w:t>foreach</w:t>
+      </w:r>
+      <w:proofErr w:type="spellEnd"/>
       <w:r>
         <w:rPr>
           <w:rFonts w:ascii="Courier New" w:hAnsi="Courier New" w:cs="Courier New"/>
@@ -1168,16 +1415,36 @@
         <w:t xml:space="preserve">The files to be used within this directory are identified by </w:t>
       </w:r>
       <w:r>
-        <w:t xml:space="preserve">pattern matching the file names, so it is useful primarily when the files are systematically named, for instance, the output directory of an Illumina sequencing run.  When there are </w:t>
+        <w:t xml:space="preserve">pattern matching the file names, so it is useful primarily when the files are systematically named, for instance, the output directory of an Illumina </w:t>
+      </w:r>
+      <w:r>
+        <w:lastRenderedPageBreak/>
+        <w:t xml:space="preserve">sequencing run.  When there </w:t>
+      </w:r>
+      <w:proofErr w:type="gramStart"/>
+      <w:r>
+        <w:t xml:space="preserve">are </w:t>
       </w:r>
       <w:r>
         <w:t>group</w:t>
       </w:r>
       <w:r>
-        <w:t xml:space="preserve">s of files that need to be processed together, </w:t>
-      </w:r>
-      <w:r>
-        <w:t xml:space="preserve">for instance, paired fastq files, </w:t>
+        <w:t>s of files that need</w:t>
+      </w:r>
+      <w:proofErr w:type="gramEnd"/>
+      <w:r>
+        <w:t xml:space="preserve"> to be processed together, </w:t>
+      </w:r>
+      <w:r>
+        <w:t xml:space="preserve">for instance, paired </w:t>
+      </w:r>
+      <w:proofErr w:type="spellStart"/>
+      <w:r>
+        <w:t>fastq</w:t>
+      </w:r>
+      <w:proofErr w:type="spellEnd"/>
+      <w:r>
+        <w:t xml:space="preserve"> files, </w:t>
       </w:r>
       <w:r>
         <w:t xml:space="preserve">the tag allows constructing the name of the </w:t>
@@ -1204,21 +1471,37 @@
         <w:t xml:space="preserve">name of </w:t>
       </w:r>
       <w:r>
-        <w:t xml:space="preserve">first one, again via regexp pattern matching / pattern replacement.  This could be used, for instance, in performing paired end alignment. </w:t>
-      </w:r>
-    </w:p>
-    <w:p>
-      <w:pPr>
-        <w:rPr>
-          <w:rFonts w:ascii="Courier New" w:hAnsi="Courier New" w:cs="Courier New"/>
-        </w:rPr>
-      </w:pPr>
-      <w:r>
-        <w:rPr>
-          <w:rFonts w:ascii="Courier New" w:hAnsi="Courier New" w:cs="Courier New"/>
-        </w:rPr>
-        <w:t>&lt;foreach</w:t>
-      </w:r>
+        <w:t xml:space="preserve">first one, again via </w:t>
+      </w:r>
+      <w:proofErr w:type="spellStart"/>
+      <w:r>
+        <w:t>regexp</w:t>
+      </w:r>
+      <w:proofErr w:type="spellEnd"/>
+      <w:r>
+        <w:t xml:space="preserve"> pattern matching / pattern replacement.  This could be used, for instance, in performing paired end alignment. </w:t>
+      </w:r>
+    </w:p>
+    <w:p>
+      <w:pPr>
+        <w:rPr>
+          <w:rFonts w:ascii="Courier New" w:hAnsi="Courier New" w:cs="Courier New"/>
+        </w:rPr>
+      </w:pPr>
+      <w:r>
+        <w:rPr>
+          <w:rFonts w:ascii="Courier New" w:hAnsi="Courier New" w:cs="Courier New"/>
+        </w:rPr>
+        <w:t>&lt;</w:t>
+      </w:r>
+      <w:proofErr w:type="spellStart"/>
+      <w:r>
+        <w:rPr>
+          <w:rFonts w:ascii="Courier New" w:hAnsi="Courier New" w:cs="Courier New"/>
+        </w:rPr>
+        <w:t>foreach</w:t>
+      </w:r>
+      <w:proofErr w:type="spellEnd"/>
       <w:r>
         <w:rPr>
           <w:rFonts w:ascii="Courier New" w:hAnsi="Courier New" w:cs="Courier New"/>
@@ -1275,12 +1558,14 @@
         </w:rPr>
         <w:t xml:space="preserve">id=”...” </w:t>
       </w:r>
+      <w:proofErr w:type="spellStart"/>
       <w:r>
         <w:rPr>
           <w:rFonts w:ascii="Courier New" w:hAnsi="Courier New" w:cs="Courier New"/>
         </w:rPr>
         <w:t>inout</w:t>
       </w:r>
+      <w:proofErr w:type="spellEnd"/>
       <w:r>
         <w:rPr>
           <w:rFonts w:ascii="Courier New" w:hAnsi="Courier New" w:cs="Courier New"/>
@@ -1311,7 +1596,21 @@
           <w:rFonts w:ascii="Courier New" w:hAnsi="Courier New" w:cs="Courier New"/>
         </w:rPr>
         <w:br/>
-        <w:t>&lt;/foreach&gt;</w:t>
+        <w:t>&lt;/</w:t>
+      </w:r>
+      <w:proofErr w:type="spellStart"/>
+      <w:r>
+        <w:rPr>
+          <w:rFonts w:ascii="Courier New" w:hAnsi="Courier New" w:cs="Courier New"/>
+        </w:rPr>
+        <w:t>foreach</w:t>
+      </w:r>
+      <w:proofErr w:type="spellEnd"/>
+      <w:r>
+        <w:rPr>
+          <w:rFonts w:ascii="Courier New" w:hAnsi="Courier New" w:cs="Courier New"/>
+        </w:rPr>
+        <w:t>&gt;</w:t>
       </w:r>
     </w:p>
     <w:p>
@@ -1330,7 +1629,21 @@
         <w:rPr>
           <w:rFonts w:ascii="Courier New" w:hAnsi="Courier New" w:cs="Courier New"/>
         </w:rPr>
-        <w:t>&lt;foreach&gt;</w:t>
+        <w:t>&lt;</w:t>
+      </w:r>
+      <w:proofErr w:type="spellStart"/>
+      <w:r>
+        <w:rPr>
+          <w:rFonts w:ascii="Courier New" w:hAnsi="Courier New" w:cs="Courier New"/>
+        </w:rPr>
+        <w:t>foreach</w:t>
+      </w:r>
+      <w:proofErr w:type="spellEnd"/>
+      <w:r>
+        <w:rPr>
+          <w:rFonts w:ascii="Courier New" w:hAnsi="Courier New" w:cs="Courier New"/>
+        </w:rPr>
+        <w:t>&gt;</w:t>
       </w:r>
       <w:r>
         <w:rPr>
@@ -1403,7 +1716,21 @@
         <w:rPr>
           <w:rFonts w:cstheme="minorHAnsi"/>
         </w:rPr>
-        <w:t xml:space="preserve">the python regex </w:t>
+        <w:t xml:space="preserve">the python </w:t>
+      </w:r>
+      <w:proofErr w:type="spellStart"/>
+      <w:r>
+        <w:rPr>
+          <w:rFonts w:cstheme="minorHAnsi"/>
+        </w:rPr>
+        <w:t>regex</w:t>
+      </w:r>
+      <w:proofErr w:type="spellEnd"/>
+      <w:r>
+        <w:rPr>
+          <w:rFonts w:cstheme="minorHAnsi"/>
+        </w:rPr>
+        <w:t xml:space="preserve"> </w:t>
       </w:r>
       <w:r>
         <w:rPr>
@@ -1421,7 +1748,29 @@
         <w:rPr>
           <w:rFonts w:cstheme="minorHAnsi"/>
         </w:rPr>
-        <w:t xml:space="preserve">; it will be applied to each filename in the directory as if by using python’s re.match() function.  </w:t>
+        <w:t xml:space="preserve">; it will be applied to each filename in the directory as if by using python’s </w:t>
+      </w:r>
+      <w:proofErr w:type="spellStart"/>
+      <w:proofErr w:type="gramStart"/>
+      <w:r>
+        <w:rPr>
+          <w:rFonts w:cstheme="minorHAnsi"/>
+        </w:rPr>
+        <w:t>re.match</w:t>
+      </w:r>
+      <w:proofErr w:type="spellEnd"/>
+      <w:r>
+        <w:rPr>
+          <w:rFonts w:cstheme="minorHAnsi"/>
+        </w:rPr>
+        <w:t>(</w:t>
+      </w:r>
+      <w:proofErr w:type="gramEnd"/>
+      <w:r>
+        <w:rPr>
+          <w:rFonts w:cstheme="minorHAnsi"/>
+        </w:rPr>
+        <w:t xml:space="preserve">) function.  </w:t>
       </w:r>
       <w:r>
         <w:rPr>
@@ -1445,7 +1794,21 @@
         <w:rPr>
           <w:rFonts w:ascii="Courier New" w:hAnsi="Courier New" w:cs="Courier New"/>
         </w:rPr>
-        <w:t>&lt;foreach&gt;</w:t>
+        <w:t>&lt;</w:t>
+      </w:r>
+      <w:proofErr w:type="spellStart"/>
+      <w:r>
+        <w:rPr>
+          <w:rFonts w:ascii="Courier New" w:hAnsi="Courier New" w:cs="Courier New"/>
+        </w:rPr>
+        <w:t>foreach</w:t>
+      </w:r>
+      <w:proofErr w:type="spellEnd"/>
+      <w:r>
+        <w:rPr>
+          <w:rFonts w:ascii="Courier New" w:hAnsi="Courier New" w:cs="Courier New"/>
+        </w:rPr>
+        <w:t>&gt;</w:t>
       </w:r>
       <w:r>
         <w:rPr>
@@ -1538,12 +1901,14 @@
         </w:rPr>
         <w:t xml:space="preserve"> attribute specifies the id by which this file will be referenced.  The </w:t>
       </w:r>
+      <w:proofErr w:type="spellStart"/>
       <w:r>
         <w:rPr>
           <w:rFonts w:ascii="Courier New" w:hAnsi="Courier New" w:cs="Courier New"/>
         </w:rPr>
         <w:t>inout</w:t>
       </w:r>
+      <w:proofErr w:type="spellEnd"/>
       <w:r>
         <w:rPr>
           <w:rFonts w:cstheme="minorHAnsi"/>
@@ -1602,7 +1967,21 @@
         <w:rPr>
           <w:rFonts w:cstheme="minorHAnsi"/>
         </w:rPr>
-        <w:t xml:space="preserve">specify python regex patterns which </w:t>
+        <w:t xml:space="preserve">specify python </w:t>
+      </w:r>
+      <w:proofErr w:type="spellStart"/>
+      <w:r>
+        <w:rPr>
+          <w:rFonts w:cstheme="minorHAnsi"/>
+        </w:rPr>
+        <w:t>regex</w:t>
+      </w:r>
+      <w:proofErr w:type="spellEnd"/>
+      <w:r>
+        <w:rPr>
+          <w:rFonts w:cstheme="minorHAnsi"/>
+        </w:rPr>
+        <w:t xml:space="preserve"> patterns which </w:t>
       </w:r>
       <w:r>
         <w:rPr>
@@ -1620,13 +1999,27 @@
         <w:rPr>
           <w:rFonts w:cstheme="minorHAnsi"/>
         </w:rPr>
-        <w:t>s re.sub</w:t>
-      </w:r>
-      <w:r>
-        <w:rPr>
-          <w:rFonts w:cstheme="minorHAnsi"/>
-        </w:rPr>
-        <w:t>() function.</w:t>
+        <w:t xml:space="preserve">s </w:t>
+      </w:r>
+      <w:proofErr w:type="gramStart"/>
+      <w:r>
+        <w:rPr>
+          <w:rFonts w:cstheme="minorHAnsi"/>
+        </w:rPr>
+        <w:t>re.sub</w:t>
+      </w:r>
+      <w:r>
+        <w:rPr>
+          <w:rFonts w:cstheme="minorHAnsi"/>
+        </w:rPr>
+        <w:t>(</w:t>
+      </w:r>
+      <w:proofErr w:type="gramEnd"/>
+      <w:r>
+        <w:rPr>
+          <w:rFonts w:cstheme="minorHAnsi"/>
+        </w:rPr>
+        <w:t>) function.</w:t>
       </w:r>
       <w:r>
         <w:rPr>
@@ -1667,10 +2060,18 @@
         <w:t>, output f</w:t>
       </w:r>
       <w:r>
-        <w:t xml:space="preserve">rom an Illumina sequencing run, </w:t>
-      </w:r>
-      <w:r>
-        <w:t>that we now need to align with our pipeline</w:t>
+        <w:t xml:space="preserve">rom an Illumina sequencing </w:t>
+      </w:r>
+      <w:proofErr w:type="gramStart"/>
+      <w:r>
+        <w:t xml:space="preserve">run, </w:t>
+      </w:r>
+      <w:r>
+        <w:t>that</w:t>
+      </w:r>
+      <w:proofErr w:type="gramEnd"/>
+      <w:r>
+        <w:t xml:space="preserve"> we now need to align with our pipeline</w:t>
       </w:r>
       <w:r>
         <w:t>:</w:t>
@@ -1706,12 +2107,6 @@
           <w:rFonts w:ascii="Courier New" w:hAnsi="Courier New" w:cs="Courier New"/>
         </w:rPr>
         <w:br/>
-      </w:r>
-      <w:r>
-        <w:rPr>
-          <w:rFonts w:ascii="Courier New" w:hAnsi="Courier New" w:cs="Courier New"/>
-        </w:rPr>
-        <w:lastRenderedPageBreak/>
         <w:t xml:space="preserve"> A2_S1_L001_R2_001.fastq</w:t>
       </w:r>
       <w:r>
@@ -1732,14 +2127,84 @@
         <w:rPr>
           <w:rFonts w:ascii="Courier New" w:hAnsi="Courier New" w:cs="Courier New"/>
         </w:rPr>
-        <w:t>&lt;inputdir id=”indir” filespec=”/home/example” /&gt;</w:t>
+        <w:t>&lt;</w:t>
+      </w:r>
+      <w:proofErr w:type="spellStart"/>
+      <w:r>
+        <w:rPr>
+          <w:rFonts w:ascii="Courier New" w:hAnsi="Courier New" w:cs="Courier New"/>
+        </w:rPr>
+        <w:t>inputdir</w:t>
+      </w:r>
+      <w:proofErr w:type="spellEnd"/>
+      <w:r>
+        <w:rPr>
+          <w:rFonts w:ascii="Courier New" w:hAnsi="Courier New" w:cs="Courier New"/>
+        </w:rPr>
+        <w:t xml:space="preserve"> id=”</w:t>
+      </w:r>
+      <w:proofErr w:type="spellStart"/>
+      <w:r>
+        <w:rPr>
+          <w:rFonts w:ascii="Courier New" w:hAnsi="Courier New" w:cs="Courier New"/>
+        </w:rPr>
+        <w:t>indir</w:t>
+      </w:r>
+      <w:proofErr w:type="spellEnd"/>
+      <w:r>
+        <w:rPr>
+          <w:rFonts w:ascii="Courier New" w:hAnsi="Courier New" w:cs="Courier New"/>
+        </w:rPr>
+        <w:t xml:space="preserve">” </w:t>
+      </w:r>
+      <w:proofErr w:type="spellStart"/>
+      <w:r>
+        <w:rPr>
+          <w:rFonts w:ascii="Courier New" w:hAnsi="Courier New" w:cs="Courier New"/>
+        </w:rPr>
+        <w:t>filespec</w:t>
+      </w:r>
+      <w:proofErr w:type="spellEnd"/>
+      <w:r>
+        <w:rPr>
+          <w:rFonts w:ascii="Courier New" w:hAnsi="Courier New" w:cs="Courier New"/>
+        </w:rPr>
+        <w:t>=”/home/example” /&gt;</w:t>
       </w:r>
       <w:r>
         <w:rPr>
           <w:rFonts w:ascii="Courier New" w:hAnsi="Courier New" w:cs="Courier New"/>
         </w:rPr>
         <w:br/>
-        <w:t>&lt;foreach dir=”indir”&gt;</w:t>
+        <w:t>&lt;</w:t>
+      </w:r>
+      <w:proofErr w:type="spellStart"/>
+      <w:r>
+        <w:rPr>
+          <w:rFonts w:ascii="Courier New" w:hAnsi="Courier New" w:cs="Courier New"/>
+        </w:rPr>
+        <w:t>foreach</w:t>
+      </w:r>
+      <w:proofErr w:type="spellEnd"/>
+      <w:r>
+        <w:rPr>
+          <w:rFonts w:ascii="Courier New" w:hAnsi="Courier New" w:cs="Courier New"/>
+        </w:rPr>
+        <w:t xml:space="preserve"> dir=”</w:t>
+      </w:r>
+      <w:proofErr w:type="spellStart"/>
+      <w:r>
+        <w:rPr>
+          <w:rFonts w:ascii="Courier New" w:hAnsi="Courier New" w:cs="Courier New"/>
+        </w:rPr>
+        <w:t>indir</w:t>
+      </w:r>
+      <w:proofErr w:type="spellEnd"/>
+      <w:r>
+        <w:rPr>
+          <w:rFonts w:ascii="Courier New" w:hAnsi="Courier New" w:cs="Courier New"/>
+        </w:rPr>
+        <w:t>”&gt;</w:t>
       </w:r>
       <w:r>
         <w:rPr>
@@ -1772,11 +2237,19 @@
         </w:rPr>
         <w:t>.*</w:t>
       </w:r>
-      <w:r>
-        <w:rPr>
-          <w:rFonts w:ascii="Courier New" w:hAnsi="Courier New" w:cs="Courier New"/>
-        </w:rPr>
-        <w:t>fastq” /&gt;</w:t>
+      <w:proofErr w:type="spellStart"/>
+      <w:r>
+        <w:rPr>
+          <w:rFonts w:ascii="Courier New" w:hAnsi="Courier New" w:cs="Courier New"/>
+        </w:rPr>
+        <w:t>fastq</w:t>
+      </w:r>
+      <w:proofErr w:type="spellEnd"/>
+      <w:r>
+        <w:rPr>
+          <w:rFonts w:ascii="Courier New" w:hAnsi="Courier New" w:cs="Courier New"/>
+        </w:rPr>
+        <w:t>” /&gt;</w:t>
       </w:r>
       <w:r>
         <w:rPr>
@@ -1789,8 +2262,16 @@
           <w:rFonts w:ascii="Courier New" w:hAnsi="Courier New" w:cs="Courier New"/>
         </w:rPr>
         <w:tab/>
-        <w:t>&lt;related id=”end2” inout</w:t>
-      </w:r>
+        <w:t xml:space="preserve">&lt;related id=”end2” </w:t>
+      </w:r>
+      <w:proofErr w:type="spellStart"/>
+      <w:r>
+        <w:rPr>
+          <w:rFonts w:ascii="Courier New" w:hAnsi="Courier New" w:cs="Courier New"/>
+        </w:rPr>
+        <w:t>inout</w:t>
+      </w:r>
+      <w:proofErr w:type="spellEnd"/>
       <w:r>
         <w:rPr>
           <w:rFonts w:ascii="Courier New" w:hAnsi="Courier New" w:cs="Courier New"/>
@@ -1856,7 +2337,21 @@
         <w:rPr>
           <w:rFonts w:ascii="Courier New" w:hAnsi="Courier New" w:cs="Courier New"/>
         </w:rPr>
-        <w:t>.*fastq)</w:t>
+        <w:t>.*</w:t>
+      </w:r>
+      <w:proofErr w:type="spellStart"/>
+      <w:r>
+        <w:rPr>
+          <w:rFonts w:ascii="Courier New" w:hAnsi="Courier New" w:cs="Courier New"/>
+        </w:rPr>
+        <w:t>fastq</w:t>
+      </w:r>
+      <w:proofErr w:type="spellEnd"/>
+      <w:r>
+        <w:rPr>
+          <w:rFonts w:ascii="Courier New" w:hAnsi="Courier New" w:cs="Courier New"/>
+        </w:rPr>
+        <w:t>)</w:t>
       </w:r>
       <w:r>
         <w:rPr>
@@ -1924,8 +2419,30 @@
           <w:rFonts w:ascii="Courier New" w:hAnsi="Courier New" w:cs="Courier New"/>
         </w:rPr>
         <w:tab/>
-        <w:t>&lt;related id=”sam” inout</w:t>
-      </w:r>
+        <w:t>&lt;related id=”</w:t>
+      </w:r>
+      <w:proofErr w:type="spellStart"/>
+      <w:r>
+        <w:rPr>
+          <w:rFonts w:ascii="Courier New" w:hAnsi="Courier New" w:cs="Courier New"/>
+        </w:rPr>
+        <w:t>sam</w:t>
+      </w:r>
+      <w:proofErr w:type="spellEnd"/>
+      <w:r>
+        <w:rPr>
+          <w:rFonts w:ascii="Courier New" w:hAnsi="Courier New" w:cs="Courier New"/>
+        </w:rPr>
+        <w:t xml:space="preserve">” </w:t>
+      </w:r>
+      <w:proofErr w:type="spellStart"/>
+      <w:r>
+        <w:rPr>
+          <w:rFonts w:ascii="Courier New" w:hAnsi="Courier New" w:cs="Courier New"/>
+        </w:rPr>
+        <w:t>inout</w:t>
+      </w:r>
+      <w:proofErr w:type="spellEnd"/>
       <w:r>
         <w:rPr>
           <w:rFonts w:ascii="Courier New" w:hAnsi="Courier New" w:cs="Courier New"/>
@@ -1961,7 +2478,21 @@
         <w:rPr>
           <w:rFonts w:ascii="Courier New" w:hAnsi="Courier New" w:cs="Courier New"/>
         </w:rPr>
-        <w:t>R1_(.*)fastq”</w:t>
+        <w:t>R1_(.*)</w:t>
+      </w:r>
+      <w:proofErr w:type="spellStart"/>
+      <w:r>
+        <w:rPr>
+          <w:rFonts w:ascii="Courier New" w:hAnsi="Courier New" w:cs="Courier New"/>
+        </w:rPr>
+        <w:t>fastq</w:t>
+      </w:r>
+      <w:proofErr w:type="spellEnd"/>
+      <w:r>
+        <w:rPr>
+          <w:rFonts w:ascii="Courier New" w:hAnsi="Courier New" w:cs="Courier New"/>
+        </w:rPr>
+        <w:t>”</w:t>
       </w:r>
       <w:r>
         <w:rPr>
@@ -1973,6 +2504,7 @@
         <w:rPr>
           <w:rFonts w:ascii="Courier New" w:hAnsi="Courier New" w:cs="Courier New"/>
         </w:rPr>
+        <w:lastRenderedPageBreak/>
         <w:tab/>
       </w:r>
       <w:r>
@@ -2036,7 +2568,21 @@
           <w:rFonts w:ascii="Courier New" w:hAnsi="Courier New" w:cs="Courier New"/>
         </w:rPr>
         <w:tab/>
-        <w:t>&lt;tool name=”bwa” description=”run_bwa.xml”</w:t>
+        <w:t>&lt;tool name=”</w:t>
+      </w:r>
+      <w:proofErr w:type="spellStart"/>
+      <w:r>
+        <w:rPr>
+          <w:rFonts w:ascii="Courier New" w:hAnsi="Courier New" w:cs="Courier New"/>
+        </w:rPr>
+        <w:t>bwa</w:t>
+      </w:r>
+      <w:proofErr w:type="spellEnd"/>
+      <w:r>
+        <w:rPr>
+          <w:rFonts w:ascii="Courier New" w:hAnsi="Courier New" w:cs="Courier New"/>
+        </w:rPr>
+        <w:t>” description=”run_bwa.xml”</w:t>
       </w:r>
       <w:r>
         <w:rPr>
@@ -2061,7 +2607,21 @@
           <w:rFonts w:ascii="Courier New" w:hAnsi="Courier New" w:cs="Courier New"/>
         </w:rPr>
         <w:tab/>
-        <w:t>input=”end1,end2” output=”sam” /&gt;</w:t>
+        <w:t>input=”end1,end2” output=”</w:t>
+      </w:r>
+      <w:proofErr w:type="spellStart"/>
+      <w:r>
+        <w:rPr>
+          <w:rFonts w:ascii="Courier New" w:hAnsi="Courier New" w:cs="Courier New"/>
+        </w:rPr>
+        <w:t>sam</w:t>
+      </w:r>
+      <w:proofErr w:type="spellEnd"/>
+      <w:r>
+        <w:rPr>
+          <w:rFonts w:ascii="Courier New" w:hAnsi="Courier New" w:cs="Courier New"/>
+        </w:rPr>
+        <w:t>” /&gt;</w:t>
       </w:r>
       <w:r>
         <w:rPr>
@@ -2081,7 +2641,21 @@
           <w:rFonts w:ascii="Courier New" w:hAnsi="Courier New" w:cs="Courier New"/>
         </w:rPr>
         <w:br/>
-        <w:t>&lt;/foreach&gt;</w:t>
+        <w:t>&lt;/</w:t>
+      </w:r>
+      <w:proofErr w:type="spellStart"/>
+      <w:r>
+        <w:rPr>
+          <w:rFonts w:ascii="Courier New" w:hAnsi="Courier New" w:cs="Courier New"/>
+        </w:rPr>
+        <w:t>foreach</w:t>
+      </w:r>
+      <w:proofErr w:type="spellEnd"/>
+      <w:r>
+        <w:rPr>
+          <w:rFonts w:ascii="Courier New" w:hAnsi="Courier New" w:cs="Courier New"/>
+        </w:rPr>
+        <w:t>&gt;</w:t>
       </w:r>
     </w:p>
     <w:p>
@@ -2100,7 +2674,21 @@
         <w:rPr>
           <w:rFonts w:ascii="Courier New" w:hAnsi="Courier New" w:cs="Courier New"/>
         </w:rPr>
-        <w:t>&lt;foreach&gt;</w:t>
+        <w:t>&lt;</w:t>
+      </w:r>
+      <w:proofErr w:type="spellStart"/>
+      <w:r>
+        <w:rPr>
+          <w:rFonts w:ascii="Courier New" w:hAnsi="Courier New" w:cs="Courier New"/>
+        </w:rPr>
+        <w:t>foreach</w:t>
+      </w:r>
+      <w:proofErr w:type="spellEnd"/>
+      <w:r>
+        <w:rPr>
+          <w:rFonts w:ascii="Courier New" w:hAnsi="Courier New" w:cs="Courier New"/>
+        </w:rPr>
+        <w:t>&gt;</w:t>
       </w:r>
       <w:r>
         <w:rPr>
@@ -2118,7 +2706,14 @@
         <w:rPr>
           <w:rFonts w:ascii="Courier New" w:hAnsi="Courier New" w:cs="Courier New"/>
         </w:rPr>
-        <w:t>A2_S1_L001_R1_001.fastq</w:t>
+        <w:t>A2_S1_L001_R1_</w:t>
+      </w:r>
+      <w:proofErr w:type="gramStart"/>
+      <w:r>
+        <w:rPr>
+          <w:rFonts w:ascii="Courier New" w:hAnsi="Courier New" w:cs="Courier New"/>
+        </w:rPr>
+        <w:t>001.fastq</w:t>
       </w:r>
       <w:r>
         <w:rPr>
@@ -2132,6 +2727,7 @@
         </w:rPr>
         <w:t xml:space="preserve"> and</w:t>
       </w:r>
+      <w:proofErr w:type="gramEnd"/>
       <w:r>
         <w:rPr>
           <w:rFonts w:cstheme="minorHAnsi"/>
@@ -2221,16 +2817,26 @@
       <w:pPr>
         <w:pStyle w:val="Heading2"/>
       </w:pPr>
+      <w:proofErr w:type="gramStart"/>
       <w:r>
         <w:t>tool</w:t>
       </w:r>
+      <w:proofErr w:type="gramEnd"/>
     </w:p>
     <w:p>
       <w:r>
         <w:t>A tool takes one or more inputs, and creates one or more outputs</w:t>
       </w:r>
       <w:r>
-        <w:t>. For instance, it could be an aligner, or a simple sam to bam converter.</w:t>
+        <w:t xml:space="preserve">. For instance, it could be an aligner, or a simple </w:t>
+      </w:r>
+      <w:proofErr w:type="spellStart"/>
+      <w:r>
+        <w:t>sam</w:t>
+      </w:r>
+      <w:proofErr w:type="spellEnd"/>
+      <w:r>
+        <w:t xml:space="preserve"> to bam converter.</w:t>
       </w:r>
     </w:p>
     <w:p>
@@ -2268,7 +2874,20 @@
           <w:rFonts w:ascii="Courier New" w:hAnsi="Courier New" w:cs="Courier New"/>
         </w:rPr>
         <w:tab/>
-        <w:t>input="id [, id]..."</w:t>
+      </w:r>
+      <w:proofErr w:type="gramStart"/>
+      <w:r>
+        <w:rPr>
+          <w:rFonts w:ascii="Courier New" w:hAnsi="Courier New" w:cs="Courier New"/>
+        </w:rPr>
+        <w:t>input</w:t>
+      </w:r>
+      <w:proofErr w:type="gramEnd"/>
+      <w:r>
+        <w:rPr>
+          <w:rFonts w:ascii="Courier New" w:hAnsi="Courier New" w:cs="Courier New"/>
+        </w:rPr>
+        <w:t>="id [, id]..."</w:t>
       </w:r>
     </w:p>
     <w:p>
@@ -2289,7 +2908,20 @@
           <w:rFonts w:ascii="Courier New" w:hAnsi="Courier New" w:cs="Courier New"/>
         </w:rPr>
         <w:tab/>
-        <w:t>output="id [, id]..."</w:t>
+      </w:r>
+      <w:proofErr w:type="gramStart"/>
+      <w:r>
+        <w:rPr>
+          <w:rFonts w:ascii="Courier New" w:hAnsi="Courier New" w:cs="Courier New"/>
+        </w:rPr>
+        <w:t>output</w:t>
+      </w:r>
+      <w:proofErr w:type="gramEnd"/>
+      <w:r>
+        <w:rPr>
+          <w:rFonts w:ascii="Courier New" w:hAnsi="Courier New" w:cs="Courier New"/>
+        </w:rPr>
+        <w:t>="id [, id]..."</w:t>
       </w:r>
     </w:p>
     <w:p>
@@ -2311,12 +2943,33 @@
           <w:rFonts w:ascii="Courier New" w:hAnsi="Courier New" w:cs="Courier New"/>
         </w:rPr>
         <w:tab/>
-        <w:t>description="..." /&gt;</w:t>
-      </w:r>
-    </w:p>
-    <w:p>
-      <w:r>
-        <w:t>The description attribute specifies the basename of another XML file which describes the tool and its parameters</w:t>
+      </w:r>
+      <w:proofErr w:type="gramStart"/>
+      <w:r>
+        <w:rPr>
+          <w:rFonts w:ascii="Courier New" w:hAnsi="Courier New" w:cs="Courier New"/>
+        </w:rPr>
+        <w:t>description</w:t>
+      </w:r>
+      <w:proofErr w:type="gramEnd"/>
+      <w:r>
+        <w:rPr>
+          <w:rFonts w:ascii="Courier New" w:hAnsi="Courier New" w:cs="Courier New"/>
+        </w:rPr>
+        <w:t>="..." /&gt;</w:t>
+      </w:r>
+    </w:p>
+    <w:p>
+      <w:r>
+        <w:t xml:space="preserve">The description attribute specifies the </w:t>
+      </w:r>
+      <w:proofErr w:type="spellStart"/>
+      <w:r>
+        <w:t>basename</w:t>
+      </w:r>
+      <w:proofErr w:type="spellEnd"/>
+      <w:r>
+        <w:t xml:space="preserve"> of another XML file which describes the tool and its parameters</w:t>
       </w:r>
       <w:r>
         <w:t>; see Tool XML Description section, below</w:t>
@@ -2431,9 +3084,11 @@
       <w:pPr>
         <w:pStyle w:val="Heading2"/>
       </w:pPr>
+      <w:proofErr w:type="gramStart"/>
       <w:r>
         <w:t>tool</w:t>
       </w:r>
+      <w:proofErr w:type="gramEnd"/>
     </w:p>
     <w:p>
       <w:pPr>
@@ -2451,19 +3106,54 @@
         <w:rPr>
           <w:rFonts w:ascii="Courier New" w:hAnsi="Courier New" w:cs="Courier New"/>
         </w:rPr>
-        <w:t xml:space="preserve"> tool_config</w:t>
-      </w:r>
-      <w:r>
-        <w:rPr>
-          <w:rFonts w:ascii="Courier New" w:hAnsi="Courier New" w:cs="Courier New"/>
-        </w:rPr>
-        <w:t>_prefix=”...”</w:t>
+        <w:t xml:space="preserve"> </w:t>
+      </w:r>
+      <w:proofErr w:type="spellStart"/>
+      <w:r>
+        <w:rPr>
+          <w:rFonts w:ascii="Courier New" w:hAnsi="Courier New" w:cs="Courier New"/>
+        </w:rPr>
+        <w:t>tool_config</w:t>
+      </w:r>
+      <w:r>
+        <w:rPr>
+          <w:rFonts w:ascii="Courier New" w:hAnsi="Courier New" w:cs="Courier New"/>
+        </w:rPr>
+        <w:t>_prefix</w:t>
+      </w:r>
+      <w:proofErr w:type="spellEnd"/>
+      <w:r>
+        <w:rPr>
+          <w:rFonts w:ascii="Courier New" w:hAnsi="Courier New" w:cs="Courier New"/>
+        </w:rPr>
+        <w:t>=”...”</w:t>
       </w:r>
       <w:r>
         <w:rPr>
           <w:rFonts w:ascii="Courier New" w:hAnsi="Courier New" w:cs="Courier New"/>
         </w:rPr>
         <w:t xml:space="preserve"> threads=”...”</w:t>
+      </w:r>
+      <w:r>
+        <w:rPr>
+          <w:rFonts w:ascii="Courier New" w:hAnsi="Courier New" w:cs="Courier New"/>
+        </w:rPr>
+        <w:br/>
+        <w:t xml:space="preserve">    </w:t>
+      </w:r>
+      <w:proofErr w:type="spellStart"/>
+      <w:r>
+        <w:rPr>
+          <w:rFonts w:ascii="Courier New" w:hAnsi="Courier New" w:cs="Courier New"/>
+        </w:rPr>
+        <w:t>walltime</w:t>
+      </w:r>
+      <w:proofErr w:type="spellEnd"/>
+      <w:r>
+        <w:rPr>
+          <w:rFonts w:ascii="Courier New" w:hAnsi="Courier New" w:cs="Courier New"/>
+        </w:rPr>
+        <w:t>=”...”</w:t>
       </w:r>
       <w:r>
         <w:rPr>
@@ -2532,7 +3222,39 @@
           <w:rFonts w:ascii="Courier New" w:hAnsi="Courier New" w:cs="Courier New"/>
         </w:rPr>
         <w:tab/>
-        <w:t>&lt;tempfile /&gt;</w:t>
+        <w:t>&lt;</w:t>
+      </w:r>
+      <w:r>
+        <w:rPr>
+          <w:rFonts w:ascii="Courier New" w:hAnsi="Courier New" w:cs="Courier New"/>
+        </w:rPr>
+        <w:t>file /&gt;</w:t>
+      </w:r>
+      <w:r>
+        <w:rPr>
+          <w:rFonts w:ascii="Courier New" w:hAnsi="Courier New" w:cs="Courier New"/>
+        </w:rPr>
+        <w:br/>
+      </w:r>
+      <w:r>
+        <w:rPr>
+          <w:rFonts w:ascii="Courier New" w:hAnsi="Courier New" w:cs="Courier New"/>
+        </w:rPr>
+        <w:tab/>
+        <w:t>&lt;validate /&gt;</w:t>
+      </w:r>
+      <w:r>
+        <w:rPr>
+          <w:rFonts w:ascii="Courier New" w:hAnsi="Courier New" w:cs="Courier New"/>
+        </w:rPr>
+        <w:br/>
+      </w:r>
+      <w:r>
+        <w:rPr>
+          <w:rFonts w:ascii="Courier New" w:hAnsi="Courier New" w:cs="Courier New"/>
+        </w:rPr>
+        <w:tab/>
+        <w:t>&lt;module /&gt;</w:t>
       </w:r>
       <w:r>
         <w:rPr>
@@ -2554,6 +3276,7 @@
         </w:rPr>
         <w:t xml:space="preserve">The </w:t>
       </w:r>
+      <w:proofErr w:type="spellStart"/>
       <w:r>
         <w:rPr>
           <w:rFonts w:ascii="Courier New" w:hAnsi="Courier New" w:cs="Courier New"/>
@@ -2566,11 +3289,56 @@
         </w:rPr>
         <w:t>_prefix</w:t>
       </w:r>
-      <w:r>
-        <w:rPr>
-          <w:rFonts w:cstheme="minorHAnsi"/>
-        </w:rPr>
-        <w:t xml:space="preserve"> attribute is optional. </w:t>
+      <w:proofErr w:type="spellEnd"/>
+      <w:r>
+        <w:rPr>
+          <w:rFonts w:ascii="Courier New" w:hAnsi="Courier New" w:cs="Courier New"/>
+        </w:rPr>
+        <w:t xml:space="preserve">, threads </w:t>
+      </w:r>
+      <w:r>
+        <w:rPr>
+          <w:rFonts w:cstheme="minorHAnsi"/>
+        </w:rPr>
+        <w:t>and</w:t>
+      </w:r>
+      <w:r>
+        <w:rPr>
+          <w:rFonts w:ascii="Courier New" w:hAnsi="Courier New" w:cs="Courier New"/>
+        </w:rPr>
+        <w:t xml:space="preserve"> </w:t>
+      </w:r>
+      <w:proofErr w:type="spellStart"/>
+      <w:r>
+        <w:rPr>
+          <w:rFonts w:ascii="Courier New" w:hAnsi="Courier New" w:cs="Courier New"/>
+        </w:rPr>
+        <w:t>walltime</w:t>
+      </w:r>
+      <w:proofErr w:type="spellEnd"/>
+      <w:r>
+        <w:rPr>
+          <w:rFonts w:cstheme="minorHAnsi"/>
+        </w:rPr>
+        <w:t xml:space="preserve"> attribute</w:t>
+      </w:r>
+      <w:r>
+        <w:rPr>
+          <w:rFonts w:cstheme="minorHAnsi"/>
+        </w:rPr>
+        <w:t>s are</w:t>
+      </w:r>
+      <w:r>
+        <w:rPr>
+          <w:rFonts w:cstheme="minorHAnsi"/>
+        </w:rPr>
+        <w:t xml:space="preserve"> optional.</w:t>
+      </w:r>
+      <w:r>
+        <w:rPr>
+          <w:rFonts w:cstheme="minorHAnsi"/>
+        </w:rPr>
+        <w:t xml:space="preserve"> </w:t>
       </w:r>
       <w:r>
         <w:rPr>
@@ -2582,18 +3350,276 @@
         <w:rPr>
           <w:rFonts w:ascii="Courier New" w:hAnsi="Courier New" w:cs="Courier New"/>
         </w:rPr>
-        <w:t>threads</w:t>
-      </w:r>
-      <w:r>
-        <w:rPr>
-          <w:rFonts w:cstheme="minorHAnsi"/>
-        </w:rPr>
-        <w:t xml:space="preserve"> attribute is optional. </w:t>
-      </w:r>
-      <w:r>
-        <w:rPr>
-          <w:rFonts w:cstheme="minorHAnsi"/>
-        </w:rPr>
+        <w:t>&lt;description</w:t>
+      </w:r>
+      <w:proofErr w:type="gramStart"/>
+      <w:r>
+        <w:rPr>
+          <w:rFonts w:ascii="Courier New" w:hAnsi="Courier New" w:cs="Courier New"/>
+        </w:rPr>
+        <w:t>&gt;</w:t>
+      </w:r>
+      <w:r>
+        <w:rPr>
+          <w:rFonts w:cstheme="minorHAnsi"/>
+        </w:rPr>
+        <w:t xml:space="preserve"> </w:t>
+      </w:r>
+      <w:r>
+        <w:rPr>
+          <w:rFonts w:cstheme="minorHAnsi"/>
+        </w:rPr>
+        <w:t xml:space="preserve"> tag</w:t>
+      </w:r>
+      <w:proofErr w:type="gramEnd"/>
+      <w:r>
+        <w:rPr>
+          <w:rFonts w:cstheme="minorHAnsi"/>
+        </w:rPr>
+        <w:t xml:space="preserve"> is</w:t>
+      </w:r>
+      <w:r>
+        <w:rPr>
+          <w:rFonts w:cstheme="minorHAnsi"/>
+        </w:rPr>
+        <w:t xml:space="preserve"> optional. </w:t>
+      </w:r>
+      <w:r>
+        <w:rPr>
+          <w:rFonts w:cstheme="minorHAnsi"/>
+        </w:rPr>
+        <w:t xml:space="preserve"> If not present,</w:t>
+      </w:r>
+      <w:r>
+        <w:rPr>
+          <w:rFonts w:ascii="Courier New" w:hAnsi="Courier New" w:cs="Courier New"/>
+        </w:rPr>
+        <w:t xml:space="preserve"> threads</w:t>
+      </w:r>
+      <w:r>
+        <w:rPr>
+          <w:rFonts w:cstheme="minorHAnsi"/>
+        </w:rPr>
+        <w:t xml:space="preserve"> defaults to one, and </w:t>
+      </w:r>
+      <w:proofErr w:type="spellStart"/>
+      <w:r>
+        <w:rPr>
+          <w:rFonts w:ascii="Courier New" w:hAnsi="Courier New" w:cs="Courier New"/>
+        </w:rPr>
+        <w:t>walltime</w:t>
+      </w:r>
+      <w:proofErr w:type="spellEnd"/>
+      <w:r>
+        <w:rPr>
+          <w:rFonts w:cstheme="minorHAnsi"/>
+        </w:rPr>
+        <w:t xml:space="preserve"> defaults to one hour. </w:t>
+      </w:r>
+      <w:r>
+        <w:rPr>
+          <w:rFonts w:cstheme="minorHAnsi"/>
+        </w:rPr>
+        <w:t xml:space="preserve"> There may be zero or more </w:t>
+      </w:r>
+      <w:r>
+        <w:rPr>
+          <w:rFonts w:ascii="Courier New" w:hAnsi="Courier New" w:cs="Courier New"/>
+        </w:rPr>
+        <w:t>&lt;option&gt;</w:t>
+      </w:r>
+      <w:r>
+        <w:rPr>
+          <w:rFonts w:cstheme="minorHAnsi"/>
+        </w:rPr>
+        <w:t xml:space="preserve"> tags. </w:t>
+      </w:r>
+      <w:r>
+        <w:rPr>
+          <w:rFonts w:cstheme="minorHAnsi"/>
+        </w:rPr>
+        <w:t xml:space="preserve"> There must be</w:t>
+      </w:r>
+      <w:r>
+        <w:rPr>
+          <w:rFonts w:cstheme="minorHAnsi"/>
+        </w:rPr>
+        <w:t xml:space="preserve"> one</w:t>
+      </w:r>
+      <w:r>
+        <w:rPr>
+          <w:rFonts w:cstheme="minorHAnsi"/>
+        </w:rPr>
+        <w:t xml:space="preserve"> or more</w:t>
+      </w:r>
+      <w:r>
+        <w:rPr>
+          <w:rFonts w:ascii="Courier New" w:hAnsi="Courier New" w:cs="Courier New"/>
+        </w:rPr>
+        <w:t xml:space="preserve"> &lt;command&gt;</w:t>
+      </w:r>
+      <w:r>
+        <w:rPr>
+          <w:rFonts w:cstheme="minorHAnsi"/>
+        </w:rPr>
+        <w:t xml:space="preserve"> tag</w:t>
+      </w:r>
+      <w:r>
+        <w:rPr>
+          <w:rFonts w:cstheme="minorHAnsi"/>
+        </w:rPr>
+        <w:t>s</w:t>
+      </w:r>
+      <w:r>
+        <w:rPr>
+          <w:rFonts w:cstheme="minorHAnsi"/>
+        </w:rPr>
+        <w:t>.</w:t>
+      </w:r>
+      <w:r>
+        <w:rPr>
+          <w:rFonts w:cstheme="minorHAnsi"/>
+        </w:rPr>
+        <w:t xml:space="preserve">  If multiple </w:t>
+      </w:r>
+      <w:r>
+        <w:rPr>
+          <w:rFonts w:ascii="Courier New" w:hAnsi="Courier New" w:cs="Courier New"/>
+        </w:rPr>
+        <w:t>&lt;command&gt;</w:t>
+      </w:r>
+      <w:r>
+        <w:rPr>
+          <w:rFonts w:cstheme="minorHAnsi"/>
+        </w:rPr>
+        <w:t xml:space="preserve"> tags are specified, they are executed serially</w:t>
+      </w:r>
+      <w:r>
+        <w:rPr>
+          <w:rFonts w:cstheme="minorHAnsi"/>
+        </w:rPr>
+        <w:t>, in lexical order</w:t>
+      </w:r>
+      <w:r>
+        <w:rPr>
+          <w:rFonts w:cstheme="minorHAnsi"/>
+        </w:rPr>
+        <w:t>.</w:t>
+      </w:r>
+    </w:p>
+    <w:p>
+      <w:pPr>
+        <w:rPr>
+          <w:rFonts w:cstheme="minorHAnsi"/>
+        </w:rPr>
+      </w:pPr>
+      <w:r>
+        <w:rPr>
+          <w:rFonts w:cstheme="minorHAnsi"/>
+        </w:rPr>
+        <w:t xml:space="preserve">See the </w:t>
+      </w:r>
+      <w:r>
+        <w:rPr>
+          <w:rFonts w:ascii="Courier New" w:hAnsi="Courier New" w:cs="Courier New"/>
+        </w:rPr>
+        <w:t>&lt;option&gt;</w:t>
+      </w:r>
+      <w:r>
+        <w:rPr>
+          <w:rFonts w:cstheme="minorHAnsi"/>
+        </w:rPr>
+        <w:t xml:space="preserve"> tag for a description of the </w:t>
+      </w:r>
+      <w:proofErr w:type="spellStart"/>
+      <w:r>
+        <w:rPr>
+          <w:rFonts w:ascii="Courier New" w:hAnsi="Courier New" w:cs="Courier New"/>
+        </w:rPr>
+        <w:t>tool_config</w:t>
+      </w:r>
+      <w:r>
+        <w:rPr>
+          <w:rFonts w:ascii="Courier New" w:hAnsi="Courier New" w:cs="Courier New"/>
+        </w:rPr>
+        <w:t>_prefix</w:t>
+      </w:r>
+      <w:proofErr w:type="spellEnd"/>
+      <w:r>
+        <w:rPr>
+          <w:rFonts w:cstheme="minorHAnsi"/>
+        </w:rPr>
+        <w:t xml:space="preserve"> attribute.</w:t>
+      </w:r>
+    </w:p>
+    <w:p>
+      <w:pPr>
+        <w:rPr>
+          <w:rFonts w:cstheme="minorHAnsi"/>
+        </w:rPr>
+      </w:pPr>
+      <w:r>
+        <w:rPr>
+          <w:rFonts w:cstheme="minorHAnsi"/>
+        </w:rPr>
+        <w:t xml:space="preserve">The threads </w:t>
+      </w:r>
+      <w:r>
+        <w:rPr>
+          <w:rFonts w:cstheme="minorHAnsi"/>
+        </w:rPr>
+        <w:t xml:space="preserve">attribute specifies the maximum number of threads any command in this tool will use. </w:t>
+      </w:r>
+      <w:r>
+        <w:rPr>
+          <w:rFonts w:cstheme="minorHAnsi"/>
+        </w:rPr>
+        <w:t xml:space="preserve">If not specified, the tool will be run in one thread. </w:t>
+      </w:r>
+      <w:r>
+        <w:rPr>
+          <w:rFonts w:cstheme="minorHAnsi"/>
+        </w:rPr>
+        <w:t xml:space="preserve"> If executing in a cluster environment, it specifies the number of processors that will be allocated.  If the commands in a tool run for a significant length of time and use widely different numbers of threads, consider splitting it into multiple tools within one </w:t>
+      </w:r>
+      <w:r>
+        <w:rPr>
+          <w:rFonts w:cstheme="minorHAnsi"/>
+        </w:rPr>
+        <w:t>step</w:t>
+      </w:r>
+      <w:r>
+        <w:rPr>
+          <w:rFonts w:cstheme="minorHAnsi"/>
+        </w:rPr>
+        <w:t xml:space="preserve">, so that each tool can specify the number of threads appropriate to its command(s). </w:t>
+      </w:r>
+    </w:p>
+    <w:p>
+      <w:pPr>
+        <w:rPr>
+          <w:rFonts w:cstheme="minorHAnsi"/>
+        </w:rPr>
+      </w:pPr>
+      <w:r>
+        <w:rPr>
+          <w:rFonts w:cstheme="minorHAnsi"/>
+        </w:rPr>
+        <w:t>When executing in a cluster environment, a tool will be scheduled as a job.</w:t>
+      </w:r>
+    </w:p>
+    <w:p>
+      <w:pPr>
+        <w:pStyle w:val="Heading2"/>
+      </w:pPr>
+      <w:proofErr w:type="gramStart"/>
+      <w:r>
+        <w:t>description</w:t>
+      </w:r>
+      <w:proofErr w:type="gramEnd"/>
+    </w:p>
+    <w:p>
+      <w:r>
         <w:t xml:space="preserve">The </w:t>
       </w:r>
       <w:r>
@@ -2603,6 +3629,189 @@
         <w:t>&lt;description&gt;</w:t>
       </w:r>
       <w:r>
+        <w:t xml:space="preserve"> tag contains free form information about the tool.</w:t>
+      </w:r>
+    </w:p>
+    <w:p>
+      <w:pPr>
+        <w:rPr>
+          <w:rFonts w:ascii="Courier New" w:hAnsi="Courier New" w:cs="Courier New"/>
+        </w:rPr>
+      </w:pPr>
+      <w:r>
+        <w:rPr>
+          <w:rFonts w:ascii="Courier New" w:hAnsi="Courier New" w:cs="Courier New"/>
+        </w:rPr>
+        <w:t>&lt;</w:t>
+      </w:r>
+      <w:proofErr w:type="gramStart"/>
+      <w:r>
+        <w:rPr>
+          <w:rFonts w:ascii="Courier New" w:hAnsi="Courier New" w:cs="Courier New"/>
+        </w:rPr>
+        <w:t>description</w:t>
+      </w:r>
+      <w:proofErr w:type="gramEnd"/>
+      <w:r>
+        <w:rPr>
+          <w:rFonts w:ascii="Courier New" w:hAnsi="Courier New" w:cs="Courier New"/>
+        </w:rPr>
+        <w:t>&gt; ... &lt;/description&gt;</w:t>
+      </w:r>
+    </w:p>
+    <w:p>
+      <w:pPr>
+        <w:pStyle w:val="Heading2"/>
+      </w:pPr>
+      <w:proofErr w:type="gramStart"/>
+      <w:r>
+        <w:t>option</w:t>
+      </w:r>
+      <w:proofErr w:type="gramEnd"/>
+    </w:p>
+    <w:p>
+      <w:r>
+        <w:t>The information in the</w:t>
+      </w:r>
+      <w:r>
+        <w:rPr>
+          <w:rFonts w:ascii="Courier New" w:hAnsi="Courier New" w:cs="Courier New"/>
+        </w:rPr>
+        <w:t xml:space="preserve"> &lt;option&gt;</w:t>
+      </w:r>
+      <w:r>
+        <w:t xml:space="preserve"> tag is used in the </w:t>
+      </w:r>
+      <w:r>
+        <w:rPr>
+          <w:rFonts w:ascii="Courier New" w:hAnsi="Courier New" w:cs="Courier New"/>
+        </w:rPr>
+        <w:t>&lt;command&gt;</w:t>
+      </w:r>
+      <w:r>
+        <w:t xml:space="preserve"> tag.</w:t>
+      </w:r>
+    </w:p>
+    <w:p>
+      <w:pPr>
+        <w:rPr>
+          <w:rFonts w:ascii="Courier New" w:hAnsi="Courier New" w:cs="Courier New"/>
+        </w:rPr>
+      </w:pPr>
+      <w:r>
+        <w:rPr>
+          <w:rFonts w:ascii="Courier New" w:hAnsi="Courier New" w:cs="Courier New"/>
+        </w:rPr>
+        <w:t xml:space="preserve">&lt;option name="..." </w:t>
+      </w:r>
+      <w:proofErr w:type="spellStart"/>
+      <w:r>
+        <w:rPr>
+          <w:rFonts w:ascii="Courier New" w:hAnsi="Courier New" w:cs="Courier New"/>
+        </w:rPr>
+        <w:t>from_file</w:t>
+      </w:r>
+      <w:proofErr w:type="spellEnd"/>
+      <w:r>
+        <w:rPr>
+          <w:rFonts w:ascii="Courier New" w:hAnsi="Courier New" w:cs="Courier New"/>
+        </w:rPr>
+        <w:t xml:space="preserve">=”...” </w:t>
+      </w:r>
+      <w:proofErr w:type="spellStart"/>
+      <w:r>
+        <w:rPr>
+          <w:rFonts w:ascii="Courier New" w:hAnsi="Courier New" w:cs="Courier New"/>
+        </w:rPr>
+        <w:t>command_text</w:t>
+      </w:r>
+      <w:proofErr w:type="spellEnd"/>
+      <w:r>
+        <w:rPr>
+          <w:rFonts w:ascii="Courier New" w:hAnsi="Courier New" w:cs="Courier New"/>
+        </w:rPr>
+        <w:t xml:space="preserve">=”...” </w:t>
+      </w:r>
+      <w:r>
+        <w:rPr>
+          <w:rFonts w:ascii="Courier New" w:hAnsi="Courier New" w:cs="Courier New"/>
+        </w:rPr>
+        <w:t>value="..."</w:t>
+      </w:r>
+      <w:r>
+        <w:rPr>
+          <w:rFonts w:ascii="Courier New" w:hAnsi="Courier New" w:cs="Courier New"/>
+        </w:rPr>
+        <w:t xml:space="preserve"> /</w:t>
+      </w:r>
+      <w:r>
+        <w:rPr>
+          <w:rFonts w:ascii="Courier New" w:hAnsi="Courier New" w:cs="Courier New"/>
+        </w:rPr>
+        <w:t>&gt;</w:t>
+      </w:r>
+    </w:p>
+    <w:p>
+      <w:pPr>
+        <w:rPr>
+          <w:rFonts w:cstheme="minorHAnsi"/>
+        </w:rPr>
+      </w:pPr>
+      <w:r>
+        <w:rPr>
+          <w:rFonts w:cstheme="minorHAnsi"/>
+        </w:rPr>
+        <w:t xml:space="preserve">The </w:t>
+      </w:r>
+      <w:r>
+        <w:rPr>
+          <w:rFonts w:ascii="Courier New" w:hAnsi="Courier New" w:cs="Courier New"/>
+        </w:rPr>
+        <w:t>&lt;</w:t>
+      </w:r>
+      <w:r>
+        <w:rPr>
+          <w:rFonts w:ascii="Courier New" w:hAnsi="Courier New" w:cs="Courier New"/>
+        </w:rPr>
+        <w:t>option</w:t>
+      </w:r>
+      <w:r>
+        <w:rPr>
+          <w:rFonts w:ascii="Courier New" w:hAnsi="Courier New" w:cs="Courier New"/>
+        </w:rPr>
+        <w:t>&gt;</w:t>
+      </w:r>
+      <w:r>
+        <w:rPr>
+          <w:rFonts w:cstheme="minorHAnsi"/>
+        </w:rPr>
+        <w:t xml:space="preserve"> tag must contain a</w:t>
+      </w:r>
+      <w:r>
+        <w:rPr>
+          <w:rFonts w:cstheme="minorHAnsi"/>
+        </w:rPr>
+        <w:t>ll the defined</w:t>
+      </w:r>
+      <w:r>
+        <w:rPr>
+          <w:rFonts w:cstheme="minorHAnsi"/>
+        </w:rPr>
+        <w:t xml:space="preserve"> attribute</w:t>
+      </w:r>
+      <w:r>
+        <w:rPr>
+          <w:rFonts w:cstheme="minorHAnsi"/>
+        </w:rPr>
+        <w:t>s</w:t>
+      </w:r>
+      <w:r>
+        <w:rPr>
+          <w:rFonts w:cstheme="minorHAnsi"/>
+        </w:rPr>
+        <w:t>.</w:t>
+      </w:r>
+      <w:r>
         <w:rPr>
           <w:rFonts w:cstheme="minorHAnsi"/>
         </w:rPr>
@@ -2612,49 +3821,161 @@
         <w:rPr>
           <w:rFonts w:cstheme="minorHAnsi"/>
         </w:rPr>
-        <w:t xml:space="preserve"> tag is</w:t>
-      </w:r>
-      <w:r>
-        <w:rPr>
-          <w:rFonts w:cstheme="minorHAnsi"/>
-        </w:rPr>
-        <w:t xml:space="preserve"> optional.  There may be zero or more </w:t>
-      </w:r>
-      <w:r>
-        <w:rPr>
-          <w:rFonts w:ascii="Courier New" w:hAnsi="Courier New" w:cs="Courier New"/>
-        </w:rPr>
-        <w:t>&lt;option&gt;</w:t>
-      </w:r>
-      <w:r>
-        <w:rPr>
-          <w:rFonts w:cstheme="minorHAnsi"/>
-        </w:rPr>
-        <w:t xml:space="preserve"> tags. </w:t>
-      </w:r>
-      <w:r>
-        <w:rPr>
-          <w:rFonts w:cstheme="minorHAnsi"/>
-        </w:rPr>
-        <w:t xml:space="preserve"> There must be</w:t>
-      </w:r>
-      <w:r>
-        <w:rPr>
-          <w:rFonts w:cstheme="minorHAnsi"/>
-        </w:rPr>
-        <w:t xml:space="preserve"> one</w:t>
-      </w:r>
-      <w:r>
-        <w:rPr>
-          <w:rFonts w:cstheme="minorHAnsi"/>
-        </w:rPr>
-        <w:t xml:space="preserve"> or more</w:t>
-      </w:r>
-      <w:r>
-        <w:rPr>
-          <w:rFonts w:ascii="Courier New" w:hAnsi="Courier New" w:cs="Courier New"/>
-        </w:rPr>
-        <w:t xml:space="preserve"> &lt;command&gt;</w:t>
+        <w:t xml:space="preserve"> See the description of the </w:t>
+      </w:r>
+      <w:r>
+        <w:rPr>
+          <w:rFonts w:ascii="Courier New" w:hAnsi="Courier New" w:cs="Courier New"/>
+        </w:rPr>
+        <w:t>&lt;command&gt;</w:t>
+      </w:r>
+      <w:r>
+        <w:rPr>
+          <w:rFonts w:cstheme="minorHAnsi"/>
+        </w:rPr>
+        <w:t xml:space="preserve"> tag for how these are used.</w:t>
+      </w:r>
+    </w:p>
+    <w:p>
+      <w:pPr>
+        <w:rPr>
+          <w:rFonts w:cstheme="minorHAnsi"/>
+        </w:rPr>
+      </w:pPr>
+      <w:r>
+        <w:rPr>
+          <w:rFonts w:cstheme="minorHAnsi"/>
+        </w:rPr>
+        <w:lastRenderedPageBreak/>
+        <w:t>Option names are in the same name space as the tool file ids, but separate from the name space of the invoking pipeline.  All names in the tool’s option name / file id name space must be unique.</w:t>
+      </w:r>
+    </w:p>
+    <w:p>
+      <w:pPr>
+        <w:rPr>
+          <w:rFonts w:cstheme="minorHAnsi"/>
+        </w:rPr>
+      </w:pPr>
+      <w:r>
+        <w:rPr>
+          <w:rFonts w:cstheme="minorHAnsi"/>
+        </w:rPr>
+        <w:t xml:space="preserve">Occasionally, the value associated with an option is complex and is derived from the processing being done in the pipeline.  An example is specifying read group information during </w:t>
+      </w:r>
+      <w:proofErr w:type="spellStart"/>
+      <w:r>
+        <w:rPr>
+          <w:rFonts w:cstheme="minorHAnsi"/>
+        </w:rPr>
+        <w:t>bwa</w:t>
+      </w:r>
+      <w:proofErr w:type="spellEnd"/>
+      <w:r>
+        <w:rPr>
+          <w:rFonts w:cstheme="minorHAnsi"/>
+        </w:rPr>
+        <w:t xml:space="preserve"> alignment.  In this case, the </w:t>
+      </w:r>
+      <w:proofErr w:type="spellStart"/>
+      <w:r>
+        <w:rPr>
+          <w:rFonts w:ascii="Courier New" w:hAnsi="Courier New" w:cs="Courier New"/>
+        </w:rPr>
+        <w:t>from_file</w:t>
+      </w:r>
+      <w:proofErr w:type="spellEnd"/>
+      <w:r>
+        <w:rPr>
+          <w:rFonts w:cstheme="minorHAnsi"/>
+        </w:rPr>
+        <w:t xml:space="preserve"> attribute specifies the id of a file containing a single line which is used as the option’s value instead of what would have been specified in the </w:t>
+      </w:r>
+      <w:r>
+        <w:rPr>
+          <w:rFonts w:ascii="Courier New" w:hAnsi="Courier New" w:cs="Courier New"/>
+        </w:rPr>
+        <w:t>value</w:t>
+      </w:r>
+      <w:r>
+        <w:rPr>
+          <w:rFonts w:cstheme="minorHAnsi"/>
+        </w:rPr>
+        <w:t xml:space="preserve"> attribute.</w:t>
+      </w:r>
+    </w:p>
+    <w:p>
+      <w:pPr>
+        <w:rPr>
+          <w:rFonts w:cstheme="minorHAnsi"/>
+        </w:rPr>
+      </w:pPr>
+      <w:r>
+        <w:rPr>
+          <w:rFonts w:cstheme="minorHAnsi"/>
+        </w:rPr>
+        <w:t>For each option specified, i</w:t>
+      </w:r>
+      <w:r>
+        <w:rPr>
+          <w:rFonts w:cstheme="minorHAnsi"/>
+        </w:rPr>
+        <w:t>f the</w:t>
+      </w:r>
+      <w:r>
+        <w:rPr>
+          <w:rFonts w:ascii="Courier New" w:hAnsi="Courier New" w:cs="Courier New"/>
+        </w:rPr>
+        <w:t xml:space="preserve"> </w:t>
+      </w:r>
+      <w:proofErr w:type="spellStart"/>
+      <w:r>
+        <w:rPr>
+          <w:rFonts w:ascii="Courier New" w:hAnsi="Courier New" w:cs="Courier New"/>
+        </w:rPr>
+        <w:t>tool_config</w:t>
+      </w:r>
+      <w:r>
+        <w:rPr>
+          <w:rFonts w:ascii="Courier New" w:hAnsi="Courier New" w:cs="Courier New"/>
+        </w:rPr>
+        <w:t>_prefix</w:t>
+      </w:r>
+      <w:proofErr w:type="spellEnd"/>
+      <w:r>
+        <w:rPr>
+          <w:rFonts w:ascii="Courier New" w:hAnsi="Courier New" w:cs="Courier New"/>
+        </w:rPr>
+        <w:t xml:space="preserve"> </w:t>
+      </w:r>
+      <w:r>
+        <w:rPr>
+          <w:rFonts w:cstheme="minorHAnsi"/>
+        </w:rPr>
+        <w:t>attribute is specified</w:t>
+      </w:r>
+      <w:r>
+        <w:rPr>
+          <w:rFonts w:cstheme="minorHAnsi"/>
+        </w:rPr>
+        <w:t xml:space="preserve"> in the </w:t>
+      </w:r>
+      <w:r>
+        <w:rPr>
+          <w:rFonts w:ascii="Courier New" w:hAnsi="Courier New" w:cs="Courier New"/>
+        </w:rPr>
+        <w:t>&lt;</w:t>
+      </w:r>
+      <w:r>
+        <w:rPr>
+          <w:rFonts w:ascii="Courier New" w:hAnsi="Courier New" w:cs="Courier New"/>
+        </w:rPr>
+        <w:t>tool</w:t>
+      </w:r>
+      <w:r>
+        <w:rPr>
+          <w:rFonts w:ascii="Courier New" w:hAnsi="Courier New" w:cs="Courier New"/>
+        </w:rPr>
+        <w:t>&gt;</w:t>
       </w:r>
       <w:r>
         <w:rPr>
@@ -2666,139 +3987,80 @@
         <w:rPr>
           <w:rFonts w:cstheme="minorHAnsi"/>
         </w:rPr>
-        <w:t>s</w:t>
-      </w:r>
-      <w:r>
-        <w:rPr>
-          <w:rFonts w:cstheme="minorHAnsi"/>
-        </w:rPr>
-        <w:t>.</w:t>
-      </w:r>
-      <w:r>
-        <w:rPr>
-          <w:rFonts w:cstheme="minorHAnsi"/>
-        </w:rPr>
-        <w:t xml:space="preserve">  If multiple </w:t>
-      </w:r>
-      <w:r>
-        <w:rPr>
-          <w:rFonts w:ascii="Courier New" w:hAnsi="Courier New" w:cs="Courier New"/>
-        </w:rPr>
-        <w:t>&lt;command&gt;</w:t>
-      </w:r>
-      <w:r>
-        <w:rPr>
-          <w:rFonts w:cstheme="minorHAnsi"/>
-        </w:rPr>
-        <w:t xml:space="preserve"> tags are specified, they are executed serially.</w:t>
-      </w:r>
-    </w:p>
-    <w:p>
-      <w:pPr>
-        <w:rPr>
-          <w:rFonts w:cstheme="minorHAnsi"/>
-        </w:rPr>
-      </w:pPr>
-      <w:r>
-        <w:rPr>
-          <w:rFonts w:cstheme="minorHAnsi"/>
-        </w:rPr>
-        <w:t xml:space="preserve">See the </w:t>
-      </w:r>
-      <w:r>
-        <w:rPr>
-          <w:rFonts w:ascii="Courier New" w:hAnsi="Courier New" w:cs="Courier New"/>
-        </w:rPr>
-        <w:t>&lt;option&gt;</w:t>
-      </w:r>
-      <w:r>
-        <w:rPr>
-          <w:rFonts w:cstheme="minorHAnsi"/>
-        </w:rPr>
-        <w:t xml:space="preserve"> tag for a description of the </w:t>
-      </w:r>
-      <w:r>
-        <w:rPr>
-          <w:rFonts w:ascii="Courier New" w:hAnsi="Courier New" w:cs="Courier New"/>
-        </w:rPr>
-        <w:t>tool_config</w:t>
-      </w:r>
-      <w:r>
-        <w:rPr>
-          <w:rFonts w:ascii="Courier New" w:hAnsi="Courier New" w:cs="Courier New"/>
-        </w:rPr>
-        <w:t>_prefix</w:t>
-      </w:r>
-      <w:r>
-        <w:rPr>
-          <w:rFonts w:cstheme="minorHAnsi"/>
-        </w:rPr>
-        <w:t xml:space="preserve"> attribute.</w:t>
-      </w:r>
-    </w:p>
-    <w:p>
-      <w:pPr>
-        <w:rPr>
-          <w:rFonts w:cstheme="minorHAnsi"/>
-        </w:rPr>
-      </w:pPr>
-      <w:r>
-        <w:rPr>
-          <w:rFonts w:cstheme="minorHAnsi"/>
-        </w:rPr>
-        <w:t xml:space="preserve">The threads </w:t>
-      </w:r>
-      <w:r>
-        <w:rPr>
-          <w:rFonts w:cstheme="minorHAnsi"/>
-        </w:rPr>
-        <w:t xml:space="preserve">attribute specifies the maximum number of threads any command in this tool will use. </w:t>
-      </w:r>
-      <w:r>
-        <w:rPr>
-          <w:rFonts w:cstheme="minorHAnsi"/>
-        </w:rPr>
-        <w:t xml:space="preserve">If not specified, the tool will be run in one thread. </w:t>
-      </w:r>
-      <w:r>
-        <w:rPr>
-          <w:rFonts w:cstheme="minorHAnsi"/>
-        </w:rPr>
-        <w:t xml:space="preserve"> If executing in a cluster environment, it specifies the number of processors that will be allocated.  If the commands in a tool run for a significant length of time and use widely different numbers of threads, consider splitting it into multiple tools within one </w:t>
-      </w:r>
-      <w:r>
-        <w:rPr>
-          <w:rFonts w:cstheme="minorHAnsi"/>
-        </w:rPr>
-        <w:t>step</w:t>
-      </w:r>
-      <w:r>
-        <w:rPr>
-          <w:rFonts w:cstheme="minorHAnsi"/>
-        </w:rPr>
-        <w:t xml:space="preserve">, so that each tool can specify the number of threads appropriate to its command(s). </w:t>
-      </w:r>
-    </w:p>
-    <w:p>
-      <w:pPr>
-        <w:rPr>
-          <w:rFonts w:cstheme="minorHAnsi"/>
-        </w:rPr>
-      </w:pPr>
-      <w:r>
-        <w:rPr>
-          <w:rFonts w:cstheme="minorHAnsi"/>
-        </w:rPr>
-        <w:t>When executing in a cluster environment, a tool will be scheduled as a job.</w:t>
+        <w:t xml:space="preserve">, option processing will search for </w:t>
+      </w:r>
+      <w:proofErr w:type="gramStart"/>
+      <w:r>
+        <w:rPr>
+          <w:rFonts w:cstheme="minorHAnsi"/>
+        </w:rPr>
+        <w:t>an</w:t>
+      </w:r>
+      <w:proofErr w:type="gramEnd"/>
+      <w:r>
+        <w:rPr>
+          <w:rFonts w:cstheme="minorHAnsi"/>
+        </w:rPr>
+        <w:t xml:space="preserve"> </w:t>
+      </w:r>
+      <w:r>
+        <w:rPr>
+          <w:rFonts w:cstheme="minorHAnsi"/>
+        </w:rPr>
+        <w:t>configuration</w:t>
+      </w:r>
+      <w:r>
+        <w:rPr>
+          <w:rFonts w:cstheme="minorHAnsi"/>
+        </w:rPr>
+        <w:t xml:space="preserve"> file in a manner TBD.  If the </w:t>
+      </w:r>
+      <w:r>
+        <w:rPr>
+          <w:rFonts w:cstheme="minorHAnsi"/>
+        </w:rPr>
+        <w:t>configuration</w:t>
+      </w:r>
+      <w:r>
+        <w:rPr>
+          <w:rFonts w:cstheme="minorHAnsi"/>
+        </w:rPr>
+        <w:t xml:space="preserve"> file exists and the option’s name is listed, the value(s) from the </w:t>
+      </w:r>
+      <w:r>
+        <w:rPr>
+          <w:rFonts w:cstheme="minorHAnsi"/>
+        </w:rPr>
+        <w:t>configuration</w:t>
+      </w:r>
+      <w:r>
+        <w:rPr>
+          <w:rFonts w:cstheme="minorHAnsi"/>
+        </w:rPr>
+        <w:t xml:space="preserve"> file will be used instead of the values specified in this tag.  A full description of </w:t>
+      </w:r>
+      <w:r>
+        <w:rPr>
+          <w:rFonts w:cstheme="minorHAnsi"/>
+        </w:rPr>
+        <w:t>configuration</w:t>
+      </w:r>
+      <w:r>
+        <w:rPr>
+          <w:rFonts w:cstheme="minorHAnsi"/>
+        </w:rPr>
+        <w:t xml:space="preserve"> processing is in a separate document TBD.</w:t>
       </w:r>
     </w:p>
     <w:p>
       <w:pPr>
         <w:pStyle w:val="Heading2"/>
       </w:pPr>
-      <w:r>
-        <w:t>description</w:t>
-      </w:r>
+      <w:proofErr w:type="gramStart"/>
+      <w:r>
+        <w:t>command</w:t>
+      </w:r>
+      <w:proofErr w:type="gramEnd"/>
     </w:p>
     <w:p>
       <w:r>
@@ -2808,401 +4070,21 @@
         <w:rPr>
           <w:rFonts w:ascii="Courier New" w:hAnsi="Courier New" w:cs="Courier New"/>
         </w:rPr>
-        <w:t>&lt;description&gt;</w:t>
-      </w:r>
-      <w:r>
-        <w:t xml:space="preserve"> tag contains free form information about the tool.</w:t>
-      </w:r>
-    </w:p>
-    <w:p>
-      <w:pPr>
-        <w:rPr>
-          <w:rFonts w:ascii="Courier New" w:hAnsi="Courier New" w:cs="Courier New"/>
-        </w:rPr>
-      </w:pPr>
-      <w:r>
-        <w:rPr>
-          <w:rFonts w:ascii="Courier New" w:hAnsi="Courier New" w:cs="Courier New"/>
-        </w:rPr>
-        <w:t>&lt;description&gt; ... &lt;/description&gt;</w:t>
-      </w:r>
-    </w:p>
-    <w:p>
-      <w:pPr>
-        <w:pStyle w:val="Heading2"/>
-      </w:pPr>
-      <w:r>
-        <w:t>option</w:t>
-      </w:r>
-    </w:p>
-    <w:p>
-      <w:r>
-        <w:t>The information in the</w:t>
-      </w:r>
-      <w:r>
-        <w:rPr>
-          <w:rFonts w:ascii="Courier New" w:hAnsi="Courier New" w:cs="Courier New"/>
-        </w:rPr>
-        <w:t xml:space="preserve"> &lt;option&gt;</w:t>
-      </w:r>
-      <w:r>
-        <w:t xml:space="preserve"> tag is used in the </w:t>
-      </w:r>
-      <w:r>
-        <w:rPr>
-          <w:rFonts w:ascii="Courier New" w:hAnsi="Courier New" w:cs="Courier New"/>
-        </w:rPr>
-        <w:t>&lt;command&gt;</w:t>
-      </w:r>
-      <w:r>
-        <w:t xml:space="preserve"> tag.</w:t>
-      </w:r>
-    </w:p>
-    <w:p>
-      <w:pPr>
-        <w:rPr>
-          <w:rFonts w:ascii="Courier New" w:hAnsi="Courier New" w:cs="Courier New"/>
-        </w:rPr>
-      </w:pPr>
-      <w:r>
-        <w:rPr>
-          <w:rFonts w:ascii="Courier New" w:hAnsi="Courier New" w:cs="Courier New"/>
-        </w:rPr>
-        <w:t xml:space="preserve">&lt;option name="..." </w:t>
-      </w:r>
-      <w:r>
-        <w:rPr>
-          <w:rFonts w:ascii="Courier New" w:hAnsi="Courier New" w:cs="Courier New"/>
-        </w:rPr>
-        <w:t xml:space="preserve">from_file=”...” </w:t>
-      </w:r>
-      <w:r>
-        <w:rPr>
-          <w:rFonts w:ascii="Courier New" w:hAnsi="Courier New" w:cs="Courier New"/>
-        </w:rPr>
-        <w:t xml:space="preserve">command_text=”...” </w:t>
-      </w:r>
-      <w:r>
-        <w:rPr>
-          <w:rFonts w:ascii="Courier New" w:hAnsi="Courier New" w:cs="Courier New"/>
-        </w:rPr>
-        <w:t>value="..."</w:t>
-      </w:r>
-      <w:r>
-        <w:rPr>
-          <w:rFonts w:ascii="Courier New" w:hAnsi="Courier New" w:cs="Courier New"/>
-        </w:rPr>
-        <w:t xml:space="preserve"> /</w:t>
-      </w:r>
+        <w:t>&lt;command</w:t>
+      </w:r>
+      <w:proofErr w:type="gramStart"/>
       <w:r>
         <w:rPr>
           <w:rFonts w:ascii="Courier New" w:hAnsi="Courier New" w:cs="Courier New"/>
         </w:rPr>
         <w:t>&gt;</w:t>
       </w:r>
-    </w:p>
-    <w:p>
-      <w:pPr>
-        <w:rPr>
-          <w:rFonts w:cstheme="minorHAnsi"/>
-        </w:rPr>
-      </w:pPr>
-      <w:r>
-        <w:rPr>
-          <w:rFonts w:cstheme="minorHAnsi"/>
-        </w:rPr>
-        <w:t xml:space="preserve">The </w:t>
-      </w:r>
-      <w:r>
-        <w:rPr>
-          <w:rFonts w:ascii="Courier New" w:hAnsi="Courier New" w:cs="Courier New"/>
-        </w:rPr>
-        <w:t>&lt;</w:t>
-      </w:r>
-      <w:r>
-        <w:rPr>
-          <w:rFonts w:ascii="Courier New" w:hAnsi="Courier New" w:cs="Courier New"/>
-        </w:rPr>
-        <w:t>option</w:t>
-      </w:r>
-      <w:r>
-        <w:rPr>
-          <w:rFonts w:ascii="Courier New" w:hAnsi="Courier New" w:cs="Courier New"/>
-        </w:rPr>
-        <w:t>&gt;</w:t>
-      </w:r>
-      <w:r>
-        <w:rPr>
-          <w:rFonts w:cstheme="minorHAnsi"/>
-        </w:rPr>
-        <w:t xml:space="preserve"> tag must contain a</w:t>
-      </w:r>
-      <w:r>
-        <w:rPr>
-          <w:rFonts w:cstheme="minorHAnsi"/>
-        </w:rPr>
-        <w:t>ll the defined</w:t>
-      </w:r>
-      <w:r>
-        <w:rPr>
-          <w:rFonts w:cstheme="minorHAnsi"/>
-        </w:rPr>
-        <w:t xml:space="preserve"> attribute</w:t>
-      </w:r>
-      <w:r>
-        <w:rPr>
-          <w:rFonts w:cstheme="minorHAnsi"/>
-        </w:rPr>
-        <w:t>s</w:t>
-      </w:r>
-      <w:r>
-        <w:rPr>
-          <w:rFonts w:cstheme="minorHAnsi"/>
-        </w:rPr>
-        <w:t>.</w:t>
-      </w:r>
-      <w:r>
-        <w:rPr>
-          <w:rFonts w:cstheme="minorHAnsi"/>
-        </w:rPr>
-        <w:t xml:space="preserve"> </w:t>
-      </w:r>
-      <w:r>
-        <w:rPr>
-          <w:rFonts w:cstheme="minorHAnsi"/>
-        </w:rPr>
-        <w:t xml:space="preserve"> See the description of the </w:t>
-      </w:r>
-      <w:r>
-        <w:rPr>
-          <w:rFonts w:ascii="Courier New" w:hAnsi="Courier New" w:cs="Courier New"/>
-        </w:rPr>
-        <w:t>&lt;command&gt;</w:t>
-      </w:r>
-      <w:r>
-        <w:rPr>
-          <w:rFonts w:cstheme="minorHAnsi"/>
-        </w:rPr>
-        <w:t xml:space="preserve"> tag for how these are used.</w:t>
-      </w:r>
-    </w:p>
-    <w:p>
-      <w:pPr>
-        <w:rPr>
-          <w:rFonts w:cstheme="minorHAnsi"/>
-        </w:rPr>
-      </w:pPr>
-      <w:r>
-        <w:rPr>
-          <w:rFonts w:cstheme="minorHAnsi"/>
-        </w:rPr>
-        <w:t>Option names are in the same name space as the tool file ids, but separate from the name space of the invoking pipeline.  All names in the tool’s option name / file id name space must be unique.</w:t>
-      </w:r>
-    </w:p>
-    <w:p>
-      <w:pPr>
-        <w:rPr>
-          <w:rFonts w:cstheme="minorHAnsi"/>
-        </w:rPr>
-      </w:pPr>
-      <w:r>
-        <w:rPr>
-          <w:rFonts w:cstheme="minorHAnsi"/>
-        </w:rPr>
-        <w:lastRenderedPageBreak/>
-        <w:t xml:space="preserve">Occasionally, the value associated with an option is complex and is derived from the processing being done in the pipeline.  An example is specifying read group information during bwa alignment.  In this case, the </w:t>
-      </w:r>
-      <w:r>
-        <w:rPr>
-          <w:rFonts w:ascii="Courier New" w:hAnsi="Courier New" w:cs="Courier New"/>
-        </w:rPr>
-        <w:t>from_file</w:t>
-      </w:r>
-      <w:r>
-        <w:rPr>
-          <w:rFonts w:cstheme="minorHAnsi"/>
-        </w:rPr>
-        <w:t xml:space="preserve"> attribute specifies the id of a file containing a single line which is used as the option’s value instead of what would have been specified in the </w:t>
-      </w:r>
-      <w:r>
-        <w:rPr>
-          <w:rFonts w:ascii="Courier New" w:hAnsi="Courier New" w:cs="Courier New"/>
-        </w:rPr>
-        <w:t>value</w:t>
-      </w:r>
-      <w:r>
-        <w:rPr>
-          <w:rFonts w:cstheme="minorHAnsi"/>
-        </w:rPr>
-        <w:t xml:space="preserve"> attribute.</w:t>
-      </w:r>
-    </w:p>
-    <w:p>
-      <w:pPr>
-        <w:rPr>
-          <w:rFonts w:cstheme="minorHAnsi"/>
-        </w:rPr>
-      </w:pPr>
-      <w:r>
-        <w:rPr>
-          <w:rFonts w:cstheme="minorHAnsi"/>
-        </w:rPr>
-        <w:t>For each option specified, i</w:t>
-      </w:r>
-      <w:r>
-        <w:rPr>
-          <w:rFonts w:cstheme="minorHAnsi"/>
-        </w:rPr>
-        <w:t>f the</w:t>
-      </w:r>
-      <w:r>
-        <w:rPr>
-          <w:rFonts w:ascii="Courier New" w:hAnsi="Courier New" w:cs="Courier New"/>
-        </w:rPr>
-        <w:t xml:space="preserve"> </w:t>
-      </w:r>
-      <w:r>
-        <w:rPr>
-          <w:rFonts w:ascii="Courier New" w:hAnsi="Courier New" w:cs="Courier New"/>
-        </w:rPr>
-        <w:t>tool_config</w:t>
-      </w:r>
-      <w:r>
-        <w:rPr>
-          <w:rFonts w:ascii="Courier New" w:hAnsi="Courier New" w:cs="Courier New"/>
-        </w:rPr>
-        <w:t>_prefix</w:t>
-      </w:r>
-      <w:r>
-        <w:rPr>
-          <w:rFonts w:ascii="Courier New" w:hAnsi="Courier New" w:cs="Courier New"/>
-        </w:rPr>
-        <w:t xml:space="preserve"> </w:t>
-      </w:r>
-      <w:r>
-        <w:rPr>
-          <w:rFonts w:cstheme="minorHAnsi"/>
-        </w:rPr>
-        <w:t>attribute is specified</w:t>
-      </w:r>
-      <w:r>
-        <w:rPr>
-          <w:rFonts w:cstheme="minorHAnsi"/>
-        </w:rPr>
-        <w:t xml:space="preserve"> in the </w:t>
-      </w:r>
-      <w:r>
-        <w:rPr>
-          <w:rFonts w:ascii="Courier New" w:hAnsi="Courier New" w:cs="Courier New"/>
-        </w:rPr>
-        <w:t>&lt;</w:t>
-      </w:r>
-      <w:r>
-        <w:rPr>
-          <w:rFonts w:ascii="Courier New" w:hAnsi="Courier New" w:cs="Courier New"/>
-        </w:rPr>
-        <w:t>tool</w:t>
-      </w:r>
-      <w:r>
-        <w:rPr>
-          <w:rFonts w:ascii="Courier New" w:hAnsi="Courier New" w:cs="Courier New"/>
-        </w:rPr>
-        <w:t>&gt;</w:t>
-      </w:r>
-      <w:r>
-        <w:rPr>
-          <w:rFonts w:cstheme="minorHAnsi"/>
-        </w:rPr>
-        <w:t xml:space="preserve"> tag</w:t>
-      </w:r>
-      <w:r>
-        <w:rPr>
-          <w:rFonts w:cstheme="minorHAnsi"/>
-        </w:rPr>
-        <w:t xml:space="preserve">, option processing will search for </w:t>
-      </w:r>
-      <w:r>
-        <w:rPr>
-          <w:rFonts w:cstheme="minorHAnsi"/>
-        </w:rPr>
-        <w:t xml:space="preserve">an </w:t>
-      </w:r>
-      <w:r>
-        <w:rPr>
-          <w:rFonts w:cstheme="minorHAnsi"/>
-        </w:rPr>
-        <w:t>configuration</w:t>
-      </w:r>
-      <w:r>
-        <w:rPr>
-          <w:rFonts w:cstheme="minorHAnsi"/>
-        </w:rPr>
-        <w:t xml:space="preserve"> file in a manner TBD.  If the </w:t>
-      </w:r>
-      <w:r>
-        <w:rPr>
-          <w:rFonts w:cstheme="minorHAnsi"/>
-        </w:rPr>
-        <w:t>configuration</w:t>
-      </w:r>
-      <w:r>
-        <w:rPr>
-          <w:rFonts w:cstheme="minorHAnsi"/>
-        </w:rPr>
-        <w:t xml:space="preserve"> file exists and the option’s name is listed, the value(s) from the </w:t>
-      </w:r>
-      <w:r>
-        <w:rPr>
-          <w:rFonts w:cstheme="minorHAnsi"/>
-        </w:rPr>
-        <w:t>configuration</w:t>
-      </w:r>
-      <w:r>
-        <w:rPr>
-          <w:rFonts w:cstheme="minorHAnsi"/>
-        </w:rPr>
-        <w:t xml:space="preserve"> file will be used instead of the values specified in this tag.  A full description of </w:t>
-      </w:r>
-      <w:r>
-        <w:rPr>
-          <w:rFonts w:cstheme="minorHAnsi"/>
-        </w:rPr>
-        <w:t>configuration</w:t>
-      </w:r>
-      <w:r>
-        <w:rPr>
-          <w:rFonts w:cstheme="minorHAnsi"/>
-        </w:rPr>
-        <w:t xml:space="preserve"> processing is in a separate document TBD.</w:t>
-      </w:r>
-    </w:p>
-    <w:p>
-      <w:pPr>
-        <w:rPr>
-          <w:rFonts w:cstheme="minorHAnsi"/>
-        </w:rPr>
-      </w:pPr>
-    </w:p>
-    <w:p>
-      <w:pPr>
-        <w:pStyle w:val="Heading2"/>
-      </w:pPr>
-      <w:r>
-        <w:t>command</w:t>
-      </w:r>
-    </w:p>
-    <w:p>
-      <w:r>
-        <w:t xml:space="preserve">The </w:t>
-      </w:r>
-      <w:r>
-        <w:rPr>
-          <w:rFonts w:ascii="Courier New" w:hAnsi="Courier New" w:cs="Courier New"/>
-        </w:rPr>
-        <w:t>&lt;command&gt;</w:t>
-      </w:r>
-      <w:r>
-        <w:t xml:space="preserve">  tag specifies how to construct the command line that will be executed is constructed.</w:t>
+      <w:r>
+        <w:t xml:space="preserve">  tag</w:t>
+      </w:r>
+      <w:proofErr w:type="gramEnd"/>
+      <w:r>
+        <w:t xml:space="preserve"> specifies how to construct the command line that will be executed is constructed.</w:t>
       </w:r>
     </w:p>
     <w:p>
@@ -3259,7 +4141,20 @@
           <w:rFonts w:ascii="Courier New" w:hAnsi="Courier New" w:cs="Courier New"/>
         </w:rPr>
         <w:tab/>
-        <w:t>stdout_id=”...”</w:t>
+      </w:r>
+      <w:proofErr w:type="spellStart"/>
+      <w:r>
+        <w:rPr>
+          <w:rFonts w:ascii="Courier New" w:hAnsi="Courier New" w:cs="Courier New"/>
+        </w:rPr>
+        <w:t>stdout_id</w:t>
+      </w:r>
+      <w:proofErr w:type="spellEnd"/>
+      <w:r>
+        <w:rPr>
+          <w:rFonts w:ascii="Courier New" w:hAnsi="Courier New" w:cs="Courier New"/>
+        </w:rPr>
+        <w:t>=”...”</w:t>
       </w:r>
       <w:r>
         <w:rPr>
@@ -3272,7 +4167,20 @@
           <w:rFonts w:ascii="Courier New" w:hAnsi="Courier New" w:cs="Courier New"/>
         </w:rPr>
         <w:tab/>
-        <w:t>stderr_id=”...”</w:t>
+      </w:r>
+      <w:proofErr w:type="spellStart"/>
+      <w:r>
+        <w:rPr>
+          <w:rFonts w:ascii="Courier New" w:hAnsi="Courier New" w:cs="Courier New"/>
+        </w:rPr>
+        <w:t>stderr_id</w:t>
+      </w:r>
+      <w:proofErr w:type="spellEnd"/>
+      <w:r>
+        <w:rPr>
+          <w:rFonts w:ascii="Courier New" w:hAnsi="Courier New" w:cs="Courier New"/>
+        </w:rPr>
+        <w:t>=”...”</w:t>
       </w:r>
       <w:r>
         <w:rPr>
@@ -3428,24 +4336,28 @@
         </w:rPr>
         <w:t xml:space="preserve">The optional </w:t>
       </w:r>
+      <w:proofErr w:type="spellStart"/>
       <w:r>
         <w:rPr>
           <w:rFonts w:ascii="Courier New" w:hAnsi="Courier New" w:cs="Courier New"/>
         </w:rPr>
         <w:t>stdout_id</w:t>
       </w:r>
+      <w:proofErr w:type="spellEnd"/>
       <w:r>
         <w:rPr>
           <w:rFonts w:cstheme="minorHAnsi"/>
         </w:rPr>
         <w:t xml:space="preserve"> and </w:t>
       </w:r>
+      <w:proofErr w:type="spellStart"/>
       <w:r>
         <w:rPr>
           <w:rFonts w:ascii="Courier New" w:hAnsi="Courier New" w:cs="Courier New"/>
         </w:rPr>
         <w:t>stderr_id</w:t>
       </w:r>
+      <w:proofErr w:type="spellEnd"/>
       <w:r>
         <w:rPr>
           <w:rFonts w:cstheme="minorHAnsi"/>
@@ -3465,17 +4377,26 @@
         </w:rPr>
         <w:t xml:space="preserve">When a brace-enclosed option name is encountered, the value of the </w:t>
       </w:r>
+      <w:proofErr w:type="spellStart"/>
       <w:r>
         <w:rPr>
           <w:rFonts w:ascii="Courier New" w:hAnsi="Courier New" w:cs="Courier New"/>
         </w:rPr>
         <w:t>command_text</w:t>
       </w:r>
-      <w:r>
-        <w:rPr>
-          <w:rFonts w:cstheme="minorHAnsi"/>
-        </w:rPr>
-        <w:t xml:space="preserve"> attribute will be inserted, if present.  Then the value of the </w:t>
+      <w:proofErr w:type="spellEnd"/>
+      <w:r>
+        <w:rPr>
+          <w:rFonts w:cstheme="minorHAnsi"/>
+        </w:rPr>
+        <w:t xml:space="preserve"> attribute will be inserted, if present.  Then the </w:t>
+      </w:r>
+      <w:proofErr w:type="gramStart"/>
+      <w:r>
+        <w:rPr>
+          <w:rFonts w:cstheme="minorHAnsi"/>
+        </w:rPr>
+        <w:t xml:space="preserve">value of the </w:t>
       </w:r>
       <w:r>
         <w:rPr>
@@ -3487,7 +4408,14 @@
         <w:rPr>
           <w:rFonts w:cstheme="minorHAnsi"/>
         </w:rPr>
-        <w:t xml:space="preserve"> attribute if specified, and finally the filename represented by the</w:t>
+        <w:t xml:space="preserve"> attribute</w:t>
+      </w:r>
+      <w:proofErr w:type="gramEnd"/>
+      <w:r>
+        <w:rPr>
+          <w:rFonts w:cstheme="minorHAnsi"/>
+        </w:rPr>
+        <w:t xml:space="preserve"> if specified, and finally the filename represented by the</w:t>
       </w:r>
       <w:r>
         <w:rPr>
@@ -3566,7 +4494,35 @@
         <w:rPr>
           <w:rFonts w:ascii="Courier New" w:hAnsi="Courier New" w:cs="Courier New"/>
         </w:rPr>
-        <w:t>&lt;option name=”bowtie_max_multi” command_text=”-m” value=”40” /&gt;</w:t>
+        <w:t>&lt;option name=”</w:t>
+      </w:r>
+      <w:proofErr w:type="spellStart"/>
+      <w:r>
+        <w:rPr>
+          <w:rFonts w:ascii="Courier New" w:hAnsi="Courier New" w:cs="Courier New"/>
+        </w:rPr>
+        <w:t>bowtie_max_multi</w:t>
+      </w:r>
+      <w:proofErr w:type="spellEnd"/>
+      <w:r>
+        <w:rPr>
+          <w:rFonts w:ascii="Courier New" w:hAnsi="Courier New" w:cs="Courier New"/>
+        </w:rPr>
+        <w:t xml:space="preserve">” </w:t>
+      </w:r>
+      <w:proofErr w:type="spellStart"/>
+      <w:r>
+        <w:rPr>
+          <w:rFonts w:ascii="Courier New" w:hAnsi="Courier New" w:cs="Courier New"/>
+        </w:rPr>
+        <w:t>command_text</w:t>
+      </w:r>
+      <w:proofErr w:type="spellEnd"/>
+      <w:r>
+        <w:rPr>
+          <w:rFonts w:ascii="Courier New" w:hAnsi="Courier New" w:cs="Courier New"/>
+        </w:rPr>
+        <w:t>=”-m” value=”40” /&gt;</w:t>
       </w:r>
       <w:r>
         <w:rPr>
@@ -3591,31 +4547,174 @@
         <w:rPr>
           <w:rFonts w:ascii="Courier New" w:hAnsi="Courier New" w:cs="Courier New"/>
         </w:rPr>
+        <w:t>”</w:t>
+      </w:r>
+      <w:proofErr w:type="gramStart"/>
+      <w:r>
+        <w:rPr>
+          <w:rFonts w:ascii="Courier New" w:hAnsi="Courier New" w:cs="Courier New"/>
+        </w:rPr>
+        <w:t>&gt;</w:t>
+      </w:r>
+      <w:r>
+        <w:rPr>
+          <w:rFonts w:ascii="Courier New" w:hAnsi="Courier New" w:cs="Courier New"/>
+        </w:rPr>
+        <w:t>{</w:t>
+      </w:r>
+      <w:proofErr w:type="spellStart"/>
+      <w:proofErr w:type="gramEnd"/>
+      <w:r>
+        <w:rPr>
+          <w:rFonts w:ascii="Courier New" w:hAnsi="Courier New" w:cs="Courier New"/>
+        </w:rPr>
+        <w:t>bowtie_max_multi</w:t>
+      </w:r>
+      <w:proofErr w:type="spellEnd"/>
+      <w:r>
+        <w:rPr>
+          <w:rFonts w:ascii="Courier New" w:hAnsi="Courier New" w:cs="Courier New"/>
+        </w:rPr>
+        <w:t>} ... &lt;/command&gt;</w:t>
+      </w:r>
+    </w:p>
+    <w:p>
+      <w:proofErr w:type="gramStart"/>
+      <w:r>
+        <w:t>would</w:t>
+      </w:r>
+      <w:proofErr w:type="gramEnd"/>
+      <w:r>
+        <w:t xml:space="preserve"> result in the following being emitted for the command:</w:t>
+      </w:r>
+    </w:p>
+    <w:p>
+      <w:pPr>
+        <w:rPr>
+          <w:rFonts w:ascii="Courier New" w:hAnsi="Courier New" w:cs="Courier New"/>
+        </w:rPr>
+      </w:pPr>
+      <w:proofErr w:type="gramStart"/>
+      <w:r>
+        <w:rPr>
+          <w:rFonts w:ascii="Courier New" w:hAnsi="Courier New" w:cs="Courier New"/>
+        </w:rPr>
+        <w:t>bowtie</w:t>
+      </w:r>
+      <w:proofErr w:type="gramEnd"/>
+      <w:r>
+        <w:rPr>
+          <w:rFonts w:ascii="Courier New" w:hAnsi="Courier New" w:cs="Courier New"/>
+        </w:rPr>
+        <w:t xml:space="preserve"> –m 40 ...</w:t>
+      </w:r>
+    </w:p>
+    <w:p>
+      <w:pPr>
+        <w:pStyle w:val="Heading3"/>
+      </w:pPr>
+      <w:r>
+        <w:t>Example 2</w:t>
+      </w:r>
+    </w:p>
+    <w:p>
+      <w:pPr>
+        <w:rPr>
+          <w:rFonts w:cstheme="minorHAnsi"/>
+        </w:rPr>
+      </w:pPr>
+      <w:r>
+        <w:rPr>
+          <w:rFonts w:cstheme="minorHAnsi"/>
+        </w:rPr>
+        <w:t>The following fragment demonstrates use of a file id being used in a command. This fragment assumes that the file “fred.sam” was passed as id “out_1” into the tool.  The fragment:</w:t>
+      </w:r>
+    </w:p>
+    <w:p>
+      <w:pPr>
+        <w:rPr>
+          <w:rFonts w:ascii="Courier New" w:hAnsi="Courier New" w:cs="Courier New"/>
+        </w:rPr>
+      </w:pPr>
+      <w:r>
+        <w:rPr>
+          <w:rFonts w:ascii="Courier New" w:hAnsi="Courier New" w:cs="Courier New"/>
+        </w:rPr>
+        <w:t>&lt;command program=”</w:t>
+      </w:r>
+      <w:r>
+        <w:rPr>
+          <w:rFonts w:ascii="Courier New" w:hAnsi="Courier New" w:cs="Courier New"/>
+        </w:rPr>
+        <w:t>bowtie</w:t>
+      </w:r>
+      <w:r>
+        <w:rPr>
+          <w:rFonts w:ascii="Courier New" w:hAnsi="Courier New" w:cs="Courier New"/>
+        </w:rPr>
         <w:t>”&gt;</w:t>
       </w:r>
       <w:r>
         <w:rPr>
           <w:rFonts w:ascii="Courier New" w:hAnsi="Courier New" w:cs="Courier New"/>
         </w:rPr>
-        <w:t>{bowtie_max_multi} ... &lt;/command&gt;</w:t>
-      </w:r>
-    </w:p>
-    <w:p>
-      <w:r>
-        <w:t>would result in the following being emitted for the command:</w:t>
-      </w:r>
-    </w:p>
-    <w:p>
-      <w:pPr>
-        <w:rPr>
-          <w:rFonts w:ascii="Courier New" w:hAnsi="Courier New" w:cs="Courier New"/>
-        </w:rPr>
-      </w:pPr>
-      <w:r>
-        <w:rPr>
-          <w:rFonts w:ascii="Courier New" w:hAnsi="Courier New" w:cs="Courier New"/>
-        </w:rPr>
-        <w:t>bowtie –m 40 ...</w:t>
+        <w:t>–s ... {out_1</w:t>
+      </w:r>
+      <w:proofErr w:type="gramStart"/>
+      <w:r>
+        <w:rPr>
+          <w:rFonts w:ascii="Courier New" w:hAnsi="Courier New" w:cs="Courier New"/>
+        </w:rPr>
+        <w:t>}&lt;</w:t>
+      </w:r>
+      <w:proofErr w:type="gramEnd"/>
+      <w:r>
+        <w:rPr>
+          <w:rFonts w:ascii="Courier New" w:hAnsi="Courier New" w:cs="Courier New"/>
+        </w:rPr>
+        <w:t>/command&gt;</w:t>
+      </w:r>
+    </w:p>
+    <w:p>
+      <w:pPr>
+        <w:rPr>
+          <w:rFonts w:cstheme="minorHAnsi"/>
+        </w:rPr>
+      </w:pPr>
+      <w:proofErr w:type="gramStart"/>
+      <w:r>
+        <w:rPr>
+          <w:rFonts w:cstheme="minorHAnsi"/>
+        </w:rPr>
+        <w:t>would</w:t>
+      </w:r>
+      <w:proofErr w:type="gramEnd"/>
+      <w:r>
+        <w:rPr>
+          <w:rFonts w:cstheme="minorHAnsi"/>
+        </w:rPr>
+        <w:t xml:space="preserve"> result in the following being emitted:</w:t>
+      </w:r>
+    </w:p>
+    <w:p>
+      <w:pPr>
+        <w:rPr>
+          <w:rFonts w:ascii="Courier New" w:hAnsi="Courier New" w:cs="Courier New"/>
+        </w:rPr>
+      </w:pPr>
+      <w:proofErr w:type="gramStart"/>
+      <w:r>
+        <w:rPr>
+          <w:rFonts w:ascii="Courier New" w:hAnsi="Courier New" w:cs="Courier New"/>
+        </w:rPr>
+        <w:t>bowtie</w:t>
+      </w:r>
+      <w:proofErr w:type="gramEnd"/>
+      <w:r>
+        <w:rPr>
+          <w:rFonts w:ascii="Courier New" w:hAnsi="Courier New" w:cs="Courier New"/>
+        </w:rPr>
+        <w:t xml:space="preserve"> –s ... fred.sam</w:t>
       </w:r>
     </w:p>
     <w:p>
@@ -3623,39 +4722,62 @@
         <w:pStyle w:val="Heading3"/>
       </w:pPr>
       <w:r>
-        <w:t>Example 2</w:t>
-      </w:r>
-    </w:p>
-    <w:p>
-      <w:pPr>
-        <w:rPr>
-          <w:rFonts w:cstheme="minorHAnsi"/>
-        </w:rPr>
-      </w:pPr>
-      <w:r>
-        <w:rPr>
-          <w:rFonts w:cstheme="minorHAnsi"/>
-        </w:rPr>
-        <w:t>The following fragment demonstrates use of a file id being used in a command. This fragment assumes that the file “fred.sam” was passed as id “out_1” into the tool.  The fragment:</w:t>
-      </w:r>
-    </w:p>
-    <w:p>
-      <w:pPr>
-        <w:rPr>
-          <w:rFonts w:ascii="Courier New" w:hAnsi="Courier New" w:cs="Courier New"/>
-        </w:rPr>
-      </w:pPr>
-      <w:r>
-        <w:rPr>
-          <w:rFonts w:ascii="Courier New" w:hAnsi="Courier New" w:cs="Courier New"/>
-        </w:rPr>
-        <w:t>&lt;command program=”</w:t>
-      </w:r>
-      <w:r>
-        <w:rPr>
-          <w:rFonts w:ascii="Courier New" w:hAnsi="Courier New" w:cs="Courier New"/>
-        </w:rPr>
-        <w:t>bowtie</w:t>
+        <w:t>Example 3</w:t>
+      </w:r>
+    </w:p>
+    <w:p>
+      <w:r>
+        <w:t>The following fragment demonstrates use of the delimiters</w:t>
+      </w:r>
+      <w:r>
+        <w:t xml:space="preserve"> attribute. It assumes that the </w:t>
+      </w:r>
+      <w:r>
+        <w:t xml:space="preserve">pipeline’s </w:t>
+      </w:r>
+      <w:proofErr w:type="spellStart"/>
+      <w:r>
+        <w:t>outputdir</w:t>
+      </w:r>
+      <w:proofErr w:type="spellEnd"/>
+      <w:r>
+        <w:t xml:space="preserve"> is named “</w:t>
+      </w:r>
+      <w:proofErr w:type="spellStart"/>
+      <w:r>
+        <w:t>myoutput</w:t>
+      </w:r>
+      <w:proofErr w:type="spellEnd"/>
+      <w:r>
+        <w:t>” and its</w:t>
+      </w:r>
+      <w:r>
+        <w:t xml:space="preserve"> id was passed as id out_3.  The fragment:</w:t>
+      </w:r>
+    </w:p>
+    <w:p>
+      <w:pPr>
+        <w:rPr>
+          <w:rFonts w:ascii="Courier New" w:hAnsi="Courier New" w:cs="Courier New"/>
+        </w:rPr>
+      </w:pPr>
+      <w:r>
+        <w:rPr>
+          <w:rFonts w:ascii="Courier New" w:hAnsi="Courier New" w:cs="Courier New"/>
+        </w:rPr>
+        <w:t>&lt;co</w:t>
+      </w:r>
+      <w:r>
+        <w:rPr>
+          <w:rFonts w:ascii="Courier New" w:hAnsi="Courier New" w:cs="Courier New"/>
+        </w:rPr>
+        <w:t>mmand delimiters=”%%” program=”</w:t>
+      </w:r>
+      <w:r>
+        <w:rPr>
+          <w:rFonts w:ascii="Courier New" w:hAnsi="Courier New" w:cs="Courier New"/>
+        </w:rPr>
+        <w:t>find</w:t>
       </w:r>
       <w:r>
         <w:rPr>
@@ -3667,119 +4789,72 @@
         <w:rPr>
           <w:rFonts w:ascii="Courier New" w:hAnsi="Courier New" w:cs="Courier New"/>
         </w:rPr>
-        <w:t>–s ... {out_1}&lt;/command&gt;</w:t>
-      </w:r>
-    </w:p>
-    <w:p>
-      <w:pPr>
-        <w:rPr>
-          <w:rFonts w:cstheme="minorHAnsi"/>
-        </w:rPr>
-      </w:pPr>
-      <w:r>
-        <w:rPr>
-          <w:rFonts w:cstheme="minorHAnsi"/>
-        </w:rPr>
-        <w:t>would result in the following being emitted:</w:t>
-      </w:r>
-    </w:p>
-    <w:p>
-      <w:pPr>
-        <w:rPr>
-          <w:rFonts w:ascii="Courier New" w:hAnsi="Courier New" w:cs="Courier New"/>
-        </w:rPr>
-      </w:pPr>
-      <w:r>
-        <w:rPr>
-          <w:rFonts w:ascii="Courier New" w:hAnsi="Courier New" w:cs="Courier New"/>
-        </w:rPr>
-        <w:t>bowtie –s ... fred.sam</w:t>
-      </w:r>
-    </w:p>
-    <w:p>
-      <w:pPr>
-        <w:pStyle w:val="Heading3"/>
-      </w:pPr>
-      <w:r>
-        <w:t>Example 3</w:t>
-      </w:r>
-    </w:p>
-    <w:p>
-      <w:r>
-        <w:t>The following fragment demonstrates use of the delimiters</w:t>
-      </w:r>
-      <w:r>
-        <w:t xml:space="preserve"> attribute. It assumes that the </w:t>
-      </w:r>
-      <w:r>
-        <w:t>pipeline’s outputdir</w:t>
-      </w:r>
-      <w:r>
-        <w:t xml:space="preserve"> is named “myoutput” and its</w:t>
-      </w:r>
-      <w:r>
-        <w:t xml:space="preserve"> id was passed as id out_3.  The fragment:</w:t>
-      </w:r>
-    </w:p>
-    <w:p>
-      <w:pPr>
-        <w:rPr>
-          <w:rFonts w:ascii="Courier New" w:hAnsi="Courier New" w:cs="Courier New"/>
-        </w:rPr>
-      </w:pPr>
-      <w:r>
-        <w:rPr>
-          <w:rFonts w:ascii="Courier New" w:hAnsi="Courier New" w:cs="Courier New"/>
-        </w:rPr>
-        <w:t>&lt;co</w:t>
-      </w:r>
-      <w:r>
-        <w:rPr>
-          <w:rFonts w:ascii="Courier New" w:hAnsi="Courier New" w:cs="Courier New"/>
-        </w:rPr>
-        <w:t>mmand delimiters=”%%” program=”</w:t>
-      </w:r>
-      <w:r>
-        <w:rPr>
-          <w:rFonts w:ascii="Courier New" w:hAnsi="Courier New" w:cs="Courier New"/>
-        </w:rPr>
-        <w:t>find</w:t>
-      </w:r>
-      <w:r>
-        <w:rPr>
-          <w:rFonts w:ascii="Courier New" w:hAnsi="Courier New" w:cs="Courier New"/>
-        </w:rPr>
-        <w:t>”&gt;</w:t>
-      </w:r>
-      <w:r>
-        <w:rPr>
-          <w:rFonts w:ascii="Courier New" w:hAnsi="Courier New" w:cs="Courier New"/>
-        </w:rPr>
-        <w:t>%out_3% -name ”</w:t>
-      </w:r>
-      <w:r>
-        <w:rPr>
-          <w:rFonts w:ascii="Courier New" w:hAnsi="Courier New" w:cs="Courier New"/>
-        </w:rPr>
-        <w:t>*.tmp” –exec rm {} \+&lt;/command&gt;</w:t>
-      </w:r>
-    </w:p>
-    <w:p>
-      <w:r>
-        <w:t>would result in this command being executed:</w:t>
-      </w:r>
-    </w:p>
-    <w:p>
-      <w:pPr>
-        <w:rPr>
-          <w:rFonts w:ascii="Courier New" w:hAnsi="Courier New" w:cs="Courier New"/>
-        </w:rPr>
-      </w:pPr>
-      <w:r>
-        <w:rPr>
-          <w:rFonts w:ascii="Courier New" w:hAnsi="Courier New" w:cs="Courier New"/>
-        </w:rPr>
-        <w:t>find myoutput –name=</w:t>
+        <w:t>%out_3% -</w:t>
+      </w:r>
+      <w:proofErr w:type="gramStart"/>
+      <w:r>
+        <w:rPr>
+          <w:rFonts w:ascii="Courier New" w:hAnsi="Courier New" w:cs="Courier New"/>
+        </w:rPr>
+        <w:t>name ”</w:t>
+      </w:r>
+      <w:proofErr w:type="gramEnd"/>
+      <w:r>
+        <w:rPr>
+          <w:rFonts w:ascii="Courier New" w:hAnsi="Courier New" w:cs="Courier New"/>
+        </w:rPr>
+        <w:t xml:space="preserve">*.tmp” –exec </w:t>
+      </w:r>
+      <w:proofErr w:type="spellStart"/>
+      <w:r>
+        <w:rPr>
+          <w:rFonts w:ascii="Courier New" w:hAnsi="Courier New" w:cs="Courier New"/>
+        </w:rPr>
+        <w:t>rm</w:t>
+      </w:r>
+      <w:proofErr w:type="spellEnd"/>
+      <w:r>
+        <w:rPr>
+          <w:rFonts w:ascii="Courier New" w:hAnsi="Courier New" w:cs="Courier New"/>
+        </w:rPr>
+        <w:t xml:space="preserve"> {} \+&lt;/command&gt;</w:t>
+      </w:r>
+    </w:p>
+    <w:p>
+      <w:proofErr w:type="gramStart"/>
+      <w:r>
+        <w:t>would</w:t>
+      </w:r>
+      <w:proofErr w:type="gramEnd"/>
+      <w:r>
+        <w:t xml:space="preserve"> result in this command being executed:</w:t>
+      </w:r>
+    </w:p>
+    <w:p>
+      <w:pPr>
+        <w:rPr>
+          <w:rFonts w:ascii="Courier New" w:hAnsi="Courier New" w:cs="Courier New"/>
+        </w:rPr>
+      </w:pPr>
+      <w:r>
+        <w:rPr>
+          <w:rFonts w:ascii="Courier New" w:hAnsi="Courier New" w:cs="Courier New"/>
+        </w:rPr>
+        <w:t xml:space="preserve">find </w:t>
+      </w:r>
+      <w:proofErr w:type="spellStart"/>
+      <w:r>
+        <w:rPr>
+          <w:rFonts w:ascii="Courier New" w:hAnsi="Courier New" w:cs="Courier New"/>
+        </w:rPr>
+        <w:t>myoutput</w:t>
+      </w:r>
+      <w:proofErr w:type="spellEnd"/>
+      <w:r>
+        <w:rPr>
+          <w:rFonts w:ascii="Courier New" w:hAnsi="Courier New" w:cs="Courier New"/>
+        </w:rPr>
+        <w:t xml:space="preserve"> –name=</w:t>
       </w:r>
       <w:r>
         <w:rPr>
@@ -3791,7 +4866,21 @@
         <w:rPr>
           <w:rFonts w:ascii="Courier New" w:hAnsi="Courier New" w:cs="Courier New"/>
         </w:rPr>
-        <w:t>*.tmp” –exec rm {} \+</w:t>
+        <w:t xml:space="preserve">*.tmp” –exec </w:t>
+      </w:r>
+      <w:proofErr w:type="spellStart"/>
+      <w:r>
+        <w:rPr>
+          <w:rFonts w:ascii="Courier New" w:hAnsi="Courier New" w:cs="Courier New"/>
+        </w:rPr>
+        <w:t>rm</w:t>
+      </w:r>
+      <w:proofErr w:type="spellEnd"/>
+      <w:r>
+        <w:rPr>
+          <w:rFonts w:ascii="Courier New" w:hAnsi="Courier New" w:cs="Courier New"/>
+        </w:rPr>
+        <w:t xml:space="preserve"> {} \+</w:t>
       </w:r>
     </w:p>
     <w:p>
@@ -3811,9 +4900,120 @@
       <w:pPr>
         <w:pStyle w:val="Heading2"/>
       </w:pPr>
-      <w:r>
+      <w:proofErr w:type="gramStart"/>
+      <w:r>
+        <w:t>validate</w:t>
+      </w:r>
+      <w:proofErr w:type="gramEnd"/>
+    </w:p>
+    <w:p>
+      <w:r>
+        <w:t>The validate tag allows us to specify a file for validation, that it has not been altered since the pipeline</w:t>
+      </w:r>
+      <w:r>
+        <w:br/>
+        <w:t>was initially validated.  This does not need to be specified for the command program names; they are automatically added to the list.  However, for java jar files, etc., that aren’t the initial word in a command, we can check them this way.  The tag has two forms:</w:t>
+      </w:r>
+    </w:p>
+    <w:p>
+      <w:pPr>
+        <w:rPr>
+          <w:rFonts w:ascii="Courier New" w:hAnsi="Courier New" w:cs="Courier New"/>
+        </w:rPr>
+      </w:pPr>
+      <w:r>
+        <w:rPr>
+          <w:rFonts w:ascii="Courier New" w:hAnsi="Courier New" w:cs="Courier New"/>
+        </w:rPr>
+        <w:t>&lt;</w:t>
+      </w:r>
+      <w:proofErr w:type="gramStart"/>
+      <w:r>
+        <w:rPr>
+          <w:rFonts w:ascii="Courier New" w:hAnsi="Courier New" w:cs="Courier New"/>
+        </w:rPr>
+        <w:t>validate&gt;</w:t>
+      </w:r>
+      <w:proofErr w:type="spellStart"/>
+      <w:proofErr w:type="gramEnd"/>
+      <w:r>
+        <w:rPr>
+          <w:rFonts w:ascii="Courier New" w:hAnsi="Courier New" w:cs="Courier New"/>
+        </w:rPr>
+        <w:t>filepath</w:t>
+      </w:r>
+      <w:proofErr w:type="spellEnd"/>
+      <w:r>
+        <w:rPr>
+          <w:rFonts w:ascii="Courier New" w:hAnsi="Courier New" w:cs="Courier New"/>
+        </w:rPr>
+        <w:t>&lt;/validate&gt;</w:t>
+      </w:r>
+    </w:p>
+    <w:p>
+      <w:pPr>
+        <w:rPr>
+          <w:rFonts w:ascii="Courier New" w:hAnsi="Courier New" w:cs="Courier New"/>
+        </w:rPr>
+      </w:pPr>
+      <w:r>
+        <w:rPr>
+          <w:rFonts w:ascii="Courier New" w:hAnsi="Courier New" w:cs="Courier New"/>
+        </w:rPr>
+        <w:t>&lt;validate id=”...” /&gt;</w:t>
+      </w:r>
+    </w:p>
+    <w:p>
+      <w:pPr>
+        <w:rPr>
+          <w:rFonts w:cstheme="minorHAnsi"/>
+        </w:rPr>
+      </w:pPr>
+      <w:r>
+        <w:rPr>
+          <w:rFonts w:cstheme="minorHAnsi"/>
+        </w:rPr>
+        <w:t>In the first form, the file is searched for by name on the PATH, or in the current working directory.  In the second form, the file is checked for using the “</w:t>
+      </w:r>
+      <w:proofErr w:type="spellStart"/>
+      <w:r>
+        <w:rPr>
+          <w:rFonts w:cstheme="minorHAnsi"/>
+        </w:rPr>
+        <w:t>in_X</w:t>
+      </w:r>
+      <w:proofErr w:type="spellEnd"/>
+      <w:r>
+        <w:rPr>
+          <w:rFonts w:cstheme="minorHAnsi"/>
+        </w:rPr>
+        <w:t>” and “</w:t>
+      </w:r>
+      <w:proofErr w:type="spellStart"/>
+      <w:r>
+        <w:rPr>
+          <w:rFonts w:cstheme="minorHAnsi"/>
+        </w:rPr>
+        <w:t>out_X</w:t>
+      </w:r>
+      <w:proofErr w:type="spellEnd"/>
+      <w:r>
+        <w:rPr>
+          <w:rFonts w:cstheme="minorHAnsi"/>
+        </w:rPr>
+        <w:t>” file IDs passed into the tool.</w:t>
+      </w:r>
+    </w:p>
+    <w:p>
+      <w:pPr>
+        <w:pStyle w:val="Heading2"/>
+      </w:pPr>
+      <w:proofErr w:type="spellStart"/>
+      <w:r>
+        <w:lastRenderedPageBreak/>
         <w:t>version_command</w:t>
       </w:r>
+      <w:proofErr w:type="spellEnd"/>
     </w:p>
     <w:p>
       <w:pPr>
@@ -3849,7 +5049,28 @@
         <w:rPr>
           <w:rFonts w:cstheme="minorHAnsi"/>
         </w:rPr>
-        <w:t>he &lt;version_command&gt; tag</w:t>
+        <w:t>he &lt;</w:t>
+      </w:r>
+      <w:proofErr w:type="spellStart"/>
+      <w:r>
+        <w:rPr>
+          <w:rFonts w:cstheme="minorHAnsi"/>
+        </w:rPr>
+        <w:t>version_command</w:t>
+      </w:r>
+      <w:proofErr w:type="spellEnd"/>
+      <w:r>
+        <w:rPr>
+          <w:rFonts w:cstheme="minorHAnsi"/>
+        </w:rPr>
+        <w:t xml:space="preserve">&gt; </w:t>
+      </w:r>
+      <w:proofErr w:type="gramStart"/>
+      <w:r>
+        <w:rPr>
+          <w:rFonts w:cstheme="minorHAnsi"/>
+        </w:rPr>
+        <w:t>tag</w:t>
       </w:r>
       <w:r>
         <w:rPr>
@@ -3861,33 +5082,138 @@
         <w:rPr>
           <w:rFonts w:cstheme="minorHAnsi"/>
         </w:rPr>
-        <w:t xml:space="preserve"> allows us to specify a command that will cause the tool to emit its version string to either stdout or stderr.</w:t>
-      </w:r>
-    </w:p>
-    <w:p>
-      <w:pPr>
-        <w:rPr>
-          <w:rFonts w:cstheme="minorHAnsi"/>
-        </w:rPr>
-      </w:pPr>
-      <w:r>
-        <w:rPr>
-          <w:rFonts w:cstheme="minorHAnsi"/>
-        </w:rPr>
-        <w:t>&lt;version_command output="..."&gt; ... &lt;/version_command&gt;</w:t>
-      </w:r>
-    </w:p>
-    <w:p>
-      <w:pPr>
-        <w:rPr>
-          <w:rFonts w:cstheme="minorHAnsi"/>
-        </w:rPr>
-      </w:pPr>
-      <w:r>
-        <w:rPr>
-          <w:rFonts w:cstheme="minorHAnsi"/>
-        </w:rPr>
-        <w:t>The value of the output attribute shall be either "stdout" or "stderr". This identifies the IO channel on which the result of the command is printed.   If not specified, defaults to "stdout".</w:t>
+        <w:t xml:space="preserve"> allows</w:t>
+      </w:r>
+      <w:proofErr w:type="gramEnd"/>
+      <w:r>
+        <w:rPr>
+          <w:rFonts w:cstheme="minorHAnsi"/>
+        </w:rPr>
+        <w:t xml:space="preserve"> us to specify a command that will cause the tool to emit its version string to either </w:t>
+      </w:r>
+      <w:proofErr w:type="spellStart"/>
+      <w:r>
+        <w:rPr>
+          <w:rFonts w:cstheme="minorHAnsi"/>
+        </w:rPr>
+        <w:t>stdout</w:t>
+      </w:r>
+      <w:proofErr w:type="spellEnd"/>
+      <w:r>
+        <w:rPr>
+          <w:rFonts w:cstheme="minorHAnsi"/>
+        </w:rPr>
+        <w:t xml:space="preserve"> or </w:t>
+      </w:r>
+      <w:proofErr w:type="spellStart"/>
+      <w:r>
+        <w:rPr>
+          <w:rFonts w:cstheme="minorHAnsi"/>
+        </w:rPr>
+        <w:t>stderr</w:t>
+      </w:r>
+      <w:proofErr w:type="spellEnd"/>
+      <w:r>
+        <w:rPr>
+          <w:rFonts w:cstheme="minorHAnsi"/>
+        </w:rPr>
+        <w:t>.</w:t>
+      </w:r>
+    </w:p>
+    <w:p>
+      <w:pPr>
+        <w:rPr>
+          <w:rFonts w:cstheme="minorHAnsi"/>
+        </w:rPr>
+      </w:pPr>
+      <w:r>
+        <w:rPr>
+          <w:rFonts w:cstheme="minorHAnsi"/>
+        </w:rPr>
+        <w:t>&lt;</w:t>
+      </w:r>
+      <w:proofErr w:type="spellStart"/>
+      <w:r>
+        <w:rPr>
+          <w:rFonts w:cstheme="minorHAnsi"/>
+        </w:rPr>
+        <w:t>version_command</w:t>
+      </w:r>
+      <w:proofErr w:type="spellEnd"/>
+      <w:r>
+        <w:rPr>
+          <w:rFonts w:cstheme="minorHAnsi"/>
+        </w:rPr>
+        <w:t xml:space="preserve"> output="..."&gt; ... &lt;/</w:t>
+      </w:r>
+      <w:proofErr w:type="spellStart"/>
+      <w:r>
+        <w:rPr>
+          <w:rFonts w:cstheme="minorHAnsi"/>
+        </w:rPr>
+        <w:t>version_command</w:t>
+      </w:r>
+      <w:proofErr w:type="spellEnd"/>
+      <w:r>
+        <w:rPr>
+          <w:rFonts w:cstheme="minorHAnsi"/>
+        </w:rPr>
+        <w:t>&gt;</w:t>
+      </w:r>
+    </w:p>
+    <w:p>
+      <w:pPr>
+        <w:rPr>
+          <w:rFonts w:cstheme="minorHAnsi"/>
+        </w:rPr>
+      </w:pPr>
+      <w:r>
+        <w:rPr>
+          <w:rFonts w:cstheme="minorHAnsi"/>
+        </w:rPr>
+        <w:t>The value of the output attribute shall be either "</w:t>
+      </w:r>
+      <w:proofErr w:type="spellStart"/>
+      <w:r>
+        <w:rPr>
+          <w:rFonts w:cstheme="minorHAnsi"/>
+        </w:rPr>
+        <w:t>stdout</w:t>
+      </w:r>
+      <w:proofErr w:type="spellEnd"/>
+      <w:r>
+        <w:rPr>
+          <w:rFonts w:cstheme="minorHAnsi"/>
+        </w:rPr>
+        <w:t>" or "</w:t>
+      </w:r>
+      <w:proofErr w:type="spellStart"/>
+      <w:r>
+        <w:rPr>
+          <w:rFonts w:cstheme="minorHAnsi"/>
+        </w:rPr>
+        <w:t>stderr</w:t>
+      </w:r>
+      <w:proofErr w:type="spellEnd"/>
+      <w:r>
+        <w:rPr>
+          <w:rFonts w:cstheme="minorHAnsi"/>
+        </w:rPr>
+        <w:t>". This identifies the IO channel on which the result of the command is printed.   If not specified, defaults to "</w:t>
+      </w:r>
+      <w:proofErr w:type="spellStart"/>
+      <w:r>
+        <w:rPr>
+          <w:rFonts w:cstheme="minorHAnsi"/>
+        </w:rPr>
+        <w:t>stdout</w:t>
+      </w:r>
+      <w:proofErr w:type="spellEnd"/>
+      <w:r>
+        <w:rPr>
+          <w:rFonts w:cstheme="minorHAnsi"/>
+        </w:rPr>
+        <w:t>".</w:t>
       </w:r>
     </w:p>
     <w:p>
@@ -3913,7 +5239,6 @@
         <w:rPr>
           <w:rFonts w:cstheme="minorHAnsi"/>
         </w:rPr>
-        <w:lastRenderedPageBreak/>
         <w:t>Example:</w:t>
       </w:r>
     </w:p>
@@ -3927,19 +5252,61 @@
         <w:rPr>
           <w:rFonts w:ascii="Courier New" w:hAnsi="Courier New" w:cs="Courier New"/>
         </w:rPr>
-        <w:t>&lt;version</w:t>
-      </w:r>
-      <w:r>
-        <w:rPr>
-          <w:rFonts w:ascii="Courier New" w:hAnsi="Courier New" w:cs="Courier New"/>
-        </w:rPr>
-        <w:t>_command output="stdout"&gt;</w:t>
-      </w:r>
-      <w:r>
-        <w:rPr>
-          <w:rFonts w:ascii="Courier New" w:hAnsi="Courier New" w:cs="Courier New"/>
-        </w:rPr>
-        <w:t>--version&lt;/version_command&gt;</w:t>
+        <w:t>&lt;</w:t>
+      </w:r>
+      <w:proofErr w:type="spellStart"/>
+      <w:r>
+        <w:rPr>
+          <w:rFonts w:ascii="Courier New" w:hAnsi="Courier New" w:cs="Courier New"/>
+        </w:rPr>
+        <w:t>version</w:t>
+      </w:r>
+      <w:r>
+        <w:rPr>
+          <w:rFonts w:ascii="Courier New" w:hAnsi="Courier New" w:cs="Courier New"/>
+        </w:rPr>
+        <w:t>_command</w:t>
+      </w:r>
+      <w:proofErr w:type="spellEnd"/>
+      <w:r>
+        <w:rPr>
+          <w:rFonts w:ascii="Courier New" w:hAnsi="Courier New" w:cs="Courier New"/>
+        </w:rPr>
+        <w:t xml:space="preserve"> output="</w:t>
+      </w:r>
+      <w:proofErr w:type="spellStart"/>
+      <w:r>
+        <w:rPr>
+          <w:rFonts w:ascii="Courier New" w:hAnsi="Courier New" w:cs="Courier New"/>
+        </w:rPr>
+        <w:t>stdout</w:t>
+      </w:r>
+      <w:proofErr w:type="spellEnd"/>
+      <w:r>
+        <w:rPr>
+          <w:rFonts w:ascii="Courier New" w:hAnsi="Courier New" w:cs="Courier New"/>
+        </w:rPr>
+        <w:t>"&gt;</w:t>
+      </w:r>
+      <w:r>
+        <w:rPr>
+          <w:rFonts w:ascii="Courier New" w:hAnsi="Courier New" w:cs="Courier New"/>
+        </w:rPr>
+        <w:t>--version&lt;/</w:t>
+      </w:r>
+      <w:proofErr w:type="spellStart"/>
+      <w:r>
+        <w:rPr>
+          <w:rFonts w:ascii="Courier New" w:hAnsi="Courier New" w:cs="Courier New"/>
+        </w:rPr>
+        <w:t>version_command</w:t>
+      </w:r>
+      <w:proofErr w:type="spellEnd"/>
+      <w:r>
+        <w:rPr>
+          <w:rFonts w:ascii="Courier New" w:hAnsi="Courier New" w:cs="Courier New"/>
+        </w:rPr>
+        <w:t>&gt;</w:t>
       </w:r>
     </w:p>
     <w:p>
@@ -3983,112 +5350,23 @@
       <w:pPr>
         <w:pStyle w:val="Heading2"/>
       </w:pPr>
-      <w:r>
-        <w:t>tempfile</w:t>
-      </w:r>
-    </w:p>
-    <w:p>
-      <w:pPr>
-        <w:rPr>
-          <w:rFonts w:cstheme="minorHAnsi"/>
-        </w:rPr>
-      </w:pPr>
-      <w:r>
-        <w:rPr>
-          <w:rFonts w:cstheme="minorHAnsi"/>
-        </w:rPr>
-        <w:t xml:space="preserve">The </w:t>
-      </w:r>
-      <w:r>
-        <w:rPr>
-          <w:rFonts w:ascii="Courier New" w:hAnsi="Courier New" w:cs="Courier New"/>
-        </w:rPr>
-        <w:t>&lt;tempfile&gt;</w:t>
-      </w:r>
-      <w:r>
-        <w:rPr>
-          <w:rFonts w:cstheme="minorHAnsi"/>
-        </w:rPr>
-        <w:t xml:space="preserve"> tag specifies an id for a file of indeterminate name which is to be discarded at the end of the </w:t>
-      </w:r>
-      <w:r>
-        <w:rPr>
-          <w:rFonts w:cstheme="minorHAnsi"/>
-        </w:rPr>
-        <w:t>tool invocation</w:t>
-      </w:r>
-      <w:r>
-        <w:rPr>
-          <w:rFonts w:cstheme="minorHAnsi"/>
-        </w:rPr>
-        <w:t>.</w:t>
-      </w:r>
-      <w:r>
-        <w:rPr>
-          <w:rFonts w:cstheme="minorHAnsi"/>
-        </w:rPr>
-        <w:t xml:space="preserve">  The</w:t>
-      </w:r>
-      <w:r>
-        <w:rPr>
-          <w:rFonts w:ascii="Courier New" w:hAnsi="Courier New" w:cs="Courier New"/>
-        </w:rPr>
-        <w:t xml:space="preserve"> id</w:t>
-      </w:r>
-      <w:r>
-        <w:rPr>
-          <w:rFonts w:ascii="Courier New" w:hAnsi="Courier New" w:cs="Courier New"/>
-        </w:rPr>
-        <w:t xml:space="preserve"> </w:t>
-      </w:r>
-      <w:r>
-        <w:rPr>
-          <w:rFonts w:cstheme="minorHAnsi"/>
-        </w:rPr>
-        <w:t>attribute is required.  The</w:t>
-      </w:r>
-      <w:r>
-        <w:rPr>
-          <w:rFonts w:ascii="Courier New" w:hAnsi="Courier New" w:cs="Courier New"/>
-        </w:rPr>
-        <w:t xml:space="preserve"> directory</w:t>
-      </w:r>
-      <w:r>
-        <w:rPr>
-          <w:rFonts w:ascii="Courier New" w:hAnsi="Courier New" w:cs="Courier New"/>
-        </w:rPr>
-        <w:t xml:space="preserve"> </w:t>
-      </w:r>
-      <w:r>
-        <w:rPr>
-          <w:rFonts w:cstheme="minorHAnsi"/>
-        </w:rPr>
-        <w:t>attribute is optional.  If the directory is specified it will be created in that directory.  Otherwise it will be placed in an arbitrary directory.</w:t>
-      </w:r>
-    </w:p>
-    <w:p>
-      <w:pPr>
-        <w:rPr>
-          <w:rFonts w:ascii="Courier New" w:hAnsi="Courier New" w:cs="Courier New"/>
-        </w:rPr>
-      </w:pPr>
-      <w:r>
-        <w:rPr>
-          <w:rFonts w:ascii="Courier New" w:hAnsi="Courier New" w:cs="Courier New"/>
-        </w:rPr>
-        <w:t xml:space="preserve"> &lt;tempfile id="..."</w:t>
-      </w:r>
-      <w:r>
-        <w:rPr>
-          <w:rFonts w:ascii="Courier New" w:hAnsi="Courier New" w:cs="Courier New"/>
-        </w:rPr>
-        <w:t xml:space="preserve"> directory=”...”</w:t>
-      </w:r>
-      <w:r>
-        <w:rPr>
-          <w:rFonts w:ascii="Courier New" w:hAnsi="Courier New" w:cs="Courier New"/>
-        </w:rPr>
-        <w:t xml:space="preserve"> /&gt;</w:t>
+      <w:proofErr w:type="gramStart"/>
+      <w:r>
+        <w:t>file</w:t>
+      </w:r>
+      <w:proofErr w:type="gramEnd"/>
+    </w:p>
+    <w:p>
+      <w:pPr>
+        <w:rPr>
+          <w:rFonts w:ascii="Courier New" w:hAnsi="Courier New" w:cs="Courier New"/>
+        </w:rPr>
+      </w:pPr>
+      <w:r>
+        <w:rPr>
+          <w:rFonts w:cstheme="minorHAnsi"/>
+        </w:rPr>
+        <w:t xml:space="preserve">See description above.  When specified in the context of a tool description file, the parameter form is not allowed. If a temporary file is declared in the context of a tool, that temporary file is deleted at the end of the tool’s execution. </w:t>
       </w:r>
     </w:p>
     <w:p>
@@ -4199,7 +5477,15 @@
           </w:p>
           <w:p>
             <w:r>
-              <w:t>Added &lt;version_command&gt; tag.</w:t>
+              <w:t>Added &lt;</w:t>
+            </w:r>
+            <w:proofErr w:type="spellStart"/>
+            <w:r>
+              <w:t>version_command</w:t>
+            </w:r>
+            <w:proofErr w:type="spellEnd"/>
+            <w:r>
+              <w:t>&gt; tag.</w:t>
             </w:r>
           </w:p>
           <w:p>
@@ -4257,7 +5543,23 @@
           </w:tcPr>
           <w:p>
             <w:r>
-              <w:t>Added &lt;inputdir&gt; and &lt;foreach&gt;.</w:t>
+              <w:t>Added &lt;</w:t>
+            </w:r>
+            <w:proofErr w:type="spellStart"/>
+            <w:r>
+              <w:t>inputdir</w:t>
+            </w:r>
+            <w:proofErr w:type="spellEnd"/>
+            <w:r>
+              <w:t>&gt; and &lt;</w:t>
+            </w:r>
+            <w:proofErr w:type="spellStart"/>
+            <w:r>
+              <w:t>foreach</w:t>
+            </w:r>
+            <w:proofErr w:type="spellEnd"/>
+            <w:r>
+              <w:t>&gt;.</w:t>
             </w:r>
           </w:p>
         </w:tc>
@@ -4329,11 +5631,24 @@
             <w:r>
               <w:t xml:space="preserve">Add tool </w:t>
             </w:r>
+            <w:proofErr w:type="spellStart"/>
             <w:r>
-              <w:t xml:space="preserve">subtags </w:t>
+              <w:t>subtags</w:t>
+            </w:r>
+            <w:proofErr w:type="spellEnd"/>
+            <w:r>
+              <w:t xml:space="preserve"> </w:t>
             </w:r>
             <w:r>
-              <w:t xml:space="preserve"> &lt;validate&gt;, &lt;wallclock&gt; and &lt;modules&gt;</w:t>
+              <w:t xml:space="preserve"> &lt;validate&gt;, &lt;</w:t>
+            </w:r>
+            <w:proofErr w:type="spellStart"/>
+            <w:r>
+              <w:t>wallclock</w:t>
+            </w:r>
+            <w:proofErr w:type="spellEnd"/>
+            <w:r>
+              <w:t>&gt; and &lt;modules&gt;</w:t>
             </w:r>
           </w:p>
         </w:tc>
@@ -4365,10 +5680,90 @@
           </w:tcPr>
           <w:p>
             <w:r>
-              <w:t xml:space="preserve">Merged input and output, and inputdir and outputdir, into file and directory, each with an input attribute.  </w:t>
+              <w:t xml:space="preserve">Merged input and output, and </w:t>
+            </w:r>
+            <w:proofErr w:type="spellStart"/>
+            <w:r>
+              <w:t>inputdir</w:t>
+            </w:r>
+            <w:proofErr w:type="spellEnd"/>
+            <w:r>
+              <w:t xml:space="preserve"> and </w:t>
+            </w:r>
+            <w:proofErr w:type="spellStart"/>
+            <w:r>
+              <w:t>outputdir</w:t>
+            </w:r>
+            <w:proofErr w:type="spellEnd"/>
+            <w:r>
+              <w:t xml:space="preserve">, into file and directory, each with an input attribute.  </w:t>
             </w:r>
             <w:r>
-              <w:t>Added option attribute from_file and file attributes based_on and replace.</w:t>
+              <w:t xml:space="preserve">Added option attribute </w:t>
+            </w:r>
+            <w:proofErr w:type="spellStart"/>
+            <w:r>
+              <w:t>from_file</w:t>
+            </w:r>
+            <w:proofErr w:type="spellEnd"/>
+            <w:r>
+              <w:t xml:space="preserve"> and file attributes </w:t>
+            </w:r>
+            <w:proofErr w:type="spellStart"/>
+            <w:r>
+              <w:t>based_on</w:t>
+            </w:r>
+            <w:proofErr w:type="spellEnd"/>
+            <w:r>
+              <w:t xml:space="preserve"> and replace.</w:t>
+            </w:r>
+          </w:p>
+        </w:tc>
+      </w:tr>
+      <w:tr>
+        <w:tc>
+          <w:tcPr>
+            <w:tcW w:w="1458" w:type="dxa"/>
+          </w:tcPr>
+          <w:p>
+            <w:r>
+              <w:t>13-Mar-2013</w:t>
+            </w:r>
+          </w:p>
+        </w:tc>
+        <w:tc>
+          <w:tcPr>
+            <w:tcW w:w="1170" w:type="dxa"/>
+          </w:tcPr>
+          <w:p>
+            <w:r>
+              <w:t>Simons</w:t>
+            </w:r>
+          </w:p>
+        </w:tc>
+        <w:tc>
+          <w:tcPr>
+            <w:tcW w:w="6948" w:type="dxa"/>
+          </w:tcPr>
+          <w:p>
+            <w:r>
+              <w:t>More rationalization of files.  Removed the &lt;</w:t>
+            </w:r>
+            <w:proofErr w:type="spellStart"/>
+            <w:r>
+              <w:t>tempfile</w:t>
+            </w:r>
+            <w:proofErr w:type="spellEnd"/>
+            <w:r>
+              <w:t xml:space="preserve">&gt; tag, added a temp attribute.  Temp files may be named, or have generated names.  Tools can have </w:t>
+            </w:r>
+            <w:proofErr w:type="gramStart"/>
+            <w:r>
+              <w:t>named  files</w:t>
+            </w:r>
+            <w:proofErr w:type="gramEnd"/>
+            <w:r>
+              <w:t>; they don’t have to be passed in or out of the tool invocation. Use for instance with tool-specific data files.</w:t>
             </w:r>
           </w:p>
         </w:tc>
@@ -5056,7 +6451,7 @@
 </file>
 
 <file path=customXml/itemProps1.xml><?xml version="1.0" encoding="utf-8"?>
-<ds:datastoreItem xmlns:ds="http://schemas.openxmlformats.org/officeDocument/2006/customXml" ds:itemID="{EA2C8C16-C3C1-4A76-B948-430A5A877A41}">
+<ds:datastoreItem xmlns:ds="http://schemas.openxmlformats.org/officeDocument/2006/customXml" ds:itemID="{2FB44448-2196-4093-A4D8-AEEEE36E928A}">
   <ds:schemaRefs>
     <ds:schemaRef ds:uri="http://schemas.openxmlformats.org/officeDocument/2006/bibliography"/>
   </ds:schemaRefs>
@@ -5064,7 +6459,7 @@
 </file>
 
 <file path=customXml/itemProps2.xml><?xml version="1.0" encoding="utf-8"?>
-<ds:datastoreItem xmlns:ds="http://schemas.openxmlformats.org/officeDocument/2006/customXml" ds:itemID="{E5233467-F625-4EEE-BD2A-3BF9F84AA471}">
+<ds:datastoreItem xmlns:ds="http://schemas.openxmlformats.org/officeDocument/2006/customXml" ds:itemID="{DF019575-FD0B-4272-AADE-34B288A68A2E}">
   <ds:schemaRefs>
     <ds:schemaRef ds:uri="http://schemas.openxmlformats.org/officeDocument/2006/bibliography"/>
   </ds:schemaRefs>

</xml_diff>

<commit_message>
Update CGA XML spec: Remove ability to redirect stderr, to allow marking strings as failing. Add the ability to construct filenames by appending to a base.
</commit_message>
<xml_diff>
--- a/docs/CGA_XML_Description.docx
+++ b/docs/CGA_XML_Description.docx
@@ -784,78 +784,1435 @@
       </w:r>
     </w:p>
     <w:p>
-      <w:pPr>
-        <w:rPr>
-          <w:i/>
-        </w:rPr>
-      </w:pPr>
+      <w:r>
+        <w:t xml:space="preserve">It is possible to create files where the filename is </w:t>
+      </w:r>
+      <w:r>
+        <w:t>created by manipulating the base</w:t>
+      </w:r>
+      <w:r>
+        <w:t xml:space="preserve">name of another file, by using the </w:t>
+      </w:r>
+      <w:proofErr w:type="spellStart"/>
+      <w:r>
+        <w:rPr>
+          <w:rFonts w:ascii="Courier New" w:hAnsi="Courier New" w:cs="Courier New"/>
+        </w:rPr>
+        <w:t>based_on</w:t>
+      </w:r>
+      <w:proofErr w:type="spellEnd"/>
+      <w:r>
+        <w:t xml:space="preserve"> attribute.  </w:t>
+      </w:r>
+      <w:r>
+        <w:t>I</w:t>
+      </w:r>
+      <w:r>
+        <w:t xml:space="preserve">f the </w:t>
+      </w:r>
+      <w:proofErr w:type="spellStart"/>
+      <w:r>
+        <w:rPr>
+          <w:rFonts w:ascii="Courier New" w:hAnsi="Courier New" w:cs="Courier New"/>
+        </w:rPr>
+        <w:t>based_on</w:t>
+      </w:r>
+      <w:proofErr w:type="spellEnd"/>
+      <w:r>
+        <w:t xml:space="preserve"> form is used,</w:t>
+      </w:r>
+      <w:r>
+        <w:t xml:space="preserve"> the </w:t>
+      </w:r>
+      <w:r>
+        <w:rPr>
+          <w:rFonts w:ascii="Courier New" w:hAnsi="Courier New" w:cs="Courier New"/>
+        </w:rPr>
+        <w:t>parameter</w:t>
+      </w:r>
+      <w:r>
+        <w:t xml:space="preserve"> and </w:t>
+      </w:r>
+      <w:proofErr w:type="spellStart"/>
+      <w:r>
+        <w:rPr>
+          <w:rFonts w:ascii="Courier New" w:hAnsi="Courier New" w:cs="Courier New"/>
+        </w:rPr>
+        <w:t>filespec</w:t>
+      </w:r>
+      <w:proofErr w:type="spellEnd"/>
+      <w:r>
+        <w:t xml:space="preserve"> attributes must not be used.  T</w:t>
+      </w:r>
+      <w:r>
+        <w:t xml:space="preserve">he </w:t>
+      </w:r>
+      <w:proofErr w:type="spellStart"/>
+      <w:r>
+        <w:rPr>
+          <w:rFonts w:ascii="Courier New" w:hAnsi="Courier New" w:cs="Courier New"/>
+        </w:rPr>
+        <w:t>based_on</w:t>
+      </w:r>
+      <w:proofErr w:type="spellEnd"/>
+      <w:r>
+        <w:t xml:space="preserve"> value specifies a previously-declared file id.</w:t>
+      </w:r>
+      <w:r>
+        <w:t xml:space="preserve"> This is used in conjunction with either the </w:t>
+      </w:r>
+      <w:r>
+        <w:rPr>
+          <w:rFonts w:ascii="Courier New" w:hAnsi="Courier New" w:cs="Courier New"/>
+        </w:rPr>
+        <w:t>append</w:t>
+      </w:r>
+      <w:r>
+        <w:t xml:space="preserve"> attribute, or the combination of</w:t>
+      </w:r>
+      <w:r>
+        <w:rPr>
+          <w:rFonts w:ascii="Courier New" w:hAnsi="Courier New" w:cs="Courier New"/>
+        </w:rPr>
+        <w:t xml:space="preserve"> pattern</w:t>
+      </w:r>
+      <w:r>
+        <w:t xml:space="preserve"> and </w:t>
+      </w:r>
+      <w:r>
+        <w:rPr>
+          <w:rFonts w:ascii="Courier New" w:hAnsi="Courier New" w:cs="Courier New"/>
+        </w:rPr>
+        <w:t>replace</w:t>
+      </w:r>
+      <w:r>
+        <w:t xml:space="preserve"> attributes.  If used, the </w:t>
+      </w:r>
+      <w:r>
+        <w:rPr>
+          <w:rFonts w:ascii="Courier New" w:hAnsi="Courier New" w:cs="Courier New"/>
+        </w:rPr>
+        <w:t>pattern</w:t>
+      </w:r>
+      <w:r>
+        <w:t xml:space="preserve"> and </w:t>
+      </w:r>
+      <w:r>
+        <w:rPr>
+          <w:rFonts w:ascii="Courier New" w:hAnsi="Courier New" w:cs="Courier New"/>
+        </w:rPr>
+        <w:t>replace</w:t>
+      </w:r>
+      <w:r>
+        <w:t xml:space="preserve"> attributes must both be specified.  The </w:t>
+      </w:r>
+      <w:r>
+        <w:rPr>
+          <w:rFonts w:ascii="Courier New" w:hAnsi="Courier New" w:cs="Courier New"/>
+        </w:rPr>
+        <w:t>append</w:t>
+      </w:r>
+      <w:r>
+        <w:t xml:space="preserve"> attribute is mutually incompatible with the combination of </w:t>
+      </w:r>
+      <w:r>
+        <w:rPr>
+          <w:rFonts w:ascii="Courier New" w:hAnsi="Courier New" w:cs="Courier New"/>
+        </w:rPr>
+        <w:t>pattern</w:t>
+      </w:r>
+      <w:r>
+        <w:t xml:space="preserve"> and </w:t>
+      </w:r>
+      <w:r>
+        <w:rPr>
+          <w:rFonts w:ascii="Courier New" w:hAnsi="Courier New" w:cs="Courier New"/>
+        </w:rPr>
+        <w:t>replace</w:t>
+      </w:r>
+      <w:r>
+        <w:t>.</w:t>
+      </w:r>
+    </w:p>
+    <w:p>
+      <w:r>
+        <w:t xml:space="preserve">If the </w:t>
+      </w:r>
+      <w:r>
+        <w:rPr>
+          <w:rFonts w:ascii="Courier New" w:hAnsi="Courier New" w:cs="Courier New"/>
+        </w:rPr>
+        <w:t>append</w:t>
+      </w:r>
+      <w:r>
+        <w:t xml:space="preserve"> attribute used, its value is simply appended to the </w:t>
+      </w:r>
+      <w:proofErr w:type="spellStart"/>
+      <w:r>
+        <w:t>basename</w:t>
+      </w:r>
+      <w:proofErr w:type="spellEnd"/>
+      <w:r>
+        <w:t xml:space="preserve"> of the file specified in the </w:t>
+      </w:r>
+      <w:proofErr w:type="spellStart"/>
+      <w:r>
+        <w:rPr>
+          <w:rFonts w:ascii="Courier New" w:hAnsi="Courier New" w:cs="Courier New"/>
+        </w:rPr>
+        <w:t>based_on</w:t>
+      </w:r>
+      <w:proofErr w:type="spellEnd"/>
+      <w:r>
+        <w:t xml:space="preserve"> attribute.</w:t>
+      </w:r>
+    </w:p>
+    <w:p>
+      <w:r>
+        <w:t xml:space="preserve"> If the pattern and replace attributes are used, t</w:t>
+      </w:r>
+      <w:r>
+        <w:t xml:space="preserve">he file spec for this file will be generated as if by using the </w:t>
+      </w:r>
+      <w:r>
+        <w:t xml:space="preserve">Python </w:t>
+      </w:r>
+      <w:proofErr w:type="spellStart"/>
+      <w:proofErr w:type="gramStart"/>
+      <w:r>
+        <w:t>re.subs</w:t>
+      </w:r>
+      <w:proofErr w:type="spellEnd"/>
+      <w:r>
+        <w:t>(</w:t>
+      </w:r>
+      <w:proofErr w:type="gramEnd"/>
+      <w:r>
+        <w:t>) operation applying</w:t>
+      </w:r>
+      <w:r>
+        <w:t xml:space="preserve"> the values of </w:t>
+      </w:r>
+      <w:r>
+        <w:rPr>
+          <w:rFonts w:ascii="Courier New" w:hAnsi="Courier New" w:cs="Courier New"/>
+        </w:rPr>
+        <w:t>pattern</w:t>
+      </w:r>
+      <w:r>
+        <w:t xml:space="preserve"> and </w:t>
+      </w:r>
+      <w:r>
+        <w:rPr>
+          <w:rFonts w:ascii="Courier New" w:hAnsi="Courier New" w:cs="Courier New"/>
+        </w:rPr>
+        <w:t>replace</w:t>
+      </w:r>
+      <w:r>
+        <w:t xml:space="preserve"> to the </w:t>
+      </w:r>
+      <w:proofErr w:type="spellStart"/>
+      <w:r>
+        <w:t>basename</w:t>
+      </w:r>
+      <w:proofErr w:type="spellEnd"/>
+      <w:r>
+        <w:t xml:space="preserve"> of the file specified in the </w:t>
+      </w:r>
+      <w:proofErr w:type="spellStart"/>
+      <w:r>
+        <w:rPr>
+          <w:rFonts w:ascii="Courier New" w:hAnsi="Courier New" w:cs="Courier New"/>
+        </w:rPr>
+        <w:t>based_on</w:t>
+      </w:r>
+      <w:proofErr w:type="spellEnd"/>
+      <w:r>
+        <w:t xml:space="preserve"> attribute.</w:t>
+      </w:r>
+      <w:r>
+        <w:t xml:space="preserve">  This capability is needed, for instance, using samtools, where some commands need the trailing “.bam” stripped off of a file name.</w:t>
+      </w:r>
+    </w:p>
+    <w:p>
+      <w:pPr>
+        <w:pStyle w:val="Heading2"/>
+      </w:pPr>
+      <w:proofErr w:type="gramStart"/>
+      <w:r>
+        <w:t>dir</w:t>
+      </w:r>
+      <w:proofErr w:type="gramEnd"/>
+    </w:p>
+    <w:p>
+      <w:r>
+        <w:t xml:space="preserve">The </w:t>
+      </w:r>
+      <w:r>
+        <w:rPr>
+          <w:rFonts w:ascii="Courier New" w:hAnsi="Courier New" w:cs="Courier New"/>
+        </w:rPr>
+        <w:t>&lt;</w:t>
+      </w:r>
+      <w:r>
+        <w:rPr>
+          <w:rFonts w:ascii="Courier New" w:hAnsi="Courier New" w:cs="Courier New"/>
+        </w:rPr>
+        <w:t>dir&gt;</w:t>
+      </w:r>
+      <w:r>
+        <w:t xml:space="preserve"> tag specifies a directory</w:t>
+      </w:r>
+      <w:r>
+        <w:t xml:space="preserve">.  As with files, a dir can specify an input or output directory.  The difference is that an output directory need not exist on startup. </w:t>
+      </w:r>
+    </w:p>
+    <w:p>
+      <w:pPr>
+        <w:rPr>
+          <w:rFonts w:ascii="Courier New" w:hAnsi="Courier New" w:cs="Courier New"/>
+        </w:rPr>
+      </w:pPr>
+      <w:r>
+        <w:rPr>
+          <w:rFonts w:ascii="Courier New" w:hAnsi="Courier New" w:cs="Courier New"/>
+        </w:rPr>
+        <w:t>&lt;</w:t>
+      </w:r>
+      <w:r>
+        <w:rPr>
+          <w:rFonts w:ascii="Courier New" w:hAnsi="Courier New" w:cs="Courier New"/>
+        </w:rPr>
+        <w:t xml:space="preserve">dir id="..." </w:t>
+      </w:r>
+      <w:r>
+        <w:rPr>
+          <w:rFonts w:ascii="Courier New" w:hAnsi="Courier New" w:cs="Courier New"/>
+        </w:rPr>
+        <w:t xml:space="preserve">input=”...” </w:t>
+      </w:r>
+      <w:proofErr w:type="spellStart"/>
+      <w:r>
+        <w:rPr>
+          <w:rFonts w:ascii="Courier New" w:hAnsi="Courier New" w:cs="Courier New"/>
+        </w:rPr>
+        <w:t>filespec</w:t>
+      </w:r>
+      <w:proofErr w:type="spellEnd"/>
+      <w:r>
+        <w:rPr>
+          <w:rFonts w:ascii="Courier New" w:hAnsi="Courier New" w:cs="Courier New"/>
+        </w:rPr>
+        <w:t xml:space="preserve">="..." </w:t>
+      </w:r>
+      <w:proofErr w:type="spellStart"/>
+      <w:r>
+        <w:rPr>
+          <w:rFonts w:ascii="Courier New" w:hAnsi="Courier New" w:cs="Courier New"/>
+        </w:rPr>
+        <w:t>in_dir</w:t>
+      </w:r>
+      <w:proofErr w:type="spellEnd"/>
+      <w:r>
+        <w:rPr>
+          <w:rFonts w:ascii="Courier New" w:hAnsi="Courier New" w:cs="Courier New"/>
+        </w:rPr>
+        <w:t xml:space="preserve">=”...” </w:t>
+      </w:r>
+      <w:r>
+        <w:rPr>
+          <w:rFonts w:ascii="Courier New" w:hAnsi="Courier New" w:cs="Courier New"/>
+        </w:rPr>
+        <w:t>create=”...”</w:t>
+      </w:r>
+      <w:r>
+        <w:rPr>
+          <w:rFonts w:ascii="Courier New" w:hAnsi="Courier New" w:cs="Courier New"/>
+        </w:rPr>
+        <w:br/>
+        <w:t xml:space="preserve">    </w:t>
+      </w:r>
+      <w:proofErr w:type="spellStart"/>
+      <w:r>
+        <w:rPr>
+          <w:rFonts w:ascii="Courier New" w:hAnsi="Courier New" w:cs="Courier New"/>
+        </w:rPr>
+        <w:t>based_on</w:t>
+      </w:r>
+      <w:proofErr w:type="spellEnd"/>
+      <w:r>
+        <w:rPr>
+          <w:rFonts w:ascii="Courier New" w:hAnsi="Courier New" w:cs="Courier New"/>
+        </w:rPr>
+        <w:t xml:space="preserve">="..." pattern="..." replace="..." </w:t>
+      </w:r>
+      <w:r>
+        <w:rPr>
+          <w:rFonts w:ascii="Courier New" w:hAnsi="Courier New" w:cs="Courier New"/>
+        </w:rPr>
+        <w:t>append=”...”</w:t>
+      </w:r>
+      <w:r>
+        <w:rPr>
+          <w:rFonts w:ascii="Courier New" w:hAnsi="Courier New" w:cs="Courier New"/>
+        </w:rPr>
+        <w:t xml:space="preserve"> </w:t>
+      </w:r>
+      <w:r>
+        <w:rPr>
+          <w:rFonts w:ascii="Courier New" w:hAnsi="Courier New" w:cs="Courier New"/>
+        </w:rPr>
+        <w:t>/&gt;</w:t>
+      </w:r>
+    </w:p>
+    <w:p>
+      <w:pPr>
+        <w:rPr>
+          <w:rFonts w:cstheme="minorHAnsi"/>
+        </w:rPr>
+      </w:pPr>
+      <w:r>
+        <w:rPr>
+          <w:rFonts w:cstheme="minorHAnsi"/>
+        </w:rPr>
+        <w:t>A</w:t>
+      </w:r>
+      <w:r>
+        <w:rPr>
+          <w:rFonts w:cstheme="minorHAnsi"/>
+        </w:rPr>
+        <w:t xml:space="preserve"> directory which is specified as </w:t>
+      </w:r>
+      <w:r>
+        <w:rPr>
+          <w:rFonts w:cstheme="minorHAnsi"/>
+        </w:rPr>
+        <w:t>an output directory and exists prior to the start of the pipeline must be writable.</w:t>
+      </w:r>
+    </w:p>
+    <w:p>
+      <w:pPr>
+        <w:rPr>
+          <w:rFonts w:cstheme="minorHAnsi"/>
+        </w:rPr>
+      </w:pPr>
+      <w:r>
+        <w:rPr>
+          <w:rFonts w:cstheme="minorHAnsi"/>
+        </w:rPr>
+        <w:t xml:space="preserve">The </w:t>
+      </w:r>
+      <w:r>
+        <w:rPr>
+          <w:rFonts w:cstheme="minorHAnsi"/>
+        </w:rPr>
+        <w:t xml:space="preserve">lexically </w:t>
+      </w:r>
+      <w:r>
+        <w:rPr>
+          <w:rFonts w:cstheme="minorHAnsi"/>
+        </w:rPr>
+        <w:t xml:space="preserve">first </w:t>
+      </w:r>
+      <w:r>
+        <w:rPr>
+          <w:rFonts w:ascii="Courier New" w:hAnsi="Courier New" w:cs="Courier New"/>
+        </w:rPr>
+        <w:t>&lt;dir</w:t>
+      </w:r>
+      <w:r>
+        <w:rPr>
+          <w:rFonts w:ascii="Courier New" w:hAnsi="Courier New" w:cs="Courier New"/>
+        </w:rPr>
+        <w:t xml:space="preserve"> input=”False”</w:t>
+      </w:r>
+      <w:r>
+        <w:rPr>
+          <w:rFonts w:ascii="Courier New" w:hAnsi="Courier New" w:cs="Courier New"/>
+        </w:rPr>
+        <w:t>&gt;</w:t>
+      </w:r>
+      <w:r>
+        <w:rPr>
+          <w:rFonts w:cstheme="minorHAnsi"/>
+        </w:rPr>
+        <w:t xml:space="preserve"> or </w:t>
+      </w:r>
+      <w:r>
+        <w:rPr>
+          <w:rFonts w:ascii="Courier New" w:hAnsi="Courier New" w:cs="Courier New"/>
+        </w:rPr>
+        <w:t>&lt;dir&gt;</w:t>
+      </w:r>
+      <w:r>
+        <w:rPr>
+          <w:rFonts w:cstheme="minorHAnsi"/>
+        </w:rPr>
+        <w:t xml:space="preserve"> </w:t>
+      </w:r>
+      <w:r>
+        <w:rPr>
+          <w:rFonts w:cstheme="minorHAnsi"/>
+        </w:rPr>
+        <w:t xml:space="preserve">(defaulting input to False) </w:t>
+      </w:r>
+      <w:r>
+        <w:rPr>
+          <w:rFonts w:cstheme="minorHAnsi"/>
+        </w:rPr>
+        <w:t xml:space="preserve">tag specifies the </w:t>
+      </w:r>
+      <w:r>
+        <w:rPr>
+          <w:rFonts w:cstheme="minorHAnsi"/>
+        </w:rPr>
+        <w:t xml:space="preserve">default output directory for </w:t>
+      </w:r>
+      <w:r>
+        <w:rPr>
+          <w:rFonts w:cstheme="minorHAnsi"/>
+        </w:rPr>
+        <w:t xml:space="preserve">output </w:t>
+      </w:r>
+      <w:r>
+        <w:rPr>
+          <w:rFonts w:cstheme="minorHAnsi"/>
+        </w:rPr>
+        <w:t>files specified with a relative path.</w:t>
+      </w:r>
+      <w:r>
+        <w:rPr>
+          <w:rFonts w:cstheme="minorHAnsi"/>
+        </w:rPr>
+        <w:t xml:space="preserve"> </w:t>
+      </w:r>
+      <w:r>
+        <w:rPr>
+          <w:rFonts w:cstheme="minorHAnsi"/>
+        </w:rPr>
+        <w:t xml:space="preserve"> It is also the location where various run logs are stored.  </w:t>
+      </w:r>
+      <w:r>
+        <w:rPr>
+          <w:rFonts w:cstheme="minorHAnsi"/>
+        </w:rPr>
+        <w:t xml:space="preserve"> If all dir tags are specified as input, the first one that is writable will be used as the default output directory.  If no &lt;dir&gt; tags are specified, or if none are writable, </w:t>
+      </w:r>
+      <w:r>
+        <w:rPr>
+          <w:rFonts w:cstheme="minorHAnsi"/>
+        </w:rPr>
+        <w:t>the current working directory will be used.</w:t>
+      </w:r>
+    </w:p>
+    <w:p>
+      <w:pPr>
+        <w:rPr>
+          <w:rFonts w:cstheme="minorHAnsi"/>
+        </w:rPr>
+      </w:pPr>
+      <w:r>
+        <w:rPr>
+          <w:rFonts w:cstheme="minorHAnsi"/>
+        </w:rPr>
+        <w:t xml:space="preserve">The </w:t>
+      </w:r>
+      <w:proofErr w:type="spellStart"/>
+      <w:r>
+        <w:rPr>
+          <w:rFonts w:ascii="Courier New" w:hAnsi="Courier New" w:cs="Courier New"/>
+        </w:rPr>
+        <w:t>in_dir</w:t>
+      </w:r>
+      <w:proofErr w:type="spellEnd"/>
+      <w:r>
+        <w:rPr>
+          <w:rFonts w:cstheme="minorHAnsi"/>
+        </w:rPr>
+        <w:t xml:space="preserve"> attribute is optional and used only on output files or directories.  If present, it specifies the directory id of the directory in which the new file or directory is to be created.</w:t>
+      </w:r>
+    </w:p>
+    <w:p>
+      <w:pPr>
+        <w:rPr>
+          <w:rFonts w:cstheme="minorHAnsi"/>
+        </w:rPr>
+      </w:pPr>
+      <w:r>
+        <w:rPr>
+          <w:rFonts w:cstheme="minorHAnsi"/>
+        </w:rPr>
+        <w:t>The</w:t>
+      </w:r>
+      <w:r>
+        <w:rPr>
+          <w:rFonts w:ascii="Courier New" w:hAnsi="Courier New" w:cs="Courier New"/>
+        </w:rPr>
+        <w:t xml:space="preserve"> create </w:t>
+      </w:r>
+      <w:r>
+        <w:rPr>
+          <w:rFonts w:cstheme="minorHAnsi"/>
+        </w:rPr>
+        <w:t>attribute is optional and defaults to</w:t>
+      </w:r>
+      <w:r>
+        <w:rPr>
+          <w:rFonts w:ascii="Courier New" w:hAnsi="Courier New" w:cs="Courier New"/>
+        </w:rPr>
+        <w:t xml:space="preserve"> True</w:t>
+      </w:r>
+      <w:r>
+        <w:rPr>
+          <w:rFonts w:cstheme="minorHAnsi"/>
+        </w:rPr>
+        <w:t xml:space="preserve">.  It controls </w:t>
+      </w:r>
+      <w:r>
+        <w:rPr>
+          <w:rFonts w:cstheme="minorHAnsi"/>
+        </w:rPr>
+        <w:t xml:space="preserve">whether the directory is created by the pipeline prior to use.  </w:t>
+      </w:r>
+      <w:r>
+        <w:rPr>
+          <w:rFonts w:cstheme="minorHAnsi"/>
+        </w:rPr>
+        <w:t>We have to be able to control this because some tools want to create output files in an existing directory, and others want to create the directory and will fail if the output directory already exists.</w:t>
+      </w:r>
+    </w:p>
+    <w:p>
+      <w:pPr>
+        <w:rPr>
+          <w:rFonts w:cstheme="minorHAnsi"/>
+        </w:rPr>
+      </w:pPr>
+      <w:r>
+        <w:rPr>
+          <w:rFonts w:cstheme="minorHAnsi"/>
+        </w:rPr>
+        <w:t>The</w:t>
+      </w:r>
+      <w:r>
+        <w:rPr>
+          <w:rFonts w:ascii="Courier New" w:hAnsi="Courier New" w:cs="Courier New"/>
+        </w:rPr>
+        <w:t xml:space="preserve"> </w:t>
+      </w:r>
+      <w:proofErr w:type="spellStart"/>
+      <w:r>
+        <w:rPr>
+          <w:rFonts w:ascii="Courier New" w:hAnsi="Courier New" w:cs="Courier New"/>
+        </w:rPr>
+        <w:t>based_on</w:t>
+      </w:r>
+      <w:proofErr w:type="spellEnd"/>
+      <w:proofErr w:type="gramStart"/>
+      <w:r>
+        <w:rPr>
+          <w:rFonts w:cstheme="minorHAnsi"/>
+        </w:rPr>
+        <w:t xml:space="preserve">,  </w:t>
+      </w:r>
+      <w:r>
+        <w:rPr>
+          <w:rFonts w:ascii="Courier New" w:hAnsi="Courier New" w:cs="Courier New"/>
+        </w:rPr>
+        <w:t>pattern</w:t>
+      </w:r>
+      <w:proofErr w:type="gramEnd"/>
+      <w:r>
+        <w:rPr>
+          <w:rFonts w:cstheme="minorHAnsi"/>
+        </w:rPr>
+        <w:t xml:space="preserve">,  </w:t>
+      </w:r>
+      <w:r>
+        <w:rPr>
+          <w:rFonts w:ascii="Courier New" w:hAnsi="Courier New" w:cs="Courier New"/>
+        </w:rPr>
+        <w:t>replace</w:t>
+      </w:r>
+      <w:r>
+        <w:rPr>
+          <w:rFonts w:cstheme="minorHAnsi"/>
+        </w:rPr>
+        <w:t xml:space="preserve">, and  </w:t>
+      </w:r>
+      <w:r>
+        <w:rPr>
+          <w:rFonts w:ascii="Courier New" w:hAnsi="Courier New" w:cs="Courier New"/>
+        </w:rPr>
+        <w:t>append</w:t>
+      </w:r>
+      <w:r>
+        <w:rPr>
+          <w:rFonts w:cstheme="minorHAnsi"/>
+        </w:rPr>
+        <w:t xml:space="preserve"> attributes are as documented for the </w:t>
+      </w:r>
+      <w:r>
+        <w:rPr>
+          <w:rFonts w:ascii="Courier New" w:hAnsi="Courier New" w:cs="Courier New"/>
+        </w:rPr>
+        <w:t>&lt;file&gt;</w:t>
+      </w:r>
+      <w:r>
+        <w:rPr>
+          <w:rFonts w:cstheme="minorHAnsi"/>
+        </w:rPr>
+        <w:t xml:space="preserve"> tag.</w:t>
+      </w:r>
+    </w:p>
+    <w:p>
+      <w:pPr>
+        <w:pStyle w:val="Heading2"/>
+      </w:pPr>
+      <w:proofErr w:type="gramStart"/>
+      <w:r>
+        <w:lastRenderedPageBreak/>
+        <w:t>step</w:t>
+      </w:r>
+      <w:proofErr w:type="gramEnd"/>
+    </w:p>
+    <w:p>
+      <w:r>
+        <w:t xml:space="preserve">A </w:t>
+      </w:r>
+      <w:r>
+        <w:t>step</w:t>
+      </w:r>
+      <w:r>
+        <w:t xml:space="preserve"> is a logical phase of the pipeline.  A </w:t>
+      </w:r>
+      <w:r>
+        <w:rPr>
+          <w:rFonts w:ascii="Courier New" w:hAnsi="Courier New" w:cs="Courier New"/>
+        </w:rPr>
+        <w:t>&lt;</w:t>
+      </w:r>
+      <w:r>
+        <w:rPr>
+          <w:rFonts w:ascii="Courier New" w:hAnsi="Courier New" w:cs="Courier New"/>
+        </w:rPr>
+        <w:t>step</w:t>
+      </w:r>
+      <w:r>
+        <w:rPr>
+          <w:rFonts w:ascii="Courier New" w:hAnsi="Courier New" w:cs="Courier New"/>
+        </w:rPr>
+        <w:t>&gt;</w:t>
+      </w:r>
+      <w:r>
+        <w:t xml:space="preserve"> tag</w:t>
+      </w:r>
+      <w:r>
+        <w:t xml:space="preserve"> </w:t>
+      </w:r>
+      <w:r>
+        <w:t>contain</w:t>
+      </w:r>
+      <w:r>
+        <w:t xml:space="preserve">s one or </w:t>
+      </w:r>
+      <w:proofErr w:type="gramStart"/>
+      <w:r>
+        <w:t>more</w:t>
+      </w:r>
+      <w:r>
+        <w:t xml:space="preserve"> </w:t>
+      </w:r>
+      <w:r>
+        <w:t xml:space="preserve"> tool</w:t>
+      </w:r>
+      <w:proofErr w:type="gramEnd"/>
+      <w:r>
+        <w:t xml:space="preserve"> tag</w:t>
+      </w:r>
+      <w:r>
+        <w:t>s.</w:t>
+      </w:r>
+    </w:p>
+    <w:p>
+      <w:pPr>
+        <w:rPr>
+          <w:rFonts w:ascii="Courier New" w:hAnsi="Courier New" w:cs="Courier New"/>
+        </w:rPr>
+      </w:pPr>
+      <w:r>
+        <w:rPr>
+          <w:rFonts w:ascii="Courier New" w:hAnsi="Courier New" w:cs="Courier New"/>
+        </w:rPr>
+        <w:t>&lt;</w:t>
+      </w:r>
+      <w:r>
+        <w:rPr>
+          <w:rFonts w:ascii="Courier New" w:hAnsi="Courier New" w:cs="Courier New"/>
+        </w:rPr>
+        <w:t>step</w:t>
+      </w:r>
+      <w:r>
+        <w:rPr>
+          <w:rFonts w:ascii="Courier New" w:hAnsi="Courier New" w:cs="Courier New"/>
+        </w:rPr>
+        <w:t xml:space="preserve"> name="..."&gt;</w:t>
+      </w:r>
+      <w:r>
+        <w:rPr>
+          <w:rFonts w:ascii="Courier New" w:hAnsi="Courier New" w:cs="Courier New"/>
+        </w:rPr>
+        <w:br/>
+      </w:r>
+      <w:r>
+        <w:rPr>
+          <w:rFonts w:ascii="Courier New" w:hAnsi="Courier New" w:cs="Courier New"/>
+        </w:rPr>
+        <w:tab/>
+        <w:t>&lt;tool /&gt;</w:t>
+      </w:r>
+      <w:r>
+        <w:rPr>
+          <w:rFonts w:ascii="Courier New" w:hAnsi="Courier New" w:cs="Courier New"/>
+        </w:rPr>
+        <w:br/>
+        <w:t>&lt;/</w:t>
+      </w:r>
+      <w:r>
+        <w:rPr>
+          <w:rFonts w:ascii="Courier New" w:hAnsi="Courier New" w:cs="Courier New"/>
+        </w:rPr>
+        <w:t>step</w:t>
+      </w:r>
+      <w:r>
+        <w:rPr>
+          <w:rFonts w:ascii="Courier New" w:hAnsi="Courier New" w:cs="Courier New"/>
+        </w:rPr>
+        <w:t>&gt;</w:t>
+      </w:r>
+    </w:p>
+    <w:p>
+      <w:pPr>
+        <w:pStyle w:val="Heading2"/>
+      </w:pPr>
+      <w:proofErr w:type="spellStart"/>
+      <w:proofErr w:type="gramStart"/>
+      <w:r>
+        <w:t>foreach</w:t>
+      </w:r>
+      <w:proofErr w:type="spellEnd"/>
+      <w:proofErr w:type="gramEnd"/>
+    </w:p>
+    <w:p>
+      <w:r>
+        <w:t xml:space="preserve">The </w:t>
+      </w:r>
+      <w:r>
+        <w:rPr>
+          <w:rFonts w:ascii="Courier New" w:hAnsi="Courier New" w:cs="Courier New"/>
+        </w:rPr>
+        <w:t>&lt;</w:t>
+      </w:r>
+      <w:proofErr w:type="spellStart"/>
+      <w:r>
+        <w:rPr>
+          <w:rFonts w:ascii="Courier New" w:hAnsi="Courier New" w:cs="Courier New"/>
+        </w:rPr>
+        <w:t>foreach</w:t>
+      </w:r>
+      <w:proofErr w:type="spellEnd"/>
+      <w:r>
+        <w:rPr>
+          <w:rFonts w:ascii="Courier New" w:hAnsi="Courier New" w:cs="Courier New"/>
+        </w:rPr>
+        <w:t>&gt;</w:t>
+      </w:r>
+      <w:r>
+        <w:t xml:space="preserve"> tag allows a step to be run on several files</w:t>
+      </w:r>
+      <w:r>
+        <w:t xml:space="preserve"> in a directory identified by the</w:t>
+      </w:r>
+      <w:r>
+        <w:t xml:space="preserve"> </w:t>
+      </w:r>
+      <w:r>
+        <w:rPr>
+          <w:rFonts w:ascii="Courier New" w:hAnsi="Courier New" w:cs="Courier New"/>
+        </w:rPr>
+        <w:t>dir</w:t>
+      </w:r>
+      <w:r>
+        <w:t xml:space="preserve"> </w:t>
+      </w:r>
+      <w:r>
+        <w:t>a</w:t>
+      </w:r>
+      <w:r>
+        <w:t>ttribute</w:t>
+      </w:r>
+      <w:r>
+        <w:t xml:space="preserve">. </w:t>
+      </w:r>
+    </w:p>
+    <w:p>
       <w:r>
         <w:rPr>
           <w:b/>
           <w:i/>
         </w:rPr>
-        <w:t>Note:</w:t>
-      </w:r>
-      <w:r>
-        <w:rPr>
-          <w:i/>
-        </w:rPr>
-        <w:t xml:space="preserve"> we n</w:t>
-      </w:r>
-      <w:r>
-        <w:rPr>
-          <w:i/>
-        </w:rPr>
-        <w:t>eed to revisit the parameter form</w:t>
-      </w:r>
-      <w:r>
-        <w:rPr>
-          <w:i/>
-        </w:rPr>
-        <w:t xml:space="preserve"> when we have nailed down the form of the invoking command, for instance, how we specify the XML file describing the pipeline.</w:t>
-      </w:r>
-    </w:p>
-    <w:p>
-      <w:r>
-        <w:t>I</w:t>
-      </w:r>
-      <w:r>
-        <w:t xml:space="preserve">f the </w:t>
-      </w:r>
-      <w:proofErr w:type="spellStart"/>
-      <w:r>
-        <w:rPr>
-          <w:rFonts w:ascii="Courier New" w:hAnsi="Courier New" w:cs="Courier New"/>
-        </w:rPr>
-        <w:t>based_on</w:t>
-      </w:r>
-      <w:proofErr w:type="spellEnd"/>
-      <w:r>
-        <w:t xml:space="preserve"> form is used, the </w:t>
-      </w:r>
-      <w:proofErr w:type="spellStart"/>
-      <w:r>
-        <w:rPr>
-          <w:rFonts w:ascii="Courier New" w:hAnsi="Courier New" w:cs="Courier New"/>
-        </w:rPr>
-        <w:t>based_on</w:t>
-      </w:r>
-      <w:proofErr w:type="spellEnd"/>
-      <w:r>
-        <w:t xml:space="preserve"> value specifies a previously-declared file id. The file spec for this file will be generated as if by using the Python </w:t>
-      </w:r>
-      <w:proofErr w:type="spellStart"/>
+        <w:t>IMPORTANT NOTE:</w:t>
+      </w:r>
+      <w:r>
+        <w:t xml:space="preserve"> The “iterations” of the </w:t>
+      </w:r>
+      <w:r>
+        <w:rPr>
+          <w:rFonts w:ascii="Courier New" w:hAnsi="Courier New" w:cs="Courier New"/>
+        </w:rPr>
+        <w:t>&lt;</w:t>
+      </w:r>
+      <w:proofErr w:type="spellStart"/>
+      <w:r>
+        <w:rPr>
+          <w:rFonts w:ascii="Courier New" w:hAnsi="Courier New" w:cs="Courier New"/>
+        </w:rPr>
+        <w:t>foreach</w:t>
+      </w:r>
+      <w:proofErr w:type="spellEnd"/>
+      <w:r>
+        <w:rPr>
+          <w:rFonts w:ascii="Courier New" w:hAnsi="Courier New" w:cs="Courier New"/>
+        </w:rPr>
+        <w:t>&gt;</w:t>
+      </w:r>
+      <w:r>
+        <w:t xml:space="preserve"> processing may happen in parallel.  All processing of one set of files must be completely independent of the processing of another set of files.</w:t>
+      </w:r>
+    </w:p>
+    <w:p>
+      <w:r>
+        <w:t xml:space="preserve">The files to be used within this directory are identified by </w:t>
+      </w:r>
+      <w:r>
+        <w:t xml:space="preserve">pattern matching the file names, so it is useful primarily when the files are systematically named, for instance, the output directory of an Illumina sequencing run.  When there </w:t>
+      </w:r>
       <w:proofErr w:type="gramStart"/>
       <w:r>
-        <w:t>re.subs</w:t>
-      </w:r>
-      <w:proofErr w:type="spellEnd"/>
-      <w:r>
+        <w:t xml:space="preserve">are </w:t>
+      </w:r>
+      <w:r>
+        <w:t>group</w:t>
+      </w:r>
+      <w:r>
+        <w:t>s of files that need</w:t>
+      </w:r>
+      <w:proofErr w:type="gramEnd"/>
+      <w:r>
+        <w:t xml:space="preserve"> to be processed together, </w:t>
+      </w:r>
+      <w:r>
+        <w:t xml:space="preserve">for instance, paired </w:t>
+      </w:r>
+      <w:proofErr w:type="spellStart"/>
+      <w:r>
+        <w:t>fastq</w:t>
+      </w:r>
+      <w:proofErr w:type="spellEnd"/>
+      <w:r>
+        <w:t xml:space="preserve"> files, </w:t>
+      </w:r>
+      <w:r>
+        <w:t xml:space="preserve">the tag allows constructing the name of the </w:t>
+      </w:r>
+      <w:r>
+        <w:t>other</w:t>
+      </w:r>
+      <w:r>
+        <w:t xml:space="preserve"> </w:t>
+      </w:r>
+      <w:r>
+        <w:t xml:space="preserve">input or output </w:t>
+      </w:r>
+      <w:r>
+        <w:t>file</w:t>
+      </w:r>
+      <w:r>
+        <w:t>s</w:t>
+      </w:r>
+      <w:r>
+        <w:t xml:space="preserve"> based on the </w:t>
+      </w:r>
+      <w:r>
+        <w:t xml:space="preserve">name of </w:t>
+      </w:r>
+      <w:r>
+        <w:t xml:space="preserve">first one, again via </w:t>
+      </w:r>
+      <w:proofErr w:type="spellStart"/>
+      <w:r>
+        <w:t>regexp</w:t>
+      </w:r>
+      <w:proofErr w:type="spellEnd"/>
+      <w:r>
+        <w:t xml:space="preserve"> pattern matching / pattern replacement.  This could be used, for instance, in performing paired end alignment. </w:t>
+      </w:r>
+    </w:p>
+    <w:p>
+      <w:pPr>
+        <w:rPr>
+          <w:rFonts w:ascii="Courier New" w:hAnsi="Courier New" w:cs="Courier New"/>
+        </w:rPr>
+      </w:pPr>
+      <w:r>
+        <w:rPr>
+          <w:rFonts w:ascii="Courier New" w:hAnsi="Courier New" w:cs="Courier New"/>
+        </w:rPr>
+        <w:t>&lt;</w:t>
+      </w:r>
+      <w:proofErr w:type="spellStart"/>
+      <w:r>
+        <w:rPr>
+          <w:rFonts w:ascii="Courier New" w:hAnsi="Courier New" w:cs="Courier New"/>
+        </w:rPr>
+        <w:t>foreach</w:t>
+      </w:r>
+      <w:proofErr w:type="spellEnd"/>
+      <w:r>
+        <w:rPr>
+          <w:rFonts w:ascii="Courier New" w:hAnsi="Courier New" w:cs="Courier New"/>
+        </w:rPr>
+        <w:t xml:space="preserve"> dir=”...”</w:t>
+      </w:r>
+      <w:r>
+        <w:rPr>
+          <w:rFonts w:ascii="Courier New" w:hAnsi="Courier New" w:cs="Courier New"/>
+        </w:rPr>
+        <w:t>&gt;</w:t>
+      </w:r>
+      <w:r>
+        <w:rPr>
+          <w:rFonts w:ascii="Courier New" w:hAnsi="Courier New" w:cs="Courier New"/>
+        </w:rPr>
+        <w:br/>
+      </w:r>
+      <w:r>
+        <w:rPr>
+          <w:rFonts w:ascii="Courier New" w:hAnsi="Courier New" w:cs="Courier New"/>
+        </w:rPr>
+        <w:tab/>
+        <w:t>&lt;file id=”...” pattern=”...”</w:t>
+      </w:r>
+      <w:r>
+        <w:rPr>
+          <w:rFonts w:ascii="Courier New" w:hAnsi="Courier New" w:cs="Courier New"/>
+        </w:rPr>
+        <w:t xml:space="preserve"> /</w:t>
+      </w:r>
+      <w:r>
+        <w:rPr>
+          <w:rFonts w:ascii="Courier New" w:hAnsi="Courier New" w:cs="Courier New"/>
+        </w:rPr>
+        <w:t>&gt;</w:t>
+      </w:r>
+      <w:r>
+        <w:rPr>
+          <w:rFonts w:ascii="Courier New" w:hAnsi="Courier New" w:cs="Courier New"/>
+        </w:rPr>
+        <w:br/>
+      </w:r>
+      <w:r>
+        <w:rPr>
+          <w:rFonts w:ascii="Courier New" w:hAnsi="Courier New" w:cs="Courier New"/>
+        </w:rPr>
+        <w:tab/>
+        <w:t xml:space="preserve">&lt;related </w:t>
+      </w:r>
+      <w:r>
+        <w:rPr>
+          <w:rFonts w:ascii="Courier New" w:hAnsi="Courier New" w:cs="Courier New"/>
+        </w:rPr>
+        <w:t xml:space="preserve">id=”...” </w:t>
+      </w:r>
+      <w:proofErr w:type="spellStart"/>
+      <w:r>
+        <w:rPr>
+          <w:rFonts w:ascii="Courier New" w:hAnsi="Courier New" w:cs="Courier New"/>
+        </w:rPr>
+        <w:t>inout</w:t>
+      </w:r>
+      <w:proofErr w:type="spellEnd"/>
+      <w:r>
+        <w:rPr>
+          <w:rFonts w:ascii="Courier New" w:hAnsi="Courier New" w:cs="Courier New"/>
+        </w:rPr>
+        <w:t>=”...”</w:t>
+      </w:r>
+      <w:r>
+        <w:rPr>
+          <w:rFonts w:ascii="Courier New" w:hAnsi="Courier New" w:cs="Courier New"/>
+        </w:rPr>
+        <w:t xml:space="preserve"> pattern=”...” replace=”...” /&gt;</w:t>
+      </w:r>
+      <w:r>
+        <w:rPr>
+          <w:rFonts w:ascii="Courier New" w:hAnsi="Courier New" w:cs="Courier New"/>
+        </w:rPr>
+        <w:br/>
+      </w:r>
+      <w:r>
+        <w:rPr>
+          <w:rFonts w:ascii="Courier New" w:hAnsi="Courier New" w:cs="Courier New"/>
+        </w:rPr>
+        <w:tab/>
+        <w:t>&lt;step /&gt;</w:t>
+      </w:r>
+      <w:r>
+        <w:rPr>
+          <w:rFonts w:ascii="Courier New" w:hAnsi="Courier New" w:cs="Courier New"/>
+        </w:rPr>
+        <w:br/>
+        <w:t>&lt;/</w:t>
+      </w:r>
+      <w:proofErr w:type="spellStart"/>
+      <w:r>
+        <w:rPr>
+          <w:rFonts w:ascii="Courier New" w:hAnsi="Courier New" w:cs="Courier New"/>
+        </w:rPr>
+        <w:t>foreach</w:t>
+      </w:r>
+      <w:proofErr w:type="spellEnd"/>
+      <w:r>
+        <w:rPr>
+          <w:rFonts w:ascii="Courier New" w:hAnsi="Courier New" w:cs="Courier New"/>
+        </w:rPr>
+        <w:t>&gt;</w:t>
+      </w:r>
+    </w:p>
+    <w:p>
+      <w:pPr>
+        <w:rPr>
+          <w:rFonts w:cstheme="minorHAnsi"/>
+        </w:rPr>
+      </w:pPr>
+      <w:r>
+        <w:rPr>
+          <w:rFonts w:cstheme="minorHAnsi"/>
+        </w:rPr>
+        <w:t xml:space="preserve">The </w:t>
+      </w:r>
+      <w:r>
+        <w:rPr>
+          <w:rFonts w:ascii="Courier New" w:hAnsi="Courier New" w:cs="Courier New"/>
+        </w:rPr>
+        <w:t>&lt;</w:t>
+      </w:r>
+      <w:proofErr w:type="spellStart"/>
+      <w:r>
+        <w:rPr>
+          <w:rFonts w:ascii="Courier New" w:hAnsi="Courier New" w:cs="Courier New"/>
+        </w:rPr>
+        <w:t>foreach</w:t>
+      </w:r>
+      <w:proofErr w:type="spellEnd"/>
+      <w:r>
+        <w:rPr>
+          <w:rFonts w:ascii="Courier New" w:hAnsi="Courier New" w:cs="Courier New"/>
+        </w:rPr>
+        <w:t>&gt;</w:t>
+      </w:r>
+      <w:r>
+        <w:rPr>
+          <w:rFonts w:cstheme="minorHAnsi"/>
+        </w:rPr>
+        <w:t xml:space="preserve"> tag processes a set of files in the directory whose id is specified in the </w:t>
+      </w:r>
+      <w:r>
+        <w:rPr>
+          <w:rFonts w:ascii="Courier New" w:hAnsi="Courier New" w:cs="Courier New"/>
+        </w:rPr>
+        <w:t>dir</w:t>
+      </w:r>
+      <w:r>
+        <w:rPr>
+          <w:rFonts w:cstheme="minorHAnsi"/>
+        </w:rPr>
+        <w:t xml:space="preserve"> attribute.  The order in which the files are processed is unspecified; in a cluster environment, they may be processed in parallel. </w:t>
+      </w:r>
+    </w:p>
+    <w:p>
+      <w:pPr>
+        <w:rPr>
+          <w:rFonts w:cstheme="minorHAnsi"/>
+        </w:rPr>
+      </w:pPr>
+      <w:r>
+        <w:rPr>
+          <w:rFonts w:cstheme="minorHAnsi"/>
+        </w:rPr>
+        <w:t xml:space="preserve">The </w:t>
+      </w:r>
+      <w:r>
+        <w:rPr>
+          <w:rFonts w:ascii="Courier New" w:hAnsi="Courier New" w:cs="Courier New"/>
+        </w:rPr>
+        <w:t>&lt;file&gt;</w:t>
+      </w:r>
+      <w:r>
+        <w:rPr>
+          <w:rFonts w:cstheme="minorHAnsi"/>
+        </w:rPr>
+        <w:t xml:space="preserve"> tag</w:t>
+      </w:r>
+      <w:r>
+        <w:rPr>
+          <w:rFonts w:cstheme="minorHAnsi"/>
+        </w:rPr>
+        <w:t xml:space="preserve">’s </w:t>
+      </w:r>
+      <w:r>
+        <w:rPr>
+          <w:rFonts w:ascii="Courier New" w:hAnsi="Courier New" w:cs="Courier New"/>
+        </w:rPr>
+        <w:t>pattern</w:t>
+      </w:r>
+      <w:r>
+        <w:rPr>
+          <w:rFonts w:cstheme="minorHAnsi"/>
+        </w:rPr>
+        <w:t xml:space="preserve"> attribute</w:t>
+      </w:r>
+      <w:r>
+        <w:rPr>
+          <w:rFonts w:cstheme="minorHAnsi"/>
+        </w:rPr>
+        <w:t xml:space="preserve"> specifies </w:t>
+      </w:r>
+      <w:r>
+        <w:rPr>
+          <w:rFonts w:cstheme="minorHAnsi"/>
+        </w:rPr>
+        <w:t xml:space="preserve">the python </w:t>
+      </w:r>
+      <w:proofErr w:type="spellStart"/>
+      <w:r>
+        <w:rPr>
+          <w:rFonts w:cstheme="minorHAnsi"/>
+        </w:rPr>
+        <w:t>regex</w:t>
+      </w:r>
+      <w:proofErr w:type="spellEnd"/>
+      <w:r>
+        <w:rPr>
+          <w:rFonts w:cstheme="minorHAnsi"/>
+        </w:rPr>
+        <w:t xml:space="preserve"> </w:t>
+      </w:r>
+      <w:r>
+        <w:rPr>
+          <w:rFonts w:cstheme="minorHAnsi"/>
+        </w:rPr>
+        <w:t>pattern</w:t>
+      </w:r>
+      <w:r>
+        <w:rPr>
+          <w:rFonts w:cstheme="minorHAnsi"/>
+        </w:rPr>
+        <w:t xml:space="preserve"> that will be used to select files for processing</w:t>
+      </w:r>
+      <w:r>
+        <w:rPr>
+          <w:rFonts w:cstheme="minorHAnsi"/>
+        </w:rPr>
+        <w:t xml:space="preserve">; it will be applied to each filename in the directory as if by using python’s </w:t>
+      </w:r>
+      <w:proofErr w:type="spellStart"/>
+      <w:proofErr w:type="gramStart"/>
+      <w:r>
+        <w:rPr>
+          <w:rFonts w:cstheme="minorHAnsi"/>
+        </w:rPr>
+        <w:t>re.match</w:t>
+      </w:r>
+      <w:proofErr w:type="spellEnd"/>
+      <w:r>
+        <w:rPr>
+          <w:rFonts w:cstheme="minorHAnsi"/>
+        </w:rPr>
         <w:t>(</w:t>
       </w:r>
       <w:proofErr w:type="gramEnd"/>
       <w:r>
-        <w:t xml:space="preserve">) operation using the values of </w:t>
+        <w:rPr>
+          <w:rFonts w:cstheme="minorHAnsi"/>
+        </w:rPr>
+        <w:t xml:space="preserve">) function.  </w:t>
+      </w:r>
+      <w:r>
+        <w:rPr>
+          <w:rFonts w:cstheme="minorHAnsi"/>
+        </w:rPr>
+        <w:t xml:space="preserve">There must be exactly one </w:t>
+      </w:r>
+      <w:r>
+        <w:rPr>
+          <w:rFonts w:ascii="Courier New" w:hAnsi="Courier New" w:cs="Courier New"/>
+        </w:rPr>
+        <w:t>&lt;file&gt;</w:t>
+      </w:r>
+      <w:r>
+        <w:rPr>
+          <w:rFonts w:cstheme="minorHAnsi"/>
+        </w:rPr>
+        <w:t xml:space="preserve"> tag in a </w:t>
+      </w:r>
+      <w:r>
+        <w:rPr>
+          <w:rFonts w:ascii="Courier New" w:hAnsi="Courier New" w:cs="Courier New"/>
+        </w:rPr>
+        <w:t>&lt;</w:t>
+      </w:r>
+      <w:proofErr w:type="spellStart"/>
+      <w:r>
+        <w:rPr>
+          <w:rFonts w:ascii="Courier New" w:hAnsi="Courier New" w:cs="Courier New"/>
+        </w:rPr>
+        <w:t>foreach</w:t>
+      </w:r>
+      <w:proofErr w:type="spellEnd"/>
+      <w:r>
+        <w:rPr>
+          <w:rFonts w:ascii="Courier New" w:hAnsi="Courier New" w:cs="Courier New"/>
+        </w:rPr>
+        <w:t>&gt;</w:t>
+      </w:r>
+      <w:r>
+        <w:rPr>
+          <w:rFonts w:cstheme="minorHAnsi"/>
+        </w:rPr>
+        <w:t xml:space="preserve">. </w:t>
+      </w:r>
+      <w:r>
+        <w:rPr>
+          <w:rFonts w:cstheme="minorHAnsi"/>
+        </w:rPr>
+        <w:t>Any filenames that match will be processed. T</w:t>
+      </w:r>
+      <w:r>
+        <w:rPr>
+          <w:rFonts w:cstheme="minorHAnsi"/>
+        </w:rPr>
+        <w:t xml:space="preserve">he </w:t>
+      </w:r>
+      <w:r>
+        <w:rPr>
+          <w:rFonts w:cstheme="minorHAnsi"/>
+        </w:rPr>
+        <w:t xml:space="preserve">tag’s </w:t>
+      </w:r>
+      <w:r>
+        <w:rPr>
+          <w:rFonts w:ascii="Courier New" w:hAnsi="Courier New" w:cs="Courier New"/>
+        </w:rPr>
+        <w:t>id</w:t>
+      </w:r>
+      <w:r>
+        <w:rPr>
+          <w:rFonts w:cstheme="minorHAnsi"/>
+        </w:rPr>
+        <w:t xml:space="preserve"> </w:t>
+      </w:r>
+      <w:r>
+        <w:rPr>
+          <w:rFonts w:cstheme="minorHAnsi"/>
+        </w:rPr>
+        <w:t>attribute specifies the id</w:t>
+      </w:r>
+      <w:r>
+        <w:rPr>
+          <w:rFonts w:cstheme="minorHAnsi"/>
+        </w:rPr>
+        <w:t xml:space="preserve"> this file will be referenced by in the step’s tools.</w:t>
+      </w:r>
+      <w:r>
+        <w:rPr>
+          <w:rFonts w:cstheme="minorHAnsi"/>
+        </w:rPr>
+        <w:t xml:space="preserve">  Since the files identified by this tag must exist to be pattern matched, they are inherently classed as input files.</w:t>
+      </w:r>
+    </w:p>
+    <w:p>
+      <w:pPr>
+        <w:rPr>
+          <w:rFonts w:cstheme="minorHAnsi"/>
+        </w:rPr>
+      </w:pPr>
+      <w:r>
+        <w:rPr>
+          <w:rFonts w:cstheme="minorHAnsi"/>
+        </w:rPr>
+        <w:t xml:space="preserve">The </w:t>
+      </w:r>
+      <w:r>
+        <w:rPr>
+          <w:rFonts w:ascii="Courier New" w:hAnsi="Courier New" w:cs="Courier New"/>
+        </w:rPr>
+        <w:t>&lt;related&gt;</w:t>
+      </w:r>
+      <w:r>
+        <w:rPr>
+          <w:rFonts w:cstheme="minorHAnsi"/>
+        </w:rPr>
+        <w:t xml:space="preserve"> tag specifies another file in the same directory, or to be created. The</w:t>
+      </w:r>
+      <w:r>
+        <w:rPr>
+          <w:rFonts w:ascii="Courier New" w:hAnsi="Courier New" w:cs="Courier New"/>
+        </w:rPr>
+        <w:t xml:space="preserve"> id</w:t>
+      </w:r>
+      <w:r>
+        <w:rPr>
+          <w:rFonts w:cstheme="minorHAnsi"/>
+        </w:rPr>
+        <w:t xml:space="preserve"> attribute specifies the id by which this file will be referenced.  The </w:t>
+      </w:r>
+      <w:proofErr w:type="spellStart"/>
+      <w:r>
+        <w:rPr>
+          <w:rFonts w:ascii="Courier New" w:hAnsi="Courier New" w:cs="Courier New"/>
+        </w:rPr>
+        <w:t>inout</w:t>
+      </w:r>
+      <w:proofErr w:type="spellEnd"/>
+      <w:r>
+        <w:rPr>
+          <w:rFonts w:cstheme="minorHAnsi"/>
+        </w:rPr>
+        <w:t xml:space="preserve"> attribute’s value shall be either </w:t>
+      </w:r>
+      <w:r>
+        <w:rPr>
+          <w:rFonts w:ascii="Courier New" w:hAnsi="Courier New" w:cs="Courier New"/>
+        </w:rPr>
+        <w:t>in</w:t>
+      </w:r>
+      <w:r>
+        <w:rPr>
+          <w:rFonts w:cstheme="minorHAnsi"/>
+        </w:rPr>
+        <w:t xml:space="preserve"> or </w:t>
+      </w:r>
+      <w:r>
+        <w:rPr>
+          <w:rFonts w:ascii="Courier New" w:hAnsi="Courier New" w:cs="Courier New"/>
+        </w:rPr>
+        <w:t>out</w:t>
+      </w:r>
+      <w:r>
+        <w:rPr>
+          <w:rFonts w:cstheme="minorHAnsi"/>
+        </w:rPr>
+        <w:t xml:space="preserve">.  The </w:t>
       </w:r>
       <w:r>
         <w:rPr>
@@ -864,74 +2221,217 @@
         <w:t>pattern</w:t>
       </w:r>
       <w:r>
-        <w:t xml:space="preserve"> and </w:t>
-      </w:r>
-      <w:r>
-        <w:rPr>
-          <w:rFonts w:ascii="Courier New" w:hAnsi="Courier New" w:cs="Courier New"/>
-        </w:rPr>
-        <w:t>replace</w:t>
-      </w:r>
-      <w:r>
-        <w:t>.  This capability is needed, for instance, using samtools, where some commands need the trailing “.bam” stripped off of a file name.</w:t>
-      </w:r>
-    </w:p>
-    <w:p>
-      <w:pPr>
-        <w:pStyle w:val="Heading2"/>
-      </w:pPr>
+        <w:rPr>
+          <w:rFonts w:cstheme="minorHAnsi"/>
+        </w:rPr>
+        <w:t xml:space="preserve"> and</w:t>
+      </w:r>
+      <w:r>
+        <w:rPr>
+          <w:rFonts w:ascii="Courier New" w:hAnsi="Courier New" w:cs="Courier New"/>
+        </w:rPr>
+        <w:t xml:space="preserve"> replace</w:t>
+      </w:r>
+      <w:r>
+        <w:rPr>
+          <w:rFonts w:cstheme="minorHAnsi"/>
+        </w:rPr>
+        <w:t xml:space="preserve"> attributes </w:t>
+      </w:r>
+      <w:r>
+        <w:rPr>
+          <w:rFonts w:cstheme="minorHAnsi"/>
+        </w:rPr>
+        <w:t xml:space="preserve">specify python </w:t>
+      </w:r>
+      <w:proofErr w:type="spellStart"/>
+      <w:r>
+        <w:rPr>
+          <w:rFonts w:cstheme="minorHAnsi"/>
+        </w:rPr>
+        <w:t>regex</w:t>
+      </w:r>
+      <w:proofErr w:type="spellEnd"/>
+      <w:r>
+        <w:rPr>
+          <w:rFonts w:cstheme="minorHAnsi"/>
+        </w:rPr>
+        <w:t xml:space="preserve"> patterns which </w:t>
+      </w:r>
+      <w:r>
+        <w:rPr>
+          <w:rFonts w:cstheme="minorHAnsi"/>
+        </w:rPr>
+        <w:t xml:space="preserve">are used to </w:t>
+      </w:r>
+      <w:r>
+        <w:rPr>
+          <w:rFonts w:cstheme="minorHAnsi"/>
+        </w:rPr>
+        <w:t>modify the controlling filename into the desired filename as if by python’</w:t>
+      </w:r>
+      <w:r>
+        <w:rPr>
+          <w:rFonts w:cstheme="minorHAnsi"/>
+        </w:rPr>
+        <w:t xml:space="preserve">s </w:t>
+      </w:r>
       <w:proofErr w:type="gramStart"/>
       <w:r>
-        <w:t>dir</w:t>
+        <w:rPr>
+          <w:rFonts w:cstheme="minorHAnsi"/>
+        </w:rPr>
+        <w:t>re.sub</w:t>
+      </w:r>
+      <w:r>
+        <w:rPr>
+          <w:rFonts w:cstheme="minorHAnsi"/>
+        </w:rPr>
+        <w:t>(</w:t>
       </w:r>
       <w:proofErr w:type="gramEnd"/>
-    </w:p>
-    <w:p>
-      <w:r>
-        <w:t xml:space="preserve">The </w:t>
-      </w:r>
+      <w:r>
+        <w:rPr>
+          <w:rFonts w:cstheme="minorHAnsi"/>
+        </w:rPr>
+        <w:t>) function.</w:t>
+      </w:r>
+      <w:r>
+        <w:rPr>
+          <w:rFonts w:cstheme="minorHAnsi"/>
+        </w:rPr>
+        <w:t xml:space="preserve"> </w:t>
+      </w:r>
+    </w:p>
+    <w:p>
+      <w:pPr>
+        <w:rPr>
+          <w:rFonts w:cstheme="minorHAnsi"/>
+        </w:rPr>
+      </w:pPr>
+      <w:r>
+        <w:rPr>
+          <w:rFonts w:cstheme="minorHAnsi"/>
+        </w:rPr>
+        <w:t>For each set of files identified by the above tags, execute the operations specified by the &lt;step&gt; tag(s).</w:t>
+      </w:r>
+    </w:p>
+    <w:p>
+      <w:pPr>
+        <w:pStyle w:val="Heading3"/>
+      </w:pPr>
+      <w:r>
+        <w:lastRenderedPageBreak/>
+        <w:t>Example</w:t>
+      </w:r>
+    </w:p>
+    <w:p>
+      <w:r>
+        <w:t>A</w:t>
+      </w:r>
+      <w:r>
+        <w:t>ssume that the directory /home/example contains the following files</w:t>
+      </w:r>
+      <w:r>
+        <w:t>, output f</w:t>
+      </w:r>
+      <w:r>
+        <w:t xml:space="preserve">rom an Illumina sequencing </w:t>
+      </w:r>
+      <w:proofErr w:type="gramStart"/>
+      <w:r>
+        <w:t xml:space="preserve">run, </w:t>
+      </w:r>
+      <w:r>
+        <w:t>that</w:t>
+      </w:r>
+      <w:proofErr w:type="gramEnd"/>
+      <w:r>
+        <w:t xml:space="preserve"> we now need to align with our pipeline</w:t>
+      </w:r>
+      <w:r>
+        <w:t>:</w:t>
+      </w:r>
+    </w:p>
+    <w:p>
+      <w:pPr>
+        <w:rPr>
+          <w:rFonts w:ascii="Courier New" w:hAnsi="Courier New" w:cs="Courier New"/>
+        </w:rPr>
+      </w:pPr>
+      <w:r>
+        <w:rPr>
+          <w:rFonts w:ascii="Courier New" w:hAnsi="Courier New" w:cs="Courier New"/>
+        </w:rPr>
+        <w:t xml:space="preserve"> </w:t>
+      </w:r>
+      <w:r>
+        <w:rPr>
+          <w:rFonts w:ascii="Courier New" w:hAnsi="Courier New" w:cs="Courier New"/>
+        </w:rPr>
+        <w:t>A2_S1_L001_R1_001.fastq</w:t>
+      </w:r>
+      <w:r>
+        <w:rPr>
+          <w:rFonts w:ascii="Courier New" w:hAnsi="Courier New" w:cs="Courier New"/>
+        </w:rPr>
+        <w:br/>
+        <w:t xml:space="preserve"> A2_S1_L001_R1_002.fastq</w:t>
+      </w:r>
+      <w:r>
+        <w:rPr>
+          <w:rFonts w:ascii="Courier New" w:hAnsi="Courier New" w:cs="Courier New"/>
+        </w:rPr>
+        <w:br/>
+        <w:t xml:space="preserve"> A2_S1_L001_R2_001.fastq</w:t>
+      </w:r>
+      <w:r>
+        <w:rPr>
+          <w:rFonts w:ascii="Courier New" w:hAnsi="Courier New" w:cs="Courier New"/>
+        </w:rPr>
+        <w:br/>
+        <w:t xml:space="preserve"> A2_S1_L001_R2_002.fastq</w:t>
+      </w:r>
+    </w:p>
+    <w:p>
+      <w:pPr>
+        <w:rPr>
+          <w:rFonts w:ascii="Courier New" w:hAnsi="Courier New" w:cs="Courier New"/>
+        </w:rPr>
+      </w:pPr>
       <w:r>
         <w:rPr>
           <w:rFonts w:ascii="Courier New" w:hAnsi="Courier New" w:cs="Courier New"/>
         </w:rPr>
         <w:t>&lt;</w:t>
       </w:r>
-      <w:r>
-        <w:rPr>
-          <w:rFonts w:ascii="Courier New" w:hAnsi="Courier New" w:cs="Courier New"/>
-        </w:rPr>
-        <w:t>dir&gt;</w:t>
-      </w:r>
-      <w:r>
-        <w:t xml:space="preserve"> tag specifies a directory</w:t>
-      </w:r>
-      <w:r>
-        <w:t xml:space="preserve">.  As with files, a dir can specify an input or output directory.  The difference is that an output directory need not exist on startup. </w:t>
-      </w:r>
-    </w:p>
-    <w:p>
-      <w:pPr>
-        <w:rPr>
-          <w:rFonts w:ascii="Courier New" w:hAnsi="Courier New" w:cs="Courier New"/>
-        </w:rPr>
-      </w:pPr>
-      <w:r>
-        <w:rPr>
-          <w:rFonts w:ascii="Courier New" w:hAnsi="Courier New" w:cs="Courier New"/>
-        </w:rPr>
-        <w:t>&lt;</w:t>
-      </w:r>
-      <w:r>
-        <w:rPr>
-          <w:rFonts w:ascii="Courier New" w:hAnsi="Courier New" w:cs="Courier New"/>
-        </w:rPr>
-        <w:t xml:space="preserve">dir id="..." </w:t>
-      </w:r>
-      <w:r>
-        <w:rPr>
-          <w:rFonts w:ascii="Courier New" w:hAnsi="Courier New" w:cs="Courier New"/>
-        </w:rPr>
-        <w:t xml:space="preserve">input=”...” </w:t>
+      <w:proofErr w:type="spellStart"/>
+      <w:r>
+        <w:rPr>
+          <w:rFonts w:ascii="Courier New" w:hAnsi="Courier New" w:cs="Courier New"/>
+        </w:rPr>
+        <w:t>inputdir</w:t>
+      </w:r>
+      <w:proofErr w:type="spellEnd"/>
+      <w:r>
+        <w:rPr>
+          <w:rFonts w:ascii="Courier New" w:hAnsi="Courier New" w:cs="Courier New"/>
+        </w:rPr>
+        <w:t xml:space="preserve"> id=”</w:t>
+      </w:r>
+      <w:proofErr w:type="spellStart"/>
+      <w:r>
+        <w:rPr>
+          <w:rFonts w:ascii="Courier New" w:hAnsi="Courier New" w:cs="Courier New"/>
+        </w:rPr>
+        <w:t>indir</w:t>
+      </w:r>
+      <w:proofErr w:type="spellEnd"/>
+      <w:r>
+        <w:rPr>
+          <w:rFonts w:ascii="Courier New" w:hAnsi="Courier New" w:cs="Courier New"/>
+        </w:rPr>
+        <w:t xml:space="preserve">” </w:t>
       </w:r>
       <w:proofErr w:type="spellStart"/>
       <w:r>
@@ -945,33 +2445,7 @@
         <w:rPr>
           <w:rFonts w:ascii="Courier New" w:hAnsi="Courier New" w:cs="Courier New"/>
         </w:rPr>
-        <w:t xml:space="preserve">="..." </w:t>
-      </w:r>
-      <w:proofErr w:type="spellStart"/>
-      <w:r>
-        <w:rPr>
-          <w:rFonts w:ascii="Courier New" w:hAnsi="Courier New" w:cs="Courier New"/>
-        </w:rPr>
-        <w:t>in_dir</w:t>
-      </w:r>
-      <w:proofErr w:type="spellEnd"/>
-      <w:r>
-        <w:rPr>
-          <w:rFonts w:ascii="Courier New" w:hAnsi="Courier New" w:cs="Courier New"/>
-        </w:rPr>
-        <w:t xml:space="preserve">=”...” </w:t>
-      </w:r>
-      <w:r>
-        <w:rPr>
-          <w:rFonts w:ascii="Courier New" w:hAnsi="Courier New" w:cs="Courier New"/>
-        </w:rPr>
-        <w:t xml:space="preserve">create=”...” </w:t>
-      </w:r>
-      <w:r>
-        <w:rPr>
-          <w:rFonts w:ascii="Courier New" w:hAnsi="Courier New" w:cs="Courier New"/>
-        </w:rPr>
-        <w:t>/&gt;</w:t>
+        <w:t>=”/home/example” /&gt;</w:t>
       </w:r>
       <w:r>
         <w:rPr>
@@ -980,370 +2454,33 @@
         <w:br/>
         <w:t>&lt;</w:t>
       </w:r>
-      <w:r>
-        <w:rPr>
-          <w:rFonts w:ascii="Courier New" w:hAnsi="Courier New" w:cs="Courier New"/>
-        </w:rPr>
-        <w:t xml:space="preserve">dir id="..." </w:t>
-      </w:r>
-      <w:r>
-        <w:rPr>
-          <w:rFonts w:ascii="Courier New" w:hAnsi="Courier New" w:cs="Courier New"/>
-        </w:rPr>
-        <w:t xml:space="preserve">input=”...” </w:t>
-      </w:r>
-      <w:r>
-        <w:rPr>
-          <w:rFonts w:ascii="Courier New" w:hAnsi="Courier New" w:cs="Courier New"/>
-        </w:rPr>
-        <w:t>parameter="..."</w:t>
-      </w:r>
-      <w:r>
-        <w:rPr>
-          <w:rFonts w:ascii="Courier New" w:hAnsi="Courier New" w:cs="Courier New"/>
-        </w:rPr>
-        <w:t xml:space="preserve"> </w:t>
-      </w:r>
-      <w:proofErr w:type="spellStart"/>
-      <w:r>
-        <w:rPr>
-          <w:rFonts w:ascii="Courier New" w:hAnsi="Courier New" w:cs="Courier New"/>
-        </w:rPr>
-        <w:t>in_dir</w:t>
-      </w:r>
-      <w:proofErr w:type="spellEnd"/>
-      <w:r>
-        <w:rPr>
-          <w:rFonts w:ascii="Courier New" w:hAnsi="Courier New" w:cs="Courier New"/>
-        </w:rPr>
-        <w:t>=”...”</w:t>
-      </w:r>
-      <w:r>
-        <w:rPr>
-          <w:rFonts w:ascii="Courier New" w:hAnsi="Courier New" w:cs="Courier New"/>
-        </w:rPr>
-        <w:t xml:space="preserve"> </w:t>
-      </w:r>
-      <w:r>
-        <w:rPr>
-          <w:rFonts w:ascii="Courier New" w:hAnsi="Courier New" w:cs="Courier New"/>
-        </w:rPr>
-        <w:t xml:space="preserve">create="..." </w:t>
-      </w:r>
-      <w:r>
-        <w:rPr>
-          <w:rFonts w:ascii="Courier New" w:hAnsi="Courier New" w:cs="Courier New"/>
-        </w:rPr>
-        <w:t>/&gt;</w:t>
-      </w:r>
-    </w:p>
-    <w:p>
-      <w:pPr>
-        <w:rPr>
-          <w:rFonts w:ascii="Courier New" w:hAnsi="Courier New" w:cs="Courier New"/>
-        </w:rPr>
-      </w:pPr>
-      <w:r>
-        <w:rPr>
-          <w:rFonts w:cstheme="minorHAnsi"/>
-        </w:rPr>
-        <w:t>A</w:t>
-      </w:r>
-      <w:r>
-        <w:rPr>
-          <w:rFonts w:cstheme="minorHAnsi"/>
-        </w:rPr>
-        <w:t xml:space="preserve"> directory which is specified as </w:t>
-      </w:r>
-      <w:r>
-        <w:rPr>
-          <w:rFonts w:cstheme="minorHAnsi"/>
-        </w:rPr>
-        <w:t>an output directory and exists prior to the start of the pipeline must be writable.</w:t>
-      </w:r>
-    </w:p>
-    <w:p>
-      <w:pPr>
-        <w:rPr>
-          <w:rFonts w:cstheme="minorHAnsi"/>
-        </w:rPr>
-      </w:pPr>
-      <w:r>
-        <w:rPr>
-          <w:rFonts w:cstheme="minorHAnsi"/>
-        </w:rPr>
-        <w:t xml:space="preserve">The </w:t>
-      </w:r>
-      <w:r>
-        <w:rPr>
-          <w:rFonts w:cstheme="minorHAnsi"/>
-        </w:rPr>
-        <w:t xml:space="preserve">lexically </w:t>
-      </w:r>
-      <w:r>
-        <w:rPr>
-          <w:rFonts w:cstheme="minorHAnsi"/>
-        </w:rPr>
-        <w:t xml:space="preserve">first </w:t>
-      </w:r>
-      <w:r>
-        <w:rPr>
-          <w:rFonts w:ascii="Courier New" w:hAnsi="Courier New" w:cs="Courier New"/>
-        </w:rPr>
-        <w:t>&lt;dir</w:t>
-      </w:r>
-      <w:r>
-        <w:rPr>
-          <w:rFonts w:ascii="Courier New" w:hAnsi="Courier New" w:cs="Courier New"/>
-        </w:rPr>
-        <w:t xml:space="preserve"> input=”False”</w:t>
-      </w:r>
-      <w:r>
-        <w:rPr>
-          <w:rFonts w:ascii="Courier New" w:hAnsi="Courier New" w:cs="Courier New"/>
-        </w:rPr>
-        <w:t>&gt;</w:t>
-      </w:r>
-      <w:r>
-        <w:rPr>
-          <w:rFonts w:cstheme="minorHAnsi"/>
-        </w:rPr>
-        <w:t xml:space="preserve"> or </w:t>
-      </w:r>
-      <w:r>
-        <w:rPr>
-          <w:rFonts w:ascii="Courier New" w:hAnsi="Courier New" w:cs="Courier New"/>
-        </w:rPr>
-        <w:t>&lt;dir&gt;</w:t>
-      </w:r>
-      <w:r>
-        <w:rPr>
-          <w:rFonts w:cstheme="minorHAnsi"/>
-        </w:rPr>
-        <w:t xml:space="preserve"> </w:t>
-      </w:r>
-      <w:r>
-        <w:rPr>
-          <w:rFonts w:cstheme="minorHAnsi"/>
-        </w:rPr>
-        <w:t xml:space="preserve">(defaulting input to False) </w:t>
-      </w:r>
-      <w:r>
-        <w:rPr>
-          <w:rFonts w:cstheme="minorHAnsi"/>
-        </w:rPr>
-        <w:t xml:space="preserve">tag specifies the </w:t>
-      </w:r>
-      <w:r>
-        <w:rPr>
-          <w:rFonts w:cstheme="minorHAnsi"/>
-        </w:rPr>
-        <w:t xml:space="preserve">default output directory for </w:t>
-      </w:r>
-      <w:r>
-        <w:rPr>
-          <w:rFonts w:cstheme="minorHAnsi"/>
-        </w:rPr>
-        <w:t xml:space="preserve">output </w:t>
-      </w:r>
-      <w:r>
-        <w:rPr>
-          <w:rFonts w:cstheme="minorHAnsi"/>
-        </w:rPr>
-        <w:t>files specified with a relative path.</w:t>
-      </w:r>
-      <w:r>
-        <w:rPr>
-          <w:rFonts w:cstheme="minorHAnsi"/>
-        </w:rPr>
-        <w:t xml:space="preserve"> </w:t>
-      </w:r>
-      <w:r>
-        <w:rPr>
-          <w:rFonts w:cstheme="minorHAnsi"/>
-        </w:rPr>
-        <w:t xml:space="preserve"> It is also the location where various run logs are stored.  </w:t>
-      </w:r>
-      <w:r>
-        <w:rPr>
-          <w:rFonts w:cstheme="minorHAnsi"/>
-        </w:rPr>
-        <w:t xml:space="preserve"> If all dir tags are specified as input, the first one that is writable will be used as the default output directory.  If no &lt;dir&gt; tags are specified, or if none are writable, </w:t>
-      </w:r>
-      <w:r>
-        <w:rPr>
-          <w:rFonts w:cstheme="minorHAnsi"/>
-        </w:rPr>
-        <w:t>the current working directory will be used.</w:t>
-      </w:r>
-    </w:p>
-    <w:p>
-      <w:pPr>
-        <w:rPr>
-          <w:rFonts w:cstheme="minorHAnsi"/>
-        </w:rPr>
-      </w:pPr>
-      <w:r>
-        <w:rPr>
-          <w:rFonts w:cstheme="minorHAnsi"/>
-        </w:rPr>
-        <w:t xml:space="preserve">The </w:t>
-      </w:r>
-      <w:proofErr w:type="spellStart"/>
-      <w:r>
-        <w:rPr>
-          <w:rFonts w:ascii="Courier New" w:hAnsi="Courier New" w:cs="Courier New"/>
-        </w:rPr>
-        <w:t>in_dir</w:t>
-      </w:r>
-      <w:proofErr w:type="spellEnd"/>
-      <w:r>
-        <w:rPr>
-          <w:rFonts w:cstheme="minorHAnsi"/>
-        </w:rPr>
-        <w:t xml:space="preserve"> attribute is optional and used only on output files or directories.  If present, it specifies the directory id of the directory in which the new file or directory is to be created.</w:t>
-      </w:r>
-    </w:p>
-    <w:p>
-      <w:pPr>
-        <w:rPr>
-          <w:rFonts w:cstheme="minorHAnsi"/>
-        </w:rPr>
-      </w:pPr>
-      <w:r>
-        <w:rPr>
-          <w:rFonts w:cstheme="minorHAnsi"/>
-        </w:rPr>
-        <w:t>The</w:t>
-      </w:r>
-      <w:r>
-        <w:rPr>
-          <w:rFonts w:ascii="Courier New" w:hAnsi="Courier New" w:cs="Courier New"/>
-        </w:rPr>
-        <w:t xml:space="preserve"> create </w:t>
-      </w:r>
-      <w:r>
-        <w:rPr>
-          <w:rFonts w:cstheme="minorHAnsi"/>
-        </w:rPr>
-        <w:t>attribute is optional and defaults to</w:t>
-      </w:r>
-      <w:r>
-        <w:rPr>
-          <w:rFonts w:ascii="Courier New" w:hAnsi="Courier New" w:cs="Courier New"/>
-        </w:rPr>
-        <w:t xml:space="preserve"> True</w:t>
-      </w:r>
-      <w:r>
-        <w:rPr>
-          <w:rFonts w:cstheme="minorHAnsi"/>
-        </w:rPr>
-        <w:t xml:space="preserve">.  It controls </w:t>
-      </w:r>
-      <w:r>
-        <w:rPr>
-          <w:rFonts w:cstheme="minorHAnsi"/>
-        </w:rPr>
-        <w:t xml:space="preserve">whether the directory is created by the pipeline prior to use.  </w:t>
-      </w:r>
-      <w:r>
-        <w:rPr>
-          <w:rFonts w:cstheme="minorHAnsi"/>
-        </w:rPr>
-        <w:t>We have to be able to control this because some tools want to create output files in an existing directory, and others want to create the directory and will fail if the output directory already exists.</w:t>
-      </w:r>
-    </w:p>
-    <w:p>
-      <w:pPr>
-        <w:pStyle w:val="Heading2"/>
-      </w:pPr>
-      <w:proofErr w:type="gramStart"/>
-      <w:r>
-        <w:t>step</w:t>
-      </w:r>
-      <w:proofErr w:type="gramEnd"/>
-    </w:p>
-    <w:p>
-      <w:r>
-        <w:t xml:space="preserve">A </w:t>
-      </w:r>
-      <w:r>
-        <w:t>step</w:t>
-      </w:r>
-      <w:r>
-        <w:t xml:space="preserve"> is a logical phase of the pipeline.  A </w:t>
-      </w:r>
-      <w:r>
-        <w:rPr>
-          <w:rFonts w:ascii="Courier New" w:hAnsi="Courier New" w:cs="Courier New"/>
-        </w:rPr>
-        <w:t>&lt;</w:t>
-      </w:r>
-      <w:r>
-        <w:rPr>
-          <w:rFonts w:ascii="Courier New" w:hAnsi="Courier New" w:cs="Courier New"/>
-        </w:rPr>
-        <w:t>step</w:t>
-      </w:r>
-      <w:r>
-        <w:rPr>
-          <w:rFonts w:ascii="Courier New" w:hAnsi="Courier New" w:cs="Courier New"/>
-        </w:rPr>
-        <w:t>&gt;</w:t>
-      </w:r>
-      <w:r>
-        <w:t xml:space="preserve"> tag</w:t>
-      </w:r>
-      <w:r>
-        <w:t xml:space="preserve"> </w:t>
-      </w:r>
-      <w:r>
-        <w:t>contain</w:t>
-      </w:r>
-      <w:r>
-        <w:t xml:space="preserve">s one or </w:t>
-      </w:r>
-      <w:proofErr w:type="gramStart"/>
-      <w:r>
-        <w:t>more</w:t>
-      </w:r>
-      <w:r>
-        <w:t xml:space="preserve"> </w:t>
-      </w:r>
-      <w:r>
-        <w:t xml:space="preserve"> tool</w:t>
-      </w:r>
-      <w:proofErr w:type="gramEnd"/>
-      <w:r>
-        <w:t xml:space="preserve"> tag</w:t>
-      </w:r>
-      <w:r>
-        <w:t>s.</w:t>
-      </w:r>
-    </w:p>
-    <w:p>
-      <w:pPr>
-        <w:rPr>
-          <w:rFonts w:ascii="Courier New" w:hAnsi="Courier New" w:cs="Courier New"/>
-        </w:rPr>
-      </w:pPr>
-      <w:r>
-        <w:rPr>
-          <w:rFonts w:ascii="Courier New" w:hAnsi="Courier New" w:cs="Courier New"/>
-        </w:rPr>
-        <w:t>&lt;</w:t>
-      </w:r>
-      <w:r>
-        <w:rPr>
-          <w:rFonts w:ascii="Courier New" w:hAnsi="Courier New" w:cs="Courier New"/>
-        </w:rPr>
-        <w:t>step</w:t>
-      </w:r>
-      <w:r>
-        <w:rPr>
-          <w:rFonts w:ascii="Courier New" w:hAnsi="Courier New" w:cs="Courier New"/>
-        </w:rPr>
-        <w:t xml:space="preserve"> name="..."&gt;</w:t>
+      <w:proofErr w:type="spellStart"/>
+      <w:r>
+        <w:rPr>
+          <w:rFonts w:ascii="Courier New" w:hAnsi="Courier New" w:cs="Courier New"/>
+        </w:rPr>
+        <w:t>foreach</w:t>
+      </w:r>
+      <w:proofErr w:type="spellEnd"/>
+      <w:r>
+        <w:rPr>
+          <w:rFonts w:ascii="Courier New" w:hAnsi="Courier New" w:cs="Courier New"/>
+        </w:rPr>
+        <w:t xml:space="preserve"> dir=”</w:t>
+      </w:r>
+      <w:proofErr w:type="spellStart"/>
+      <w:r>
+        <w:rPr>
+          <w:rFonts w:ascii="Courier New" w:hAnsi="Courier New" w:cs="Courier New"/>
+        </w:rPr>
+        <w:t>indir</w:t>
+      </w:r>
+      <w:proofErr w:type="spellEnd"/>
+      <w:r>
+        <w:rPr>
+          <w:rFonts w:ascii="Courier New" w:hAnsi="Courier New" w:cs="Courier New"/>
+        </w:rPr>
+        <w:t>”&gt;</w:t>
       </w:r>
       <w:r>
         <w:rPr>
@@ -1356,7 +2493,423 @@
           <w:rFonts w:ascii="Courier New" w:hAnsi="Courier New" w:cs="Courier New"/>
         </w:rPr>
         <w:tab/>
-        <w:t>&lt;tool /&gt;</w:t>
+        <w:t>&lt;file id=”</w:t>
+      </w:r>
+      <w:r>
+        <w:rPr>
+          <w:rFonts w:ascii="Courier New" w:hAnsi="Courier New" w:cs="Courier New"/>
+        </w:rPr>
+        <w:t>end1</w:t>
+      </w:r>
+      <w:r>
+        <w:rPr>
+          <w:rFonts w:ascii="Courier New" w:hAnsi="Courier New" w:cs="Courier New"/>
+        </w:rPr>
+        <w:t>” pattern=”.*_R1_</w:t>
+      </w:r>
+      <w:r>
+        <w:rPr>
+          <w:rFonts w:ascii="Courier New" w:hAnsi="Courier New" w:cs="Courier New"/>
+        </w:rPr>
+        <w:t>.*</w:t>
+      </w:r>
+      <w:proofErr w:type="spellStart"/>
+      <w:r>
+        <w:rPr>
+          <w:rFonts w:ascii="Courier New" w:hAnsi="Courier New" w:cs="Courier New"/>
+        </w:rPr>
+        <w:t>fastq</w:t>
+      </w:r>
+      <w:proofErr w:type="spellEnd"/>
+      <w:r>
+        <w:rPr>
+          <w:rFonts w:ascii="Courier New" w:hAnsi="Courier New" w:cs="Courier New"/>
+        </w:rPr>
+        <w:t>” /&gt;</w:t>
+      </w:r>
+      <w:r>
+        <w:rPr>
+          <w:rFonts w:ascii="Courier New" w:hAnsi="Courier New" w:cs="Courier New"/>
+        </w:rPr>
+        <w:br/>
+      </w:r>
+      <w:r>
+        <w:rPr>
+          <w:rFonts w:ascii="Courier New" w:hAnsi="Courier New" w:cs="Courier New"/>
+        </w:rPr>
+        <w:tab/>
+        <w:t xml:space="preserve">&lt;related id=”end2” </w:t>
+      </w:r>
+      <w:proofErr w:type="spellStart"/>
+      <w:r>
+        <w:rPr>
+          <w:rFonts w:ascii="Courier New" w:hAnsi="Courier New" w:cs="Courier New"/>
+        </w:rPr>
+        <w:t>inout</w:t>
+      </w:r>
+      <w:proofErr w:type="spellEnd"/>
+      <w:r>
+        <w:rPr>
+          <w:rFonts w:ascii="Courier New" w:hAnsi="Courier New" w:cs="Courier New"/>
+        </w:rPr>
+        <w:t>=”in”</w:t>
+      </w:r>
+      <w:r>
+        <w:rPr>
+          <w:rFonts w:ascii="Courier New" w:hAnsi="Courier New" w:cs="Courier New"/>
+        </w:rPr>
+        <w:br/>
+      </w:r>
+      <w:r>
+        <w:rPr>
+          <w:rFonts w:ascii="Courier New" w:hAnsi="Courier New" w:cs="Courier New"/>
+        </w:rPr>
+        <w:tab/>
+      </w:r>
+      <w:r>
+        <w:rPr>
+          <w:rFonts w:ascii="Courier New" w:hAnsi="Courier New" w:cs="Courier New"/>
+        </w:rPr>
+        <w:tab/>
+        <w:t>pattern=”</w:t>
+      </w:r>
+      <w:r>
+        <w:rPr>
+          <w:rFonts w:ascii="Courier New" w:hAnsi="Courier New" w:cs="Courier New"/>
+        </w:rPr>
+        <w:t>(.*</w:t>
+      </w:r>
+      <w:r>
+        <w:rPr>
+          <w:rFonts w:ascii="Courier New" w:hAnsi="Courier New" w:cs="Courier New"/>
+        </w:rPr>
+        <w:t>)</w:t>
+      </w:r>
+      <w:r>
+        <w:rPr>
+          <w:rFonts w:ascii="Courier New" w:hAnsi="Courier New" w:cs="Courier New"/>
+        </w:rPr>
+        <w:t>_</w:t>
+      </w:r>
+      <w:r>
+        <w:rPr>
+          <w:rFonts w:ascii="Courier New" w:hAnsi="Courier New" w:cs="Courier New"/>
+        </w:rPr>
+        <w:t>R</w:t>
+      </w:r>
+      <w:r>
+        <w:rPr>
+          <w:rFonts w:ascii="Courier New" w:hAnsi="Courier New" w:cs="Courier New"/>
+        </w:rPr>
+        <w:t>1</w:t>
+      </w:r>
+      <w:r>
+        <w:rPr>
+          <w:rFonts w:ascii="Courier New" w:hAnsi="Courier New" w:cs="Courier New"/>
+        </w:rPr>
+        <w:t>_(</w:t>
+      </w:r>
+      <w:r>
+        <w:rPr>
+          <w:rFonts w:ascii="Courier New" w:hAnsi="Courier New" w:cs="Courier New"/>
+        </w:rPr>
+        <w:t>.*</w:t>
+      </w:r>
+      <w:proofErr w:type="spellStart"/>
+      <w:r>
+        <w:rPr>
+          <w:rFonts w:ascii="Courier New" w:hAnsi="Courier New" w:cs="Courier New"/>
+        </w:rPr>
+        <w:t>fastq</w:t>
+      </w:r>
+      <w:proofErr w:type="spellEnd"/>
+      <w:r>
+        <w:rPr>
+          <w:rFonts w:ascii="Courier New" w:hAnsi="Courier New" w:cs="Courier New"/>
+        </w:rPr>
+        <w:t>)</w:t>
+      </w:r>
+      <w:r>
+        <w:rPr>
+          <w:rFonts w:ascii="Courier New" w:hAnsi="Courier New" w:cs="Courier New"/>
+        </w:rPr>
+        <w:t>”</w:t>
+      </w:r>
+      <w:r>
+        <w:rPr>
+          <w:rFonts w:ascii="Courier New" w:hAnsi="Courier New" w:cs="Courier New"/>
+        </w:rPr>
+        <w:br/>
+      </w:r>
+      <w:r>
+        <w:rPr>
+          <w:rFonts w:ascii="Courier New" w:hAnsi="Courier New" w:cs="Courier New"/>
+        </w:rPr>
+        <w:tab/>
+      </w:r>
+      <w:r>
+        <w:rPr>
+          <w:rFonts w:ascii="Courier New" w:hAnsi="Courier New" w:cs="Courier New"/>
+        </w:rPr>
+        <w:tab/>
+        <w:t>replace=”</w:t>
+      </w:r>
+      <w:r>
+        <w:rPr>
+          <w:rFonts w:ascii="Courier New" w:hAnsi="Courier New" w:cs="Courier New"/>
+        </w:rPr>
+        <w:t>\1</w:t>
+      </w:r>
+      <w:r>
+        <w:rPr>
+          <w:rFonts w:ascii="Courier New" w:hAnsi="Courier New" w:cs="Courier New"/>
+        </w:rPr>
+        <w:t>_</w:t>
+      </w:r>
+      <w:r>
+        <w:rPr>
+          <w:rFonts w:ascii="Courier New" w:hAnsi="Courier New" w:cs="Courier New"/>
+        </w:rPr>
+        <w:t>R2</w:t>
+      </w:r>
+      <w:r>
+        <w:rPr>
+          <w:rFonts w:ascii="Courier New" w:hAnsi="Courier New" w:cs="Courier New"/>
+        </w:rPr>
+        <w:t>_</w:t>
+      </w:r>
+      <w:r>
+        <w:rPr>
+          <w:rFonts w:ascii="Courier New" w:hAnsi="Courier New" w:cs="Courier New"/>
+        </w:rPr>
+        <w:t>\2” /&gt;</w:t>
+      </w:r>
+      <w:r>
+        <w:rPr>
+          <w:rFonts w:ascii="Courier New" w:hAnsi="Courier New" w:cs="Courier New"/>
+        </w:rPr>
+        <w:br/>
+      </w:r>
+      <w:r>
+        <w:rPr>
+          <w:rFonts w:ascii="Courier New" w:hAnsi="Courier New" w:cs="Courier New"/>
+        </w:rPr>
+        <w:tab/>
+        <w:t>&lt;related id=”</w:t>
+      </w:r>
+      <w:proofErr w:type="spellStart"/>
+      <w:r>
+        <w:rPr>
+          <w:rFonts w:ascii="Courier New" w:hAnsi="Courier New" w:cs="Courier New"/>
+        </w:rPr>
+        <w:t>sam</w:t>
+      </w:r>
+      <w:proofErr w:type="spellEnd"/>
+      <w:r>
+        <w:rPr>
+          <w:rFonts w:ascii="Courier New" w:hAnsi="Courier New" w:cs="Courier New"/>
+        </w:rPr>
+        <w:t xml:space="preserve">” </w:t>
+      </w:r>
+      <w:proofErr w:type="spellStart"/>
+      <w:r>
+        <w:rPr>
+          <w:rFonts w:ascii="Courier New" w:hAnsi="Courier New" w:cs="Courier New"/>
+        </w:rPr>
+        <w:t>inout</w:t>
+      </w:r>
+      <w:proofErr w:type="spellEnd"/>
+      <w:r>
+        <w:rPr>
+          <w:rFonts w:ascii="Courier New" w:hAnsi="Courier New" w:cs="Courier New"/>
+        </w:rPr>
+        <w:t>=”out”</w:t>
+      </w:r>
+      <w:r>
+        <w:rPr>
+          <w:rFonts w:ascii="Courier New" w:hAnsi="Courier New" w:cs="Courier New"/>
+        </w:rPr>
+        <w:br/>
+      </w:r>
+      <w:r>
+        <w:rPr>
+          <w:rFonts w:ascii="Courier New" w:hAnsi="Courier New" w:cs="Courier New"/>
+        </w:rPr>
+        <w:tab/>
+      </w:r>
+      <w:r>
+        <w:rPr>
+          <w:rFonts w:ascii="Courier New" w:hAnsi="Courier New" w:cs="Courier New"/>
+        </w:rPr>
+        <w:tab/>
+        <w:t>pattern=”(.*)</w:t>
+      </w:r>
+      <w:r>
+        <w:rPr>
+          <w:rFonts w:ascii="Courier New" w:hAnsi="Courier New" w:cs="Courier New"/>
+        </w:rPr>
+        <w:t>_</w:t>
+      </w:r>
+      <w:r>
+        <w:rPr>
+          <w:rFonts w:ascii="Courier New" w:hAnsi="Courier New" w:cs="Courier New"/>
+        </w:rPr>
+        <w:t>R1_(.*)</w:t>
+      </w:r>
+      <w:proofErr w:type="spellStart"/>
+      <w:r>
+        <w:rPr>
+          <w:rFonts w:ascii="Courier New" w:hAnsi="Courier New" w:cs="Courier New"/>
+        </w:rPr>
+        <w:t>fastq</w:t>
+      </w:r>
+      <w:proofErr w:type="spellEnd"/>
+      <w:r>
+        <w:rPr>
+          <w:rFonts w:ascii="Courier New" w:hAnsi="Courier New" w:cs="Courier New"/>
+        </w:rPr>
+        <w:t>”</w:t>
+      </w:r>
+      <w:r>
+        <w:rPr>
+          <w:rFonts w:ascii="Courier New" w:hAnsi="Courier New" w:cs="Courier New"/>
+        </w:rPr>
+        <w:br/>
+      </w:r>
+      <w:r>
+        <w:rPr>
+          <w:rFonts w:ascii="Courier New" w:hAnsi="Courier New" w:cs="Courier New"/>
+        </w:rPr>
+        <w:tab/>
+      </w:r>
+      <w:r>
+        <w:rPr>
+          <w:rFonts w:ascii="Courier New" w:hAnsi="Courier New" w:cs="Courier New"/>
+        </w:rPr>
+        <w:tab/>
+        <w:t>replace=”</w:t>
+      </w:r>
+      <w:r>
+        <w:rPr>
+          <w:rFonts w:ascii="Courier New" w:hAnsi="Courier New" w:cs="Courier New"/>
+        </w:rPr>
+        <w:t>\1</w:t>
+      </w:r>
+      <w:r>
+        <w:rPr>
+          <w:rFonts w:ascii="Courier New" w:hAnsi="Courier New" w:cs="Courier New"/>
+        </w:rPr>
+        <w:t>_</w:t>
+      </w:r>
+      <w:r>
+        <w:rPr>
+          <w:rFonts w:ascii="Courier New" w:hAnsi="Courier New" w:cs="Courier New"/>
+        </w:rPr>
+        <w:t>\2sam</w:t>
+      </w:r>
+      <w:r>
+        <w:rPr>
+          <w:rFonts w:ascii="Courier New" w:hAnsi="Courier New" w:cs="Courier New"/>
+        </w:rPr>
+        <w:t>” /&gt;</w:t>
+      </w:r>
+      <w:r>
+        <w:rPr>
+          <w:rFonts w:ascii="Courier New" w:hAnsi="Courier New" w:cs="Courier New"/>
+        </w:rPr>
+        <w:br/>
+      </w:r>
+      <w:r>
+        <w:rPr>
+          <w:rFonts w:ascii="Courier New" w:hAnsi="Courier New" w:cs="Courier New"/>
+        </w:rPr>
+        <w:tab/>
+        <w:t>&lt;step name=”Alignment”&gt;</w:t>
+      </w:r>
+      <w:r>
+        <w:rPr>
+          <w:rFonts w:ascii="Courier New" w:hAnsi="Courier New" w:cs="Courier New"/>
+        </w:rPr>
+        <w:br/>
+      </w:r>
+      <w:r>
+        <w:rPr>
+          <w:rFonts w:ascii="Courier New" w:hAnsi="Courier New" w:cs="Courier New"/>
+        </w:rPr>
+        <w:tab/>
+      </w:r>
+      <w:r>
+        <w:rPr>
+          <w:rFonts w:ascii="Courier New" w:hAnsi="Courier New" w:cs="Courier New"/>
+        </w:rPr>
+        <w:tab/>
+        <w:t>&lt;tool name=”</w:t>
+      </w:r>
+      <w:proofErr w:type="spellStart"/>
+      <w:r>
+        <w:rPr>
+          <w:rFonts w:ascii="Courier New" w:hAnsi="Courier New" w:cs="Courier New"/>
+        </w:rPr>
+        <w:t>bwa</w:t>
+      </w:r>
+      <w:proofErr w:type="spellEnd"/>
+      <w:r>
+        <w:rPr>
+          <w:rFonts w:ascii="Courier New" w:hAnsi="Courier New" w:cs="Courier New"/>
+        </w:rPr>
+        <w:t>” description=”run_bwa.xml”</w:t>
+      </w:r>
+      <w:r>
+        <w:rPr>
+          <w:rFonts w:ascii="Courier New" w:hAnsi="Courier New" w:cs="Courier New"/>
+        </w:rPr>
+        <w:br/>
+      </w:r>
+      <w:r>
+        <w:rPr>
+          <w:rFonts w:ascii="Courier New" w:hAnsi="Courier New" w:cs="Courier New"/>
+        </w:rPr>
+        <w:tab/>
+      </w:r>
+      <w:r>
+        <w:rPr>
+          <w:rFonts w:ascii="Courier New" w:hAnsi="Courier New" w:cs="Courier New"/>
+        </w:rPr>
+        <w:tab/>
+      </w:r>
+      <w:r>
+        <w:rPr>
+          <w:rFonts w:ascii="Courier New" w:hAnsi="Courier New" w:cs="Courier New"/>
+        </w:rPr>
+        <w:tab/>
+        <w:t>input=”end1,end2” output=”</w:t>
+      </w:r>
+      <w:proofErr w:type="spellStart"/>
+      <w:r>
+        <w:rPr>
+          <w:rFonts w:ascii="Courier New" w:hAnsi="Courier New" w:cs="Courier New"/>
+        </w:rPr>
+        <w:t>sam</w:t>
+      </w:r>
+      <w:proofErr w:type="spellEnd"/>
+      <w:r>
+        <w:rPr>
+          <w:rFonts w:ascii="Courier New" w:hAnsi="Courier New" w:cs="Courier New"/>
+        </w:rPr>
+        <w:t>” /&gt;</w:t>
+      </w:r>
+      <w:r>
+        <w:rPr>
+          <w:rFonts w:ascii="Courier New" w:hAnsi="Courier New" w:cs="Courier New"/>
+        </w:rPr>
+        <w:br/>
+      </w:r>
+      <w:r>
+        <w:rPr>
+          <w:rFonts w:ascii="Courier New" w:hAnsi="Courier New" w:cs="Courier New"/>
+        </w:rPr>
+        <w:tab/>
+        <w:t>&lt;/step&gt;</w:t>
       </w:r>
       <w:r>
         <w:rPr>
@@ -1365,1348 +2918,6 @@
         <w:br/>
         <w:t>&lt;/</w:t>
       </w:r>
-      <w:r>
-        <w:rPr>
-          <w:rFonts w:ascii="Courier New" w:hAnsi="Courier New" w:cs="Courier New"/>
-        </w:rPr>
-        <w:t>step</w:t>
-      </w:r>
-      <w:r>
-        <w:rPr>
-          <w:rFonts w:ascii="Courier New" w:hAnsi="Courier New" w:cs="Courier New"/>
-        </w:rPr>
-        <w:t>&gt;</w:t>
-      </w:r>
-    </w:p>
-    <w:p>
-      <w:pPr>
-        <w:pStyle w:val="Heading2"/>
-      </w:pPr>
-      <w:proofErr w:type="spellStart"/>
-      <w:proofErr w:type="gramStart"/>
-      <w:r>
-        <w:t>foreach</w:t>
-      </w:r>
-      <w:proofErr w:type="spellEnd"/>
-      <w:proofErr w:type="gramEnd"/>
-    </w:p>
-    <w:p>
-      <w:r>
-        <w:t xml:space="preserve">The </w:t>
-      </w:r>
-      <w:r>
-        <w:rPr>
-          <w:rFonts w:ascii="Courier New" w:hAnsi="Courier New" w:cs="Courier New"/>
-        </w:rPr>
-        <w:t>&lt;</w:t>
-      </w:r>
-      <w:proofErr w:type="spellStart"/>
-      <w:r>
-        <w:rPr>
-          <w:rFonts w:ascii="Courier New" w:hAnsi="Courier New" w:cs="Courier New"/>
-        </w:rPr>
-        <w:t>foreach</w:t>
-      </w:r>
-      <w:proofErr w:type="spellEnd"/>
-      <w:r>
-        <w:rPr>
-          <w:rFonts w:ascii="Courier New" w:hAnsi="Courier New" w:cs="Courier New"/>
-        </w:rPr>
-        <w:t>&gt;</w:t>
-      </w:r>
-      <w:r>
-        <w:t xml:space="preserve"> tag allows a step to be run on several files</w:t>
-      </w:r>
-      <w:r>
-        <w:t xml:space="preserve"> in a directory identified by the</w:t>
-      </w:r>
-      <w:r>
-        <w:t xml:space="preserve"> </w:t>
-      </w:r>
-      <w:r>
-        <w:rPr>
-          <w:rFonts w:ascii="Courier New" w:hAnsi="Courier New" w:cs="Courier New"/>
-        </w:rPr>
-        <w:t>dir</w:t>
-      </w:r>
-      <w:r>
-        <w:t xml:space="preserve"> </w:t>
-      </w:r>
-      <w:r>
-        <w:t>a</w:t>
-      </w:r>
-      <w:r>
-        <w:t>ttribute</w:t>
-      </w:r>
-      <w:r>
-        <w:t xml:space="preserve">. </w:t>
-      </w:r>
-    </w:p>
-    <w:p>
-      <w:r>
-        <w:rPr>
-          <w:b/>
-          <w:i/>
-        </w:rPr>
-        <w:lastRenderedPageBreak/>
-        <w:t>IMPORTANT NOTE:</w:t>
-      </w:r>
-      <w:r>
-        <w:t xml:space="preserve"> The “iterations” of the </w:t>
-      </w:r>
-      <w:r>
-        <w:rPr>
-          <w:rFonts w:ascii="Courier New" w:hAnsi="Courier New" w:cs="Courier New"/>
-        </w:rPr>
-        <w:t>&lt;</w:t>
-      </w:r>
-      <w:proofErr w:type="spellStart"/>
-      <w:r>
-        <w:rPr>
-          <w:rFonts w:ascii="Courier New" w:hAnsi="Courier New" w:cs="Courier New"/>
-        </w:rPr>
-        <w:t>foreach</w:t>
-      </w:r>
-      <w:proofErr w:type="spellEnd"/>
-      <w:r>
-        <w:rPr>
-          <w:rFonts w:ascii="Courier New" w:hAnsi="Courier New" w:cs="Courier New"/>
-        </w:rPr>
-        <w:t>&gt;</w:t>
-      </w:r>
-      <w:r>
-        <w:t xml:space="preserve"> processing may happen in parallel.  All processing of one set of files must be completely independent of the processing of another set of files.</w:t>
-      </w:r>
-    </w:p>
-    <w:p>
-      <w:r>
-        <w:t xml:space="preserve">The files to be used within this directory are identified by </w:t>
-      </w:r>
-      <w:r>
-        <w:t xml:space="preserve">pattern matching the file names, so it is useful primarily when the files are systematically named, for instance, the output directory of an Illumina sequencing run.  When there </w:t>
-      </w:r>
-      <w:proofErr w:type="gramStart"/>
-      <w:r>
-        <w:t xml:space="preserve">are </w:t>
-      </w:r>
-      <w:r>
-        <w:t>group</w:t>
-      </w:r>
-      <w:r>
-        <w:t>s of files that need</w:t>
-      </w:r>
-      <w:proofErr w:type="gramEnd"/>
-      <w:r>
-        <w:t xml:space="preserve"> to be processed together, </w:t>
-      </w:r>
-      <w:r>
-        <w:t xml:space="preserve">for instance, paired </w:t>
-      </w:r>
-      <w:proofErr w:type="spellStart"/>
-      <w:r>
-        <w:t>fastq</w:t>
-      </w:r>
-      <w:proofErr w:type="spellEnd"/>
-      <w:r>
-        <w:t xml:space="preserve"> files, </w:t>
-      </w:r>
-      <w:r>
-        <w:t xml:space="preserve">the tag allows constructing the name of the </w:t>
-      </w:r>
-      <w:r>
-        <w:t>other</w:t>
-      </w:r>
-      <w:r>
-        <w:t xml:space="preserve"> </w:t>
-      </w:r>
-      <w:r>
-        <w:t xml:space="preserve">input or output </w:t>
-      </w:r>
-      <w:r>
-        <w:t>file</w:t>
-      </w:r>
-      <w:r>
-        <w:t>s</w:t>
-      </w:r>
-      <w:r>
-        <w:t xml:space="preserve"> based on the </w:t>
-      </w:r>
-      <w:r>
-        <w:t xml:space="preserve">name of </w:t>
-      </w:r>
-      <w:r>
-        <w:t xml:space="preserve">first one, again via </w:t>
-      </w:r>
-      <w:proofErr w:type="spellStart"/>
-      <w:r>
-        <w:t>regexp</w:t>
-      </w:r>
-      <w:proofErr w:type="spellEnd"/>
-      <w:r>
-        <w:t xml:space="preserve"> pattern matching / pattern replacement.  This could be used, for instance, in performing paired end alignment. </w:t>
-      </w:r>
-    </w:p>
-    <w:p>
-      <w:pPr>
-        <w:rPr>
-          <w:rFonts w:ascii="Courier New" w:hAnsi="Courier New" w:cs="Courier New"/>
-        </w:rPr>
-      </w:pPr>
-      <w:r>
-        <w:rPr>
-          <w:rFonts w:ascii="Courier New" w:hAnsi="Courier New" w:cs="Courier New"/>
-        </w:rPr>
-        <w:t>&lt;</w:t>
-      </w:r>
-      <w:proofErr w:type="spellStart"/>
-      <w:r>
-        <w:rPr>
-          <w:rFonts w:ascii="Courier New" w:hAnsi="Courier New" w:cs="Courier New"/>
-        </w:rPr>
-        <w:t>foreach</w:t>
-      </w:r>
-      <w:proofErr w:type="spellEnd"/>
-      <w:r>
-        <w:rPr>
-          <w:rFonts w:ascii="Courier New" w:hAnsi="Courier New" w:cs="Courier New"/>
-        </w:rPr>
-        <w:t xml:space="preserve"> dir=”...”</w:t>
-      </w:r>
-      <w:r>
-        <w:rPr>
-          <w:rFonts w:ascii="Courier New" w:hAnsi="Courier New" w:cs="Courier New"/>
-        </w:rPr>
-        <w:t>&gt;</w:t>
-      </w:r>
-      <w:r>
-        <w:rPr>
-          <w:rFonts w:ascii="Courier New" w:hAnsi="Courier New" w:cs="Courier New"/>
-        </w:rPr>
-        <w:br/>
-      </w:r>
-      <w:r>
-        <w:rPr>
-          <w:rFonts w:ascii="Courier New" w:hAnsi="Courier New" w:cs="Courier New"/>
-        </w:rPr>
-        <w:tab/>
-        <w:t>&lt;file id=”...” pattern=”...”</w:t>
-      </w:r>
-      <w:r>
-        <w:rPr>
-          <w:rFonts w:ascii="Courier New" w:hAnsi="Courier New" w:cs="Courier New"/>
-        </w:rPr>
-        <w:t xml:space="preserve"> /</w:t>
-      </w:r>
-      <w:r>
-        <w:rPr>
-          <w:rFonts w:ascii="Courier New" w:hAnsi="Courier New" w:cs="Courier New"/>
-        </w:rPr>
-        <w:t>&gt;</w:t>
-      </w:r>
-      <w:r>
-        <w:rPr>
-          <w:rFonts w:ascii="Courier New" w:hAnsi="Courier New" w:cs="Courier New"/>
-        </w:rPr>
-        <w:br/>
-      </w:r>
-      <w:r>
-        <w:rPr>
-          <w:rFonts w:ascii="Courier New" w:hAnsi="Courier New" w:cs="Courier New"/>
-        </w:rPr>
-        <w:tab/>
-        <w:t xml:space="preserve">&lt;related </w:t>
-      </w:r>
-      <w:r>
-        <w:rPr>
-          <w:rFonts w:ascii="Courier New" w:hAnsi="Courier New" w:cs="Courier New"/>
-        </w:rPr>
-        <w:t xml:space="preserve">id=”...” </w:t>
-      </w:r>
-      <w:proofErr w:type="spellStart"/>
-      <w:r>
-        <w:rPr>
-          <w:rFonts w:ascii="Courier New" w:hAnsi="Courier New" w:cs="Courier New"/>
-        </w:rPr>
-        <w:t>inout</w:t>
-      </w:r>
-      <w:proofErr w:type="spellEnd"/>
-      <w:r>
-        <w:rPr>
-          <w:rFonts w:ascii="Courier New" w:hAnsi="Courier New" w:cs="Courier New"/>
-        </w:rPr>
-        <w:t>=”...”</w:t>
-      </w:r>
-      <w:r>
-        <w:rPr>
-          <w:rFonts w:ascii="Courier New" w:hAnsi="Courier New" w:cs="Courier New"/>
-        </w:rPr>
-        <w:t xml:space="preserve"> pattern=”...” replace=”...” /&gt;</w:t>
-      </w:r>
-      <w:r>
-        <w:rPr>
-          <w:rFonts w:ascii="Courier New" w:hAnsi="Courier New" w:cs="Courier New"/>
-        </w:rPr>
-        <w:br/>
-      </w:r>
-      <w:r>
-        <w:rPr>
-          <w:rFonts w:ascii="Courier New" w:hAnsi="Courier New" w:cs="Courier New"/>
-        </w:rPr>
-        <w:tab/>
-        <w:t>&lt;step /&gt;</w:t>
-      </w:r>
-      <w:r>
-        <w:rPr>
-          <w:rFonts w:ascii="Courier New" w:hAnsi="Courier New" w:cs="Courier New"/>
-        </w:rPr>
-        <w:br/>
-        <w:t>&lt;/</w:t>
-      </w:r>
-      <w:proofErr w:type="spellStart"/>
-      <w:r>
-        <w:rPr>
-          <w:rFonts w:ascii="Courier New" w:hAnsi="Courier New" w:cs="Courier New"/>
-        </w:rPr>
-        <w:t>foreach</w:t>
-      </w:r>
-      <w:proofErr w:type="spellEnd"/>
-      <w:r>
-        <w:rPr>
-          <w:rFonts w:ascii="Courier New" w:hAnsi="Courier New" w:cs="Courier New"/>
-        </w:rPr>
-        <w:t>&gt;</w:t>
-      </w:r>
-    </w:p>
-    <w:p>
-      <w:pPr>
-        <w:rPr>
-          <w:rFonts w:cstheme="minorHAnsi"/>
-        </w:rPr>
-      </w:pPr>
-      <w:r>
-        <w:rPr>
-          <w:rFonts w:cstheme="minorHAnsi"/>
-        </w:rPr>
-        <w:t xml:space="preserve">The </w:t>
-      </w:r>
-      <w:r>
-        <w:rPr>
-          <w:rFonts w:ascii="Courier New" w:hAnsi="Courier New" w:cs="Courier New"/>
-        </w:rPr>
-        <w:t>&lt;</w:t>
-      </w:r>
-      <w:proofErr w:type="spellStart"/>
-      <w:r>
-        <w:rPr>
-          <w:rFonts w:ascii="Courier New" w:hAnsi="Courier New" w:cs="Courier New"/>
-        </w:rPr>
-        <w:t>foreach</w:t>
-      </w:r>
-      <w:proofErr w:type="spellEnd"/>
-      <w:r>
-        <w:rPr>
-          <w:rFonts w:ascii="Courier New" w:hAnsi="Courier New" w:cs="Courier New"/>
-        </w:rPr>
-        <w:t>&gt;</w:t>
-      </w:r>
-      <w:r>
-        <w:rPr>
-          <w:rFonts w:cstheme="minorHAnsi"/>
-        </w:rPr>
-        <w:t xml:space="preserve"> tag processes a set of files in the directory whose id is specified in the </w:t>
-      </w:r>
-      <w:r>
-        <w:rPr>
-          <w:rFonts w:ascii="Courier New" w:hAnsi="Courier New" w:cs="Courier New"/>
-        </w:rPr>
-        <w:t>dir</w:t>
-      </w:r>
-      <w:r>
-        <w:rPr>
-          <w:rFonts w:cstheme="minorHAnsi"/>
-        </w:rPr>
-        <w:t xml:space="preserve"> attribute.  The order in which the files are processed is unspecified; in a cluster environment, they may be processed in parallel. </w:t>
-      </w:r>
-    </w:p>
-    <w:p>
-      <w:pPr>
-        <w:rPr>
-          <w:rFonts w:cstheme="minorHAnsi"/>
-        </w:rPr>
-      </w:pPr>
-      <w:r>
-        <w:rPr>
-          <w:rFonts w:cstheme="minorHAnsi"/>
-        </w:rPr>
-        <w:t xml:space="preserve">The </w:t>
-      </w:r>
-      <w:r>
-        <w:rPr>
-          <w:rFonts w:ascii="Courier New" w:hAnsi="Courier New" w:cs="Courier New"/>
-        </w:rPr>
-        <w:t>&lt;file&gt;</w:t>
-      </w:r>
-      <w:r>
-        <w:rPr>
-          <w:rFonts w:cstheme="minorHAnsi"/>
-        </w:rPr>
-        <w:t xml:space="preserve"> tag</w:t>
-      </w:r>
-      <w:r>
-        <w:rPr>
-          <w:rFonts w:cstheme="minorHAnsi"/>
-        </w:rPr>
-        <w:t xml:space="preserve">’s </w:t>
-      </w:r>
-      <w:r>
-        <w:rPr>
-          <w:rFonts w:ascii="Courier New" w:hAnsi="Courier New" w:cs="Courier New"/>
-        </w:rPr>
-        <w:t>pattern</w:t>
-      </w:r>
-      <w:r>
-        <w:rPr>
-          <w:rFonts w:cstheme="minorHAnsi"/>
-        </w:rPr>
-        <w:t xml:space="preserve"> attribute</w:t>
-      </w:r>
-      <w:r>
-        <w:rPr>
-          <w:rFonts w:cstheme="minorHAnsi"/>
-        </w:rPr>
-        <w:t xml:space="preserve"> specifies </w:t>
-      </w:r>
-      <w:r>
-        <w:rPr>
-          <w:rFonts w:cstheme="minorHAnsi"/>
-        </w:rPr>
-        <w:t xml:space="preserve">the python </w:t>
-      </w:r>
-      <w:proofErr w:type="spellStart"/>
-      <w:r>
-        <w:rPr>
-          <w:rFonts w:cstheme="minorHAnsi"/>
-        </w:rPr>
-        <w:t>regex</w:t>
-      </w:r>
-      <w:proofErr w:type="spellEnd"/>
-      <w:r>
-        <w:rPr>
-          <w:rFonts w:cstheme="minorHAnsi"/>
-        </w:rPr>
-        <w:t xml:space="preserve"> </w:t>
-      </w:r>
-      <w:r>
-        <w:rPr>
-          <w:rFonts w:cstheme="minorHAnsi"/>
-        </w:rPr>
-        <w:t>pattern</w:t>
-      </w:r>
-      <w:r>
-        <w:rPr>
-          <w:rFonts w:cstheme="minorHAnsi"/>
-        </w:rPr>
-        <w:t xml:space="preserve"> that will be used to select files for processing</w:t>
-      </w:r>
-      <w:r>
-        <w:rPr>
-          <w:rFonts w:cstheme="minorHAnsi"/>
-        </w:rPr>
-        <w:t xml:space="preserve">; it will be applied to each filename in the directory as if by using python’s </w:t>
-      </w:r>
-      <w:proofErr w:type="spellStart"/>
-      <w:proofErr w:type="gramStart"/>
-      <w:r>
-        <w:rPr>
-          <w:rFonts w:cstheme="minorHAnsi"/>
-        </w:rPr>
-        <w:t>re.match</w:t>
-      </w:r>
-      <w:proofErr w:type="spellEnd"/>
-      <w:r>
-        <w:rPr>
-          <w:rFonts w:cstheme="minorHAnsi"/>
-        </w:rPr>
-        <w:t>(</w:t>
-      </w:r>
-      <w:proofErr w:type="gramEnd"/>
-      <w:r>
-        <w:rPr>
-          <w:rFonts w:cstheme="minorHAnsi"/>
-        </w:rPr>
-        <w:t xml:space="preserve">) function.  </w:t>
-      </w:r>
-      <w:r>
-        <w:rPr>
-          <w:rFonts w:cstheme="minorHAnsi"/>
-        </w:rPr>
-        <w:t xml:space="preserve">There must be exactly one </w:t>
-      </w:r>
-      <w:r>
-        <w:rPr>
-          <w:rFonts w:ascii="Courier New" w:hAnsi="Courier New" w:cs="Courier New"/>
-        </w:rPr>
-        <w:t>&lt;file&gt;</w:t>
-      </w:r>
-      <w:r>
-        <w:rPr>
-          <w:rFonts w:cstheme="minorHAnsi"/>
-        </w:rPr>
-        <w:t xml:space="preserve"> tag in a </w:t>
-      </w:r>
-      <w:r>
-        <w:rPr>
-          <w:rFonts w:ascii="Courier New" w:hAnsi="Courier New" w:cs="Courier New"/>
-        </w:rPr>
-        <w:t>&lt;</w:t>
-      </w:r>
-      <w:proofErr w:type="spellStart"/>
-      <w:r>
-        <w:rPr>
-          <w:rFonts w:ascii="Courier New" w:hAnsi="Courier New" w:cs="Courier New"/>
-        </w:rPr>
-        <w:t>foreach</w:t>
-      </w:r>
-      <w:proofErr w:type="spellEnd"/>
-      <w:r>
-        <w:rPr>
-          <w:rFonts w:ascii="Courier New" w:hAnsi="Courier New" w:cs="Courier New"/>
-        </w:rPr>
-        <w:t>&gt;</w:t>
-      </w:r>
-      <w:r>
-        <w:rPr>
-          <w:rFonts w:cstheme="minorHAnsi"/>
-        </w:rPr>
-        <w:t xml:space="preserve">. </w:t>
-      </w:r>
-      <w:r>
-        <w:rPr>
-          <w:rFonts w:cstheme="minorHAnsi"/>
-        </w:rPr>
-        <w:t>Any filenames that match will be processed. T</w:t>
-      </w:r>
-      <w:r>
-        <w:rPr>
-          <w:rFonts w:cstheme="minorHAnsi"/>
-        </w:rPr>
-        <w:t xml:space="preserve">he </w:t>
-      </w:r>
-      <w:r>
-        <w:rPr>
-          <w:rFonts w:cstheme="minorHAnsi"/>
-        </w:rPr>
-        <w:t xml:space="preserve">tag’s </w:t>
-      </w:r>
-      <w:r>
-        <w:rPr>
-          <w:rFonts w:ascii="Courier New" w:hAnsi="Courier New" w:cs="Courier New"/>
-        </w:rPr>
-        <w:t>id</w:t>
-      </w:r>
-      <w:r>
-        <w:rPr>
-          <w:rFonts w:cstheme="minorHAnsi"/>
-        </w:rPr>
-        <w:t xml:space="preserve"> </w:t>
-      </w:r>
-      <w:r>
-        <w:rPr>
-          <w:rFonts w:cstheme="minorHAnsi"/>
-        </w:rPr>
-        <w:t>attribute specifies the id</w:t>
-      </w:r>
-      <w:r>
-        <w:rPr>
-          <w:rFonts w:cstheme="minorHAnsi"/>
-        </w:rPr>
-        <w:t xml:space="preserve"> this file will be referenced by in the step’s tools.</w:t>
-      </w:r>
-      <w:r>
-        <w:rPr>
-          <w:rFonts w:cstheme="minorHAnsi"/>
-        </w:rPr>
-        <w:t xml:space="preserve">  Since the files identified by this tag must exist to be pattern matched, they are inherently classed as input files.</w:t>
-      </w:r>
-    </w:p>
-    <w:p>
-      <w:pPr>
-        <w:rPr>
-          <w:rFonts w:cstheme="minorHAnsi"/>
-        </w:rPr>
-      </w:pPr>
-      <w:r>
-        <w:rPr>
-          <w:rFonts w:cstheme="minorHAnsi"/>
-        </w:rPr>
-        <w:t xml:space="preserve">The </w:t>
-      </w:r>
-      <w:r>
-        <w:rPr>
-          <w:rFonts w:ascii="Courier New" w:hAnsi="Courier New" w:cs="Courier New"/>
-        </w:rPr>
-        <w:t>&lt;related&gt;</w:t>
-      </w:r>
-      <w:r>
-        <w:rPr>
-          <w:rFonts w:cstheme="minorHAnsi"/>
-        </w:rPr>
-        <w:t xml:space="preserve"> tag specifies another file in the same directory, or to be created. The</w:t>
-      </w:r>
-      <w:r>
-        <w:rPr>
-          <w:rFonts w:ascii="Courier New" w:hAnsi="Courier New" w:cs="Courier New"/>
-        </w:rPr>
-        <w:t xml:space="preserve"> id</w:t>
-      </w:r>
-      <w:r>
-        <w:rPr>
-          <w:rFonts w:cstheme="minorHAnsi"/>
-        </w:rPr>
-        <w:t xml:space="preserve"> attribute specifies the id by which this file will be referenced.  The </w:t>
-      </w:r>
-      <w:proofErr w:type="spellStart"/>
-      <w:r>
-        <w:rPr>
-          <w:rFonts w:ascii="Courier New" w:hAnsi="Courier New" w:cs="Courier New"/>
-        </w:rPr>
-        <w:t>inout</w:t>
-      </w:r>
-      <w:proofErr w:type="spellEnd"/>
-      <w:r>
-        <w:rPr>
-          <w:rFonts w:cstheme="minorHAnsi"/>
-        </w:rPr>
-        <w:t xml:space="preserve"> attribute’s value shall be either </w:t>
-      </w:r>
-      <w:r>
-        <w:rPr>
-          <w:rFonts w:ascii="Courier New" w:hAnsi="Courier New" w:cs="Courier New"/>
-        </w:rPr>
-        <w:t>in</w:t>
-      </w:r>
-      <w:r>
-        <w:rPr>
-          <w:rFonts w:cstheme="minorHAnsi"/>
-        </w:rPr>
-        <w:t xml:space="preserve"> or </w:t>
-      </w:r>
-      <w:r>
-        <w:rPr>
-          <w:rFonts w:ascii="Courier New" w:hAnsi="Courier New" w:cs="Courier New"/>
-        </w:rPr>
-        <w:t>out</w:t>
-      </w:r>
-      <w:r>
-        <w:rPr>
-          <w:rFonts w:cstheme="minorHAnsi"/>
-        </w:rPr>
-        <w:t xml:space="preserve">.  The </w:t>
-      </w:r>
-      <w:r>
-        <w:rPr>
-          <w:rFonts w:ascii="Courier New" w:hAnsi="Courier New" w:cs="Courier New"/>
-        </w:rPr>
-        <w:t>pattern</w:t>
-      </w:r>
-      <w:r>
-        <w:rPr>
-          <w:rFonts w:cstheme="minorHAnsi"/>
-        </w:rPr>
-        <w:t xml:space="preserve"> and</w:t>
-      </w:r>
-      <w:r>
-        <w:rPr>
-          <w:rFonts w:ascii="Courier New" w:hAnsi="Courier New" w:cs="Courier New"/>
-        </w:rPr>
-        <w:t xml:space="preserve"> replace</w:t>
-      </w:r>
-      <w:r>
-        <w:rPr>
-          <w:rFonts w:cstheme="minorHAnsi"/>
-        </w:rPr>
-        <w:t xml:space="preserve"> attributes </w:t>
-      </w:r>
-      <w:r>
-        <w:rPr>
-          <w:rFonts w:cstheme="minorHAnsi"/>
-        </w:rPr>
-        <w:t xml:space="preserve">specify python </w:t>
-      </w:r>
-      <w:proofErr w:type="spellStart"/>
-      <w:r>
-        <w:rPr>
-          <w:rFonts w:cstheme="minorHAnsi"/>
-        </w:rPr>
-        <w:t>regex</w:t>
-      </w:r>
-      <w:proofErr w:type="spellEnd"/>
-      <w:r>
-        <w:rPr>
-          <w:rFonts w:cstheme="minorHAnsi"/>
-        </w:rPr>
-        <w:t xml:space="preserve"> patterns which </w:t>
-      </w:r>
-      <w:r>
-        <w:rPr>
-          <w:rFonts w:cstheme="minorHAnsi"/>
-        </w:rPr>
-        <w:t xml:space="preserve">are used to </w:t>
-      </w:r>
-      <w:r>
-        <w:rPr>
-          <w:rFonts w:cstheme="minorHAnsi"/>
-        </w:rPr>
-        <w:t>modify the controlling filename into the desired filename as if by python’</w:t>
-      </w:r>
-      <w:r>
-        <w:rPr>
-          <w:rFonts w:cstheme="minorHAnsi"/>
-        </w:rPr>
-        <w:t xml:space="preserve">s </w:t>
-      </w:r>
-      <w:proofErr w:type="gramStart"/>
-      <w:r>
-        <w:rPr>
-          <w:rFonts w:cstheme="minorHAnsi"/>
-        </w:rPr>
-        <w:t>re.sub</w:t>
-      </w:r>
-      <w:r>
-        <w:rPr>
-          <w:rFonts w:cstheme="minorHAnsi"/>
-        </w:rPr>
-        <w:t>(</w:t>
-      </w:r>
-      <w:proofErr w:type="gramEnd"/>
-      <w:r>
-        <w:rPr>
-          <w:rFonts w:cstheme="minorHAnsi"/>
-        </w:rPr>
-        <w:t>) function.</w:t>
-      </w:r>
-      <w:r>
-        <w:rPr>
-          <w:rFonts w:cstheme="minorHAnsi"/>
-        </w:rPr>
-        <w:t xml:space="preserve"> </w:t>
-      </w:r>
-    </w:p>
-    <w:p>
-      <w:pPr>
-        <w:rPr>
-          <w:rFonts w:cstheme="minorHAnsi"/>
-        </w:rPr>
-      </w:pPr>
-      <w:r>
-        <w:rPr>
-          <w:rFonts w:cstheme="minorHAnsi"/>
-        </w:rPr>
-        <w:t>For each set of files identified by the above tags, execute the operations specified by the &lt;step&gt; tag(s).</w:t>
-      </w:r>
-    </w:p>
-    <w:p>
-      <w:pPr>
-        <w:pStyle w:val="Heading3"/>
-      </w:pPr>
-      <w:r>
-        <w:t>Example</w:t>
-      </w:r>
-    </w:p>
-    <w:p>
-      <w:r>
-        <w:t>A</w:t>
-      </w:r>
-      <w:r>
-        <w:t>ssume that the directory /home/example contains the following files</w:t>
-      </w:r>
-      <w:r>
-        <w:t>, output f</w:t>
-      </w:r>
-      <w:r>
-        <w:t xml:space="preserve">rom an Illumina sequencing </w:t>
-      </w:r>
-      <w:proofErr w:type="gramStart"/>
-      <w:r>
-        <w:t xml:space="preserve">run, </w:t>
-      </w:r>
-      <w:r>
-        <w:t>that</w:t>
-      </w:r>
-      <w:proofErr w:type="gramEnd"/>
-      <w:r>
-        <w:t xml:space="preserve"> we now need to align with our pipeline</w:t>
-      </w:r>
-      <w:r>
-        <w:t>:</w:t>
-      </w:r>
-    </w:p>
-    <w:p>
-      <w:pPr>
-        <w:rPr>
-          <w:rFonts w:ascii="Courier New" w:hAnsi="Courier New" w:cs="Courier New"/>
-        </w:rPr>
-      </w:pPr>
-      <w:r>
-        <w:rPr>
-          <w:rFonts w:ascii="Courier New" w:hAnsi="Courier New" w:cs="Courier New"/>
-        </w:rPr>
-        <w:t xml:space="preserve"> </w:t>
-      </w:r>
-      <w:r>
-        <w:rPr>
-          <w:rFonts w:ascii="Courier New" w:hAnsi="Courier New" w:cs="Courier New"/>
-        </w:rPr>
-        <w:t>A2_S1_L001_R1_001.fastq</w:t>
-      </w:r>
-      <w:r>
-        <w:rPr>
-          <w:rFonts w:ascii="Courier New" w:hAnsi="Courier New" w:cs="Courier New"/>
-        </w:rPr>
-        <w:br/>
-        <w:t xml:space="preserve"> A2_S1_L001_R1_002.fastq</w:t>
-      </w:r>
-      <w:r>
-        <w:rPr>
-          <w:rFonts w:ascii="Courier New" w:hAnsi="Courier New" w:cs="Courier New"/>
-        </w:rPr>
-        <w:br/>
-        <w:t xml:space="preserve"> A2_S1_L001_R2_001.fastq</w:t>
-      </w:r>
-      <w:r>
-        <w:rPr>
-          <w:rFonts w:ascii="Courier New" w:hAnsi="Courier New" w:cs="Courier New"/>
-        </w:rPr>
-        <w:br/>
-        <w:t xml:space="preserve"> A2_S1_L001_R2_002.fastq</w:t>
-      </w:r>
-    </w:p>
-    <w:p>
-      <w:pPr>
-        <w:rPr>
-          <w:rFonts w:ascii="Courier New" w:hAnsi="Courier New" w:cs="Courier New"/>
-        </w:rPr>
-      </w:pPr>
-      <w:r>
-        <w:rPr>
-          <w:rFonts w:ascii="Courier New" w:hAnsi="Courier New" w:cs="Courier New"/>
-        </w:rPr>
-        <w:t>&lt;</w:t>
-      </w:r>
-      <w:proofErr w:type="spellStart"/>
-      <w:r>
-        <w:rPr>
-          <w:rFonts w:ascii="Courier New" w:hAnsi="Courier New" w:cs="Courier New"/>
-        </w:rPr>
-        <w:t>inputdir</w:t>
-      </w:r>
-      <w:proofErr w:type="spellEnd"/>
-      <w:r>
-        <w:rPr>
-          <w:rFonts w:ascii="Courier New" w:hAnsi="Courier New" w:cs="Courier New"/>
-        </w:rPr>
-        <w:t xml:space="preserve"> id=”</w:t>
-      </w:r>
-      <w:proofErr w:type="spellStart"/>
-      <w:r>
-        <w:rPr>
-          <w:rFonts w:ascii="Courier New" w:hAnsi="Courier New" w:cs="Courier New"/>
-        </w:rPr>
-        <w:t>indir</w:t>
-      </w:r>
-      <w:proofErr w:type="spellEnd"/>
-      <w:r>
-        <w:rPr>
-          <w:rFonts w:ascii="Courier New" w:hAnsi="Courier New" w:cs="Courier New"/>
-        </w:rPr>
-        <w:t xml:space="preserve">” </w:t>
-      </w:r>
-      <w:proofErr w:type="spellStart"/>
-      <w:r>
-        <w:rPr>
-          <w:rFonts w:ascii="Courier New" w:hAnsi="Courier New" w:cs="Courier New"/>
-        </w:rPr>
-        <w:t>filespec</w:t>
-      </w:r>
-      <w:proofErr w:type="spellEnd"/>
-      <w:r>
-        <w:rPr>
-          <w:rFonts w:ascii="Courier New" w:hAnsi="Courier New" w:cs="Courier New"/>
-        </w:rPr>
-        <w:t>=”/home/example” /&gt;</w:t>
-      </w:r>
-      <w:r>
-        <w:rPr>
-          <w:rFonts w:ascii="Courier New" w:hAnsi="Courier New" w:cs="Courier New"/>
-        </w:rPr>
-        <w:br/>
-        <w:t>&lt;</w:t>
-      </w:r>
-      <w:proofErr w:type="spellStart"/>
-      <w:r>
-        <w:rPr>
-          <w:rFonts w:ascii="Courier New" w:hAnsi="Courier New" w:cs="Courier New"/>
-        </w:rPr>
-        <w:t>foreach</w:t>
-      </w:r>
-      <w:proofErr w:type="spellEnd"/>
-      <w:r>
-        <w:rPr>
-          <w:rFonts w:ascii="Courier New" w:hAnsi="Courier New" w:cs="Courier New"/>
-        </w:rPr>
-        <w:t xml:space="preserve"> dir=”</w:t>
-      </w:r>
-      <w:proofErr w:type="spellStart"/>
-      <w:r>
-        <w:rPr>
-          <w:rFonts w:ascii="Courier New" w:hAnsi="Courier New" w:cs="Courier New"/>
-        </w:rPr>
-        <w:t>indir</w:t>
-      </w:r>
-      <w:proofErr w:type="spellEnd"/>
-      <w:r>
-        <w:rPr>
-          <w:rFonts w:ascii="Courier New" w:hAnsi="Courier New" w:cs="Courier New"/>
-        </w:rPr>
-        <w:t>”&gt;</w:t>
-      </w:r>
-      <w:r>
-        <w:rPr>
-          <w:rFonts w:ascii="Courier New" w:hAnsi="Courier New" w:cs="Courier New"/>
-        </w:rPr>
-        <w:br/>
-      </w:r>
-      <w:r>
-        <w:rPr>
-          <w:rFonts w:ascii="Courier New" w:hAnsi="Courier New" w:cs="Courier New"/>
-        </w:rPr>
-        <w:lastRenderedPageBreak/>
-        <w:tab/>
-        <w:t>&lt;file id=”</w:t>
-      </w:r>
-      <w:r>
-        <w:rPr>
-          <w:rFonts w:ascii="Courier New" w:hAnsi="Courier New" w:cs="Courier New"/>
-        </w:rPr>
-        <w:t>end1</w:t>
-      </w:r>
-      <w:r>
-        <w:rPr>
-          <w:rFonts w:ascii="Courier New" w:hAnsi="Courier New" w:cs="Courier New"/>
-        </w:rPr>
-        <w:t>” pattern=”.*_R1_</w:t>
-      </w:r>
-      <w:r>
-        <w:rPr>
-          <w:rFonts w:ascii="Courier New" w:hAnsi="Courier New" w:cs="Courier New"/>
-        </w:rPr>
-        <w:t>.*</w:t>
-      </w:r>
-      <w:proofErr w:type="spellStart"/>
-      <w:r>
-        <w:rPr>
-          <w:rFonts w:ascii="Courier New" w:hAnsi="Courier New" w:cs="Courier New"/>
-        </w:rPr>
-        <w:t>fastq</w:t>
-      </w:r>
-      <w:proofErr w:type="spellEnd"/>
-      <w:r>
-        <w:rPr>
-          <w:rFonts w:ascii="Courier New" w:hAnsi="Courier New" w:cs="Courier New"/>
-        </w:rPr>
-        <w:t>” /&gt;</w:t>
-      </w:r>
-      <w:r>
-        <w:rPr>
-          <w:rFonts w:ascii="Courier New" w:hAnsi="Courier New" w:cs="Courier New"/>
-        </w:rPr>
-        <w:br/>
-      </w:r>
-      <w:r>
-        <w:rPr>
-          <w:rFonts w:ascii="Courier New" w:hAnsi="Courier New" w:cs="Courier New"/>
-        </w:rPr>
-        <w:tab/>
-        <w:t xml:space="preserve">&lt;related id=”end2” </w:t>
-      </w:r>
-      <w:proofErr w:type="spellStart"/>
-      <w:r>
-        <w:rPr>
-          <w:rFonts w:ascii="Courier New" w:hAnsi="Courier New" w:cs="Courier New"/>
-        </w:rPr>
-        <w:t>inout</w:t>
-      </w:r>
-      <w:proofErr w:type="spellEnd"/>
-      <w:r>
-        <w:rPr>
-          <w:rFonts w:ascii="Courier New" w:hAnsi="Courier New" w:cs="Courier New"/>
-        </w:rPr>
-        <w:t>=”in”</w:t>
-      </w:r>
-      <w:r>
-        <w:rPr>
-          <w:rFonts w:ascii="Courier New" w:hAnsi="Courier New" w:cs="Courier New"/>
-        </w:rPr>
-        <w:br/>
-      </w:r>
-      <w:r>
-        <w:rPr>
-          <w:rFonts w:ascii="Courier New" w:hAnsi="Courier New" w:cs="Courier New"/>
-        </w:rPr>
-        <w:tab/>
-      </w:r>
-      <w:r>
-        <w:rPr>
-          <w:rFonts w:ascii="Courier New" w:hAnsi="Courier New" w:cs="Courier New"/>
-        </w:rPr>
-        <w:tab/>
-        <w:t>pattern=”</w:t>
-      </w:r>
-      <w:r>
-        <w:rPr>
-          <w:rFonts w:ascii="Courier New" w:hAnsi="Courier New" w:cs="Courier New"/>
-        </w:rPr>
-        <w:t>(.*</w:t>
-      </w:r>
-      <w:r>
-        <w:rPr>
-          <w:rFonts w:ascii="Courier New" w:hAnsi="Courier New" w:cs="Courier New"/>
-        </w:rPr>
-        <w:t>)</w:t>
-      </w:r>
-      <w:r>
-        <w:rPr>
-          <w:rFonts w:ascii="Courier New" w:hAnsi="Courier New" w:cs="Courier New"/>
-        </w:rPr>
-        <w:t>_</w:t>
-      </w:r>
-      <w:r>
-        <w:rPr>
-          <w:rFonts w:ascii="Courier New" w:hAnsi="Courier New" w:cs="Courier New"/>
-        </w:rPr>
-        <w:t>R</w:t>
-      </w:r>
-      <w:r>
-        <w:rPr>
-          <w:rFonts w:ascii="Courier New" w:hAnsi="Courier New" w:cs="Courier New"/>
-        </w:rPr>
-        <w:t>1</w:t>
-      </w:r>
-      <w:r>
-        <w:rPr>
-          <w:rFonts w:ascii="Courier New" w:hAnsi="Courier New" w:cs="Courier New"/>
-        </w:rPr>
-        <w:t>_(</w:t>
-      </w:r>
-      <w:r>
-        <w:rPr>
-          <w:rFonts w:ascii="Courier New" w:hAnsi="Courier New" w:cs="Courier New"/>
-        </w:rPr>
-        <w:t>.*</w:t>
-      </w:r>
-      <w:proofErr w:type="spellStart"/>
-      <w:r>
-        <w:rPr>
-          <w:rFonts w:ascii="Courier New" w:hAnsi="Courier New" w:cs="Courier New"/>
-        </w:rPr>
-        <w:t>fastq</w:t>
-      </w:r>
-      <w:proofErr w:type="spellEnd"/>
-      <w:r>
-        <w:rPr>
-          <w:rFonts w:ascii="Courier New" w:hAnsi="Courier New" w:cs="Courier New"/>
-        </w:rPr>
-        <w:t>)</w:t>
-      </w:r>
-      <w:r>
-        <w:rPr>
-          <w:rFonts w:ascii="Courier New" w:hAnsi="Courier New" w:cs="Courier New"/>
-        </w:rPr>
-        <w:t>”</w:t>
-      </w:r>
-      <w:r>
-        <w:rPr>
-          <w:rFonts w:ascii="Courier New" w:hAnsi="Courier New" w:cs="Courier New"/>
-        </w:rPr>
-        <w:br/>
-      </w:r>
-      <w:r>
-        <w:rPr>
-          <w:rFonts w:ascii="Courier New" w:hAnsi="Courier New" w:cs="Courier New"/>
-        </w:rPr>
-        <w:tab/>
-      </w:r>
-      <w:r>
-        <w:rPr>
-          <w:rFonts w:ascii="Courier New" w:hAnsi="Courier New" w:cs="Courier New"/>
-        </w:rPr>
-        <w:tab/>
-        <w:t>replace=”</w:t>
-      </w:r>
-      <w:r>
-        <w:rPr>
-          <w:rFonts w:ascii="Courier New" w:hAnsi="Courier New" w:cs="Courier New"/>
-        </w:rPr>
-        <w:t>\1</w:t>
-      </w:r>
-      <w:r>
-        <w:rPr>
-          <w:rFonts w:ascii="Courier New" w:hAnsi="Courier New" w:cs="Courier New"/>
-        </w:rPr>
-        <w:t>_</w:t>
-      </w:r>
-      <w:r>
-        <w:rPr>
-          <w:rFonts w:ascii="Courier New" w:hAnsi="Courier New" w:cs="Courier New"/>
-        </w:rPr>
-        <w:t>R2</w:t>
-      </w:r>
-      <w:r>
-        <w:rPr>
-          <w:rFonts w:ascii="Courier New" w:hAnsi="Courier New" w:cs="Courier New"/>
-        </w:rPr>
-        <w:t>_</w:t>
-      </w:r>
-      <w:r>
-        <w:rPr>
-          <w:rFonts w:ascii="Courier New" w:hAnsi="Courier New" w:cs="Courier New"/>
-        </w:rPr>
-        <w:t>\2” /&gt;</w:t>
-      </w:r>
-      <w:r>
-        <w:rPr>
-          <w:rFonts w:ascii="Courier New" w:hAnsi="Courier New" w:cs="Courier New"/>
-        </w:rPr>
-        <w:br/>
-      </w:r>
-      <w:r>
-        <w:rPr>
-          <w:rFonts w:ascii="Courier New" w:hAnsi="Courier New" w:cs="Courier New"/>
-        </w:rPr>
-        <w:tab/>
-        <w:t>&lt;related id=”</w:t>
-      </w:r>
-      <w:proofErr w:type="spellStart"/>
-      <w:r>
-        <w:rPr>
-          <w:rFonts w:ascii="Courier New" w:hAnsi="Courier New" w:cs="Courier New"/>
-        </w:rPr>
-        <w:t>sam</w:t>
-      </w:r>
-      <w:proofErr w:type="spellEnd"/>
-      <w:r>
-        <w:rPr>
-          <w:rFonts w:ascii="Courier New" w:hAnsi="Courier New" w:cs="Courier New"/>
-        </w:rPr>
-        <w:t xml:space="preserve">” </w:t>
-      </w:r>
-      <w:proofErr w:type="spellStart"/>
-      <w:r>
-        <w:rPr>
-          <w:rFonts w:ascii="Courier New" w:hAnsi="Courier New" w:cs="Courier New"/>
-        </w:rPr>
-        <w:t>inout</w:t>
-      </w:r>
-      <w:proofErr w:type="spellEnd"/>
-      <w:r>
-        <w:rPr>
-          <w:rFonts w:ascii="Courier New" w:hAnsi="Courier New" w:cs="Courier New"/>
-        </w:rPr>
-        <w:t>=”out”</w:t>
-      </w:r>
-      <w:r>
-        <w:rPr>
-          <w:rFonts w:ascii="Courier New" w:hAnsi="Courier New" w:cs="Courier New"/>
-        </w:rPr>
-        <w:br/>
-      </w:r>
-      <w:r>
-        <w:rPr>
-          <w:rFonts w:ascii="Courier New" w:hAnsi="Courier New" w:cs="Courier New"/>
-        </w:rPr>
-        <w:tab/>
-      </w:r>
-      <w:r>
-        <w:rPr>
-          <w:rFonts w:ascii="Courier New" w:hAnsi="Courier New" w:cs="Courier New"/>
-        </w:rPr>
-        <w:tab/>
-        <w:t>pattern=”(.*)</w:t>
-      </w:r>
-      <w:r>
-        <w:rPr>
-          <w:rFonts w:ascii="Courier New" w:hAnsi="Courier New" w:cs="Courier New"/>
-        </w:rPr>
-        <w:t>_</w:t>
-      </w:r>
-      <w:r>
-        <w:rPr>
-          <w:rFonts w:ascii="Courier New" w:hAnsi="Courier New" w:cs="Courier New"/>
-        </w:rPr>
-        <w:t>R1_(.*)</w:t>
-      </w:r>
-      <w:proofErr w:type="spellStart"/>
-      <w:r>
-        <w:rPr>
-          <w:rFonts w:ascii="Courier New" w:hAnsi="Courier New" w:cs="Courier New"/>
-        </w:rPr>
-        <w:t>fastq</w:t>
-      </w:r>
-      <w:proofErr w:type="spellEnd"/>
-      <w:r>
-        <w:rPr>
-          <w:rFonts w:ascii="Courier New" w:hAnsi="Courier New" w:cs="Courier New"/>
-        </w:rPr>
-        <w:t>”</w:t>
-      </w:r>
-      <w:r>
-        <w:rPr>
-          <w:rFonts w:ascii="Courier New" w:hAnsi="Courier New" w:cs="Courier New"/>
-        </w:rPr>
-        <w:br/>
-      </w:r>
-      <w:r>
-        <w:rPr>
-          <w:rFonts w:ascii="Courier New" w:hAnsi="Courier New" w:cs="Courier New"/>
-        </w:rPr>
-        <w:tab/>
-      </w:r>
-      <w:r>
-        <w:rPr>
-          <w:rFonts w:ascii="Courier New" w:hAnsi="Courier New" w:cs="Courier New"/>
-        </w:rPr>
-        <w:tab/>
-        <w:t>replace=”</w:t>
-      </w:r>
-      <w:r>
-        <w:rPr>
-          <w:rFonts w:ascii="Courier New" w:hAnsi="Courier New" w:cs="Courier New"/>
-        </w:rPr>
-        <w:t>\1</w:t>
-      </w:r>
-      <w:r>
-        <w:rPr>
-          <w:rFonts w:ascii="Courier New" w:hAnsi="Courier New" w:cs="Courier New"/>
-        </w:rPr>
-        <w:t>_</w:t>
-      </w:r>
-      <w:r>
-        <w:rPr>
-          <w:rFonts w:ascii="Courier New" w:hAnsi="Courier New" w:cs="Courier New"/>
-        </w:rPr>
-        <w:t>\2sam</w:t>
-      </w:r>
-      <w:r>
-        <w:rPr>
-          <w:rFonts w:ascii="Courier New" w:hAnsi="Courier New" w:cs="Courier New"/>
-        </w:rPr>
-        <w:t>” /&gt;</w:t>
-      </w:r>
-      <w:r>
-        <w:rPr>
-          <w:rFonts w:ascii="Courier New" w:hAnsi="Courier New" w:cs="Courier New"/>
-        </w:rPr>
-        <w:br/>
-      </w:r>
-      <w:r>
-        <w:rPr>
-          <w:rFonts w:ascii="Courier New" w:hAnsi="Courier New" w:cs="Courier New"/>
-        </w:rPr>
-        <w:tab/>
-        <w:t>&lt;step name=”Alignment”&gt;</w:t>
-      </w:r>
-      <w:r>
-        <w:rPr>
-          <w:rFonts w:ascii="Courier New" w:hAnsi="Courier New" w:cs="Courier New"/>
-        </w:rPr>
-        <w:br/>
-      </w:r>
-      <w:r>
-        <w:rPr>
-          <w:rFonts w:ascii="Courier New" w:hAnsi="Courier New" w:cs="Courier New"/>
-        </w:rPr>
-        <w:tab/>
-      </w:r>
-      <w:r>
-        <w:rPr>
-          <w:rFonts w:ascii="Courier New" w:hAnsi="Courier New" w:cs="Courier New"/>
-        </w:rPr>
-        <w:tab/>
-        <w:t>&lt;tool name=”</w:t>
-      </w:r>
-      <w:proofErr w:type="spellStart"/>
-      <w:r>
-        <w:rPr>
-          <w:rFonts w:ascii="Courier New" w:hAnsi="Courier New" w:cs="Courier New"/>
-        </w:rPr>
-        <w:t>bwa</w:t>
-      </w:r>
-      <w:proofErr w:type="spellEnd"/>
-      <w:r>
-        <w:rPr>
-          <w:rFonts w:ascii="Courier New" w:hAnsi="Courier New" w:cs="Courier New"/>
-        </w:rPr>
-        <w:t>” description=”run_bwa.xml”</w:t>
-      </w:r>
-      <w:r>
-        <w:rPr>
-          <w:rFonts w:ascii="Courier New" w:hAnsi="Courier New" w:cs="Courier New"/>
-        </w:rPr>
-        <w:br/>
-      </w:r>
-      <w:r>
-        <w:rPr>
-          <w:rFonts w:ascii="Courier New" w:hAnsi="Courier New" w:cs="Courier New"/>
-        </w:rPr>
-        <w:tab/>
-      </w:r>
-      <w:r>
-        <w:rPr>
-          <w:rFonts w:ascii="Courier New" w:hAnsi="Courier New" w:cs="Courier New"/>
-        </w:rPr>
-        <w:tab/>
-      </w:r>
-      <w:r>
-        <w:rPr>
-          <w:rFonts w:ascii="Courier New" w:hAnsi="Courier New" w:cs="Courier New"/>
-        </w:rPr>
-        <w:tab/>
-        <w:t>input=”end1,end2” output=”</w:t>
-      </w:r>
-      <w:proofErr w:type="spellStart"/>
-      <w:r>
-        <w:rPr>
-          <w:rFonts w:ascii="Courier New" w:hAnsi="Courier New" w:cs="Courier New"/>
-        </w:rPr>
-        <w:t>sam</w:t>
-      </w:r>
-      <w:proofErr w:type="spellEnd"/>
-      <w:r>
-        <w:rPr>
-          <w:rFonts w:ascii="Courier New" w:hAnsi="Courier New" w:cs="Courier New"/>
-        </w:rPr>
-        <w:t>” /&gt;</w:t>
-      </w:r>
-      <w:r>
-        <w:rPr>
-          <w:rFonts w:ascii="Courier New" w:hAnsi="Courier New" w:cs="Courier New"/>
-        </w:rPr>
-        <w:br/>
-      </w:r>
-      <w:r>
-        <w:rPr>
-          <w:rFonts w:ascii="Courier New" w:hAnsi="Courier New" w:cs="Courier New"/>
-        </w:rPr>
-        <w:tab/>
-        <w:t>&lt;/step&gt;</w:t>
-      </w:r>
-      <w:r>
-        <w:rPr>
-          <w:rFonts w:ascii="Courier New" w:hAnsi="Courier New" w:cs="Courier New"/>
-        </w:rPr>
-        <w:br/>
-        <w:t>&lt;/</w:t>
-      </w:r>
       <w:proofErr w:type="spellStart"/>
       <w:r>
         <w:rPr>
@@ -3056,6 +3267,7 @@
     </w:p>
     <w:p>
       <w:r>
+        <w:lastRenderedPageBreak/>
         <w:t xml:space="preserve">The input and output attributes are used to map from the pipeline file id space to a tool file id space.  In this way, a tool description file can be utilized in multiple pipelines or </w:t>
       </w:r>
       <w:r>
@@ -3223,6 +3435,26 @@
         <w:rPr>
           <w:rFonts w:ascii="Courier New" w:hAnsi="Courier New" w:cs="Courier New"/>
         </w:rPr>
+        <w:t xml:space="preserve"> </w:t>
+      </w:r>
+      <w:proofErr w:type="spellStart"/>
+      <w:r>
+        <w:rPr>
+          <w:rFonts w:ascii="Courier New" w:hAnsi="Courier New" w:cs="Courier New"/>
+        </w:rPr>
+        <w:t>failure_strings</w:t>
+      </w:r>
+      <w:proofErr w:type="spellEnd"/>
+      <w:r>
+        <w:rPr>
+          <w:rFonts w:ascii="Courier New" w:hAnsi="Courier New" w:cs="Courier New"/>
+        </w:rPr>
+        <w:t>="..."</w:t>
+      </w:r>
+      <w:r>
+        <w:rPr>
+          <w:rFonts w:ascii="Courier New" w:hAnsi="Courier New" w:cs="Courier New"/>
+        </w:rPr>
         <w:t>&gt;</w:t>
       </w:r>
       <w:r>
@@ -3669,6 +3901,33 @@
         <w:rPr>
           <w:rFonts w:cstheme="minorHAnsi"/>
         </w:rPr>
+        <w:t xml:space="preserve">The </w:t>
+      </w:r>
+      <w:proofErr w:type="spellStart"/>
+      <w:r>
+        <w:rPr>
+          <w:rFonts w:ascii="Courier New" w:hAnsi="Courier New" w:cs="Courier New"/>
+        </w:rPr>
+        <w:t>failure_strings</w:t>
+      </w:r>
+      <w:proofErr w:type="spellEnd"/>
+      <w:r>
+        <w:rPr>
+          <w:rFonts w:cstheme="minorHAnsi"/>
+        </w:rPr>
+        <w:t xml:space="preserve"> attribute allows specifying a comma-separated list of strings.  If specified and the tool's error output contains any of the strings, the tool is deemed to have failed, even if its last command returns a zero exit status.</w:t>
+      </w:r>
+    </w:p>
+    <w:p>
+      <w:pPr>
+        <w:rPr>
+          <w:rFonts w:cstheme="minorHAnsi"/>
+        </w:rPr>
+      </w:pPr>
+      <w:r>
+        <w:rPr>
+          <w:rFonts w:cstheme="minorHAnsi"/>
+        </w:rPr>
         <w:t>When executing in a cluster environment, a tool will be scheduled as a job.</w:t>
       </w:r>
     </w:p>
@@ -3766,6 +4025,7 @@
         <w:rPr>
           <w:rFonts w:ascii="Courier New" w:hAnsi="Courier New" w:cs="Courier New"/>
         </w:rPr>
+        <w:lastRenderedPageBreak/>
         <w:t xml:space="preserve">&lt;option name="..." </w:t>
       </w:r>
       <w:proofErr w:type="spellStart"/>
@@ -3910,7 +4170,6 @@
         <w:rPr>
           <w:rFonts w:cstheme="minorHAnsi"/>
         </w:rPr>
-        <w:lastRenderedPageBreak/>
         <w:t>Option names are in the same name space as the tool file ids, but separate from the name space of the invoking pipeline.  All names in the tool’s option name / file id name space must be unique.</w:t>
       </w:r>
     </w:p>
@@ -4224,32 +4483,6 @@
         <w:rPr>
           <w:rFonts w:ascii="Courier New" w:hAnsi="Courier New" w:cs="Courier New"/>
         </w:rPr>
-        <w:br/>
-      </w:r>
-      <w:r>
-        <w:rPr>
-          <w:rFonts w:ascii="Courier New" w:hAnsi="Courier New" w:cs="Courier New"/>
-        </w:rPr>
-        <w:tab/>
-      </w:r>
-      <w:proofErr w:type="spellStart"/>
-      <w:r>
-        <w:rPr>
-          <w:rFonts w:ascii="Courier New" w:hAnsi="Courier New" w:cs="Courier New"/>
-        </w:rPr>
-        <w:t>stderr_id</w:t>
-      </w:r>
-      <w:proofErr w:type="spellEnd"/>
-      <w:r>
-        <w:rPr>
-          <w:rFonts w:ascii="Courier New" w:hAnsi="Courier New" w:cs="Courier New"/>
-        </w:rPr>
-        <w:t>=”...”</w:t>
-      </w:r>
-      <w:r>
-        <w:rPr>
-          <w:rFonts w:ascii="Courier New" w:hAnsi="Courier New" w:cs="Courier New"/>
-        </w:rPr>
         <w:t>&gt; ... &lt;/command&gt;</w:t>
       </w:r>
     </w:p>
@@ -4412,21 +4645,65 @@
         <w:rPr>
           <w:rFonts w:cstheme="minorHAnsi"/>
         </w:rPr>
-        <w:t xml:space="preserve"> and </w:t>
-      </w:r>
-      <w:proofErr w:type="spellStart"/>
-      <w:r>
-        <w:rPr>
-          <w:rFonts w:ascii="Courier New" w:hAnsi="Courier New" w:cs="Courier New"/>
-        </w:rPr>
-        <w:t>stderr_id</w:t>
-      </w:r>
-      <w:proofErr w:type="spellEnd"/>
-      <w:r>
-        <w:rPr>
-          <w:rFonts w:cstheme="minorHAnsi"/>
-        </w:rPr>
-        <w:t xml:space="preserve"> attributes allow IO redirection.</w:t>
+        <w:t xml:space="preserve"> </w:t>
+      </w:r>
+      <w:r>
+        <w:rPr>
+          <w:rFonts w:cstheme="minorHAnsi"/>
+        </w:rPr>
+        <w:t>attribute</w:t>
+      </w:r>
+      <w:r>
+        <w:rPr>
+          <w:rFonts w:cstheme="minorHAnsi"/>
+        </w:rPr>
+        <w:t xml:space="preserve"> allow</w:t>
+      </w:r>
+      <w:r>
+        <w:rPr>
+          <w:rFonts w:cstheme="minorHAnsi"/>
+        </w:rPr>
+        <w:t>s</w:t>
+      </w:r>
+      <w:r>
+        <w:rPr>
+          <w:rFonts w:cstheme="minorHAnsi"/>
+        </w:rPr>
+        <w:t xml:space="preserve"> IO redirection.</w:t>
+      </w:r>
+      <w:r>
+        <w:rPr>
+          <w:rFonts w:cstheme="minorHAnsi"/>
+        </w:rPr>
+        <w:t xml:space="preserve"> The process’ </w:t>
+      </w:r>
+      <w:proofErr w:type="spellStart"/>
+      <w:r>
+        <w:rPr>
+          <w:rFonts w:cstheme="minorHAnsi"/>
+        </w:rPr>
+        <w:t>stderr</w:t>
+      </w:r>
+      <w:proofErr w:type="spellEnd"/>
+      <w:r>
+        <w:rPr>
+          <w:rFonts w:cstheme="minorHAnsi"/>
+        </w:rPr>
+        <w:t xml:space="preserve"> output channel is managed by the infrastructure and is not </w:t>
+      </w:r>
+      <w:proofErr w:type="spellStart"/>
+      <w:r>
+        <w:rPr>
+          <w:rFonts w:cstheme="minorHAnsi"/>
+        </w:rPr>
+        <w:t>redirectable</w:t>
+      </w:r>
+      <w:proofErr w:type="spellEnd"/>
+      <w:r>
+        <w:rPr>
+          <w:rFonts w:cstheme="minorHAnsi"/>
+        </w:rPr>
+        <w:t xml:space="preserve"> at this time.</w:t>
       </w:r>
     </w:p>
     <w:p>
@@ -4479,7 +4756,14 @@
         <w:rPr>
           <w:rFonts w:cstheme="minorHAnsi"/>
         </w:rPr>
-        <w:t xml:space="preserve"> if specified, and finally the filename represented by the</w:t>
+        <w:t xml:space="preserve"> if specified, and finally the filename </w:t>
+      </w:r>
+      <w:r>
+        <w:rPr>
+          <w:rFonts w:cstheme="minorHAnsi"/>
+        </w:rPr>
+        <w:lastRenderedPageBreak/>
+        <w:t>represented by the</w:t>
       </w:r>
       <w:r>
         <w:rPr>
@@ -4524,7 +4808,6 @@
         <w:pStyle w:val="Heading3"/>
       </w:pPr>
       <w:r>
-        <w:lastRenderedPageBreak/>
         <w:t>Example 1</w:t>
       </w:r>
     </w:p>
@@ -5024,6 +5307,7 @@
         <w:rPr>
           <w:rFonts w:ascii="Courier New" w:hAnsi="Courier New" w:cs="Courier New"/>
         </w:rPr>
+        <w:lastRenderedPageBreak/>
         <w:t>&lt;validate id=”...” /&gt;</w:t>
       </w:r>
     </w:p>
@@ -5074,7 +5358,6 @@
       </w:pPr>
       <w:proofErr w:type="spellStart"/>
       <w:r>
-        <w:lastRenderedPageBreak/>
         <w:t>version_command</w:t>
       </w:r>
       <w:proofErr w:type="spellEnd"/>
@@ -5828,6 +6111,54 @@
             <w:proofErr w:type="gramEnd"/>
             <w:r>
               <w:t>; they don’t have to be passed in or out of the tool invocation. Use for instance with tool-specific data files.</w:t>
+            </w:r>
+          </w:p>
+        </w:tc>
+      </w:tr>
+      <w:tr>
+        <w:tc>
+          <w:tcPr>
+            <w:tcW w:w="1458" w:type="dxa"/>
+          </w:tcPr>
+          <w:p>
+            <w:r>
+              <w:t>29-Mar-2013</w:t>
+            </w:r>
+          </w:p>
+        </w:tc>
+        <w:tc>
+          <w:tcPr>
+            <w:tcW w:w="1170" w:type="dxa"/>
+          </w:tcPr>
+          <w:p>
+            <w:r>
+              <w:t>Simons</w:t>
+            </w:r>
+          </w:p>
+        </w:tc>
+        <w:tc>
+          <w:tcPr>
+            <w:tcW w:w="6948" w:type="dxa"/>
+          </w:tcPr>
+          <w:p>
+            <w:r>
+              <w:t xml:space="preserve">Removed capability to redirect </w:t>
+            </w:r>
+            <w:proofErr w:type="spellStart"/>
+            <w:r>
+              <w:t>stderr</w:t>
+            </w:r>
+            <w:proofErr w:type="spellEnd"/>
+            <w:r>
+              <w:t xml:space="preserve">, so that we can add the </w:t>
+            </w:r>
+            <w:proofErr w:type="spellStart"/>
+            <w:r>
+              <w:t>failure_strings</w:t>
+            </w:r>
+            <w:proofErr w:type="spellEnd"/>
+            <w:r>
+              <w:t xml:space="preserve"> attribute.  Added the append attribute to &lt;file&gt;, for easy (easier) filename construction in simple cases.</w:t>
             </w:r>
           </w:p>
         </w:tc>
@@ -6515,7 +6846,7 @@
 </file>
 
 <file path=customXml/itemProps1.xml><?xml version="1.0" encoding="utf-8"?>
-<ds:datastoreItem xmlns:ds="http://schemas.openxmlformats.org/officeDocument/2006/customXml" ds:itemID="{367FE7BC-EE41-458E-B06E-FC8FF00F8565}">
+<ds:datastoreItem xmlns:ds="http://schemas.openxmlformats.org/officeDocument/2006/customXml" ds:itemID="{CB9483BD-65C3-4311-A6E7-0AFD67DB24C1}">
   <ds:schemaRefs>
     <ds:schemaRef ds:uri="http://schemas.openxmlformats.org/officeDocument/2006/bibliography"/>
   </ds:schemaRefs>
@@ -6523,7 +6854,7 @@
 </file>
 
 <file path=customXml/itemProps2.xml><?xml version="1.0" encoding="utf-8"?>
-<ds:datastoreItem xmlns:ds="http://schemas.openxmlformats.org/officeDocument/2006/customXml" ds:itemID="{36492488-D4B6-4B2E-AA48-AD48578CFE87}">
+<ds:datastoreItem xmlns:ds="http://schemas.openxmlformats.org/officeDocument/2006/customXml" ds:itemID="{06010899-0336-452A-80DC-854DC3E0A286}">
   <ds:schemaRefs>
     <ds:schemaRef ds:uri="http://schemas.openxmlformats.org/officeDocument/2006/bibliography"/>
   </ds:schemaRefs>

</xml_diff>

<commit_message>
Update Anuj's exome and whole genome pipeline defs to the latest.
</commit_message>
<xml_diff>
--- a/docs/CGA_XML_Description.docx
+++ b/docs/CGA_XML_Description.docx
@@ -2105,104 +2105,110 @@
         <w:rPr>
           <w:rFonts w:cstheme="minorHAnsi"/>
         </w:rPr>
+        <w:t xml:space="preserve">The </w:t>
+      </w:r>
+      <w:r>
+        <w:rPr>
+          <w:rFonts w:ascii="Courier New" w:hAnsi="Courier New" w:cs="Courier New"/>
+        </w:rPr>
+        <w:t>&lt;file&gt;</w:t>
+      </w:r>
+      <w:r>
+        <w:rPr>
+          <w:rFonts w:cstheme="minorHAnsi"/>
+        </w:rPr>
+        <w:t xml:space="preserve"> tag</w:t>
+      </w:r>
+      <w:r>
+        <w:rPr>
+          <w:rFonts w:cstheme="minorHAnsi"/>
+        </w:rPr>
+        <w:t xml:space="preserve">’s </w:t>
+      </w:r>
+      <w:r>
+        <w:rPr>
+          <w:rFonts w:ascii="Courier New" w:hAnsi="Courier New" w:cs="Courier New"/>
+        </w:rPr>
+        <w:t>pattern</w:t>
+      </w:r>
+      <w:r>
+        <w:rPr>
+          <w:rFonts w:cstheme="minorHAnsi"/>
+        </w:rPr>
+        <w:t xml:space="preserve"> attribute</w:t>
+      </w:r>
+      <w:r>
+        <w:rPr>
+          <w:rFonts w:cstheme="minorHAnsi"/>
+        </w:rPr>
+        <w:t xml:space="preserve"> specifies </w:t>
+      </w:r>
+      <w:r>
+        <w:rPr>
+          <w:rFonts w:cstheme="minorHAnsi"/>
+        </w:rPr>
+        <w:t xml:space="preserve">the python </w:t>
+      </w:r>
+      <w:proofErr w:type="spellStart"/>
+      <w:r>
+        <w:rPr>
+          <w:rFonts w:cstheme="minorHAnsi"/>
+        </w:rPr>
+        <w:t>regex</w:t>
+      </w:r>
+      <w:proofErr w:type="spellEnd"/>
+      <w:r>
+        <w:rPr>
+          <w:rFonts w:cstheme="minorHAnsi"/>
+        </w:rPr>
+        <w:t xml:space="preserve"> </w:t>
+      </w:r>
+      <w:r>
+        <w:rPr>
+          <w:rFonts w:cstheme="minorHAnsi"/>
+        </w:rPr>
+        <w:t>pattern</w:t>
+      </w:r>
+      <w:r>
+        <w:rPr>
+          <w:rFonts w:cstheme="minorHAnsi"/>
+        </w:rPr>
+        <w:t xml:space="preserve"> that will be used to select files for processing</w:t>
+      </w:r>
+      <w:r>
+        <w:rPr>
+          <w:rFonts w:cstheme="minorHAnsi"/>
+        </w:rPr>
+        <w:t xml:space="preserve">; it will be applied to each filename in the directory as if by using python’s </w:t>
+      </w:r>
+      <w:proofErr w:type="spellStart"/>
+      <w:proofErr w:type="gramStart"/>
+      <w:r>
+        <w:rPr>
+          <w:rFonts w:cstheme="minorHAnsi"/>
+        </w:rPr>
+        <w:t>re.match</w:t>
+      </w:r>
+      <w:proofErr w:type="spellEnd"/>
+      <w:r>
+        <w:rPr>
+          <w:rFonts w:cstheme="minorHAnsi"/>
+        </w:rPr>
+        <w:t>(</w:t>
+      </w:r>
+      <w:proofErr w:type="gramEnd"/>
+      <w:r>
+        <w:rPr>
+          <w:rFonts w:cstheme="minorHAnsi"/>
+        </w:rPr>
+        <w:t xml:space="preserve">) </w:t>
+      </w:r>
+      <w:r>
+        <w:rPr>
+          <w:rFonts w:cstheme="minorHAnsi"/>
+        </w:rPr>
         <w:lastRenderedPageBreak/>
-        <w:t xml:space="preserve">The </w:t>
-      </w:r>
-      <w:r>
-        <w:rPr>
-          <w:rFonts w:ascii="Courier New" w:hAnsi="Courier New" w:cs="Courier New"/>
-        </w:rPr>
-        <w:t>&lt;file&gt;</w:t>
-      </w:r>
-      <w:r>
-        <w:rPr>
-          <w:rFonts w:cstheme="minorHAnsi"/>
-        </w:rPr>
-        <w:t xml:space="preserve"> tag</w:t>
-      </w:r>
-      <w:r>
-        <w:rPr>
-          <w:rFonts w:cstheme="minorHAnsi"/>
-        </w:rPr>
-        <w:t xml:space="preserve">’s </w:t>
-      </w:r>
-      <w:r>
-        <w:rPr>
-          <w:rFonts w:ascii="Courier New" w:hAnsi="Courier New" w:cs="Courier New"/>
-        </w:rPr>
-        <w:t>pattern</w:t>
-      </w:r>
-      <w:r>
-        <w:rPr>
-          <w:rFonts w:cstheme="minorHAnsi"/>
-        </w:rPr>
-        <w:t xml:space="preserve"> attribute</w:t>
-      </w:r>
-      <w:r>
-        <w:rPr>
-          <w:rFonts w:cstheme="minorHAnsi"/>
-        </w:rPr>
-        <w:t xml:space="preserve"> specifies </w:t>
-      </w:r>
-      <w:r>
-        <w:rPr>
-          <w:rFonts w:cstheme="minorHAnsi"/>
-        </w:rPr>
-        <w:t xml:space="preserve">the python </w:t>
-      </w:r>
-      <w:proofErr w:type="spellStart"/>
-      <w:r>
-        <w:rPr>
-          <w:rFonts w:cstheme="minorHAnsi"/>
-        </w:rPr>
-        <w:t>regex</w:t>
-      </w:r>
-      <w:proofErr w:type="spellEnd"/>
-      <w:r>
-        <w:rPr>
-          <w:rFonts w:cstheme="minorHAnsi"/>
-        </w:rPr>
-        <w:t xml:space="preserve"> </w:t>
-      </w:r>
-      <w:r>
-        <w:rPr>
-          <w:rFonts w:cstheme="minorHAnsi"/>
-        </w:rPr>
-        <w:t>pattern</w:t>
-      </w:r>
-      <w:r>
-        <w:rPr>
-          <w:rFonts w:cstheme="minorHAnsi"/>
-        </w:rPr>
-        <w:t xml:space="preserve"> that will be used to select files for processing</w:t>
-      </w:r>
-      <w:r>
-        <w:rPr>
-          <w:rFonts w:cstheme="minorHAnsi"/>
-        </w:rPr>
-        <w:t xml:space="preserve">; it will be applied to each filename in the directory as if by using python’s </w:t>
-      </w:r>
-      <w:proofErr w:type="spellStart"/>
-      <w:proofErr w:type="gramStart"/>
-      <w:r>
-        <w:rPr>
-          <w:rFonts w:cstheme="minorHAnsi"/>
-        </w:rPr>
-        <w:t>re.match</w:t>
-      </w:r>
-      <w:proofErr w:type="spellEnd"/>
-      <w:r>
-        <w:rPr>
-          <w:rFonts w:cstheme="minorHAnsi"/>
-        </w:rPr>
-        <w:t>(</w:t>
-      </w:r>
-      <w:proofErr w:type="gramEnd"/>
-      <w:r>
-        <w:rPr>
-          <w:rFonts w:cstheme="minorHAnsi"/>
-        </w:rPr>
-        <w:t xml:space="preserve">) function.  </w:t>
+        <w:t xml:space="preserve">function.  </w:t>
       </w:r>
       <w:r>
         <w:rPr>
@@ -3250,25 +3256,76 @@
       </w:pPr>
       <w:proofErr w:type="gramStart"/>
       <w:r>
+        <w:t>tool</w:t>
+      </w:r>
+      <w:proofErr w:type="gramEnd"/>
+    </w:p>
+    <w:p>
+      <w:r>
+        <w:t>A tool takes one or more inputs, and creates one or more outputs</w:t>
+      </w:r>
+      <w:r>
+        <w:t xml:space="preserve">. For instance, it could be an aligner, or a simple </w:t>
+      </w:r>
+      <w:proofErr w:type="spellStart"/>
+      <w:r>
+        <w:t>sam</w:t>
+      </w:r>
+      <w:proofErr w:type="spellEnd"/>
+      <w:r>
+        <w:t xml:space="preserve"> to bam converter.</w:t>
+      </w:r>
+    </w:p>
+    <w:p>
+      <w:pPr>
+        <w:pStyle w:val="NoSpacing"/>
+        <w:rPr>
+          <w:rFonts w:ascii="Courier New" w:hAnsi="Courier New" w:cs="Courier New"/>
+        </w:rPr>
+      </w:pPr>
+      <w:r>
         <w:lastRenderedPageBreak/>
-        <w:t>tool</w:t>
+        <w:tab/>
+      </w:r>
+      <w:r>
+        <w:rPr>
+          <w:rFonts w:ascii="Courier New" w:hAnsi="Courier New" w:cs="Courier New"/>
+        </w:rPr>
+        <w:t>&lt;tool name="..."</w:t>
+      </w:r>
+    </w:p>
+    <w:p>
+      <w:pPr>
+        <w:pStyle w:val="NoSpacing"/>
+        <w:rPr>
+          <w:rFonts w:ascii="Courier New" w:hAnsi="Courier New" w:cs="Courier New"/>
+        </w:rPr>
+      </w:pPr>
+      <w:r>
+        <w:rPr>
+          <w:rFonts w:ascii="Courier New" w:hAnsi="Courier New" w:cs="Courier New"/>
+        </w:rPr>
+        <w:tab/>
+      </w:r>
+      <w:r>
+        <w:rPr>
+          <w:rFonts w:ascii="Courier New" w:hAnsi="Courier New" w:cs="Courier New"/>
+        </w:rPr>
+        <w:tab/>
+      </w:r>
+      <w:proofErr w:type="gramStart"/>
+      <w:r>
+        <w:rPr>
+          <w:rFonts w:ascii="Courier New" w:hAnsi="Courier New" w:cs="Courier New"/>
+        </w:rPr>
+        <w:t>input</w:t>
       </w:r>
       <w:proofErr w:type="gramEnd"/>
-    </w:p>
-    <w:p>
-      <w:r>
-        <w:t>A tool takes one or more inputs, and creates one or more outputs</w:t>
-      </w:r>
-      <w:r>
-        <w:t xml:space="preserve">. For instance, it could be an aligner, or a simple </w:t>
-      </w:r>
-      <w:proofErr w:type="spellStart"/>
-      <w:r>
-        <w:t>sam</w:t>
-      </w:r>
-      <w:proofErr w:type="spellEnd"/>
-      <w:r>
-        <w:t xml:space="preserve"> to bam converter.</w:t>
+      <w:r>
+        <w:rPr>
+          <w:rFonts w:ascii="Courier New" w:hAnsi="Courier New" w:cs="Courier New"/>
+        </w:rPr>
+        <w:t>="id [, id]..."</w:t>
       </w:r>
     </w:p>
     <w:p>
@@ -3279,81 +3336,62 @@
         </w:rPr>
       </w:pPr>
       <w:r>
+        <w:rPr>
+          <w:rFonts w:ascii="Courier New" w:hAnsi="Courier New" w:cs="Courier New"/>
+        </w:rPr>
         <w:tab/>
       </w:r>
       <w:r>
         <w:rPr>
           <w:rFonts w:ascii="Courier New" w:hAnsi="Courier New" w:cs="Courier New"/>
         </w:rPr>
-        <w:t>&lt;tool name="..."</w:t>
-      </w:r>
-    </w:p>
-    <w:p>
-      <w:pPr>
-        <w:pStyle w:val="NoSpacing"/>
-        <w:rPr>
-          <w:rFonts w:ascii="Courier New" w:hAnsi="Courier New" w:cs="Courier New"/>
-        </w:rPr>
-      </w:pPr>
-      <w:r>
-        <w:rPr>
-          <w:rFonts w:ascii="Courier New" w:hAnsi="Courier New" w:cs="Courier New"/>
-        </w:rPr>
         <w:tab/>
       </w:r>
+      <w:proofErr w:type="gramStart"/>
+      <w:r>
+        <w:rPr>
+          <w:rFonts w:ascii="Courier New" w:hAnsi="Courier New" w:cs="Courier New"/>
+        </w:rPr>
+        <w:t>output</w:t>
+      </w:r>
+      <w:proofErr w:type="gramEnd"/>
+      <w:r>
+        <w:rPr>
+          <w:rFonts w:ascii="Courier New" w:hAnsi="Courier New" w:cs="Courier New"/>
+        </w:rPr>
+        <w:t>="id [, id]..."</w:t>
+      </w:r>
+      <w:r>
+        <w:rPr>
+          <w:rFonts w:ascii="Courier New" w:hAnsi="Courier New" w:cs="Courier New"/>
+        </w:rPr>
+        <w:br/>
+      </w:r>
       <w:r>
         <w:rPr>
           <w:rFonts w:ascii="Courier New" w:hAnsi="Courier New" w:cs="Courier New"/>
         </w:rPr>
         <w:tab/>
       </w:r>
-      <w:proofErr w:type="gramStart"/>
-      <w:r>
-        <w:rPr>
-          <w:rFonts w:ascii="Courier New" w:hAnsi="Courier New" w:cs="Courier New"/>
-        </w:rPr>
-        <w:t>input</w:t>
-      </w:r>
-      <w:proofErr w:type="gramEnd"/>
-      <w:r>
-        <w:rPr>
-          <w:rFonts w:ascii="Courier New" w:hAnsi="Courier New" w:cs="Courier New"/>
-        </w:rPr>
-        <w:t>="id [, id]..."</w:t>
-      </w:r>
-    </w:p>
-    <w:p>
-      <w:pPr>
-        <w:pStyle w:val="NoSpacing"/>
-        <w:rPr>
-          <w:rFonts w:ascii="Courier New" w:hAnsi="Courier New" w:cs="Courier New"/>
-        </w:rPr>
-      </w:pPr>
       <w:r>
         <w:rPr>
           <w:rFonts w:ascii="Courier New" w:hAnsi="Courier New" w:cs="Courier New"/>
         </w:rPr>
         <w:tab/>
       </w:r>
-      <w:r>
-        <w:rPr>
-          <w:rFonts w:ascii="Courier New" w:hAnsi="Courier New" w:cs="Courier New"/>
-        </w:rPr>
-        <w:tab/>
-      </w:r>
-      <w:proofErr w:type="gramStart"/>
-      <w:r>
-        <w:rPr>
-          <w:rFonts w:ascii="Courier New" w:hAnsi="Courier New" w:cs="Courier New"/>
-        </w:rPr>
-        <w:t>output</w:t>
-      </w:r>
-      <w:proofErr w:type="gramEnd"/>
-      <w:r>
-        <w:rPr>
-          <w:rFonts w:ascii="Courier New" w:hAnsi="Courier New" w:cs="Courier New"/>
-        </w:rPr>
-        <w:t>="id [, id]..."</w:t>
+      <w:proofErr w:type="spellStart"/>
+      <w:r>
+        <w:rPr>
+          <w:rFonts w:ascii="Courier New" w:hAnsi="Courier New" w:cs="Courier New"/>
+        </w:rPr>
+        <w:t>args</w:t>
+      </w:r>
+      <w:proofErr w:type="spellEnd"/>
+      <w:r>
+        <w:rPr>
+          <w:rFonts w:ascii="Courier New" w:hAnsi="Courier New" w:cs="Courier New"/>
+        </w:rPr>
+        <w:t>=”text[:text] [,text[:text]...”</w:t>
       </w:r>
     </w:p>
     <w:p>
@@ -3437,16 +3475,6 @@
       </w:r>
     </w:p>
     <w:p>
-      <w:pPr>
-        <w:rPr>
-          <w:rFonts w:asciiTheme="majorHAnsi" w:eastAsiaTheme="majorEastAsia" w:hAnsiTheme="majorHAnsi" w:cstheme="majorBidi"/>
-          <w:b/>
-          <w:bCs/>
-          <w:color w:val="365F91" w:themeColor="accent1" w:themeShade="BF"/>
-          <w:sz w:val="28"/>
-          <w:szCs w:val="28"/>
-        </w:rPr>
-      </w:pPr>
       <w:r>
         <w:t xml:space="preserve">The ids listed in the input or output attributes are </w:t>
       </w:r>
@@ -3468,7 +3496,97 @@
       <w:r>
         <w:t xml:space="preserve">  Input and output lists use separate indexes, so the first file in each list will be _1, the second in each list will be _2, etc.</w:t>
       </w:r>
-      <w:r>
+    </w:p>
+    <w:p>
+      <w:r>
+        <w:t xml:space="preserve">The list of </w:t>
+      </w:r>
+      <w:proofErr w:type="spellStart"/>
+      <w:r>
+        <w:t>args</w:t>
+      </w:r>
+      <w:proofErr w:type="spellEnd"/>
+      <w:r>
+        <w:t xml:space="preserve"> will available as “arg_1”, “arg_2”, etc. </w:t>
+      </w:r>
+      <w:r>
+        <w:t xml:space="preserve">For each comma separated string supplied, leading and trailing whitespace will be stripped but internal whitespace will be preserved. </w:t>
+      </w:r>
+      <w:r>
+        <w:t xml:space="preserve"> For example:</w:t>
+      </w:r>
+    </w:p>
+    <w:p>
+      <w:pPr>
+        <w:rPr>
+          <w:rFonts w:ascii="Courier New" w:hAnsi="Courier New" w:cs="Courier New"/>
+        </w:rPr>
+      </w:pPr>
+      <w:r>
+        <w:rPr>
+          <w:rFonts w:ascii="Courier New" w:hAnsi="Courier New" w:cs="Courier New"/>
+        </w:rPr>
+        <w:t xml:space="preserve">    </w:t>
+      </w:r>
+      <w:proofErr w:type="spellStart"/>
+      <w:proofErr w:type="gramStart"/>
+      <w:r>
+        <w:rPr>
+          <w:rFonts w:ascii="Courier New" w:hAnsi="Courier New" w:cs="Courier New"/>
+        </w:rPr>
+        <w:t>args</w:t>
+      </w:r>
+      <w:proofErr w:type="spellEnd"/>
+      <w:proofErr w:type="gramEnd"/>
+      <w:r>
+        <w:rPr>
+          <w:rFonts w:ascii="Courier New" w:hAnsi="Courier New" w:cs="Courier New"/>
+        </w:rPr>
+        <w:t>=”</w:t>
+      </w:r>
+      <w:r>
+        <w:rPr>
+          <w:rFonts w:ascii="Courier New" w:hAnsi="Courier New" w:cs="Courier New"/>
+        </w:rPr>
+        <w:t xml:space="preserve">-t </w:t>
+      </w:r>
+      <w:r>
+        <w:rPr>
+          <w:rFonts w:ascii="Courier New" w:hAnsi="Courier New" w:cs="Courier New"/>
+        </w:rPr>
+        <w:t>16,20”</w:t>
+      </w:r>
+    </w:p>
+    <w:p>
+      <w:pPr>
+        <w:rPr>
+          <w:rFonts w:cstheme="minorHAnsi"/>
+        </w:rPr>
+      </w:pPr>
+      <w:proofErr w:type="gramStart"/>
+      <w:r>
+        <w:rPr>
+          <w:rFonts w:cstheme="minorHAnsi"/>
+        </w:rPr>
+        <w:t>would</w:t>
+      </w:r>
+      <w:proofErr w:type="gramEnd"/>
+      <w:r>
+        <w:rPr>
+          <w:rFonts w:cstheme="minorHAnsi"/>
+        </w:rPr>
+        <w:t xml:space="preserve"> </w:t>
+      </w:r>
+      <w:r>
+        <w:rPr>
+          <w:rFonts w:cstheme="minorHAnsi"/>
+        </w:rPr>
+        <w:t>result in arg_1 being “-t 16” and arg_2 being “20”.</w:t>
+      </w:r>
+      <w:r>
+        <w:rPr>
+          <w:rFonts w:cstheme="minorHAnsi"/>
+        </w:rPr>
         <w:br w:type="page"/>
       </w:r>
     </w:p>
@@ -6378,6 +6496,54 @@
             <w:proofErr w:type="spellEnd"/>
             <w:r>
               <w:t>!</w:t>
+            </w:r>
+          </w:p>
+        </w:tc>
+      </w:tr>
+      <w:tr>
+        <w:tc>
+          <w:tcPr>
+            <w:tcW w:w="1458" w:type="dxa"/>
+          </w:tcPr>
+          <w:p>
+            <w:r>
+              <w:t>11-Apr-2013</w:t>
+            </w:r>
+          </w:p>
+        </w:tc>
+        <w:tc>
+          <w:tcPr>
+            <w:tcW w:w="1170" w:type="dxa"/>
+          </w:tcPr>
+          <w:p>
+            <w:r>
+              <w:t>Simons</w:t>
+            </w:r>
+          </w:p>
+        </w:tc>
+        <w:tc>
+          <w:tcPr>
+            <w:tcW w:w="6948" w:type="dxa"/>
+          </w:tcPr>
+          <w:p>
+            <w:r>
+              <w:t>Added the values form of &lt;</w:t>
+            </w:r>
+            <w:proofErr w:type="spellStart"/>
+            <w:r>
+              <w:t>foreach</w:t>
+            </w:r>
+            <w:proofErr w:type="spellEnd"/>
+            <w:r>
+              <w:t xml:space="preserve">&gt;, and the </w:t>
+            </w:r>
+            <w:proofErr w:type="spellStart"/>
+            <w:r>
+              <w:t>args</w:t>
+            </w:r>
+            <w:proofErr w:type="spellEnd"/>
+            <w:r>
+              <w:t xml:space="preserve"> attribute of the tool tag.</w:t>
             </w:r>
           </w:p>
         </w:tc>
@@ -7065,7 +7231,7 @@
 </file>
 
 <file path=customXml/itemProps1.xml><?xml version="1.0" encoding="utf-8"?>
-<ds:datastoreItem xmlns:ds="http://schemas.openxmlformats.org/officeDocument/2006/customXml" ds:itemID="{1918AE90-92F0-4ABA-98B8-054398EBB23D}">
+<ds:datastoreItem xmlns:ds="http://schemas.openxmlformats.org/officeDocument/2006/customXml" ds:itemID="{CE9EB049-5CC1-4E6D-91B3-9C2B9EF14F72}">
   <ds:schemaRefs>
     <ds:schemaRef ds:uri="http://schemas.openxmlformats.org/officeDocument/2006/bibliography"/>
   </ds:schemaRefs>
@@ -7073,7 +7239,7 @@
 </file>
 
 <file path=customXml/itemProps2.xml><?xml version="1.0" encoding="utf-8"?>
-<ds:datastoreItem xmlns:ds="http://schemas.openxmlformats.org/officeDocument/2006/customXml" ds:itemID="{1311A61F-50FB-4335-A581-11E56C36E27F}">
+<ds:datastoreItem xmlns:ds="http://schemas.openxmlformats.org/officeDocument/2006/customXml" ds:itemID="{5F1E33A1-E431-4262-9BCA-91FF52AD38A0}">
   <ds:schemaRefs>
     <ds:schemaRef ds:uri="http://schemas.openxmlformats.org/officeDocument/2006/bibliography"/>
   </ds:schemaRefs>

</xml_diff>